<commit_message>
Qestion 14, 15, et 16
</commit_message>
<xml_diff>
--- a/RéponseSujet.docx
+++ b/RéponseSujet.docx
@@ -319,7 +319,21 @@
         <w:rPr>
           <w:rFonts w:cstheme="minorHAnsi"/>
         </w:rPr>
-        <w:t>Décompresser l’archive « .tar.gz » et extraire vers une destination quelconque sur le disque dur.</w:t>
+        <w:t xml:space="preserve">Décompresser l’archive </w:t>
+      </w:r>
+      <w:proofErr w:type="gramStart"/>
+      <w:r>
+        <w:rPr>
+          <w:rFonts w:cstheme="minorHAnsi"/>
+        </w:rPr>
+        <w:t>« .</w:t>
+      </w:r>
+      <w:proofErr w:type="gramEnd"/>
+      <w:r>
+        <w:rPr>
+          <w:rFonts w:cstheme="minorHAnsi"/>
+        </w:rPr>
+        <w:t>tar.gz » et extraire vers une destination quelconque sur le disque dur.</w:t>
       </w:r>
     </w:p>
     <w:p>
@@ -385,6 +399,7 @@
         </w:rPr>
         <w:t xml:space="preserve">Copier le </w:t>
       </w:r>
+      <w:proofErr w:type="gramStart"/>
       <w:r>
         <w:rPr>
           <w:rFonts w:cstheme="minorHAnsi"/>
@@ -397,6 +412,7 @@
         </w:rPr>
         <w:t>.ddl</w:t>
       </w:r>
+      <w:proofErr w:type="gramEnd"/>
       <w:r>
         <w:rPr>
           <w:rFonts w:cstheme="minorHAnsi"/>
@@ -718,14 +734,28 @@
         <w:rPr>
           <w:rFonts w:cstheme="minorHAnsi"/>
         </w:rPr>
-        <w:t xml:space="preserve">(Voir le </w:t>
-      </w:r>
-      <w:proofErr w:type="spellStart"/>
+        <w:t xml:space="preserve">(Voir </w:t>
+      </w:r>
+      <w:proofErr w:type="gramStart"/>
       <w:r>
         <w:rPr>
           <w:rFonts w:cstheme="minorHAnsi"/>
         </w:rPr>
-        <w:t>main.c</w:t>
+        <w:t xml:space="preserve">le </w:t>
+      </w:r>
+      <w:proofErr w:type="spellStart"/>
+      <w:r>
+        <w:rPr>
+          <w:rFonts w:cstheme="minorHAnsi"/>
+        </w:rPr>
+        <w:t>main</w:t>
+      </w:r>
+      <w:proofErr w:type="gramEnd"/>
+      <w:r>
+        <w:rPr>
+          <w:rFonts w:cstheme="minorHAnsi"/>
+        </w:rPr>
+        <w:t>.c</w:t>
       </w:r>
       <w:proofErr w:type="spellEnd"/>
       <w:r>
@@ -793,14 +823,22 @@
         <w:rPr>
           <w:rFonts w:cstheme="minorHAnsi"/>
         </w:rPr>
-        <w:t>, au commit « question 7 »</w:t>
-      </w:r>
+        <w:t>, au commit « question 7 </w:t>
+      </w:r>
+      <w:proofErr w:type="gramStart"/>
       <w:r>
         <w:rPr>
           <w:rFonts w:cstheme="minorHAnsi"/>
         </w:rPr>
+        <w:t>»</w:t>
+      </w:r>
+      <w:r>
+        <w:rPr>
+          <w:rFonts w:cstheme="minorHAnsi"/>
+        </w:rPr>
         <w:t xml:space="preserve"> )</w:t>
       </w:r>
+      <w:proofErr w:type="gramEnd"/>
     </w:p>
     <w:p>
       <w:pPr>
@@ -915,6 +953,7 @@
         </w:rPr>
       </w:pPr>
       <w:proofErr w:type="spellStart"/>
+      <w:proofErr w:type="gramStart"/>
       <w:r>
         <w:rPr>
           <w:rFonts w:ascii="Courier New" w:eastAsia="Times New Roman" w:hAnsi="Courier New" w:cs="Courier New"/>
@@ -927,6 +966,7 @@
         <w:t>const</w:t>
       </w:r>
       <w:proofErr w:type="spellEnd"/>
+      <w:proofErr w:type="gramEnd"/>
       <w:r>
         <w:rPr>
           <w:rFonts w:ascii="Courier New" w:eastAsia="Times New Roman" w:hAnsi="Courier New" w:cs="Courier New"/>
@@ -1019,6 +1059,7 @@
         </w:rPr>
       </w:pPr>
       <w:proofErr w:type="spellStart"/>
+      <w:proofErr w:type="gramStart"/>
       <w:r>
         <w:rPr>
           <w:rStyle w:val="hljs-keyword"/>
@@ -1028,6 +1069,7 @@
         <w:t>void</w:t>
       </w:r>
       <w:proofErr w:type="spellEnd"/>
+      <w:proofErr w:type="gramEnd"/>
       <w:r>
         <w:rPr>
           <w:rStyle w:val="hljs-function"/>
@@ -1243,6 +1285,7 @@
         <w:br/>
       </w:r>
       <w:proofErr w:type="spellStart"/>
+      <w:proofErr w:type="gramStart"/>
       <w:r>
         <w:rPr>
           <w:rStyle w:val="hljs-keyword"/>
@@ -1252,6 +1295,7 @@
         <w:t>void</w:t>
       </w:r>
       <w:proofErr w:type="spellEnd"/>
+      <w:proofErr w:type="gramEnd"/>
       <w:r>
         <w:rPr>
           <w:rStyle w:val="hljs-function"/>
@@ -1360,6 +1404,7 @@
         </w:rPr>
       </w:pPr>
       <w:proofErr w:type="spellStart"/>
+      <w:proofErr w:type="gramStart"/>
       <w:r>
         <w:rPr>
           <w:rStyle w:val="hljs-keyword"/>
@@ -1369,6 +1414,7 @@
         <w:t>void</w:t>
       </w:r>
       <w:proofErr w:type="spellEnd"/>
+      <w:proofErr w:type="gramEnd"/>
       <w:r>
         <w:rPr>
           <w:rStyle w:val="hljs-function"/>
@@ -1592,6 +1638,7 @@
         </w:rPr>
       </w:pPr>
       <w:proofErr w:type="spellStart"/>
+      <w:proofErr w:type="gramStart"/>
       <w:r>
         <w:rPr>
           <w:rStyle w:val="hljs-keyword"/>
@@ -1601,6 +1648,7 @@
         <w:t>void</w:t>
       </w:r>
       <w:proofErr w:type="spellEnd"/>
+      <w:proofErr w:type="gramEnd"/>
       <w:r>
         <w:rPr>
           <w:rStyle w:val="hljs-function"/>
@@ -1709,6 +1757,7 @@
         </w:rPr>
       </w:pPr>
       <w:proofErr w:type="spellStart"/>
+      <w:proofErr w:type="gramStart"/>
       <w:r>
         <w:rPr>
           <w:rStyle w:val="hljs-keyword"/>
@@ -1718,6 +1767,7 @@
         <w:t>void</w:t>
       </w:r>
       <w:proofErr w:type="spellEnd"/>
+      <w:proofErr w:type="gramEnd"/>
       <w:r>
         <w:rPr>
           <w:rStyle w:val="hljs-function"/>
@@ -1945,7 +1995,16 @@
           <w:color w:val="FFFFFF" w:themeColor="background1"/>
           <w:highlight w:val="black"/>
         </w:rPr>
-        <w:t>SDL_GetWindowFlags</w:t>
+        <w:t>SDL_</w:t>
+      </w:r>
+      <w:proofErr w:type="gramStart"/>
+      <w:r>
+        <w:rPr>
+          <w:rStyle w:val="hljs-title"/>
+          <w:color w:val="FFFFFF" w:themeColor="background1"/>
+          <w:highlight w:val="black"/>
+        </w:rPr>
+        <w:t>GetWindowFlags</w:t>
       </w:r>
       <w:proofErr w:type="spellEnd"/>
       <w:r>
@@ -1957,6 +2016,7 @@
         <w:t>(</w:t>
       </w:r>
       <w:proofErr w:type="spellStart"/>
+      <w:proofErr w:type="gramEnd"/>
       <w:r>
         <w:rPr>
           <w:rStyle w:val="hljs-params"/>
@@ -2118,6 +2178,7 @@
         </w:rPr>
       </w:pPr>
       <w:proofErr w:type="spellStart"/>
+      <w:proofErr w:type="gramStart"/>
       <w:r>
         <w:rPr>
           <w:rStyle w:val="hljs-keyword"/>
@@ -2127,6 +2188,7 @@
         <w:t>void</w:t>
       </w:r>
       <w:proofErr w:type="spellEnd"/>
+      <w:proofErr w:type="gramEnd"/>
       <w:r>
         <w:rPr>
           <w:rStyle w:val="hljs-function"/>
@@ -2200,6 +2262,7 @@
         </w:rPr>
       </w:pPr>
       <w:proofErr w:type="spellStart"/>
+      <w:proofErr w:type="gramStart"/>
       <w:r>
         <w:rPr>
           <w:rStyle w:val="hljs-keyword"/>
@@ -2209,6 +2272,7 @@
         <w:t>void</w:t>
       </w:r>
       <w:proofErr w:type="spellEnd"/>
+      <w:proofErr w:type="gramEnd"/>
       <w:r>
         <w:rPr>
           <w:rStyle w:val="hljs-function"/>
@@ -2281,6 +2345,7 @@
         </w:rPr>
       </w:pPr>
       <w:proofErr w:type="spellStart"/>
+      <w:proofErr w:type="gramStart"/>
       <w:r>
         <w:rPr>
           <w:rStyle w:val="hljs-keyword"/>
@@ -2290,6 +2355,7 @@
         <w:t>void</w:t>
       </w:r>
       <w:proofErr w:type="spellEnd"/>
+      <w:proofErr w:type="gramEnd"/>
       <w:r>
         <w:rPr>
           <w:rStyle w:val="hljs-function"/>
@@ -2478,6 +2544,7 @@
         </w:rPr>
       </w:pPr>
       <w:proofErr w:type="spellStart"/>
+      <w:proofErr w:type="gramStart"/>
       <w:r>
         <w:rPr>
           <w:rStyle w:val="hljs-keyword"/>
@@ -2487,6 +2554,7 @@
         <w:t>void</w:t>
       </w:r>
       <w:proofErr w:type="spellEnd"/>
+      <w:proofErr w:type="gramEnd"/>
       <w:r>
         <w:rPr>
           <w:rStyle w:val="hljs-function"/>
@@ -2558,6 +2626,7 @@
         </w:rPr>
       </w:pPr>
       <w:proofErr w:type="spellStart"/>
+      <w:proofErr w:type="gramStart"/>
       <w:r>
         <w:rPr>
           <w:rStyle w:val="hljs-keyword"/>
@@ -2567,6 +2636,7 @@
         <w:t>void</w:t>
       </w:r>
       <w:proofErr w:type="spellEnd"/>
+      <w:proofErr w:type="gramEnd"/>
       <w:r>
         <w:rPr>
           <w:rStyle w:val="hljs-function"/>
@@ -2753,6 +2823,7 @@
         </w:rPr>
       </w:pPr>
       <w:proofErr w:type="spellStart"/>
+      <w:proofErr w:type="gramStart"/>
       <w:r>
         <w:rPr>
           <w:rStyle w:val="hljs-keyword"/>
@@ -2762,6 +2833,7 @@
         <w:t>int</w:t>
       </w:r>
       <w:proofErr w:type="spellEnd"/>
+      <w:proofErr w:type="gramEnd"/>
       <w:r>
         <w:rPr>
           <w:rStyle w:val="hljs-function"/>
@@ -2949,6 +3021,7 @@
         </w:rPr>
       </w:pPr>
       <w:proofErr w:type="spellStart"/>
+      <w:proofErr w:type="gramStart"/>
       <w:r>
         <w:rPr>
           <w:rStyle w:val="hljs-keyword"/>
@@ -2958,6 +3031,7 @@
         <w:t>void</w:t>
       </w:r>
       <w:proofErr w:type="spellEnd"/>
+      <w:proofErr w:type="gramEnd"/>
       <w:r>
         <w:rPr>
           <w:rStyle w:val="hljs-function"/>
@@ -3322,7 +3396,23 @@
           <w:lang w:eastAsia="fr-FR"/>
         </w:rPr>
         <w:br/>
-        <w:t xml:space="preserve">Il est associé a la fenêtre lors de sa création avec la fonction suivante </w:t>
+        <w:t xml:space="preserve">Il est associé </w:t>
+      </w:r>
+      <w:proofErr w:type="gramStart"/>
+      <w:r>
+        <w:rPr>
+          <w:rFonts w:eastAsia="Times New Roman" w:cstheme="minorHAnsi"/>
+          <w:lang w:eastAsia="fr-FR"/>
+        </w:rPr>
+        <w:t>a</w:t>
+      </w:r>
+      <w:proofErr w:type="gramEnd"/>
+      <w:r>
+        <w:rPr>
+          <w:rFonts w:eastAsia="Times New Roman" w:cstheme="minorHAnsi"/>
+          <w:lang w:eastAsia="fr-FR"/>
+        </w:rPr>
+        <w:t xml:space="preserve"> la fenêtre lors de sa création avec la fonction suivante </w:t>
       </w:r>
       <w:proofErr w:type="spellStart"/>
       <w:r>
@@ -3433,9 +3523,9 @@
           <w:highlight w:val="black"/>
           <w:lang w:val="en" w:eastAsia="fr-FR"/>
         </w:rPr>
-        <w:t>SDL_CreateRenderer</w:t>
-      </w:r>
-      <w:proofErr w:type="spellEnd"/>
+        <w:t>SDL_</w:t>
+      </w:r>
+      <w:proofErr w:type="gramStart"/>
       <w:r>
         <w:rPr>
           <w:rFonts w:ascii="Courier New" w:eastAsia="Times New Roman" w:hAnsi="Courier New" w:cs="Courier New"/>
@@ -3445,9 +3535,22 @@
           <w:highlight w:val="black"/>
           <w:lang w:val="en" w:eastAsia="fr-FR"/>
         </w:rPr>
+        <w:t>CreateRenderer</w:t>
+      </w:r>
+      <w:proofErr w:type="spellEnd"/>
+      <w:r>
+        <w:rPr>
+          <w:rFonts w:ascii="Courier New" w:eastAsia="Times New Roman" w:hAnsi="Courier New" w:cs="Courier New"/>
+          <w:color w:val="FFFFFF" w:themeColor="background1"/>
+          <w:sz w:val="20"/>
+          <w:szCs w:val="20"/>
+          <w:highlight w:val="black"/>
+          <w:lang w:val="en" w:eastAsia="fr-FR"/>
+        </w:rPr>
         <w:t>(</w:t>
       </w:r>
       <w:proofErr w:type="spellStart"/>
+      <w:proofErr w:type="gramEnd"/>
       <w:r>
         <w:rPr>
           <w:rFonts w:ascii="Courier New" w:eastAsia="Times New Roman" w:hAnsi="Courier New" w:cs="Courier New"/>
@@ -3694,9 +3797,9 @@
           <w:highlight w:val="black"/>
           <w:lang w:val="en" w:eastAsia="fr-FR"/>
         </w:rPr>
-        <w:t>SDL_CreateWindowAndRenderer</w:t>
-      </w:r>
-      <w:proofErr w:type="spellEnd"/>
+        <w:t>SDL_</w:t>
+      </w:r>
+      <w:proofErr w:type="gramStart"/>
       <w:r>
         <w:rPr>
           <w:rFonts w:ascii="Courier New" w:eastAsia="Times New Roman" w:hAnsi="Courier New" w:cs="Courier New"/>
@@ -3706,7 +3809,31 @@
           <w:highlight w:val="black"/>
           <w:lang w:val="en" w:eastAsia="fr-FR"/>
         </w:rPr>
-        <w:t>(int            width,</w:t>
+        <w:t>CreateWindowAndRenderer</w:t>
+      </w:r>
+      <w:proofErr w:type="spellEnd"/>
+      <w:r>
+        <w:rPr>
+          <w:rFonts w:ascii="Courier New" w:eastAsia="Times New Roman" w:hAnsi="Courier New" w:cs="Courier New"/>
+          <w:color w:val="FFFFFF" w:themeColor="background1"/>
+          <w:sz w:val="20"/>
+          <w:szCs w:val="20"/>
+          <w:highlight w:val="black"/>
+          <w:lang w:val="en" w:eastAsia="fr-FR"/>
+        </w:rPr>
+        <w:t>(</w:t>
+      </w:r>
+      <w:proofErr w:type="gramEnd"/>
+      <w:r>
+        <w:rPr>
+          <w:rFonts w:ascii="Courier New" w:eastAsia="Times New Roman" w:hAnsi="Courier New" w:cs="Courier New"/>
+          <w:color w:val="FFFFFF" w:themeColor="background1"/>
+          <w:sz w:val="20"/>
+          <w:szCs w:val="20"/>
+          <w:highlight w:val="black"/>
+          <w:lang w:val="en" w:eastAsia="fr-FR"/>
+        </w:rPr>
+        <w:t>int            width,</w:t>
       </w:r>
     </w:p>
     <w:p>
@@ -4083,15 +4210,31 @@
           <w:rFonts w:eastAsia="Times New Roman" w:cstheme="minorHAnsi"/>
           <w:lang w:eastAsia="fr-FR"/>
         </w:rPr>
-        <w:t xml:space="preserve">(Voir le </w:t>
-      </w:r>
-      <w:proofErr w:type="spellStart"/>
-      <w:r>
-        <w:rPr>
-          <w:rFonts w:eastAsia="Times New Roman" w:cstheme="minorHAnsi"/>
-          <w:lang w:eastAsia="fr-FR"/>
-        </w:rPr>
-        <w:t>main.c</w:t>
+        <w:t xml:space="preserve">(Voir </w:t>
+      </w:r>
+      <w:proofErr w:type="gramStart"/>
+      <w:r>
+        <w:rPr>
+          <w:rFonts w:eastAsia="Times New Roman" w:cstheme="minorHAnsi"/>
+          <w:lang w:eastAsia="fr-FR"/>
+        </w:rPr>
+        <w:t xml:space="preserve">le </w:t>
+      </w:r>
+      <w:proofErr w:type="spellStart"/>
+      <w:r>
+        <w:rPr>
+          <w:rFonts w:eastAsia="Times New Roman" w:cstheme="minorHAnsi"/>
+          <w:lang w:eastAsia="fr-FR"/>
+        </w:rPr>
+        <w:t>main</w:t>
+      </w:r>
+      <w:proofErr w:type="gramEnd"/>
+      <w:r>
+        <w:rPr>
+          <w:rFonts w:eastAsia="Times New Roman" w:cstheme="minorHAnsi"/>
+          <w:lang w:eastAsia="fr-FR"/>
+        </w:rPr>
+        <w:t>.c</w:t>
       </w:r>
       <w:proofErr w:type="spellEnd"/>
       <w:r>
@@ -4200,6 +4343,100 @@
           <w:sz w:val="28"/>
           <w:szCs w:val="28"/>
         </w:rPr>
+        <w:t>SDL_</w:t>
+      </w:r>
+      <w:proofErr w:type="gramStart"/>
+      <w:r>
+        <w:rPr>
+          <w:rFonts w:ascii="Arial" w:hAnsi="Arial" w:cs="Arial"/>
+          <w:sz w:val="28"/>
+          <w:szCs w:val="28"/>
+        </w:rPr>
+        <w:t>Rect</w:t>
+      </w:r>
+      <w:proofErr w:type="spellEnd"/>
+      <w:r>
+        <w:rPr>
+          <w:rFonts w:ascii="Arial" w:hAnsi="Arial" w:cs="Arial"/>
+          <w:sz w:val="28"/>
+          <w:szCs w:val="28"/>
+        </w:rPr>
+        <w:t>:</w:t>
+      </w:r>
+      <w:proofErr w:type="gramEnd"/>
+      <w:r>
+        <w:rPr>
+          <w:rFonts w:ascii="Arial" w:hAnsi="Arial" w:cs="Arial"/>
+          <w:sz w:val="28"/>
+          <w:szCs w:val="28"/>
+        </w:rPr>
+        <w:t xml:space="preserve"> </w:t>
+      </w:r>
+      <w:r>
+        <w:rPr>
+          <w:rFonts w:ascii="Arial" w:hAnsi="Arial" w:cs="Arial"/>
+          <w:sz w:val="28"/>
+          <w:szCs w:val="28"/>
+        </w:rPr>
+        <w:t>Donnez</w:t>
+      </w:r>
+      <w:r>
+        <w:rPr>
+          <w:rFonts w:ascii="Arial" w:hAnsi="Arial" w:cs="Arial"/>
+          <w:sz w:val="28"/>
+          <w:szCs w:val="28"/>
+        </w:rPr>
+        <w:t xml:space="preserve"> </w:t>
+      </w:r>
+      <w:r>
+        <w:rPr>
+          <w:rFonts w:ascii="Arial" w:hAnsi="Arial" w:cs="Arial"/>
+          <w:sz w:val="28"/>
+          <w:szCs w:val="28"/>
+        </w:rPr>
+        <w:t>et expliquez</w:t>
+      </w:r>
+      <w:r>
+        <w:rPr>
+          <w:rFonts w:ascii="Arial" w:hAnsi="Arial" w:cs="Arial"/>
+          <w:sz w:val="28"/>
+          <w:szCs w:val="28"/>
+        </w:rPr>
+        <w:t xml:space="preserve"> </w:t>
+      </w:r>
+      <w:r>
+        <w:rPr>
+          <w:rFonts w:ascii="Arial" w:hAnsi="Arial" w:cs="Arial"/>
+          <w:sz w:val="28"/>
+          <w:szCs w:val="28"/>
+        </w:rPr>
+        <w:t xml:space="preserve">le code de la déclaration d’un </w:t>
+      </w:r>
+      <w:proofErr w:type="spellStart"/>
+      <w:r>
+        <w:rPr>
+          <w:rFonts w:ascii="Arial" w:hAnsi="Arial" w:cs="Arial"/>
+          <w:sz w:val="28"/>
+          <w:szCs w:val="28"/>
+        </w:rPr>
+        <w:t>SDL_Point</w:t>
+      </w:r>
+      <w:proofErr w:type="spellEnd"/>
+      <w:r>
+        <w:rPr>
+          <w:rFonts w:ascii="Arial" w:hAnsi="Arial" w:cs="Arial"/>
+          <w:sz w:val="28"/>
+          <w:szCs w:val="28"/>
+        </w:rPr>
+        <w:t xml:space="preserve"> et </w:t>
+      </w:r>
+      <w:proofErr w:type="spellStart"/>
+      <w:r>
+        <w:rPr>
+          <w:rFonts w:ascii="Arial" w:hAnsi="Arial" w:cs="Arial"/>
+          <w:sz w:val="28"/>
+          <w:szCs w:val="28"/>
+        </w:rPr>
         <w:t>SDL_Rect</w:t>
       </w:r>
       <w:proofErr w:type="spellEnd"/>
@@ -4209,90 +4446,6 @@
           <w:sz w:val="28"/>
           <w:szCs w:val="28"/>
         </w:rPr>
-        <w:t>:</w:t>
-      </w:r>
-      <w:r>
-        <w:rPr>
-          <w:rFonts w:ascii="Arial" w:hAnsi="Arial" w:cs="Arial"/>
-          <w:sz w:val="28"/>
-          <w:szCs w:val="28"/>
-        </w:rPr>
-        <w:t xml:space="preserve"> </w:t>
-      </w:r>
-      <w:r>
-        <w:rPr>
-          <w:rFonts w:ascii="Arial" w:hAnsi="Arial" w:cs="Arial"/>
-          <w:sz w:val="28"/>
-          <w:szCs w:val="28"/>
-        </w:rPr>
-        <w:t>Donnez</w:t>
-      </w:r>
-      <w:r>
-        <w:rPr>
-          <w:rFonts w:ascii="Arial" w:hAnsi="Arial" w:cs="Arial"/>
-          <w:sz w:val="28"/>
-          <w:szCs w:val="28"/>
-        </w:rPr>
-        <w:t xml:space="preserve"> </w:t>
-      </w:r>
-      <w:r>
-        <w:rPr>
-          <w:rFonts w:ascii="Arial" w:hAnsi="Arial" w:cs="Arial"/>
-          <w:sz w:val="28"/>
-          <w:szCs w:val="28"/>
-        </w:rPr>
-        <w:t>et expliquez</w:t>
-      </w:r>
-      <w:r>
-        <w:rPr>
-          <w:rFonts w:ascii="Arial" w:hAnsi="Arial" w:cs="Arial"/>
-          <w:sz w:val="28"/>
-          <w:szCs w:val="28"/>
-        </w:rPr>
-        <w:t xml:space="preserve"> </w:t>
-      </w:r>
-      <w:r>
-        <w:rPr>
-          <w:rFonts w:ascii="Arial" w:hAnsi="Arial" w:cs="Arial"/>
-          <w:sz w:val="28"/>
-          <w:szCs w:val="28"/>
-        </w:rPr>
-        <w:t xml:space="preserve">le code de la déclaration d’un </w:t>
-      </w:r>
-      <w:proofErr w:type="spellStart"/>
-      <w:r>
-        <w:rPr>
-          <w:rFonts w:ascii="Arial" w:hAnsi="Arial" w:cs="Arial"/>
-          <w:sz w:val="28"/>
-          <w:szCs w:val="28"/>
-        </w:rPr>
-        <w:t>SDL_Point</w:t>
-      </w:r>
-      <w:proofErr w:type="spellEnd"/>
-      <w:r>
-        <w:rPr>
-          <w:rFonts w:ascii="Arial" w:hAnsi="Arial" w:cs="Arial"/>
-          <w:sz w:val="28"/>
-          <w:szCs w:val="28"/>
-        </w:rPr>
-        <w:t xml:space="preserve"> et </w:t>
-      </w:r>
-      <w:proofErr w:type="spellStart"/>
-      <w:r>
-        <w:rPr>
-          <w:rFonts w:ascii="Arial" w:hAnsi="Arial" w:cs="Arial"/>
-          <w:sz w:val="28"/>
-          <w:szCs w:val="28"/>
-        </w:rPr>
-        <w:t>SDL_Rect</w:t>
-      </w:r>
-      <w:proofErr w:type="spellEnd"/>
-      <w:r>
-        <w:rPr>
-          <w:rFonts w:ascii="Arial" w:hAnsi="Arial" w:cs="Arial"/>
-          <w:sz w:val="28"/>
-          <w:szCs w:val="28"/>
-        </w:rPr>
         <w:t xml:space="preserve"> (5 points)</w:t>
       </w:r>
     </w:p>
@@ -4381,15 +4534,31 @@
           <w:rFonts w:eastAsia="Times New Roman" w:cstheme="minorHAnsi"/>
           <w:lang w:eastAsia="fr-FR"/>
         </w:rPr>
-        <w:t xml:space="preserve">(Voir le </w:t>
-      </w:r>
-      <w:proofErr w:type="spellStart"/>
-      <w:r>
-        <w:rPr>
-          <w:rFonts w:eastAsia="Times New Roman" w:cstheme="minorHAnsi"/>
-          <w:lang w:eastAsia="fr-FR"/>
-        </w:rPr>
-        <w:t>main.c</w:t>
+        <w:t xml:space="preserve">(Voir </w:t>
+      </w:r>
+      <w:proofErr w:type="gramStart"/>
+      <w:r>
+        <w:rPr>
+          <w:rFonts w:eastAsia="Times New Roman" w:cstheme="minorHAnsi"/>
+          <w:lang w:eastAsia="fr-FR"/>
+        </w:rPr>
+        <w:t xml:space="preserve">le </w:t>
+      </w:r>
+      <w:proofErr w:type="spellStart"/>
+      <w:r>
+        <w:rPr>
+          <w:rFonts w:eastAsia="Times New Roman" w:cstheme="minorHAnsi"/>
+          <w:lang w:eastAsia="fr-FR"/>
+        </w:rPr>
+        <w:t>main</w:t>
+      </w:r>
+      <w:proofErr w:type="gramEnd"/>
+      <w:r>
+        <w:rPr>
+          <w:rFonts w:eastAsia="Times New Roman" w:cstheme="minorHAnsi"/>
+          <w:lang w:eastAsia="fr-FR"/>
+        </w:rPr>
+        <w:t>.c</w:t>
       </w:r>
       <w:proofErr w:type="spellEnd"/>
       <w:r>
@@ -4810,15 +4979,31 @@
           <w:rFonts w:eastAsia="Times New Roman" w:cstheme="minorHAnsi"/>
           <w:lang w:eastAsia="fr-FR"/>
         </w:rPr>
-        <w:t xml:space="preserve">(Voir le </w:t>
-      </w:r>
-      <w:proofErr w:type="spellStart"/>
-      <w:r>
-        <w:rPr>
-          <w:rFonts w:eastAsia="Times New Roman" w:cstheme="minorHAnsi"/>
-          <w:lang w:eastAsia="fr-FR"/>
-        </w:rPr>
-        <w:t>main.c</w:t>
+        <w:t xml:space="preserve">(Voir </w:t>
+      </w:r>
+      <w:proofErr w:type="gramStart"/>
+      <w:r>
+        <w:rPr>
+          <w:rFonts w:eastAsia="Times New Roman" w:cstheme="minorHAnsi"/>
+          <w:lang w:eastAsia="fr-FR"/>
+        </w:rPr>
+        <w:t xml:space="preserve">le </w:t>
+      </w:r>
+      <w:proofErr w:type="spellStart"/>
+      <w:r>
+        <w:rPr>
+          <w:rFonts w:eastAsia="Times New Roman" w:cstheme="minorHAnsi"/>
+          <w:lang w:eastAsia="fr-FR"/>
+        </w:rPr>
+        <w:t>main</w:t>
+      </w:r>
+      <w:proofErr w:type="gramEnd"/>
+      <w:r>
+        <w:rPr>
+          <w:rFonts w:eastAsia="Times New Roman" w:cstheme="minorHAnsi"/>
+          <w:lang w:eastAsia="fr-FR"/>
+        </w:rPr>
+        <w:t>.c</w:t>
       </w:r>
       <w:proofErr w:type="spellEnd"/>
       <w:r>
@@ -5009,15 +5194,31 @@
           <w:rFonts w:eastAsia="Times New Roman" w:cstheme="minorHAnsi"/>
           <w:lang w:eastAsia="fr-FR"/>
         </w:rPr>
-        <w:t xml:space="preserve">(Voir le </w:t>
-      </w:r>
-      <w:proofErr w:type="spellStart"/>
-      <w:r>
-        <w:rPr>
-          <w:rFonts w:eastAsia="Times New Roman" w:cstheme="minorHAnsi"/>
-          <w:lang w:eastAsia="fr-FR"/>
-        </w:rPr>
-        <w:t>main.c</w:t>
+        <w:t xml:space="preserve">(Voir </w:t>
+      </w:r>
+      <w:proofErr w:type="gramStart"/>
+      <w:r>
+        <w:rPr>
+          <w:rFonts w:eastAsia="Times New Roman" w:cstheme="minorHAnsi"/>
+          <w:lang w:eastAsia="fr-FR"/>
+        </w:rPr>
+        <w:t xml:space="preserve">le </w:t>
+      </w:r>
+      <w:proofErr w:type="spellStart"/>
+      <w:r>
+        <w:rPr>
+          <w:rFonts w:eastAsia="Times New Roman" w:cstheme="minorHAnsi"/>
+          <w:lang w:eastAsia="fr-FR"/>
+        </w:rPr>
+        <w:t>main</w:t>
+      </w:r>
+      <w:proofErr w:type="gramEnd"/>
+      <w:r>
+        <w:rPr>
+          <w:rFonts w:eastAsia="Times New Roman" w:cstheme="minorHAnsi"/>
+          <w:lang w:eastAsia="fr-FR"/>
+        </w:rPr>
+        <w:t>.c</w:t>
       </w:r>
       <w:proofErr w:type="spellEnd"/>
       <w:r>
@@ -5445,15 +5646,31 @@
           <w:rFonts w:eastAsia="Times New Roman" w:cstheme="minorHAnsi"/>
           <w:lang w:eastAsia="fr-FR"/>
         </w:rPr>
-        <w:t xml:space="preserve">(Voir le </w:t>
-      </w:r>
-      <w:proofErr w:type="spellStart"/>
-      <w:r>
-        <w:rPr>
-          <w:rFonts w:eastAsia="Times New Roman" w:cstheme="minorHAnsi"/>
-          <w:lang w:eastAsia="fr-FR"/>
-        </w:rPr>
-        <w:t>main.c</w:t>
+        <w:t xml:space="preserve">(Voir </w:t>
+      </w:r>
+      <w:proofErr w:type="gramStart"/>
+      <w:r>
+        <w:rPr>
+          <w:rFonts w:eastAsia="Times New Roman" w:cstheme="minorHAnsi"/>
+          <w:lang w:eastAsia="fr-FR"/>
+        </w:rPr>
+        <w:t xml:space="preserve">le </w:t>
+      </w:r>
+      <w:proofErr w:type="spellStart"/>
+      <w:r>
+        <w:rPr>
+          <w:rFonts w:eastAsia="Times New Roman" w:cstheme="minorHAnsi"/>
+          <w:lang w:eastAsia="fr-FR"/>
+        </w:rPr>
+        <w:t>main</w:t>
+      </w:r>
+      <w:proofErr w:type="gramEnd"/>
+      <w:r>
+        <w:rPr>
+          <w:rFonts w:eastAsia="Times New Roman" w:cstheme="minorHAnsi"/>
+          <w:lang w:eastAsia="fr-FR"/>
+        </w:rPr>
+        <w:t>.c</w:t>
       </w:r>
       <w:proofErr w:type="spellEnd"/>
       <w:r>
@@ -5462,6 +5679,1482 @@
           <w:lang w:eastAsia="fr-FR"/>
         </w:rPr>
         <w:t xml:space="preserve"> au commit « Question 13 »)</w:t>
+      </w:r>
+    </w:p>
+    <w:p>
+      <w:pPr>
+        <w:tabs>
+          <w:tab w:val="left" w:pos="916"/>
+          <w:tab w:val="left" w:pos="1832"/>
+          <w:tab w:val="left" w:pos="2748"/>
+          <w:tab w:val="left" w:pos="3664"/>
+          <w:tab w:val="left" w:pos="4580"/>
+          <w:tab w:val="left" w:pos="5496"/>
+          <w:tab w:val="left" w:pos="6412"/>
+          <w:tab w:val="left" w:pos="7328"/>
+          <w:tab w:val="left" w:pos="8244"/>
+          <w:tab w:val="left" w:pos="9160"/>
+          <w:tab w:val="left" w:pos="10076"/>
+          <w:tab w:val="left" w:pos="10992"/>
+          <w:tab w:val="left" w:pos="11908"/>
+          <w:tab w:val="left" w:pos="12824"/>
+          <w:tab w:val="left" w:pos="13740"/>
+          <w:tab w:val="left" w:pos="14656"/>
+        </w:tabs>
+        <w:spacing w:after="0" w:line="240" w:lineRule="auto"/>
+        <w:rPr>
+          <w:rFonts w:eastAsia="Times New Roman" w:cstheme="minorHAnsi"/>
+          <w:lang w:eastAsia="fr-FR"/>
+        </w:rPr>
+      </w:pPr>
+    </w:p>
+    <w:p>
+      <w:pPr>
+        <w:tabs>
+          <w:tab w:val="left" w:pos="916"/>
+          <w:tab w:val="left" w:pos="1832"/>
+          <w:tab w:val="left" w:pos="2748"/>
+          <w:tab w:val="left" w:pos="3664"/>
+          <w:tab w:val="left" w:pos="4580"/>
+          <w:tab w:val="left" w:pos="5496"/>
+          <w:tab w:val="left" w:pos="6412"/>
+          <w:tab w:val="left" w:pos="7328"/>
+          <w:tab w:val="left" w:pos="8244"/>
+          <w:tab w:val="left" w:pos="9160"/>
+          <w:tab w:val="left" w:pos="10076"/>
+          <w:tab w:val="left" w:pos="10992"/>
+          <w:tab w:val="left" w:pos="11908"/>
+          <w:tab w:val="left" w:pos="12824"/>
+          <w:tab w:val="left" w:pos="13740"/>
+          <w:tab w:val="left" w:pos="14656"/>
+        </w:tabs>
+        <w:spacing w:after="0" w:line="240" w:lineRule="auto"/>
+        <w:rPr>
+          <w:rFonts w:eastAsia="Times New Roman" w:cstheme="minorHAnsi"/>
+          <w:lang w:eastAsia="fr-FR"/>
+        </w:rPr>
+      </w:pPr>
+    </w:p>
+    <w:p>
+      <w:pPr>
+        <w:tabs>
+          <w:tab w:val="left" w:pos="916"/>
+          <w:tab w:val="left" w:pos="1832"/>
+          <w:tab w:val="left" w:pos="2748"/>
+          <w:tab w:val="left" w:pos="3664"/>
+          <w:tab w:val="left" w:pos="4580"/>
+          <w:tab w:val="left" w:pos="5496"/>
+          <w:tab w:val="left" w:pos="6412"/>
+          <w:tab w:val="left" w:pos="7328"/>
+          <w:tab w:val="left" w:pos="8244"/>
+          <w:tab w:val="left" w:pos="9160"/>
+          <w:tab w:val="left" w:pos="10076"/>
+          <w:tab w:val="left" w:pos="10992"/>
+          <w:tab w:val="left" w:pos="11908"/>
+          <w:tab w:val="left" w:pos="12824"/>
+          <w:tab w:val="left" w:pos="13740"/>
+          <w:tab w:val="left" w:pos="14656"/>
+        </w:tabs>
+        <w:spacing w:after="0" w:line="240" w:lineRule="auto"/>
+        <w:rPr>
+          <w:rFonts w:eastAsia="Times New Roman" w:cstheme="minorHAnsi"/>
+          <w:lang w:eastAsia="fr-FR"/>
+        </w:rPr>
+      </w:pPr>
+    </w:p>
+    <w:p>
+      <w:pPr>
+        <w:tabs>
+          <w:tab w:val="left" w:pos="916"/>
+          <w:tab w:val="left" w:pos="1832"/>
+          <w:tab w:val="left" w:pos="2748"/>
+          <w:tab w:val="left" w:pos="3664"/>
+          <w:tab w:val="left" w:pos="4580"/>
+          <w:tab w:val="left" w:pos="5496"/>
+          <w:tab w:val="left" w:pos="6412"/>
+          <w:tab w:val="left" w:pos="7328"/>
+          <w:tab w:val="left" w:pos="8244"/>
+          <w:tab w:val="left" w:pos="9160"/>
+          <w:tab w:val="left" w:pos="10076"/>
+          <w:tab w:val="left" w:pos="10992"/>
+          <w:tab w:val="left" w:pos="11908"/>
+          <w:tab w:val="left" w:pos="12824"/>
+          <w:tab w:val="left" w:pos="13740"/>
+          <w:tab w:val="left" w:pos="14656"/>
+        </w:tabs>
+        <w:spacing w:after="0" w:line="240" w:lineRule="auto"/>
+        <w:rPr>
+          <w:rFonts w:eastAsia="Times New Roman" w:cstheme="minorHAnsi"/>
+          <w:lang w:eastAsia="fr-FR"/>
+        </w:rPr>
+      </w:pPr>
+    </w:p>
+    <w:p>
+      <w:pPr>
+        <w:tabs>
+          <w:tab w:val="left" w:pos="916"/>
+          <w:tab w:val="left" w:pos="1832"/>
+          <w:tab w:val="left" w:pos="2748"/>
+          <w:tab w:val="left" w:pos="3664"/>
+          <w:tab w:val="left" w:pos="4580"/>
+          <w:tab w:val="left" w:pos="5496"/>
+          <w:tab w:val="left" w:pos="6412"/>
+          <w:tab w:val="left" w:pos="7328"/>
+          <w:tab w:val="left" w:pos="8244"/>
+          <w:tab w:val="left" w:pos="9160"/>
+          <w:tab w:val="left" w:pos="10076"/>
+          <w:tab w:val="left" w:pos="10992"/>
+          <w:tab w:val="left" w:pos="11908"/>
+          <w:tab w:val="left" w:pos="12824"/>
+          <w:tab w:val="left" w:pos="13740"/>
+          <w:tab w:val="left" w:pos="14656"/>
+        </w:tabs>
+        <w:spacing w:after="0" w:line="240" w:lineRule="auto"/>
+        <w:rPr>
+          <w:rFonts w:eastAsia="Times New Roman" w:cstheme="minorHAnsi"/>
+          <w:lang w:eastAsia="fr-FR"/>
+        </w:rPr>
+      </w:pPr>
+    </w:p>
+    <w:p>
+      <w:pPr>
+        <w:tabs>
+          <w:tab w:val="left" w:pos="916"/>
+          <w:tab w:val="left" w:pos="1832"/>
+          <w:tab w:val="left" w:pos="2748"/>
+          <w:tab w:val="left" w:pos="3664"/>
+          <w:tab w:val="left" w:pos="4580"/>
+          <w:tab w:val="left" w:pos="5496"/>
+          <w:tab w:val="left" w:pos="6412"/>
+          <w:tab w:val="left" w:pos="7328"/>
+          <w:tab w:val="left" w:pos="8244"/>
+          <w:tab w:val="left" w:pos="9160"/>
+          <w:tab w:val="left" w:pos="10076"/>
+          <w:tab w:val="left" w:pos="10992"/>
+          <w:tab w:val="left" w:pos="11908"/>
+          <w:tab w:val="left" w:pos="12824"/>
+          <w:tab w:val="left" w:pos="13740"/>
+          <w:tab w:val="left" w:pos="14656"/>
+        </w:tabs>
+        <w:spacing w:after="0" w:line="240" w:lineRule="auto"/>
+        <w:rPr>
+          <w:rFonts w:eastAsia="Times New Roman" w:cstheme="minorHAnsi"/>
+          <w:lang w:eastAsia="fr-FR"/>
+        </w:rPr>
+      </w:pPr>
+    </w:p>
+    <w:p>
+      <w:pPr>
+        <w:tabs>
+          <w:tab w:val="left" w:pos="916"/>
+          <w:tab w:val="left" w:pos="1832"/>
+          <w:tab w:val="left" w:pos="2748"/>
+          <w:tab w:val="left" w:pos="3664"/>
+          <w:tab w:val="left" w:pos="4580"/>
+          <w:tab w:val="left" w:pos="5496"/>
+          <w:tab w:val="left" w:pos="6412"/>
+          <w:tab w:val="left" w:pos="7328"/>
+          <w:tab w:val="left" w:pos="8244"/>
+          <w:tab w:val="left" w:pos="9160"/>
+          <w:tab w:val="left" w:pos="10076"/>
+          <w:tab w:val="left" w:pos="10992"/>
+          <w:tab w:val="left" w:pos="11908"/>
+          <w:tab w:val="left" w:pos="12824"/>
+          <w:tab w:val="left" w:pos="13740"/>
+          <w:tab w:val="left" w:pos="14656"/>
+        </w:tabs>
+        <w:spacing w:after="0" w:line="240" w:lineRule="auto"/>
+        <w:rPr>
+          <w:rFonts w:eastAsia="Times New Roman" w:cstheme="minorHAnsi"/>
+          <w:lang w:eastAsia="fr-FR"/>
+        </w:rPr>
+      </w:pPr>
+    </w:p>
+    <w:p>
+      <w:pPr>
+        <w:tabs>
+          <w:tab w:val="left" w:pos="916"/>
+          <w:tab w:val="left" w:pos="1832"/>
+          <w:tab w:val="left" w:pos="2748"/>
+          <w:tab w:val="left" w:pos="3664"/>
+          <w:tab w:val="left" w:pos="4580"/>
+          <w:tab w:val="left" w:pos="5496"/>
+          <w:tab w:val="left" w:pos="6412"/>
+          <w:tab w:val="left" w:pos="7328"/>
+          <w:tab w:val="left" w:pos="8244"/>
+          <w:tab w:val="left" w:pos="9160"/>
+          <w:tab w:val="left" w:pos="10076"/>
+          <w:tab w:val="left" w:pos="10992"/>
+          <w:tab w:val="left" w:pos="11908"/>
+          <w:tab w:val="left" w:pos="12824"/>
+          <w:tab w:val="left" w:pos="13740"/>
+          <w:tab w:val="left" w:pos="14656"/>
+        </w:tabs>
+        <w:spacing w:after="0" w:line="240" w:lineRule="auto"/>
+        <w:rPr>
+          <w:rFonts w:eastAsia="Times New Roman" w:cstheme="minorHAnsi"/>
+          <w:lang w:eastAsia="fr-FR"/>
+        </w:rPr>
+      </w:pPr>
+    </w:p>
+    <w:p>
+      <w:pPr>
+        <w:tabs>
+          <w:tab w:val="left" w:pos="916"/>
+          <w:tab w:val="left" w:pos="1832"/>
+          <w:tab w:val="left" w:pos="2748"/>
+          <w:tab w:val="left" w:pos="3664"/>
+          <w:tab w:val="left" w:pos="4580"/>
+          <w:tab w:val="left" w:pos="5496"/>
+          <w:tab w:val="left" w:pos="6412"/>
+          <w:tab w:val="left" w:pos="7328"/>
+          <w:tab w:val="left" w:pos="8244"/>
+          <w:tab w:val="left" w:pos="9160"/>
+          <w:tab w:val="left" w:pos="10076"/>
+          <w:tab w:val="left" w:pos="10992"/>
+          <w:tab w:val="left" w:pos="11908"/>
+          <w:tab w:val="left" w:pos="12824"/>
+          <w:tab w:val="left" w:pos="13740"/>
+          <w:tab w:val="left" w:pos="14656"/>
+        </w:tabs>
+        <w:spacing w:after="0" w:line="240" w:lineRule="auto"/>
+        <w:rPr>
+          <w:rFonts w:eastAsia="Times New Roman" w:cstheme="minorHAnsi"/>
+          <w:lang w:eastAsia="fr-FR"/>
+        </w:rPr>
+      </w:pPr>
+    </w:p>
+    <w:p>
+      <w:pPr>
+        <w:tabs>
+          <w:tab w:val="left" w:pos="916"/>
+          <w:tab w:val="left" w:pos="1832"/>
+          <w:tab w:val="left" w:pos="2748"/>
+          <w:tab w:val="left" w:pos="3664"/>
+          <w:tab w:val="left" w:pos="4580"/>
+          <w:tab w:val="left" w:pos="5496"/>
+          <w:tab w:val="left" w:pos="6412"/>
+          <w:tab w:val="left" w:pos="7328"/>
+          <w:tab w:val="left" w:pos="8244"/>
+          <w:tab w:val="left" w:pos="9160"/>
+          <w:tab w:val="left" w:pos="10076"/>
+          <w:tab w:val="left" w:pos="10992"/>
+          <w:tab w:val="left" w:pos="11908"/>
+          <w:tab w:val="left" w:pos="12824"/>
+          <w:tab w:val="left" w:pos="13740"/>
+          <w:tab w:val="left" w:pos="14656"/>
+        </w:tabs>
+        <w:spacing w:after="0" w:line="240" w:lineRule="auto"/>
+        <w:rPr>
+          <w:rFonts w:eastAsia="Times New Roman" w:cstheme="minorHAnsi"/>
+          <w:lang w:eastAsia="fr-FR"/>
+        </w:rPr>
+      </w:pPr>
+    </w:p>
+    <w:p>
+      <w:pPr>
+        <w:tabs>
+          <w:tab w:val="left" w:pos="916"/>
+          <w:tab w:val="left" w:pos="1832"/>
+          <w:tab w:val="left" w:pos="2748"/>
+          <w:tab w:val="left" w:pos="3664"/>
+          <w:tab w:val="left" w:pos="4580"/>
+          <w:tab w:val="left" w:pos="5496"/>
+          <w:tab w:val="left" w:pos="6412"/>
+          <w:tab w:val="left" w:pos="7328"/>
+          <w:tab w:val="left" w:pos="8244"/>
+          <w:tab w:val="left" w:pos="9160"/>
+          <w:tab w:val="left" w:pos="10076"/>
+          <w:tab w:val="left" w:pos="10992"/>
+          <w:tab w:val="left" w:pos="11908"/>
+          <w:tab w:val="left" w:pos="12824"/>
+          <w:tab w:val="left" w:pos="13740"/>
+          <w:tab w:val="left" w:pos="14656"/>
+        </w:tabs>
+        <w:spacing w:after="0" w:line="240" w:lineRule="auto"/>
+        <w:rPr>
+          <w:rFonts w:eastAsia="Times New Roman" w:cstheme="minorHAnsi"/>
+          <w:lang w:eastAsia="fr-FR"/>
+        </w:rPr>
+      </w:pPr>
+    </w:p>
+    <w:p>
+      <w:pPr>
+        <w:pStyle w:val="Paragraphedeliste"/>
+        <w:numPr>
+          <w:ilvl w:val="0"/>
+          <w:numId w:val="1"/>
+        </w:numPr>
+        <w:tabs>
+          <w:tab w:val="left" w:pos="916"/>
+          <w:tab w:val="left" w:pos="1832"/>
+          <w:tab w:val="left" w:pos="2748"/>
+          <w:tab w:val="left" w:pos="3664"/>
+          <w:tab w:val="left" w:pos="4580"/>
+          <w:tab w:val="left" w:pos="5496"/>
+          <w:tab w:val="left" w:pos="6412"/>
+          <w:tab w:val="left" w:pos="7328"/>
+          <w:tab w:val="left" w:pos="8244"/>
+          <w:tab w:val="left" w:pos="9160"/>
+          <w:tab w:val="left" w:pos="10076"/>
+          <w:tab w:val="left" w:pos="10992"/>
+          <w:tab w:val="left" w:pos="11908"/>
+          <w:tab w:val="left" w:pos="12824"/>
+          <w:tab w:val="left" w:pos="13740"/>
+          <w:tab w:val="left" w:pos="14656"/>
+        </w:tabs>
+        <w:spacing w:after="0" w:line="240" w:lineRule="auto"/>
+        <w:rPr>
+          <w:rFonts w:eastAsia="Times New Roman" w:cstheme="minorHAnsi"/>
+          <w:lang w:eastAsia="fr-FR"/>
+        </w:rPr>
+      </w:pPr>
+      <w:r>
+        <w:rPr>
+          <w:rFonts w:ascii="Arial" w:hAnsi="Arial" w:cs="Arial"/>
+          <w:sz w:val="28"/>
+          <w:szCs w:val="28"/>
+        </w:rPr>
+        <w:lastRenderedPageBreak/>
+        <w:t>Quelles sont les fonctions permettant de dessiner des points et des lignes</w:t>
+      </w:r>
+      <w:r>
+        <w:rPr>
+          <w:rFonts w:ascii="Arial" w:hAnsi="Arial" w:cs="Arial"/>
+          <w:sz w:val="28"/>
+          <w:szCs w:val="28"/>
+        </w:rPr>
+        <w:t xml:space="preserve"> </w:t>
+      </w:r>
+      <w:r>
+        <w:rPr>
+          <w:rFonts w:ascii="Arial" w:hAnsi="Arial" w:cs="Arial"/>
+          <w:sz w:val="28"/>
+          <w:szCs w:val="28"/>
+        </w:rPr>
+        <w:t>? (5 points)</w:t>
+      </w:r>
+    </w:p>
+    <w:p>
+      <w:pPr>
+        <w:tabs>
+          <w:tab w:val="left" w:pos="916"/>
+          <w:tab w:val="left" w:pos="1832"/>
+          <w:tab w:val="left" w:pos="2748"/>
+          <w:tab w:val="left" w:pos="3664"/>
+          <w:tab w:val="left" w:pos="4580"/>
+          <w:tab w:val="left" w:pos="5496"/>
+          <w:tab w:val="left" w:pos="6412"/>
+          <w:tab w:val="left" w:pos="7328"/>
+          <w:tab w:val="left" w:pos="8244"/>
+          <w:tab w:val="left" w:pos="9160"/>
+          <w:tab w:val="left" w:pos="10076"/>
+          <w:tab w:val="left" w:pos="10992"/>
+          <w:tab w:val="left" w:pos="11908"/>
+          <w:tab w:val="left" w:pos="12824"/>
+          <w:tab w:val="left" w:pos="13740"/>
+          <w:tab w:val="left" w:pos="14656"/>
+        </w:tabs>
+        <w:spacing w:after="0" w:line="240" w:lineRule="auto"/>
+        <w:rPr>
+          <w:rFonts w:eastAsia="Times New Roman" w:cstheme="minorHAnsi"/>
+          <w:lang w:eastAsia="fr-FR"/>
+        </w:rPr>
+      </w:pPr>
+    </w:p>
+    <w:p>
+      <w:pPr>
+        <w:tabs>
+          <w:tab w:val="left" w:pos="916"/>
+          <w:tab w:val="left" w:pos="1832"/>
+          <w:tab w:val="left" w:pos="2748"/>
+          <w:tab w:val="left" w:pos="3664"/>
+          <w:tab w:val="left" w:pos="4580"/>
+          <w:tab w:val="left" w:pos="5496"/>
+          <w:tab w:val="left" w:pos="6412"/>
+          <w:tab w:val="left" w:pos="7328"/>
+          <w:tab w:val="left" w:pos="8244"/>
+          <w:tab w:val="left" w:pos="9160"/>
+          <w:tab w:val="left" w:pos="10076"/>
+          <w:tab w:val="left" w:pos="10992"/>
+          <w:tab w:val="left" w:pos="11908"/>
+          <w:tab w:val="left" w:pos="12824"/>
+          <w:tab w:val="left" w:pos="13740"/>
+          <w:tab w:val="left" w:pos="14656"/>
+        </w:tabs>
+        <w:spacing w:after="0" w:line="240" w:lineRule="auto"/>
+        <w:rPr>
+          <w:rFonts w:eastAsia="Times New Roman" w:cstheme="minorHAnsi"/>
+          <w:lang w:eastAsia="fr-FR"/>
+        </w:rPr>
+      </w:pPr>
+      <w:r>
+        <w:rPr>
+          <w:rFonts w:eastAsia="Times New Roman" w:cstheme="minorHAnsi"/>
+          <w:lang w:eastAsia="fr-FR"/>
+        </w:rPr>
+        <w:t xml:space="preserve">Pour dessiner un point : </w:t>
+      </w:r>
+    </w:p>
+    <w:p>
+      <w:pPr>
+        <w:tabs>
+          <w:tab w:val="left" w:pos="916"/>
+          <w:tab w:val="left" w:pos="1832"/>
+          <w:tab w:val="left" w:pos="2748"/>
+          <w:tab w:val="left" w:pos="3664"/>
+          <w:tab w:val="left" w:pos="4580"/>
+          <w:tab w:val="left" w:pos="5496"/>
+          <w:tab w:val="left" w:pos="6412"/>
+          <w:tab w:val="left" w:pos="7328"/>
+          <w:tab w:val="left" w:pos="8244"/>
+          <w:tab w:val="left" w:pos="9160"/>
+          <w:tab w:val="left" w:pos="10076"/>
+          <w:tab w:val="left" w:pos="10992"/>
+          <w:tab w:val="left" w:pos="11908"/>
+          <w:tab w:val="left" w:pos="12824"/>
+          <w:tab w:val="left" w:pos="13740"/>
+          <w:tab w:val="left" w:pos="14656"/>
+        </w:tabs>
+        <w:spacing w:after="0" w:line="240" w:lineRule="auto"/>
+        <w:rPr>
+          <w:rFonts w:ascii="Courier New" w:eastAsia="Times New Roman" w:hAnsi="Courier New" w:cs="Courier New"/>
+          <w:color w:val="FFFFFF" w:themeColor="background1"/>
+          <w:sz w:val="20"/>
+          <w:szCs w:val="20"/>
+          <w:lang w:val="en" w:eastAsia="fr-FR"/>
+        </w:rPr>
+      </w:pPr>
+      <w:r>
+        <w:rPr>
+          <w:rFonts w:ascii="Courier New" w:eastAsia="Times New Roman" w:hAnsi="Courier New" w:cs="Courier New"/>
+          <w:color w:val="FFFFFF" w:themeColor="background1"/>
+          <w:sz w:val="20"/>
+          <w:szCs w:val="20"/>
+          <w:highlight w:val="black"/>
+          <w:lang w:val="en" w:eastAsia="fr-FR"/>
+        </w:rPr>
+        <w:t xml:space="preserve">int </w:t>
+      </w:r>
+      <w:proofErr w:type="spellStart"/>
+      <w:r>
+        <w:rPr>
+          <w:rFonts w:ascii="Courier New" w:eastAsia="Times New Roman" w:hAnsi="Courier New" w:cs="Courier New"/>
+          <w:color w:val="FFFFFF" w:themeColor="background1"/>
+          <w:sz w:val="20"/>
+          <w:szCs w:val="20"/>
+          <w:highlight w:val="black"/>
+          <w:lang w:val="en" w:eastAsia="fr-FR"/>
+        </w:rPr>
+        <w:t>SDL_</w:t>
+      </w:r>
+      <w:proofErr w:type="gramStart"/>
+      <w:r>
+        <w:rPr>
+          <w:rFonts w:ascii="Courier New" w:eastAsia="Times New Roman" w:hAnsi="Courier New" w:cs="Courier New"/>
+          <w:color w:val="FFFFFF" w:themeColor="background1"/>
+          <w:sz w:val="20"/>
+          <w:szCs w:val="20"/>
+          <w:highlight w:val="black"/>
+          <w:lang w:val="en" w:eastAsia="fr-FR"/>
+        </w:rPr>
+        <w:t>RenderDrawPoint</w:t>
+      </w:r>
+      <w:proofErr w:type="spellEnd"/>
+      <w:r>
+        <w:rPr>
+          <w:rFonts w:ascii="Courier New" w:eastAsia="Times New Roman" w:hAnsi="Courier New" w:cs="Courier New"/>
+          <w:color w:val="FFFFFF" w:themeColor="background1"/>
+          <w:sz w:val="20"/>
+          <w:szCs w:val="20"/>
+          <w:highlight w:val="black"/>
+          <w:lang w:val="en" w:eastAsia="fr-FR"/>
+        </w:rPr>
+        <w:t>(</w:t>
+      </w:r>
+      <w:proofErr w:type="spellStart"/>
+      <w:proofErr w:type="gramEnd"/>
+      <w:r>
+        <w:rPr>
+          <w:rFonts w:ascii="Courier New" w:eastAsia="Times New Roman" w:hAnsi="Courier New" w:cs="Courier New"/>
+          <w:color w:val="FFFFFF" w:themeColor="background1"/>
+          <w:sz w:val="20"/>
+          <w:szCs w:val="20"/>
+          <w:highlight w:val="black"/>
+          <w:lang w:val="en" w:eastAsia="fr-FR"/>
+        </w:rPr>
+        <w:t>SDL_Renderer</w:t>
+      </w:r>
+      <w:proofErr w:type="spellEnd"/>
+      <w:r>
+        <w:rPr>
+          <w:rFonts w:ascii="Courier New" w:eastAsia="Times New Roman" w:hAnsi="Courier New" w:cs="Courier New"/>
+          <w:color w:val="FFFFFF" w:themeColor="background1"/>
+          <w:sz w:val="20"/>
+          <w:szCs w:val="20"/>
+          <w:highlight w:val="black"/>
+          <w:lang w:val="en" w:eastAsia="fr-FR"/>
+        </w:rPr>
+        <w:t>* renderer,</w:t>
+      </w:r>
+      <w:r>
+        <w:rPr>
+          <w:rFonts w:ascii="Courier New" w:eastAsia="Times New Roman" w:hAnsi="Courier New" w:cs="Courier New"/>
+          <w:color w:val="FFFFFF" w:themeColor="background1"/>
+          <w:sz w:val="20"/>
+          <w:szCs w:val="20"/>
+          <w:highlight w:val="black"/>
+          <w:lang w:val="en" w:eastAsia="fr-FR"/>
+        </w:rPr>
+        <w:t xml:space="preserve"> </w:t>
+      </w:r>
+      <w:r>
+        <w:rPr>
+          <w:rFonts w:ascii="Courier New" w:eastAsia="Times New Roman" w:hAnsi="Courier New" w:cs="Courier New"/>
+          <w:color w:val="FFFFFF" w:themeColor="background1"/>
+          <w:sz w:val="20"/>
+          <w:szCs w:val="20"/>
+          <w:highlight w:val="black"/>
+          <w:lang w:val="en" w:eastAsia="fr-FR"/>
+        </w:rPr>
+        <w:t>int x, int y)</w:t>
+      </w:r>
+    </w:p>
+    <w:p>
+      <w:pPr>
+        <w:tabs>
+          <w:tab w:val="left" w:pos="916"/>
+          <w:tab w:val="left" w:pos="1832"/>
+          <w:tab w:val="left" w:pos="2748"/>
+          <w:tab w:val="left" w:pos="3664"/>
+          <w:tab w:val="left" w:pos="4580"/>
+          <w:tab w:val="left" w:pos="5496"/>
+          <w:tab w:val="left" w:pos="6412"/>
+          <w:tab w:val="left" w:pos="7328"/>
+          <w:tab w:val="left" w:pos="8244"/>
+          <w:tab w:val="left" w:pos="9160"/>
+          <w:tab w:val="left" w:pos="10076"/>
+          <w:tab w:val="left" w:pos="10992"/>
+          <w:tab w:val="left" w:pos="11908"/>
+          <w:tab w:val="left" w:pos="12824"/>
+          <w:tab w:val="left" w:pos="13740"/>
+          <w:tab w:val="left" w:pos="14656"/>
+        </w:tabs>
+        <w:spacing w:after="0" w:line="240" w:lineRule="auto"/>
+        <w:rPr>
+          <w:rFonts w:ascii="Courier New" w:eastAsia="Times New Roman" w:hAnsi="Courier New" w:cs="Courier New"/>
+          <w:sz w:val="20"/>
+          <w:szCs w:val="20"/>
+          <w:lang w:val="en" w:eastAsia="fr-FR"/>
+        </w:rPr>
+      </w:pPr>
+    </w:p>
+    <w:p>
+      <w:pPr>
+        <w:tabs>
+          <w:tab w:val="left" w:pos="916"/>
+          <w:tab w:val="left" w:pos="1832"/>
+          <w:tab w:val="left" w:pos="2748"/>
+          <w:tab w:val="left" w:pos="3664"/>
+          <w:tab w:val="left" w:pos="4580"/>
+          <w:tab w:val="left" w:pos="5496"/>
+          <w:tab w:val="left" w:pos="6412"/>
+          <w:tab w:val="left" w:pos="7328"/>
+          <w:tab w:val="left" w:pos="8244"/>
+          <w:tab w:val="left" w:pos="9160"/>
+          <w:tab w:val="left" w:pos="10076"/>
+          <w:tab w:val="left" w:pos="10992"/>
+          <w:tab w:val="left" w:pos="11908"/>
+          <w:tab w:val="left" w:pos="12824"/>
+          <w:tab w:val="left" w:pos="13740"/>
+          <w:tab w:val="left" w:pos="14656"/>
+        </w:tabs>
+        <w:spacing w:after="0" w:line="240" w:lineRule="auto"/>
+        <w:rPr>
+          <w:rFonts w:eastAsia="Times New Roman" w:cstheme="minorHAnsi"/>
+          <w:lang w:eastAsia="fr-FR"/>
+        </w:rPr>
+      </w:pPr>
+      <w:r>
+        <w:rPr>
+          <w:rFonts w:eastAsia="Times New Roman" w:cstheme="minorHAnsi"/>
+          <w:lang w:eastAsia="fr-FR"/>
+        </w:rPr>
+        <w:t xml:space="preserve">On a simplement besoin de lui passer le </w:t>
+      </w:r>
+      <w:proofErr w:type="spellStart"/>
+      <w:r>
+        <w:rPr>
+          <w:rFonts w:eastAsia="Times New Roman" w:cstheme="minorHAnsi"/>
+          <w:lang w:eastAsia="fr-FR"/>
+        </w:rPr>
+        <w:t>renderer</w:t>
+      </w:r>
+      <w:proofErr w:type="spellEnd"/>
+      <w:r>
+        <w:rPr>
+          <w:rFonts w:eastAsia="Times New Roman" w:cstheme="minorHAnsi"/>
+          <w:lang w:eastAsia="fr-FR"/>
+        </w:rPr>
+        <w:t xml:space="preserve"> et un point en argument</w:t>
+      </w:r>
+      <w:r>
+        <w:rPr>
+          <w:rFonts w:eastAsia="Times New Roman" w:cstheme="minorHAnsi"/>
+          <w:lang w:eastAsia="fr-FR"/>
+        </w:rPr>
+        <w:t xml:space="preserve"> </w:t>
+      </w:r>
+    </w:p>
+    <w:p>
+      <w:pPr>
+        <w:tabs>
+          <w:tab w:val="left" w:pos="916"/>
+          <w:tab w:val="left" w:pos="1832"/>
+          <w:tab w:val="left" w:pos="2748"/>
+          <w:tab w:val="left" w:pos="3664"/>
+          <w:tab w:val="left" w:pos="4580"/>
+          <w:tab w:val="left" w:pos="5496"/>
+          <w:tab w:val="left" w:pos="6412"/>
+          <w:tab w:val="left" w:pos="7328"/>
+          <w:tab w:val="left" w:pos="8244"/>
+          <w:tab w:val="left" w:pos="9160"/>
+          <w:tab w:val="left" w:pos="10076"/>
+          <w:tab w:val="left" w:pos="10992"/>
+          <w:tab w:val="left" w:pos="11908"/>
+          <w:tab w:val="left" w:pos="12824"/>
+          <w:tab w:val="left" w:pos="13740"/>
+          <w:tab w:val="left" w:pos="14656"/>
+        </w:tabs>
+        <w:spacing w:after="0" w:line="240" w:lineRule="auto"/>
+        <w:rPr>
+          <w:rFonts w:ascii="Courier New" w:eastAsia="Times New Roman" w:hAnsi="Courier New" w:cs="Courier New"/>
+          <w:color w:val="FFFFFF" w:themeColor="background1"/>
+          <w:sz w:val="20"/>
+          <w:szCs w:val="20"/>
+          <w:lang w:val="en" w:eastAsia="fr-FR"/>
+        </w:rPr>
+      </w:pPr>
+    </w:p>
+    <w:p>
+      <w:pPr>
+        <w:tabs>
+          <w:tab w:val="left" w:pos="916"/>
+          <w:tab w:val="left" w:pos="1832"/>
+          <w:tab w:val="left" w:pos="2748"/>
+          <w:tab w:val="left" w:pos="3664"/>
+          <w:tab w:val="left" w:pos="4580"/>
+          <w:tab w:val="left" w:pos="5496"/>
+          <w:tab w:val="left" w:pos="6412"/>
+          <w:tab w:val="left" w:pos="7328"/>
+          <w:tab w:val="left" w:pos="8244"/>
+          <w:tab w:val="left" w:pos="9160"/>
+          <w:tab w:val="left" w:pos="10076"/>
+          <w:tab w:val="left" w:pos="10992"/>
+          <w:tab w:val="left" w:pos="11908"/>
+          <w:tab w:val="left" w:pos="12824"/>
+          <w:tab w:val="left" w:pos="13740"/>
+          <w:tab w:val="left" w:pos="14656"/>
+        </w:tabs>
+        <w:spacing w:after="0" w:line="240" w:lineRule="auto"/>
+        <w:rPr>
+          <w:rFonts w:ascii="Courier New" w:eastAsia="Times New Roman" w:hAnsi="Courier New" w:cs="Courier New"/>
+          <w:color w:val="FFFFFF" w:themeColor="background1"/>
+          <w:sz w:val="20"/>
+          <w:szCs w:val="20"/>
+          <w:lang w:val="en" w:eastAsia="fr-FR"/>
+        </w:rPr>
+      </w:pPr>
+    </w:p>
+    <w:p>
+      <w:pPr>
+        <w:tabs>
+          <w:tab w:val="left" w:pos="916"/>
+          <w:tab w:val="left" w:pos="1832"/>
+          <w:tab w:val="left" w:pos="2748"/>
+          <w:tab w:val="left" w:pos="3664"/>
+          <w:tab w:val="left" w:pos="4580"/>
+          <w:tab w:val="left" w:pos="5496"/>
+          <w:tab w:val="left" w:pos="6412"/>
+          <w:tab w:val="left" w:pos="7328"/>
+          <w:tab w:val="left" w:pos="8244"/>
+          <w:tab w:val="left" w:pos="9160"/>
+          <w:tab w:val="left" w:pos="10076"/>
+          <w:tab w:val="left" w:pos="10992"/>
+          <w:tab w:val="left" w:pos="11908"/>
+          <w:tab w:val="left" w:pos="12824"/>
+          <w:tab w:val="left" w:pos="13740"/>
+          <w:tab w:val="left" w:pos="14656"/>
+        </w:tabs>
+        <w:spacing w:after="0" w:line="240" w:lineRule="auto"/>
+        <w:rPr>
+          <w:rFonts w:eastAsia="Times New Roman" w:cstheme="minorHAnsi"/>
+          <w:lang w:eastAsia="fr-FR"/>
+        </w:rPr>
+      </w:pPr>
+      <w:r>
+        <w:rPr>
+          <w:rFonts w:eastAsia="Times New Roman" w:cstheme="minorHAnsi"/>
+          <w:lang w:eastAsia="fr-FR"/>
+        </w:rPr>
+        <w:t xml:space="preserve">Pour dessiner </w:t>
+      </w:r>
+      <w:r>
+        <w:rPr>
+          <w:rFonts w:eastAsia="Times New Roman" w:cstheme="minorHAnsi"/>
+          <w:lang w:eastAsia="fr-FR"/>
+        </w:rPr>
+        <w:t>une ligne</w:t>
+      </w:r>
+      <w:r>
+        <w:rPr>
+          <w:rFonts w:eastAsia="Times New Roman" w:cstheme="minorHAnsi"/>
+          <w:lang w:eastAsia="fr-FR"/>
+        </w:rPr>
+        <w:t xml:space="preserve"> : </w:t>
+      </w:r>
+    </w:p>
+    <w:p>
+      <w:pPr>
+        <w:tabs>
+          <w:tab w:val="left" w:pos="916"/>
+          <w:tab w:val="left" w:pos="1832"/>
+          <w:tab w:val="left" w:pos="2748"/>
+          <w:tab w:val="left" w:pos="3664"/>
+          <w:tab w:val="left" w:pos="4580"/>
+          <w:tab w:val="left" w:pos="5496"/>
+          <w:tab w:val="left" w:pos="6412"/>
+          <w:tab w:val="left" w:pos="7328"/>
+          <w:tab w:val="left" w:pos="8244"/>
+          <w:tab w:val="left" w:pos="9160"/>
+          <w:tab w:val="left" w:pos="10076"/>
+          <w:tab w:val="left" w:pos="10992"/>
+          <w:tab w:val="left" w:pos="11908"/>
+          <w:tab w:val="left" w:pos="12824"/>
+          <w:tab w:val="left" w:pos="13740"/>
+          <w:tab w:val="left" w:pos="14656"/>
+        </w:tabs>
+        <w:spacing w:after="0" w:line="240" w:lineRule="auto"/>
+        <w:rPr>
+          <w:rFonts w:ascii="Courier New" w:eastAsia="Times New Roman" w:hAnsi="Courier New" w:cs="Courier New"/>
+          <w:color w:val="FFFFFF" w:themeColor="background1"/>
+          <w:sz w:val="20"/>
+          <w:szCs w:val="20"/>
+          <w:highlight w:val="black"/>
+          <w:lang w:val="en" w:eastAsia="fr-FR"/>
+        </w:rPr>
+      </w:pPr>
+      <w:r>
+        <w:rPr>
+          <w:rFonts w:ascii="Courier New" w:eastAsia="Times New Roman" w:hAnsi="Courier New" w:cs="Courier New"/>
+          <w:color w:val="FFFFFF" w:themeColor="background1"/>
+          <w:sz w:val="20"/>
+          <w:szCs w:val="20"/>
+          <w:highlight w:val="black"/>
+          <w:lang w:val="en" w:eastAsia="fr-FR"/>
+        </w:rPr>
+        <w:t xml:space="preserve">int </w:t>
+      </w:r>
+      <w:proofErr w:type="spellStart"/>
+      <w:r>
+        <w:rPr>
+          <w:rFonts w:ascii="Courier New" w:eastAsia="Times New Roman" w:hAnsi="Courier New" w:cs="Courier New"/>
+          <w:color w:val="FFFFFF" w:themeColor="background1"/>
+          <w:sz w:val="20"/>
+          <w:szCs w:val="20"/>
+          <w:highlight w:val="black"/>
+          <w:lang w:val="en" w:eastAsia="fr-FR"/>
+        </w:rPr>
+        <w:t>SDL_</w:t>
+      </w:r>
+      <w:proofErr w:type="gramStart"/>
+      <w:r>
+        <w:rPr>
+          <w:rFonts w:ascii="Courier New" w:eastAsia="Times New Roman" w:hAnsi="Courier New" w:cs="Courier New"/>
+          <w:color w:val="FFFFFF" w:themeColor="background1"/>
+          <w:sz w:val="20"/>
+          <w:szCs w:val="20"/>
+          <w:highlight w:val="black"/>
+          <w:lang w:val="en" w:eastAsia="fr-FR"/>
+        </w:rPr>
+        <w:t>RenderDrawLine</w:t>
+      </w:r>
+      <w:proofErr w:type="spellEnd"/>
+      <w:r>
+        <w:rPr>
+          <w:rFonts w:ascii="Courier New" w:eastAsia="Times New Roman" w:hAnsi="Courier New" w:cs="Courier New"/>
+          <w:color w:val="FFFFFF" w:themeColor="background1"/>
+          <w:sz w:val="20"/>
+          <w:szCs w:val="20"/>
+          <w:highlight w:val="black"/>
+          <w:lang w:val="en" w:eastAsia="fr-FR"/>
+        </w:rPr>
+        <w:t>(</w:t>
+      </w:r>
+      <w:proofErr w:type="spellStart"/>
+      <w:proofErr w:type="gramEnd"/>
+      <w:r>
+        <w:rPr>
+          <w:rFonts w:ascii="Courier New" w:eastAsia="Times New Roman" w:hAnsi="Courier New" w:cs="Courier New"/>
+          <w:color w:val="FFFFFF" w:themeColor="background1"/>
+          <w:sz w:val="20"/>
+          <w:szCs w:val="20"/>
+          <w:highlight w:val="black"/>
+          <w:lang w:val="en" w:eastAsia="fr-FR"/>
+        </w:rPr>
+        <w:t>SDL_Renderer</w:t>
+      </w:r>
+      <w:proofErr w:type="spellEnd"/>
+      <w:r>
+        <w:rPr>
+          <w:rFonts w:ascii="Courier New" w:eastAsia="Times New Roman" w:hAnsi="Courier New" w:cs="Courier New"/>
+          <w:color w:val="FFFFFF" w:themeColor="background1"/>
+          <w:sz w:val="20"/>
+          <w:szCs w:val="20"/>
+          <w:highlight w:val="black"/>
+          <w:lang w:val="en" w:eastAsia="fr-FR"/>
+        </w:rPr>
+        <w:t>* renderer,</w:t>
+      </w:r>
+      <w:r>
+        <w:rPr>
+          <w:rFonts w:ascii="Courier New" w:eastAsia="Times New Roman" w:hAnsi="Courier New" w:cs="Courier New"/>
+          <w:color w:val="FFFFFF" w:themeColor="background1"/>
+          <w:sz w:val="20"/>
+          <w:szCs w:val="20"/>
+          <w:highlight w:val="black"/>
+          <w:lang w:val="en" w:eastAsia="fr-FR"/>
+        </w:rPr>
+        <w:t xml:space="preserve"> </w:t>
+      </w:r>
+      <w:r>
+        <w:rPr>
+          <w:rFonts w:ascii="Courier New" w:eastAsia="Times New Roman" w:hAnsi="Courier New" w:cs="Courier New"/>
+          <w:color w:val="FFFFFF" w:themeColor="background1"/>
+          <w:sz w:val="20"/>
+          <w:szCs w:val="20"/>
+          <w:highlight w:val="black"/>
+          <w:lang w:val="en" w:eastAsia="fr-FR"/>
+        </w:rPr>
+        <w:t>int x1,</w:t>
+      </w:r>
+      <w:r>
+        <w:rPr>
+          <w:rFonts w:ascii="Courier New" w:eastAsia="Times New Roman" w:hAnsi="Courier New" w:cs="Courier New"/>
+          <w:color w:val="FFFFFF" w:themeColor="background1"/>
+          <w:sz w:val="20"/>
+          <w:szCs w:val="20"/>
+          <w:highlight w:val="black"/>
+          <w:lang w:val="en" w:eastAsia="fr-FR"/>
+        </w:rPr>
+        <w:t xml:space="preserve"> </w:t>
+      </w:r>
+      <w:r>
+        <w:rPr>
+          <w:rFonts w:ascii="Courier New" w:eastAsia="Times New Roman" w:hAnsi="Courier New" w:cs="Courier New"/>
+          <w:color w:val="FFFFFF" w:themeColor="background1"/>
+          <w:sz w:val="20"/>
+          <w:szCs w:val="20"/>
+          <w:highlight w:val="black"/>
+          <w:lang w:val="en" w:eastAsia="fr-FR"/>
+        </w:rPr>
+        <w:t>int y1,</w:t>
+      </w:r>
+      <w:r>
+        <w:rPr>
+          <w:rFonts w:ascii="Courier New" w:eastAsia="Times New Roman" w:hAnsi="Courier New" w:cs="Courier New"/>
+          <w:color w:val="FFFFFF" w:themeColor="background1"/>
+          <w:sz w:val="20"/>
+          <w:szCs w:val="20"/>
+          <w:highlight w:val="black"/>
+          <w:lang w:val="en" w:eastAsia="fr-FR"/>
+        </w:rPr>
+        <w:t xml:space="preserve"> </w:t>
+      </w:r>
+    </w:p>
+    <w:p>
+      <w:pPr>
+        <w:tabs>
+          <w:tab w:val="left" w:pos="916"/>
+          <w:tab w:val="left" w:pos="1832"/>
+          <w:tab w:val="left" w:pos="2748"/>
+          <w:tab w:val="left" w:pos="3664"/>
+          <w:tab w:val="left" w:pos="4580"/>
+          <w:tab w:val="left" w:pos="5496"/>
+          <w:tab w:val="left" w:pos="6412"/>
+          <w:tab w:val="left" w:pos="7328"/>
+          <w:tab w:val="left" w:pos="8244"/>
+          <w:tab w:val="left" w:pos="9160"/>
+          <w:tab w:val="left" w:pos="10076"/>
+          <w:tab w:val="left" w:pos="10992"/>
+          <w:tab w:val="left" w:pos="11908"/>
+          <w:tab w:val="left" w:pos="12824"/>
+          <w:tab w:val="left" w:pos="13740"/>
+          <w:tab w:val="left" w:pos="14656"/>
+        </w:tabs>
+        <w:spacing w:after="0" w:line="240" w:lineRule="auto"/>
+        <w:rPr>
+          <w:rFonts w:ascii="Courier New" w:eastAsia="Times New Roman" w:hAnsi="Courier New" w:cs="Courier New"/>
+          <w:color w:val="FFFFFF" w:themeColor="background1"/>
+          <w:sz w:val="20"/>
+          <w:szCs w:val="20"/>
+          <w:lang w:val="en" w:eastAsia="fr-FR"/>
+        </w:rPr>
+      </w:pPr>
+      <w:r>
+        <w:rPr>
+          <w:rFonts w:ascii="Courier New" w:eastAsia="Times New Roman" w:hAnsi="Courier New" w:cs="Courier New"/>
+          <w:color w:val="FFFFFF" w:themeColor="background1"/>
+          <w:sz w:val="20"/>
+          <w:szCs w:val="20"/>
+          <w:highlight w:val="black"/>
+          <w:lang w:val="en" w:eastAsia="fr-FR"/>
+        </w:rPr>
+        <w:tab/>
+      </w:r>
+      <w:r>
+        <w:rPr>
+          <w:rFonts w:ascii="Courier New" w:eastAsia="Times New Roman" w:hAnsi="Courier New" w:cs="Courier New"/>
+          <w:color w:val="FFFFFF" w:themeColor="background1"/>
+          <w:sz w:val="20"/>
+          <w:szCs w:val="20"/>
+          <w:highlight w:val="black"/>
+          <w:lang w:val="en" w:eastAsia="fr-FR"/>
+        </w:rPr>
+        <w:tab/>
+      </w:r>
+      <w:r>
+        <w:rPr>
+          <w:rFonts w:ascii="Courier New" w:eastAsia="Times New Roman" w:hAnsi="Courier New" w:cs="Courier New"/>
+          <w:color w:val="FFFFFF" w:themeColor="background1"/>
+          <w:sz w:val="20"/>
+          <w:szCs w:val="20"/>
+          <w:highlight w:val="black"/>
+          <w:lang w:val="en" w:eastAsia="fr-FR"/>
+        </w:rPr>
+        <w:tab/>
+      </w:r>
+      <w:r>
+        <w:rPr>
+          <w:rFonts w:ascii="Courier New" w:eastAsia="Times New Roman" w:hAnsi="Courier New" w:cs="Courier New"/>
+          <w:color w:val="FFFFFF" w:themeColor="background1"/>
+          <w:sz w:val="20"/>
+          <w:szCs w:val="20"/>
+          <w:highlight w:val="black"/>
+          <w:lang w:val="en" w:eastAsia="fr-FR"/>
+        </w:rPr>
+        <w:t>int x2,</w:t>
+      </w:r>
+      <w:r>
+        <w:rPr>
+          <w:rFonts w:ascii="Courier New" w:eastAsia="Times New Roman" w:hAnsi="Courier New" w:cs="Courier New"/>
+          <w:color w:val="FFFFFF" w:themeColor="background1"/>
+          <w:sz w:val="20"/>
+          <w:szCs w:val="20"/>
+          <w:highlight w:val="black"/>
+          <w:lang w:val="en" w:eastAsia="fr-FR"/>
+        </w:rPr>
+        <w:t xml:space="preserve"> </w:t>
+      </w:r>
+      <w:r>
+        <w:rPr>
+          <w:rFonts w:ascii="Courier New" w:eastAsia="Times New Roman" w:hAnsi="Courier New" w:cs="Courier New"/>
+          <w:color w:val="FFFFFF" w:themeColor="background1"/>
+          <w:sz w:val="20"/>
+          <w:szCs w:val="20"/>
+          <w:highlight w:val="black"/>
+          <w:lang w:val="en" w:eastAsia="fr-FR"/>
+        </w:rPr>
+        <w:t>int     y2)</w:t>
+      </w:r>
+    </w:p>
+    <w:p>
+      <w:pPr>
+        <w:tabs>
+          <w:tab w:val="left" w:pos="916"/>
+          <w:tab w:val="left" w:pos="1832"/>
+          <w:tab w:val="left" w:pos="2748"/>
+          <w:tab w:val="left" w:pos="3664"/>
+          <w:tab w:val="left" w:pos="4580"/>
+          <w:tab w:val="left" w:pos="5496"/>
+          <w:tab w:val="left" w:pos="6412"/>
+          <w:tab w:val="left" w:pos="7328"/>
+          <w:tab w:val="left" w:pos="8244"/>
+          <w:tab w:val="left" w:pos="9160"/>
+          <w:tab w:val="left" w:pos="10076"/>
+          <w:tab w:val="left" w:pos="10992"/>
+          <w:tab w:val="left" w:pos="11908"/>
+          <w:tab w:val="left" w:pos="12824"/>
+          <w:tab w:val="left" w:pos="13740"/>
+          <w:tab w:val="left" w:pos="14656"/>
+        </w:tabs>
+        <w:spacing w:after="0" w:line="240" w:lineRule="auto"/>
+        <w:rPr>
+          <w:rFonts w:eastAsia="Times New Roman" w:cstheme="minorHAnsi"/>
+          <w:lang w:eastAsia="fr-FR"/>
+        </w:rPr>
+      </w:pPr>
+    </w:p>
+    <w:p>
+      <w:pPr>
+        <w:tabs>
+          <w:tab w:val="left" w:pos="916"/>
+          <w:tab w:val="left" w:pos="1832"/>
+          <w:tab w:val="left" w:pos="2748"/>
+          <w:tab w:val="left" w:pos="3664"/>
+          <w:tab w:val="left" w:pos="4580"/>
+          <w:tab w:val="left" w:pos="5496"/>
+          <w:tab w:val="left" w:pos="6412"/>
+          <w:tab w:val="left" w:pos="7328"/>
+          <w:tab w:val="left" w:pos="8244"/>
+          <w:tab w:val="left" w:pos="9160"/>
+          <w:tab w:val="left" w:pos="10076"/>
+          <w:tab w:val="left" w:pos="10992"/>
+          <w:tab w:val="left" w:pos="11908"/>
+          <w:tab w:val="left" w:pos="12824"/>
+          <w:tab w:val="left" w:pos="13740"/>
+          <w:tab w:val="left" w:pos="14656"/>
+        </w:tabs>
+        <w:spacing w:after="0" w:line="240" w:lineRule="auto"/>
+        <w:rPr>
+          <w:rFonts w:eastAsia="Times New Roman" w:cstheme="minorHAnsi"/>
+          <w:lang w:eastAsia="fr-FR"/>
+        </w:rPr>
+      </w:pPr>
+      <w:r>
+        <w:rPr>
+          <w:rFonts w:eastAsia="Times New Roman" w:cstheme="minorHAnsi"/>
+          <w:lang w:eastAsia="fr-FR"/>
+        </w:rPr>
+        <w:t xml:space="preserve">On lui passe le </w:t>
+      </w:r>
+      <w:proofErr w:type="spellStart"/>
+      <w:r>
+        <w:rPr>
+          <w:rFonts w:eastAsia="Times New Roman" w:cstheme="minorHAnsi"/>
+          <w:lang w:eastAsia="fr-FR"/>
+        </w:rPr>
+        <w:t>renderer</w:t>
+      </w:r>
+      <w:proofErr w:type="spellEnd"/>
+      <w:r>
+        <w:rPr>
+          <w:rFonts w:eastAsia="Times New Roman" w:cstheme="minorHAnsi"/>
+          <w:lang w:eastAsia="fr-FR"/>
+        </w:rPr>
+        <w:t>, un point d’origine et un point de destination.</w:t>
+      </w:r>
+    </w:p>
+    <w:p>
+      <w:pPr>
+        <w:tabs>
+          <w:tab w:val="left" w:pos="916"/>
+          <w:tab w:val="left" w:pos="1832"/>
+          <w:tab w:val="left" w:pos="2748"/>
+          <w:tab w:val="left" w:pos="3664"/>
+          <w:tab w:val="left" w:pos="4580"/>
+          <w:tab w:val="left" w:pos="5496"/>
+          <w:tab w:val="left" w:pos="6412"/>
+          <w:tab w:val="left" w:pos="7328"/>
+          <w:tab w:val="left" w:pos="8244"/>
+          <w:tab w:val="left" w:pos="9160"/>
+          <w:tab w:val="left" w:pos="10076"/>
+          <w:tab w:val="left" w:pos="10992"/>
+          <w:tab w:val="left" w:pos="11908"/>
+          <w:tab w:val="left" w:pos="12824"/>
+          <w:tab w:val="left" w:pos="13740"/>
+          <w:tab w:val="left" w:pos="14656"/>
+        </w:tabs>
+        <w:spacing w:after="0" w:line="240" w:lineRule="auto"/>
+        <w:rPr>
+          <w:rFonts w:eastAsia="Times New Roman" w:cstheme="minorHAnsi"/>
+          <w:lang w:eastAsia="fr-FR"/>
+        </w:rPr>
+      </w:pPr>
+    </w:p>
+    <w:p>
+      <w:pPr>
+        <w:pStyle w:val="Paragraphedeliste"/>
+        <w:numPr>
+          <w:ilvl w:val="0"/>
+          <w:numId w:val="1"/>
+        </w:numPr>
+        <w:tabs>
+          <w:tab w:val="left" w:pos="916"/>
+          <w:tab w:val="left" w:pos="1832"/>
+          <w:tab w:val="left" w:pos="2748"/>
+          <w:tab w:val="left" w:pos="3664"/>
+          <w:tab w:val="left" w:pos="4580"/>
+          <w:tab w:val="left" w:pos="5496"/>
+          <w:tab w:val="left" w:pos="6412"/>
+          <w:tab w:val="left" w:pos="7328"/>
+          <w:tab w:val="left" w:pos="8244"/>
+          <w:tab w:val="left" w:pos="9160"/>
+          <w:tab w:val="left" w:pos="10076"/>
+          <w:tab w:val="left" w:pos="10992"/>
+          <w:tab w:val="left" w:pos="11908"/>
+          <w:tab w:val="left" w:pos="12824"/>
+          <w:tab w:val="left" w:pos="13740"/>
+          <w:tab w:val="left" w:pos="14656"/>
+        </w:tabs>
+        <w:spacing w:after="0" w:line="240" w:lineRule="auto"/>
+        <w:rPr>
+          <w:rFonts w:eastAsia="Times New Roman" w:cstheme="minorHAnsi"/>
+          <w:lang w:eastAsia="fr-FR"/>
+        </w:rPr>
+      </w:pPr>
+      <w:r>
+        <w:rPr>
+          <w:rFonts w:ascii="Arial" w:hAnsi="Arial" w:cs="Arial"/>
+          <w:sz w:val="28"/>
+          <w:szCs w:val="28"/>
+        </w:rPr>
+        <w:t xml:space="preserve">A quoi servent les fonctions </w:t>
+      </w:r>
+      <w:proofErr w:type="spellStart"/>
+      <w:r>
+        <w:rPr>
+          <w:rFonts w:ascii="Arial" w:hAnsi="Arial" w:cs="Arial"/>
+          <w:sz w:val="28"/>
+          <w:szCs w:val="28"/>
+        </w:rPr>
+        <w:t>SDL_RenderClear</w:t>
+      </w:r>
+      <w:proofErr w:type="spellEnd"/>
+      <w:r>
+        <w:rPr>
+          <w:rFonts w:ascii="Arial" w:hAnsi="Arial" w:cs="Arial"/>
+          <w:sz w:val="28"/>
+          <w:szCs w:val="28"/>
+        </w:rPr>
+        <w:t xml:space="preserve"> et </w:t>
+      </w:r>
+      <w:proofErr w:type="spellStart"/>
+      <w:r>
+        <w:rPr>
+          <w:rFonts w:ascii="Arial" w:hAnsi="Arial" w:cs="Arial"/>
+          <w:sz w:val="28"/>
+          <w:szCs w:val="28"/>
+        </w:rPr>
+        <w:t>SDL_RenderPresent</w:t>
+      </w:r>
+      <w:proofErr w:type="spellEnd"/>
+      <w:r>
+        <w:rPr>
+          <w:rFonts w:ascii="Arial" w:hAnsi="Arial" w:cs="Arial"/>
+          <w:sz w:val="28"/>
+          <w:szCs w:val="28"/>
+        </w:rPr>
+        <w:t xml:space="preserve"> (5 points)</w:t>
+      </w:r>
+    </w:p>
+    <w:p>
+      <w:pPr>
+        <w:tabs>
+          <w:tab w:val="left" w:pos="916"/>
+          <w:tab w:val="left" w:pos="1832"/>
+          <w:tab w:val="left" w:pos="2748"/>
+          <w:tab w:val="left" w:pos="3664"/>
+          <w:tab w:val="left" w:pos="4580"/>
+          <w:tab w:val="left" w:pos="5496"/>
+          <w:tab w:val="left" w:pos="6412"/>
+          <w:tab w:val="left" w:pos="7328"/>
+          <w:tab w:val="left" w:pos="8244"/>
+          <w:tab w:val="left" w:pos="9160"/>
+          <w:tab w:val="left" w:pos="10076"/>
+          <w:tab w:val="left" w:pos="10992"/>
+          <w:tab w:val="left" w:pos="11908"/>
+          <w:tab w:val="left" w:pos="12824"/>
+          <w:tab w:val="left" w:pos="13740"/>
+          <w:tab w:val="left" w:pos="14656"/>
+        </w:tabs>
+        <w:spacing w:after="0" w:line="240" w:lineRule="auto"/>
+        <w:rPr>
+          <w:rFonts w:eastAsia="Times New Roman" w:cstheme="minorHAnsi"/>
+          <w:lang w:eastAsia="fr-FR"/>
+        </w:rPr>
+      </w:pPr>
+    </w:p>
+    <w:p>
+      <w:pPr>
+        <w:tabs>
+          <w:tab w:val="left" w:pos="916"/>
+          <w:tab w:val="left" w:pos="1832"/>
+          <w:tab w:val="left" w:pos="2748"/>
+          <w:tab w:val="left" w:pos="3664"/>
+          <w:tab w:val="left" w:pos="4580"/>
+          <w:tab w:val="left" w:pos="5496"/>
+          <w:tab w:val="left" w:pos="6412"/>
+          <w:tab w:val="left" w:pos="7328"/>
+          <w:tab w:val="left" w:pos="8244"/>
+          <w:tab w:val="left" w:pos="9160"/>
+          <w:tab w:val="left" w:pos="10076"/>
+          <w:tab w:val="left" w:pos="10992"/>
+          <w:tab w:val="left" w:pos="11908"/>
+          <w:tab w:val="left" w:pos="12824"/>
+          <w:tab w:val="left" w:pos="13740"/>
+          <w:tab w:val="left" w:pos="14656"/>
+        </w:tabs>
+        <w:spacing w:after="0" w:line="240" w:lineRule="auto"/>
+        <w:rPr>
+          <w:rFonts w:eastAsia="Times New Roman" w:cstheme="minorHAnsi"/>
+          <w:lang w:eastAsia="fr-FR"/>
+        </w:rPr>
+      </w:pPr>
+      <w:r>
+        <w:rPr>
+          <w:rFonts w:eastAsia="Times New Roman" w:cstheme="minorHAnsi"/>
+          <w:lang w:eastAsia="fr-FR"/>
+        </w:rPr>
+        <w:t xml:space="preserve">La fonction </w:t>
+      </w:r>
+      <w:proofErr w:type="spellStart"/>
+      <w:r>
+        <w:rPr>
+          <w:rFonts w:eastAsia="Times New Roman" w:cstheme="minorHAnsi"/>
+          <w:lang w:eastAsia="fr-FR"/>
+        </w:rPr>
+        <w:t>SDL_RenderClear</w:t>
+      </w:r>
+      <w:proofErr w:type="spellEnd"/>
+      <w:r>
+        <w:rPr>
+          <w:rFonts w:eastAsia="Times New Roman" w:cstheme="minorHAnsi"/>
+          <w:lang w:eastAsia="fr-FR"/>
+        </w:rPr>
+        <w:t xml:space="preserve"> permet de vider la fenêtre, afin d’y afficher ce qui est près dans le </w:t>
+      </w:r>
+      <w:proofErr w:type="spellStart"/>
+      <w:r>
+        <w:rPr>
+          <w:rFonts w:eastAsia="Times New Roman" w:cstheme="minorHAnsi"/>
+          <w:lang w:eastAsia="fr-FR"/>
+        </w:rPr>
+        <w:t>renderer</w:t>
+      </w:r>
+      <w:proofErr w:type="spellEnd"/>
+      <w:r>
+        <w:rPr>
+          <w:rFonts w:eastAsia="Times New Roman" w:cstheme="minorHAnsi"/>
+          <w:lang w:eastAsia="fr-FR"/>
+        </w:rPr>
+        <w:t xml:space="preserve"> par la suite, a l’aide de la fonction </w:t>
+      </w:r>
+      <w:proofErr w:type="spellStart"/>
+      <w:r>
+        <w:rPr>
+          <w:rFonts w:eastAsia="Times New Roman" w:cstheme="minorHAnsi"/>
+          <w:lang w:eastAsia="fr-FR"/>
+        </w:rPr>
+        <w:t>SDL_RenderPresent</w:t>
+      </w:r>
+      <w:proofErr w:type="spellEnd"/>
+    </w:p>
+    <w:p>
+      <w:pPr>
+        <w:tabs>
+          <w:tab w:val="left" w:pos="916"/>
+          <w:tab w:val="left" w:pos="1832"/>
+          <w:tab w:val="left" w:pos="2748"/>
+          <w:tab w:val="left" w:pos="3664"/>
+          <w:tab w:val="left" w:pos="4580"/>
+          <w:tab w:val="left" w:pos="5496"/>
+          <w:tab w:val="left" w:pos="6412"/>
+          <w:tab w:val="left" w:pos="7328"/>
+          <w:tab w:val="left" w:pos="8244"/>
+          <w:tab w:val="left" w:pos="9160"/>
+          <w:tab w:val="left" w:pos="10076"/>
+          <w:tab w:val="left" w:pos="10992"/>
+          <w:tab w:val="left" w:pos="11908"/>
+          <w:tab w:val="left" w:pos="12824"/>
+          <w:tab w:val="left" w:pos="13740"/>
+          <w:tab w:val="left" w:pos="14656"/>
+        </w:tabs>
+        <w:spacing w:after="0" w:line="240" w:lineRule="auto"/>
+        <w:rPr>
+          <w:rFonts w:eastAsia="Times New Roman" w:cstheme="minorHAnsi"/>
+          <w:lang w:eastAsia="fr-FR"/>
+        </w:rPr>
+      </w:pPr>
+    </w:p>
+    <w:p>
+      <w:pPr>
+        <w:tabs>
+          <w:tab w:val="left" w:pos="916"/>
+          <w:tab w:val="left" w:pos="1832"/>
+          <w:tab w:val="left" w:pos="2748"/>
+          <w:tab w:val="left" w:pos="3664"/>
+          <w:tab w:val="left" w:pos="4580"/>
+          <w:tab w:val="left" w:pos="5496"/>
+          <w:tab w:val="left" w:pos="6412"/>
+          <w:tab w:val="left" w:pos="7328"/>
+          <w:tab w:val="left" w:pos="8244"/>
+          <w:tab w:val="left" w:pos="9160"/>
+          <w:tab w:val="left" w:pos="10076"/>
+          <w:tab w:val="left" w:pos="10992"/>
+          <w:tab w:val="left" w:pos="11908"/>
+          <w:tab w:val="left" w:pos="12824"/>
+          <w:tab w:val="left" w:pos="13740"/>
+          <w:tab w:val="left" w:pos="14656"/>
+        </w:tabs>
+        <w:spacing w:after="0" w:line="240" w:lineRule="auto"/>
+        <w:rPr>
+          <w:rFonts w:eastAsia="Times New Roman" w:cstheme="minorHAnsi"/>
+          <w:lang w:eastAsia="fr-FR"/>
+        </w:rPr>
+      </w:pPr>
+    </w:p>
+    <w:p>
+      <w:pPr>
+        <w:pStyle w:val="Paragraphedeliste"/>
+        <w:numPr>
+          <w:ilvl w:val="0"/>
+          <w:numId w:val="1"/>
+        </w:numPr>
+        <w:tabs>
+          <w:tab w:val="left" w:pos="916"/>
+          <w:tab w:val="left" w:pos="1832"/>
+          <w:tab w:val="left" w:pos="2748"/>
+          <w:tab w:val="left" w:pos="3664"/>
+          <w:tab w:val="left" w:pos="4580"/>
+          <w:tab w:val="left" w:pos="5496"/>
+          <w:tab w:val="left" w:pos="6412"/>
+          <w:tab w:val="left" w:pos="7328"/>
+          <w:tab w:val="left" w:pos="8244"/>
+          <w:tab w:val="left" w:pos="9160"/>
+          <w:tab w:val="left" w:pos="10076"/>
+          <w:tab w:val="left" w:pos="10992"/>
+          <w:tab w:val="left" w:pos="11908"/>
+          <w:tab w:val="left" w:pos="12824"/>
+          <w:tab w:val="left" w:pos="13740"/>
+          <w:tab w:val="left" w:pos="14656"/>
+        </w:tabs>
+        <w:spacing w:after="0" w:line="240" w:lineRule="auto"/>
+        <w:rPr>
+          <w:rFonts w:eastAsia="Times New Roman" w:cstheme="minorHAnsi"/>
+          <w:lang w:eastAsia="fr-FR"/>
+        </w:rPr>
+      </w:pPr>
+      <w:r>
+        <w:rPr>
+          <w:rFonts w:ascii="Arial" w:hAnsi="Arial" w:cs="Arial"/>
+          <w:sz w:val="28"/>
+          <w:szCs w:val="28"/>
+        </w:rPr>
+        <w:t xml:space="preserve">Expliquez </w:t>
+      </w:r>
+      <w:proofErr w:type="spellStart"/>
+      <w:r>
+        <w:rPr>
+          <w:rFonts w:ascii="Arial" w:hAnsi="Arial" w:cs="Arial"/>
+          <w:sz w:val="28"/>
+          <w:szCs w:val="28"/>
+        </w:rPr>
+        <w:t>SDL_Delay</w:t>
+      </w:r>
+      <w:proofErr w:type="spellEnd"/>
+      <w:r>
+        <w:rPr>
+          <w:rFonts w:ascii="Arial" w:hAnsi="Arial" w:cs="Arial"/>
+          <w:sz w:val="28"/>
+          <w:szCs w:val="28"/>
+        </w:rPr>
+        <w:t xml:space="preserve"> (5 points)</w:t>
+      </w:r>
+    </w:p>
+    <w:p>
+      <w:pPr>
+        <w:tabs>
+          <w:tab w:val="left" w:pos="916"/>
+          <w:tab w:val="left" w:pos="1832"/>
+          <w:tab w:val="left" w:pos="2748"/>
+          <w:tab w:val="left" w:pos="3664"/>
+          <w:tab w:val="left" w:pos="4580"/>
+          <w:tab w:val="left" w:pos="5496"/>
+          <w:tab w:val="left" w:pos="6412"/>
+          <w:tab w:val="left" w:pos="7328"/>
+          <w:tab w:val="left" w:pos="8244"/>
+          <w:tab w:val="left" w:pos="9160"/>
+          <w:tab w:val="left" w:pos="10076"/>
+          <w:tab w:val="left" w:pos="10992"/>
+          <w:tab w:val="left" w:pos="11908"/>
+          <w:tab w:val="left" w:pos="12824"/>
+          <w:tab w:val="left" w:pos="13740"/>
+          <w:tab w:val="left" w:pos="14656"/>
+        </w:tabs>
+        <w:spacing w:after="0" w:line="240" w:lineRule="auto"/>
+        <w:rPr>
+          <w:rFonts w:eastAsia="Times New Roman" w:cstheme="minorHAnsi"/>
+          <w:lang w:eastAsia="fr-FR"/>
+        </w:rPr>
+      </w:pPr>
+    </w:p>
+    <w:p>
+      <w:pPr>
+        <w:tabs>
+          <w:tab w:val="left" w:pos="916"/>
+          <w:tab w:val="left" w:pos="1832"/>
+          <w:tab w:val="left" w:pos="2748"/>
+          <w:tab w:val="left" w:pos="3664"/>
+          <w:tab w:val="left" w:pos="4580"/>
+          <w:tab w:val="left" w:pos="5496"/>
+          <w:tab w:val="left" w:pos="6412"/>
+          <w:tab w:val="left" w:pos="7328"/>
+          <w:tab w:val="left" w:pos="8244"/>
+          <w:tab w:val="left" w:pos="9160"/>
+          <w:tab w:val="left" w:pos="10076"/>
+          <w:tab w:val="left" w:pos="10992"/>
+          <w:tab w:val="left" w:pos="11908"/>
+          <w:tab w:val="left" w:pos="12824"/>
+          <w:tab w:val="left" w:pos="13740"/>
+          <w:tab w:val="left" w:pos="14656"/>
+        </w:tabs>
+        <w:spacing w:after="0" w:line="240" w:lineRule="auto"/>
+        <w:rPr>
+          <w:rFonts w:eastAsia="Times New Roman" w:cstheme="minorHAnsi"/>
+          <w:lang w:eastAsia="fr-FR"/>
+        </w:rPr>
+      </w:pPr>
+      <w:r>
+        <w:rPr>
+          <w:rFonts w:eastAsia="Times New Roman" w:cstheme="minorHAnsi"/>
+          <w:lang w:eastAsia="fr-FR"/>
+        </w:rPr>
+        <w:t xml:space="preserve">La fonction </w:t>
+      </w:r>
+      <w:proofErr w:type="spellStart"/>
+      <w:r>
+        <w:rPr>
+          <w:rFonts w:eastAsia="Times New Roman" w:cstheme="minorHAnsi"/>
+          <w:lang w:eastAsia="fr-FR"/>
+        </w:rPr>
+        <w:t>SDL_Delay</w:t>
+      </w:r>
+      <w:proofErr w:type="spellEnd"/>
+      <w:r>
+        <w:rPr>
+          <w:rFonts w:eastAsia="Times New Roman" w:cstheme="minorHAnsi"/>
+          <w:lang w:eastAsia="fr-FR"/>
+        </w:rPr>
+        <w:t xml:space="preserve">, permet d’attendre le nombre de millisecondes passées en arguments avant de retourner de la fonction et ainsi passer </w:t>
+      </w:r>
+      <w:proofErr w:type="spellStart"/>
+      <w:proofErr w:type="gramStart"/>
+      <w:r>
+        <w:rPr>
+          <w:rFonts w:eastAsia="Times New Roman" w:cstheme="minorHAnsi"/>
+          <w:lang w:eastAsia="fr-FR"/>
+        </w:rPr>
+        <w:t>a</w:t>
+      </w:r>
+      <w:proofErr w:type="spellEnd"/>
+      <w:proofErr w:type="gramEnd"/>
+      <w:r>
+        <w:rPr>
+          <w:rFonts w:eastAsia="Times New Roman" w:cstheme="minorHAnsi"/>
+          <w:lang w:eastAsia="fr-FR"/>
+        </w:rPr>
+        <w:t xml:space="preserve"> l’instruction suivante.</w:t>
       </w:r>
       <w:bookmarkStart w:id="0" w:name="_GoBack"/>
       <w:bookmarkEnd w:id="0"/>

</xml_diff>

<commit_message>
Sujet2/Question 1 & 2
</commit_message>
<xml_diff>
--- a/RéponseSujet.docx
+++ b/RéponseSujet.docx
@@ -379,21 +379,7 @@
         <w:rPr>
           <w:rFonts w:cstheme="minorHAnsi"/>
         </w:rPr>
-        <w:t xml:space="preserve"> en précisant l’emplacement ou la </w:t>
-      </w:r>
-      <w:proofErr w:type="gramStart"/>
-      <w:r>
-        <w:rPr>
-          <w:rFonts w:cstheme="minorHAnsi"/>
-        </w:rPr>
-        <w:t>bibliothèque</w:t>
-      </w:r>
-      <w:proofErr w:type="gramEnd"/>
-      <w:r>
-        <w:rPr>
-          <w:rFonts w:cstheme="minorHAnsi"/>
-        </w:rPr>
-        <w:t xml:space="preserve"> a été enregistrée sur le disque dur.</w:t>
+        <w:t xml:space="preserve"> en précisant l’emplacement ou la bibliothèque a été enregistrée sur le disque dur.</w:t>
       </w:r>
     </w:p>
     <w:p>
@@ -9113,21 +9099,7 @@
           <w:rFonts w:eastAsia="Times New Roman" w:cstheme="minorHAnsi"/>
           <w:lang w:eastAsia="fr-FR"/>
         </w:rPr>
-        <w:t xml:space="preserve"> au commit « Question 2</w:t>
-      </w:r>
-      <w:r>
-        <w:rPr>
-          <w:rFonts w:eastAsia="Times New Roman" w:cstheme="minorHAnsi"/>
-          <w:lang w:eastAsia="fr-FR"/>
-        </w:rPr>
-        <w:t>4</w:t>
-      </w:r>
-      <w:r>
-        <w:rPr>
-          <w:rFonts w:eastAsia="Times New Roman" w:cstheme="minorHAnsi"/>
-          <w:lang w:eastAsia="fr-FR"/>
-        </w:rPr>
-        <w:t>»)</w:t>
+        <w:t xml:space="preserve"> au commit « Question 24»)</w:t>
       </w:r>
     </w:p>
     <w:p>
@@ -10296,8 +10268,775 @@
           <w:lang w:eastAsia="fr-FR"/>
         </w:rPr>
       </w:pPr>
+    </w:p>
+    <w:p>
+      <w:pPr>
+        <w:pStyle w:val="Paragraphedeliste"/>
+        <w:numPr>
+          <w:ilvl w:val="0"/>
+          <w:numId w:val="1"/>
+        </w:numPr>
+        <w:rPr>
+          <w:lang w:eastAsia="fr-FR"/>
+        </w:rPr>
+      </w:pPr>
+      <w:r>
+        <w:rPr>
+          <w:rFonts w:ascii="Arial" w:hAnsi="Arial" w:cs="Arial"/>
+          <w:sz w:val="28"/>
+          <w:szCs w:val="28"/>
+        </w:rPr>
+        <w:t xml:space="preserve">   </w:t>
+      </w:r>
+      <w:proofErr w:type="spellStart"/>
+      <w:proofErr w:type="gramStart"/>
+      <w:r>
+        <w:rPr>
+          <w:rFonts w:ascii="Arial" w:hAnsi="Arial" w:cs="Arial"/>
+          <w:sz w:val="28"/>
+          <w:szCs w:val="28"/>
+        </w:rPr>
+        <w:t>typedef</w:t>
+      </w:r>
+      <w:proofErr w:type="spellEnd"/>
+      <w:proofErr w:type="gramEnd"/>
+      <w:r>
+        <w:rPr>
+          <w:rFonts w:ascii="Arial" w:hAnsi="Arial" w:cs="Arial"/>
+          <w:sz w:val="28"/>
+          <w:szCs w:val="28"/>
+        </w:rPr>
+        <w:t xml:space="preserve"> </w:t>
+      </w:r>
+      <w:proofErr w:type="spellStart"/>
+      <w:r>
+        <w:rPr>
+          <w:rFonts w:ascii="Arial" w:hAnsi="Arial" w:cs="Arial"/>
+          <w:sz w:val="28"/>
+          <w:szCs w:val="28"/>
+        </w:rPr>
+        <w:t>struct</w:t>
+      </w:r>
+      <w:proofErr w:type="spellEnd"/>
+      <w:r>
+        <w:rPr>
+          <w:rFonts w:ascii="Arial" w:hAnsi="Arial" w:cs="Arial"/>
+          <w:sz w:val="28"/>
+          <w:szCs w:val="28"/>
+        </w:rPr>
+        <w:t xml:space="preserve"> </w:t>
+      </w:r>
+      <w:proofErr w:type="spellStart"/>
+      <w:r>
+        <w:rPr>
+          <w:rFonts w:ascii="Arial" w:hAnsi="Arial" w:cs="Arial"/>
+          <w:sz w:val="28"/>
+          <w:szCs w:val="28"/>
+        </w:rPr>
+        <w:t>sdl_manager</w:t>
+      </w:r>
+      <w:proofErr w:type="spellEnd"/>
+      <w:r>
+        <w:rPr>
+          <w:rFonts w:ascii="Arial" w:hAnsi="Arial" w:cs="Arial"/>
+          <w:sz w:val="28"/>
+          <w:szCs w:val="28"/>
+        </w:rPr>
+        <w:t>{</w:t>
+      </w:r>
+      <w:proofErr w:type="spellStart"/>
+      <w:r>
+        <w:rPr>
+          <w:rFonts w:ascii="Arial" w:hAnsi="Arial" w:cs="Arial"/>
+          <w:sz w:val="28"/>
+          <w:szCs w:val="28"/>
+        </w:rPr>
+        <w:t>SDL_Window</w:t>
+      </w:r>
+      <w:proofErr w:type="spellEnd"/>
+      <w:r>
+        <w:rPr>
+          <w:rFonts w:ascii="Arial" w:hAnsi="Arial" w:cs="Arial"/>
+          <w:sz w:val="28"/>
+          <w:szCs w:val="28"/>
+        </w:rPr>
+        <w:t xml:space="preserve"> *</w:t>
+      </w:r>
+      <w:proofErr w:type="spellStart"/>
+      <w:r>
+        <w:rPr>
+          <w:rFonts w:ascii="Arial" w:hAnsi="Arial" w:cs="Arial"/>
+          <w:sz w:val="28"/>
+          <w:szCs w:val="28"/>
+        </w:rPr>
+        <w:t>pWindow;SDL_Renderer</w:t>
+      </w:r>
+      <w:proofErr w:type="spellEnd"/>
+      <w:r>
+        <w:rPr>
+          <w:rFonts w:ascii="Arial" w:hAnsi="Arial" w:cs="Arial"/>
+          <w:sz w:val="28"/>
+          <w:szCs w:val="28"/>
+        </w:rPr>
+        <w:t xml:space="preserve"> *</w:t>
+      </w:r>
+      <w:proofErr w:type="spellStart"/>
+      <w:r>
+        <w:rPr>
+          <w:rFonts w:ascii="Arial" w:hAnsi="Arial" w:cs="Arial"/>
+          <w:sz w:val="28"/>
+          <w:szCs w:val="28"/>
+        </w:rPr>
+        <w:t>pRenderer;SDL_Texture</w:t>
+      </w:r>
+      <w:proofErr w:type="spellEnd"/>
+      <w:r>
+        <w:rPr>
+          <w:rFonts w:ascii="Arial" w:hAnsi="Arial" w:cs="Arial"/>
+          <w:sz w:val="28"/>
+          <w:szCs w:val="28"/>
+        </w:rPr>
+        <w:t xml:space="preserve"> *</w:t>
+      </w:r>
+      <w:proofErr w:type="spellStart"/>
+      <w:r>
+        <w:rPr>
+          <w:rFonts w:ascii="Arial" w:hAnsi="Arial" w:cs="Arial"/>
+          <w:sz w:val="28"/>
+          <w:szCs w:val="28"/>
+        </w:rPr>
+        <w:t>ptexture;SDL_Surface</w:t>
+      </w:r>
+      <w:proofErr w:type="spellEnd"/>
+      <w:r>
+        <w:rPr>
+          <w:rFonts w:ascii="Arial" w:hAnsi="Arial" w:cs="Arial"/>
+          <w:sz w:val="28"/>
+          <w:szCs w:val="28"/>
+        </w:rPr>
+        <w:t xml:space="preserve"> *</w:t>
+      </w:r>
+      <w:proofErr w:type="spellStart"/>
+      <w:r>
+        <w:rPr>
+          <w:rFonts w:ascii="Arial" w:hAnsi="Arial" w:cs="Arial"/>
+          <w:sz w:val="28"/>
+          <w:szCs w:val="28"/>
+        </w:rPr>
+        <w:t>psurface</w:t>
+      </w:r>
+      <w:proofErr w:type="spellEnd"/>
+      <w:r>
+        <w:rPr>
+          <w:rFonts w:ascii="Arial" w:hAnsi="Arial" w:cs="Arial"/>
+          <w:sz w:val="28"/>
+          <w:szCs w:val="28"/>
+        </w:rPr>
+        <w:t>;}</w:t>
+      </w:r>
+      <w:r>
+        <w:rPr>
+          <w:rFonts w:ascii="Arial" w:hAnsi="Arial" w:cs="Arial"/>
+          <w:sz w:val="28"/>
+          <w:szCs w:val="28"/>
+        </w:rPr>
+        <w:t xml:space="preserve"> </w:t>
+      </w:r>
+      <w:r>
+        <w:rPr>
+          <w:rFonts w:ascii="Arial" w:hAnsi="Arial" w:cs="Arial"/>
+          <w:sz w:val="28"/>
+          <w:szCs w:val="28"/>
+        </w:rPr>
+        <w:t>Vous avez codé</w:t>
+      </w:r>
+      <w:r>
+        <w:rPr>
+          <w:rFonts w:ascii="Arial" w:hAnsi="Arial" w:cs="Arial"/>
+          <w:sz w:val="28"/>
+          <w:szCs w:val="28"/>
+        </w:rPr>
+        <w:t xml:space="preserve"> </w:t>
+      </w:r>
+      <w:r>
+        <w:rPr>
+          <w:rFonts w:ascii="Arial" w:hAnsi="Arial" w:cs="Arial"/>
+          <w:sz w:val="28"/>
+          <w:szCs w:val="28"/>
+        </w:rPr>
+        <w:t xml:space="preserve">votre programme, fonctions et procédures à la </w:t>
+      </w:r>
+      <w:proofErr w:type="spellStart"/>
+      <w:r>
+        <w:rPr>
+          <w:rFonts w:ascii="Arial" w:hAnsi="Arial" w:cs="Arial"/>
+          <w:sz w:val="28"/>
+          <w:szCs w:val="28"/>
+        </w:rPr>
+        <w:t>volée</w:t>
+      </w:r>
+      <w:r>
+        <w:rPr>
+          <w:rFonts w:ascii="Arial" w:hAnsi="Arial" w:cs="Arial"/>
+          <w:sz w:val="28"/>
+          <w:szCs w:val="28"/>
+        </w:rPr>
+        <w:t xml:space="preserve"> </w:t>
+      </w:r>
+      <w:r>
+        <w:rPr>
+          <w:rFonts w:ascii="Arial" w:hAnsi="Arial" w:cs="Arial"/>
+          <w:sz w:val="28"/>
+          <w:szCs w:val="28"/>
+        </w:rPr>
+        <w:t>afi</w:t>
+      </w:r>
+      <w:proofErr w:type="spellEnd"/>
+      <w:r>
+        <w:rPr>
+          <w:rFonts w:ascii="Arial" w:hAnsi="Arial" w:cs="Arial"/>
+          <w:sz w:val="28"/>
+          <w:szCs w:val="28"/>
+        </w:rPr>
+        <w:t>n de tester plus précisément les méthodes. A l’aide du type structuré ci-dessus, je vous demande de reprendre votre programme afin de l’améliorer et de proposer suivant les règles de la programmation modulaire et des notions de patterns</w:t>
+      </w:r>
+      <w:r>
+        <w:rPr>
+          <w:rFonts w:ascii="Arial" w:hAnsi="Arial" w:cs="Arial"/>
+          <w:sz w:val="28"/>
+          <w:szCs w:val="28"/>
+        </w:rPr>
+        <w:t xml:space="preserve"> </w:t>
+      </w:r>
+      <w:r>
+        <w:rPr>
+          <w:rFonts w:ascii="Arial" w:hAnsi="Arial" w:cs="Arial"/>
+          <w:sz w:val="28"/>
+          <w:szCs w:val="28"/>
+        </w:rPr>
+        <w:t>(MVC) une nouvelle version plus structurée et plus performante que la version précédemment proposée.</w:t>
+      </w:r>
+      <w:r>
+        <w:rPr>
+          <w:rFonts w:ascii="Arial" w:hAnsi="Arial" w:cs="Arial"/>
+          <w:sz w:val="28"/>
+          <w:szCs w:val="28"/>
+        </w:rPr>
+        <w:t xml:space="preserve"> </w:t>
+      </w:r>
+      <w:r>
+        <w:rPr>
+          <w:rFonts w:ascii="Arial" w:hAnsi="Arial" w:cs="Arial"/>
+          <w:sz w:val="28"/>
+          <w:szCs w:val="28"/>
+        </w:rPr>
+        <w:t>(30 points)</w:t>
+      </w:r>
+    </w:p>
+    <w:p>
+      <w:pPr>
+        <w:rPr>
+          <w:rFonts w:ascii="Arial" w:hAnsi="Arial" w:cs="Arial"/>
+          <w:sz w:val="28"/>
+          <w:szCs w:val="28"/>
+        </w:rPr>
+      </w:pPr>
+      <w:r>
+        <w:rPr>
+          <w:lang w:eastAsia="fr-FR"/>
+        </w:rPr>
+        <w:t xml:space="preserve">(Voir le </w:t>
+      </w:r>
+      <w:proofErr w:type="spellStart"/>
+      <w:r>
+        <w:rPr>
+          <w:lang w:eastAsia="fr-FR"/>
+        </w:rPr>
+        <w:t>main.c</w:t>
+      </w:r>
+      <w:proofErr w:type="spellEnd"/>
+      <w:r>
+        <w:rPr>
+          <w:lang w:eastAsia="fr-FR"/>
+        </w:rPr>
+        <w:t xml:space="preserve"> au commit « Question 26 </w:t>
+      </w:r>
+      <w:proofErr w:type="spellStart"/>
+      <w:r>
+        <w:rPr>
+          <w:lang w:eastAsia="fr-FR"/>
+        </w:rPr>
+        <w:t>a</w:t>
+      </w:r>
+      <w:proofErr w:type="spellEnd"/>
+      <w:r>
+        <w:rPr>
+          <w:lang w:eastAsia="fr-FR"/>
+        </w:rPr>
+        <w:t xml:space="preserve"> 29 ») </w:t>
+      </w:r>
+      <w:r>
+        <w:rPr>
+          <w:lang w:eastAsia="fr-FR"/>
+        </w:rPr>
+        <w:br/>
+      </w:r>
+      <w:r>
+        <w:rPr>
+          <w:lang w:eastAsia="fr-FR"/>
+        </w:rPr>
+        <w:br/>
+      </w:r>
+      <w:r>
+        <w:rPr>
+          <w:lang w:eastAsia="fr-FR"/>
+        </w:rPr>
+        <w:br/>
+      </w:r>
+      <w:r>
+        <w:rPr>
+          <w:lang w:eastAsia="fr-FR"/>
+        </w:rPr>
+        <w:br/>
+      </w:r>
+      <w:r>
+        <w:rPr>
+          <w:lang w:eastAsia="fr-FR"/>
+        </w:rPr>
+        <w:br/>
+      </w:r>
+      <w:r>
+        <w:rPr>
+          <w:lang w:eastAsia="fr-FR"/>
+        </w:rPr>
+        <w:br/>
+      </w:r>
+      <w:r>
+        <w:rPr>
+          <w:lang w:eastAsia="fr-FR"/>
+        </w:rPr>
+        <w:br/>
+      </w:r>
+      <w:r>
+        <w:rPr>
+          <w:lang w:eastAsia="fr-FR"/>
+        </w:rPr>
+        <w:br/>
+      </w:r>
+      <w:r>
+        <w:rPr>
+          <w:lang w:eastAsia="fr-FR"/>
+        </w:rPr>
+        <w:br/>
+      </w:r>
+      <w:r>
+        <w:rPr>
+          <w:lang w:eastAsia="fr-FR"/>
+        </w:rPr>
+        <w:br/>
+      </w:r>
+      <w:r>
+        <w:rPr>
+          <w:lang w:eastAsia="fr-FR"/>
+        </w:rPr>
+        <w:br/>
+      </w:r>
+      <w:r>
+        <w:rPr>
+          <w:rStyle w:val="TitreCar"/>
+        </w:rPr>
+        <w:lastRenderedPageBreak/>
+        <w:t>Sujet n°2</w:t>
+      </w:r>
+      <w:r>
+        <w:rPr>
+          <w:rStyle w:val="TitreCar"/>
+        </w:rPr>
+        <w:t> :</w:t>
+      </w:r>
+      <w:r>
+        <w:rPr>
+          <w:rStyle w:val="TitreCar"/>
+        </w:rPr>
+        <w:br/>
+      </w:r>
+      <w:r>
+        <w:rPr>
+          <w:rStyle w:val="TitreCar"/>
+        </w:rPr>
+        <w:br/>
+      </w:r>
+      <w:r>
+        <w:rPr>
+          <w:rFonts w:ascii="Arial" w:hAnsi="Arial" w:cs="Arial"/>
+          <w:sz w:val="28"/>
+          <w:szCs w:val="28"/>
+        </w:rPr>
+        <w:t>1) Quel A</w:t>
+      </w:r>
+      <w:r>
+        <w:rPr>
+          <w:rFonts w:ascii="Arial" w:hAnsi="Arial" w:cs="Arial"/>
+          <w:sz w:val="28"/>
+          <w:szCs w:val="28"/>
+        </w:rPr>
+        <w:t>PI</w:t>
+      </w:r>
+      <w:r>
+        <w:rPr>
+          <w:rFonts w:ascii="Arial" w:hAnsi="Arial" w:cs="Arial"/>
+          <w:sz w:val="28"/>
+          <w:szCs w:val="28"/>
+        </w:rPr>
+        <w:t xml:space="preserve"> faut-il ajouter à votre projet de développement afin de pouvoir prendre en charge les images</w:t>
+      </w:r>
+      <w:r>
+        <w:rPr>
+          <w:rFonts w:ascii="Arial" w:hAnsi="Arial" w:cs="Arial"/>
+          <w:sz w:val="28"/>
+          <w:szCs w:val="28"/>
+        </w:rPr>
+        <w:t xml:space="preserve"> </w:t>
+      </w:r>
+      <w:r>
+        <w:rPr>
+          <w:rFonts w:ascii="Arial" w:hAnsi="Arial" w:cs="Arial"/>
+          <w:sz w:val="28"/>
+          <w:szCs w:val="28"/>
+        </w:rPr>
+        <w:t xml:space="preserve">au format (JPG, PNG...), que fait cet </w:t>
+      </w:r>
+      <w:proofErr w:type="gramStart"/>
+      <w:r>
+        <w:rPr>
+          <w:rFonts w:ascii="Arial" w:hAnsi="Arial" w:cs="Arial"/>
+          <w:sz w:val="28"/>
+          <w:szCs w:val="28"/>
+        </w:rPr>
+        <w:t>API?</w:t>
+      </w:r>
+      <w:proofErr w:type="gramEnd"/>
+      <w:r>
+        <w:rPr>
+          <w:rFonts w:ascii="Arial" w:hAnsi="Arial" w:cs="Arial"/>
+          <w:sz w:val="28"/>
+          <w:szCs w:val="28"/>
+        </w:rPr>
+        <w:t xml:space="preserve"> </w:t>
+      </w:r>
+      <w:r>
+        <w:rPr>
+          <w:rFonts w:ascii="Arial" w:hAnsi="Arial" w:cs="Arial"/>
+          <w:sz w:val="28"/>
+          <w:szCs w:val="28"/>
+        </w:rPr>
+        <w:t>(</w:t>
+      </w:r>
+      <w:r>
+        <w:rPr>
+          <w:rFonts w:ascii="Arial" w:hAnsi="Arial" w:cs="Arial"/>
+          <w:sz w:val="28"/>
+          <w:szCs w:val="28"/>
+        </w:rPr>
+        <w:t>10 points</w:t>
+      </w:r>
+      <w:r>
+        <w:rPr>
+          <w:rFonts w:ascii="Arial" w:hAnsi="Arial" w:cs="Arial"/>
+          <w:sz w:val="28"/>
+          <w:szCs w:val="28"/>
+        </w:rPr>
+        <w:t>)</w:t>
+      </w:r>
+    </w:p>
+    <w:p>
+      <w:pPr>
+        <w:rPr>
+          <w:rFonts w:ascii="Arial" w:hAnsi="Arial" w:cs="Arial"/>
+          <w:sz w:val="28"/>
+          <w:szCs w:val="28"/>
+        </w:rPr>
+      </w:pPr>
+    </w:p>
+    <w:p>
+      <w:pPr>
+        <w:rPr>
+          <w:rFonts w:cstheme="minorHAnsi"/>
+        </w:rPr>
+      </w:pPr>
+      <w:r>
+        <w:rPr>
+          <w:rFonts w:cstheme="minorHAnsi"/>
+        </w:rPr>
+        <w:t>Pour utiliser les formats JPG, PNG et d’autres</w:t>
+      </w:r>
+      <w:r>
+        <w:rPr>
+          <w:rFonts w:cstheme="minorHAnsi"/>
+        </w:rPr>
+        <w:t>.</w:t>
+      </w:r>
+      <w:r>
+        <w:rPr>
+          <w:rFonts w:cstheme="minorHAnsi"/>
+        </w:rPr>
+        <w:br/>
+        <w:t>Cette API permet de gérer le chargement et la conversion des images, pour les rendre exploitable avec la SDL.</w:t>
+      </w:r>
+    </w:p>
+    <w:p>
+      <w:pPr>
+        <w:rPr>
+          <w:rFonts w:cstheme="minorHAnsi"/>
+        </w:rPr>
+      </w:pPr>
+    </w:p>
+    <w:p>
+      <w:pPr>
+        <w:rPr>
+          <w:rFonts w:ascii="Arial" w:hAnsi="Arial" w:cs="Arial"/>
+          <w:sz w:val="28"/>
+          <w:szCs w:val="28"/>
+        </w:rPr>
+      </w:pPr>
+      <w:r>
+        <w:rPr>
+          <w:rFonts w:ascii="Arial" w:hAnsi="Arial" w:cs="Arial"/>
+          <w:sz w:val="28"/>
+          <w:szCs w:val="28"/>
+        </w:rPr>
+        <w:t>2)</w:t>
+      </w:r>
+      <w:r>
+        <w:rPr>
+          <w:rFonts w:ascii="Arial" w:hAnsi="Arial" w:cs="Arial"/>
+          <w:sz w:val="28"/>
+          <w:szCs w:val="28"/>
+        </w:rPr>
+        <w:t xml:space="preserve"> </w:t>
+      </w:r>
+      <w:r>
+        <w:rPr>
+          <w:rFonts w:ascii="Arial" w:hAnsi="Arial" w:cs="Arial"/>
+          <w:sz w:val="28"/>
+          <w:szCs w:val="28"/>
+        </w:rPr>
+        <w:t>Donnez les étapes de configuration pour l’utilisation de ce nouvel API.</w:t>
+      </w:r>
+      <w:r>
+        <w:rPr>
+          <w:rFonts w:ascii="Arial" w:hAnsi="Arial" w:cs="Arial"/>
+          <w:sz w:val="28"/>
+          <w:szCs w:val="28"/>
+        </w:rPr>
+        <w:t xml:space="preserve"> (</w:t>
+      </w:r>
+      <w:r>
+        <w:rPr>
+          <w:rFonts w:ascii="Arial" w:hAnsi="Arial" w:cs="Arial"/>
+          <w:sz w:val="28"/>
+          <w:szCs w:val="28"/>
+        </w:rPr>
+        <w:t>10 points</w:t>
+      </w:r>
+      <w:r>
+        <w:rPr>
+          <w:rFonts w:ascii="Arial" w:hAnsi="Arial" w:cs="Arial"/>
+          <w:sz w:val="28"/>
+          <w:szCs w:val="28"/>
+        </w:rPr>
+        <w:t>)</w:t>
+      </w:r>
+    </w:p>
+    <w:p>
+      <w:pPr>
+        <w:rPr>
+          <w:rFonts w:ascii="Arial" w:hAnsi="Arial" w:cs="Arial"/>
+          <w:sz w:val="28"/>
+          <w:szCs w:val="28"/>
+        </w:rPr>
+      </w:pPr>
+    </w:p>
+    <w:p>
+      <w:pPr>
+        <w:rPr>
+          <w:rFonts w:cstheme="minorHAnsi"/>
+        </w:rPr>
+      </w:pPr>
+      <w:r>
+        <w:rPr>
+          <w:rFonts w:cstheme="minorHAnsi"/>
+        </w:rPr>
+        <w:t xml:space="preserve"> </w:t>
+      </w:r>
+      <w:proofErr w:type="spellStart"/>
+      <w:r>
+        <w:rPr>
+          <w:rFonts w:cstheme="minorHAnsi"/>
+        </w:rPr>
+        <w:t>Telecharger</w:t>
+      </w:r>
+      <w:proofErr w:type="spellEnd"/>
+      <w:r>
+        <w:rPr>
+          <w:rFonts w:cstheme="minorHAnsi"/>
+        </w:rPr>
+        <w:t xml:space="preserve"> le </w:t>
+      </w:r>
+      <w:proofErr w:type="spellStart"/>
+      <w:r>
+        <w:rPr>
+          <w:rFonts w:cstheme="minorHAnsi"/>
+        </w:rPr>
+        <w:t>binary</w:t>
+      </w:r>
+      <w:proofErr w:type="spellEnd"/>
+      <w:r>
+        <w:rPr>
+          <w:rFonts w:cstheme="minorHAnsi"/>
+        </w:rPr>
+        <w:t xml:space="preserve"> release, ajouter le </w:t>
+      </w:r>
+      <w:proofErr w:type="spellStart"/>
+      <w:r>
+        <w:rPr>
+          <w:rFonts w:cstheme="minorHAnsi"/>
+        </w:rPr>
+        <w:t>SDL_image.h</w:t>
+      </w:r>
+      <w:proofErr w:type="spellEnd"/>
+      <w:r>
+        <w:rPr>
+          <w:rFonts w:cstheme="minorHAnsi"/>
+        </w:rPr>
+        <w:t xml:space="preserve"> au dossier de la SDL puis le .dll au dossier du projet</w:t>
+      </w:r>
+      <w:r>
+        <w:rPr>
+          <w:rFonts w:cstheme="minorHAnsi"/>
+        </w:rPr>
+        <w:br/>
+      </w:r>
+      <w:r>
+        <w:rPr>
+          <w:rFonts w:cstheme="minorHAnsi"/>
+        </w:rPr>
+        <w:br/>
+      </w:r>
+    </w:p>
+    <w:p>
+      <w:pPr>
+        <w:rPr>
+          <w:rFonts w:ascii="Arial" w:hAnsi="Arial" w:cs="Arial"/>
+          <w:sz w:val="28"/>
+          <w:szCs w:val="28"/>
+        </w:rPr>
+      </w:pPr>
+      <w:r>
+        <w:rPr>
+          <w:rFonts w:ascii="Arial" w:hAnsi="Arial" w:cs="Arial"/>
+          <w:sz w:val="28"/>
+          <w:szCs w:val="28"/>
+        </w:rPr>
+        <w:t>3)</w:t>
+      </w:r>
+      <w:r>
+        <w:rPr>
+          <w:rFonts w:ascii="Arial" w:hAnsi="Arial" w:cs="Arial"/>
+          <w:sz w:val="28"/>
+          <w:szCs w:val="28"/>
+        </w:rPr>
+        <w:t xml:space="preserve"> </w:t>
+      </w:r>
+      <w:r>
+        <w:rPr>
+          <w:rFonts w:ascii="Arial" w:hAnsi="Arial" w:cs="Arial"/>
+          <w:sz w:val="28"/>
+          <w:szCs w:val="28"/>
+        </w:rPr>
+        <w:t xml:space="preserve">Donnez un exemple de code en </w:t>
+      </w:r>
+      <w:r>
+        <w:rPr>
+          <w:rFonts w:ascii="Arial" w:hAnsi="Arial" w:cs="Arial"/>
+          <w:sz w:val="28"/>
+          <w:szCs w:val="28"/>
+        </w:rPr>
+        <w:t>C</w:t>
+      </w:r>
+      <w:r>
+        <w:rPr>
+          <w:rFonts w:ascii="Arial" w:hAnsi="Arial" w:cs="Arial"/>
+          <w:sz w:val="28"/>
+          <w:szCs w:val="28"/>
+        </w:rPr>
+        <w:t xml:space="preserve"> chargeant une image au format png dans la fenêtre (image de votre choix). Commentez</w:t>
+      </w:r>
+      <w:r>
+        <w:rPr>
+          <w:rFonts w:ascii="Arial" w:hAnsi="Arial" w:cs="Arial"/>
+          <w:sz w:val="28"/>
+          <w:szCs w:val="28"/>
+        </w:rPr>
+        <w:t xml:space="preserve"> </w:t>
+      </w:r>
+      <w:r>
+        <w:rPr>
+          <w:rFonts w:ascii="Arial" w:hAnsi="Arial" w:cs="Arial"/>
+          <w:sz w:val="28"/>
+          <w:szCs w:val="28"/>
+        </w:rPr>
+        <w:t xml:space="preserve">et expliquez ce code. </w:t>
+      </w:r>
+      <w:r>
+        <w:rPr>
+          <w:rFonts w:ascii="Arial" w:hAnsi="Arial" w:cs="Arial"/>
+          <w:sz w:val="28"/>
+          <w:szCs w:val="28"/>
+        </w:rPr>
+        <w:t>(</w:t>
+      </w:r>
+      <w:r>
+        <w:rPr>
+          <w:rFonts w:ascii="Arial" w:hAnsi="Arial" w:cs="Arial"/>
+          <w:sz w:val="28"/>
+          <w:szCs w:val="28"/>
+        </w:rPr>
+        <w:t>10 points</w:t>
+      </w:r>
+      <w:r>
+        <w:rPr>
+          <w:rFonts w:ascii="Arial" w:hAnsi="Arial" w:cs="Arial"/>
+          <w:sz w:val="28"/>
+          <w:szCs w:val="28"/>
+        </w:rPr>
+        <w:t>)</w:t>
+      </w:r>
+    </w:p>
+    <w:p>
+      <w:pPr>
+        <w:rPr>
+          <w:rFonts w:ascii="Arial" w:hAnsi="Arial" w:cs="Arial"/>
+          <w:sz w:val="28"/>
+          <w:szCs w:val="28"/>
+        </w:rPr>
+      </w:pPr>
+    </w:p>
+    <w:p>
+      <w:pPr>
+        <w:rPr>
+          <w:rFonts w:cstheme="minorHAnsi"/>
+        </w:rPr>
+      </w:pPr>
       <w:bookmarkStart w:id="0" w:name="_GoBack"/>
       <w:bookmarkEnd w:id="0"/>
+    </w:p>
+    <w:p>
+      <w:pPr>
+        <w:rPr>
+          <w:rFonts w:cstheme="minorHAnsi"/>
+        </w:rPr>
+      </w:pPr>
     </w:p>
     <w:sectPr>
       <w:pgSz w:w="11906" w:h="16838"/>
@@ -10312,6 +11051,96 @@
 <file path=word/numbering.xml><?xml version="1.0" encoding="utf-8"?>
 <w:numbering xmlns:wpc="http://schemas.microsoft.com/office/word/2010/wordprocessingCanvas" xmlns:cx="http://schemas.microsoft.com/office/drawing/2014/chartex" xmlns:cx1="http://schemas.microsoft.com/office/drawing/2015/9/8/chartex" xmlns:cx2="http://schemas.microsoft.com/office/drawing/2015/10/21/chartex" xmlns:cx3="http://schemas.microsoft.com/office/drawing/2016/5/9/chartex" xmlns:cx4="http://schemas.microsoft.com/office/drawing/2016/5/10/chartex" xmlns:cx5="http://schemas.microsoft.com/office/drawing/2016/5/11/chartex" xmlns:cx6="http://schemas.microsoft.com/office/drawing/2016/5/12/chartex" xmlns:cx7="http://schemas.microsoft.com/office/drawing/2016/5/13/chartex" xmlns:cx8="http://schemas.microsoft.com/office/drawing/2016/5/14/chartex" xmlns:mc="http://schemas.openxmlformats.org/markup-compatibility/2006" xmlns:aink="http://schemas.microsoft.com/office/drawing/2016/ink" xmlns:am3d="http://schemas.microsoft.com/office/drawing/2017/model3d" xmlns:o="urn:schemas-microsoft-com:office:office" xmlns:r="http://schemas.openxmlformats.org/officeDocument/2006/relationships" xmlns:m="http://schemas.openxmlformats.org/officeDocument/2006/math" xmlns:v="urn:schemas-microsoft-com:vml" xmlns:wp14="http://schemas.microsoft.com/office/word/2010/wordprocessingDrawing" xmlns:wp="http://schemas.openxmlformats.org/drawingml/2006/wordprocessingDrawing" xmlns:w10="urn:schemas-microsoft-com:office:word" xmlns:w="http://schemas.openxmlformats.org/wordprocessingml/2006/main" xmlns:w14="http://schemas.microsoft.com/office/word/2010/wordml" xmlns:w15="http://schemas.microsoft.com/office/word/2012/wordml" xmlns:w16cid="http://schemas.microsoft.com/office/word/2016/wordml/cid" xmlns:w16se="http://schemas.microsoft.com/office/word/2015/wordml/symex" xmlns:wpg="http://schemas.microsoft.com/office/word/2010/wordprocessingGroup" xmlns:wpi="http://schemas.microsoft.com/office/word/2010/wordprocessingInk" xmlns:wne="http://schemas.microsoft.com/office/word/2006/wordml" xmlns:wps="http://schemas.microsoft.com/office/word/2010/wordprocessingShape" mc:Ignorable="w14 w15 w16se w16cid wp14">
   <w:abstractNum w:abstractNumId="0" w15:restartNumberingAfterBreak="0">
+    <w:nsid w:val="1E2D5903"/>
+    <w:multiLevelType w:val="hybridMultilevel"/>
+    <w:tmpl w:val="03A2D192"/>
+    <w:lvl w:ilvl="0" w:tplc="6ACC70C0">
+      <w:start w:val="1"/>
+      <w:numFmt w:val="decimal"/>
+      <w:lvlText w:val="%1)"/>
+      <w:lvlJc w:val="left"/>
+      <w:pPr>
+        <w:ind w:left="720" w:hanging="360"/>
+      </w:pPr>
+      <w:rPr>
+        <w:rFonts w:ascii="Arial" w:hAnsi="Arial" w:cs="Arial" w:hint="default"/>
+        <w:sz w:val="28"/>
+      </w:rPr>
+    </w:lvl>
+    <w:lvl w:ilvl="1" w:tplc="040C0019" w:tentative="1">
+      <w:start w:val="1"/>
+      <w:numFmt w:val="lowerLetter"/>
+      <w:lvlText w:val="%2."/>
+      <w:lvlJc w:val="left"/>
+      <w:pPr>
+        <w:ind w:left="1440" w:hanging="360"/>
+      </w:pPr>
+    </w:lvl>
+    <w:lvl w:ilvl="2" w:tplc="040C001B" w:tentative="1">
+      <w:start w:val="1"/>
+      <w:numFmt w:val="lowerRoman"/>
+      <w:lvlText w:val="%3."/>
+      <w:lvlJc w:val="right"/>
+      <w:pPr>
+        <w:ind w:left="2160" w:hanging="180"/>
+      </w:pPr>
+    </w:lvl>
+    <w:lvl w:ilvl="3" w:tplc="040C000F" w:tentative="1">
+      <w:start w:val="1"/>
+      <w:numFmt w:val="decimal"/>
+      <w:lvlText w:val="%4."/>
+      <w:lvlJc w:val="left"/>
+      <w:pPr>
+        <w:ind w:left="2880" w:hanging="360"/>
+      </w:pPr>
+    </w:lvl>
+    <w:lvl w:ilvl="4" w:tplc="040C0019" w:tentative="1">
+      <w:start w:val="1"/>
+      <w:numFmt w:val="lowerLetter"/>
+      <w:lvlText w:val="%5."/>
+      <w:lvlJc w:val="left"/>
+      <w:pPr>
+        <w:ind w:left="3600" w:hanging="360"/>
+      </w:pPr>
+    </w:lvl>
+    <w:lvl w:ilvl="5" w:tplc="040C001B" w:tentative="1">
+      <w:start w:val="1"/>
+      <w:numFmt w:val="lowerRoman"/>
+      <w:lvlText w:val="%6."/>
+      <w:lvlJc w:val="right"/>
+      <w:pPr>
+        <w:ind w:left="4320" w:hanging="180"/>
+      </w:pPr>
+    </w:lvl>
+    <w:lvl w:ilvl="6" w:tplc="040C000F" w:tentative="1">
+      <w:start w:val="1"/>
+      <w:numFmt w:val="decimal"/>
+      <w:lvlText w:val="%7."/>
+      <w:lvlJc w:val="left"/>
+      <w:pPr>
+        <w:ind w:left="5040" w:hanging="360"/>
+      </w:pPr>
+    </w:lvl>
+    <w:lvl w:ilvl="7" w:tplc="040C0019" w:tentative="1">
+      <w:start w:val="1"/>
+      <w:numFmt w:val="lowerLetter"/>
+      <w:lvlText w:val="%8."/>
+      <w:lvlJc w:val="left"/>
+      <w:pPr>
+        <w:ind w:left="5760" w:hanging="360"/>
+      </w:pPr>
+    </w:lvl>
+    <w:lvl w:ilvl="8" w:tplc="040C001B" w:tentative="1">
+      <w:start w:val="1"/>
+      <w:numFmt w:val="lowerRoman"/>
+      <w:lvlText w:val="%9."/>
+      <w:lvlJc w:val="right"/>
+      <w:pPr>
+        <w:ind w:left="6480" w:hanging="180"/>
+      </w:pPr>
+    </w:lvl>
+  </w:abstractNum>
+  <w:abstractNum w:abstractNumId="1" w15:restartNumberingAfterBreak="0">
     <w:nsid w:val="1EA71E06"/>
     <w:multiLevelType w:val="hybridMultilevel"/>
     <w:tmpl w:val="7FD205E6"/>
@@ -10424,7 +11253,7 @@
       </w:rPr>
     </w:lvl>
   </w:abstractNum>
-  <w:abstractNum w:abstractNumId="1" w15:restartNumberingAfterBreak="0">
+  <w:abstractNum w:abstractNumId="2" w15:restartNumberingAfterBreak="0">
     <w:nsid w:val="2A997D20"/>
     <w:multiLevelType w:val="hybridMultilevel"/>
     <w:tmpl w:val="5DF4F5F6"/>
@@ -10515,7 +11344,7 @@
       </w:pPr>
     </w:lvl>
   </w:abstractNum>
-  <w:abstractNum w:abstractNumId="2" w15:restartNumberingAfterBreak="0">
+  <w:abstractNum w:abstractNumId="3" w15:restartNumberingAfterBreak="0">
     <w:nsid w:val="54D547E6"/>
     <w:multiLevelType w:val="hybridMultilevel"/>
     <w:tmpl w:val="C1CAE804"/>
@@ -10629,12 +11458,15 @@
     </w:lvl>
   </w:abstractNum>
   <w:num w:numId="1">
+    <w:abstractNumId w:val="2"/>
+  </w:num>
+  <w:num w:numId="2">
+    <w:abstractNumId w:val="3"/>
+  </w:num>
+  <w:num w:numId="3">
     <w:abstractNumId w:val="1"/>
   </w:num>
-  <w:num w:numId="2">
-    <w:abstractNumId w:val="2"/>
-  </w:num>
-  <w:num w:numId="3">
+  <w:num w:numId="4">
     <w:abstractNumId w:val="0"/>
   </w:num>
 </w:numbering>
@@ -11171,6 +12003,40 @@
     <w:basedOn w:val="Policepardfaut"/>
     <w:rsid w:val="00E95730"/>
   </w:style>
+  <w:style w:type="paragraph" w:styleId="Titre">
+    <w:name w:val="Title"/>
+    <w:basedOn w:val="Normal"/>
+    <w:next w:val="Normal"/>
+    <w:link w:val="TitreCar"/>
+    <w:uiPriority w:val="10"/>
+    <w:qFormat/>
+    <w:rsid w:val="00034273"/>
+    <w:pPr>
+      <w:spacing w:after="0" w:line="240" w:lineRule="auto"/>
+      <w:contextualSpacing/>
+    </w:pPr>
+    <w:rPr>
+      <w:rFonts w:asciiTheme="majorHAnsi" w:eastAsiaTheme="majorEastAsia" w:hAnsiTheme="majorHAnsi" w:cstheme="majorBidi"/>
+      <w:spacing w:val="-10"/>
+      <w:kern w:val="28"/>
+      <w:sz w:val="56"/>
+      <w:szCs w:val="56"/>
+    </w:rPr>
+  </w:style>
+  <w:style w:type="character" w:customStyle="1" w:styleId="TitreCar">
+    <w:name w:val="Titre Car"/>
+    <w:basedOn w:val="Policepardfaut"/>
+    <w:link w:val="Titre"/>
+    <w:uiPriority w:val="10"/>
+    <w:rsid w:val="00034273"/>
+    <w:rPr>
+      <w:rFonts w:asciiTheme="majorHAnsi" w:eastAsiaTheme="majorEastAsia" w:hAnsiTheme="majorHAnsi" w:cstheme="majorBidi"/>
+      <w:spacing w:val="-10"/>
+      <w:kern w:val="28"/>
+      <w:sz w:val="56"/>
+      <w:szCs w:val="56"/>
+    </w:rPr>
+  </w:style>
 </w:styles>
 </file>
 

</xml_diff>

<commit_message>
Ajout d'un frame fixe a partir d'un tilset
</commit_message>
<xml_diff>
--- a/RéponseSujet.docx
+++ b/RéponseSujet.docx
@@ -319,21 +319,7 @@
         <w:rPr>
           <w:rFonts w:cstheme="minorHAnsi"/>
         </w:rPr>
-        <w:t xml:space="preserve">Décompresser l’archive </w:t>
-      </w:r>
-      <w:proofErr w:type="gramStart"/>
-      <w:r>
-        <w:rPr>
-          <w:rFonts w:cstheme="minorHAnsi"/>
-        </w:rPr>
-        <w:t>« .</w:t>
-      </w:r>
-      <w:proofErr w:type="gramEnd"/>
-      <w:r>
-        <w:rPr>
-          <w:rFonts w:cstheme="minorHAnsi"/>
-        </w:rPr>
-        <w:t>tar.gz » et extraire vers une destination quelconque sur le disque dur.</w:t>
+        <w:t>Décompresser l’archive « .tar.gz » et extraire vers une destination quelconque sur le disque dur.</w:t>
       </w:r>
     </w:p>
     <w:p>
@@ -399,7 +385,6 @@
         </w:rPr>
         <w:t xml:space="preserve">Copier le </w:t>
       </w:r>
-      <w:proofErr w:type="gramStart"/>
       <w:r>
         <w:rPr>
           <w:rFonts w:cstheme="minorHAnsi"/>
@@ -412,7 +397,6 @@
         </w:rPr>
         <w:t>.ddl</w:t>
       </w:r>
-      <w:proofErr w:type="gramEnd"/>
       <w:r>
         <w:rPr>
           <w:rFonts w:cstheme="minorHAnsi"/>
@@ -734,28 +718,14 @@
         <w:rPr>
           <w:rFonts w:cstheme="minorHAnsi"/>
         </w:rPr>
-        <w:t xml:space="preserve">(Voir </w:t>
-      </w:r>
-      <w:proofErr w:type="gramStart"/>
+        <w:t xml:space="preserve">(Voir le </w:t>
+      </w:r>
+      <w:proofErr w:type="spellStart"/>
       <w:r>
         <w:rPr>
           <w:rFonts w:cstheme="minorHAnsi"/>
         </w:rPr>
-        <w:t xml:space="preserve">le </w:t>
-      </w:r>
-      <w:proofErr w:type="spellStart"/>
-      <w:r>
-        <w:rPr>
-          <w:rFonts w:cstheme="minorHAnsi"/>
-        </w:rPr>
-        <w:t>main</w:t>
-      </w:r>
-      <w:proofErr w:type="gramEnd"/>
-      <w:r>
-        <w:rPr>
-          <w:rFonts w:cstheme="minorHAnsi"/>
-        </w:rPr>
-        <w:t>.c</w:t>
+        <w:t>main.c</w:t>
       </w:r>
       <w:proofErr w:type="spellEnd"/>
       <w:r>
@@ -823,22 +793,14 @@
         <w:rPr>
           <w:rFonts w:cstheme="minorHAnsi"/>
         </w:rPr>
-        <w:t>, au commit « question 7 </w:t>
-      </w:r>
-      <w:proofErr w:type="gramStart"/>
+        <w:t>, au commit « question 7 »</w:t>
+      </w:r>
       <w:r>
         <w:rPr>
           <w:rFonts w:cstheme="minorHAnsi"/>
         </w:rPr>
-        <w:t>»</w:t>
-      </w:r>
-      <w:r>
-        <w:rPr>
-          <w:rFonts w:cstheme="minorHAnsi"/>
-        </w:rPr>
         <w:t xml:space="preserve"> )</w:t>
       </w:r>
-      <w:proofErr w:type="gramEnd"/>
     </w:p>
     <w:p>
       <w:pPr>
@@ -953,7 +915,6 @@
         </w:rPr>
       </w:pPr>
       <w:proofErr w:type="spellStart"/>
-      <w:proofErr w:type="gramStart"/>
       <w:r>
         <w:rPr>
           <w:rFonts w:ascii="Courier New" w:eastAsia="Times New Roman" w:hAnsi="Courier New" w:cs="Courier New"/>
@@ -966,7 +927,6 @@
         <w:t>const</w:t>
       </w:r>
       <w:proofErr w:type="spellEnd"/>
-      <w:proofErr w:type="gramEnd"/>
       <w:r>
         <w:rPr>
           <w:rFonts w:ascii="Courier New" w:eastAsia="Times New Roman" w:hAnsi="Courier New" w:cs="Courier New"/>
@@ -1059,7 +1019,6 @@
         </w:rPr>
       </w:pPr>
       <w:proofErr w:type="spellStart"/>
-      <w:proofErr w:type="gramStart"/>
       <w:r>
         <w:rPr>
           <w:rStyle w:val="hljs-keyword"/>
@@ -1069,7 +1028,6 @@
         <w:t>void</w:t>
       </w:r>
       <w:proofErr w:type="spellEnd"/>
-      <w:proofErr w:type="gramEnd"/>
       <w:r>
         <w:rPr>
           <w:rStyle w:val="hljs-function"/>
@@ -1285,7 +1243,6 @@
         <w:br/>
       </w:r>
       <w:proofErr w:type="spellStart"/>
-      <w:proofErr w:type="gramStart"/>
       <w:r>
         <w:rPr>
           <w:rStyle w:val="hljs-keyword"/>
@@ -1295,7 +1252,6 @@
         <w:t>void</w:t>
       </w:r>
       <w:proofErr w:type="spellEnd"/>
-      <w:proofErr w:type="gramEnd"/>
       <w:r>
         <w:rPr>
           <w:rStyle w:val="hljs-function"/>
@@ -1404,7 +1360,6 @@
         </w:rPr>
       </w:pPr>
       <w:proofErr w:type="spellStart"/>
-      <w:proofErr w:type="gramStart"/>
       <w:r>
         <w:rPr>
           <w:rStyle w:val="hljs-keyword"/>
@@ -1414,7 +1369,6 @@
         <w:t>void</w:t>
       </w:r>
       <w:proofErr w:type="spellEnd"/>
-      <w:proofErr w:type="gramEnd"/>
       <w:r>
         <w:rPr>
           <w:rStyle w:val="hljs-function"/>
@@ -1638,7 +1592,6 @@
         </w:rPr>
       </w:pPr>
       <w:proofErr w:type="spellStart"/>
-      <w:proofErr w:type="gramStart"/>
       <w:r>
         <w:rPr>
           <w:rStyle w:val="hljs-keyword"/>
@@ -1648,7 +1601,6 @@
         <w:t>void</w:t>
       </w:r>
       <w:proofErr w:type="spellEnd"/>
-      <w:proofErr w:type="gramEnd"/>
       <w:r>
         <w:rPr>
           <w:rStyle w:val="hljs-function"/>
@@ -1757,7 +1709,6 @@
         </w:rPr>
       </w:pPr>
       <w:proofErr w:type="spellStart"/>
-      <w:proofErr w:type="gramStart"/>
       <w:r>
         <w:rPr>
           <w:rStyle w:val="hljs-keyword"/>
@@ -1767,7 +1718,6 @@
         <w:t>void</w:t>
       </w:r>
       <w:proofErr w:type="spellEnd"/>
-      <w:proofErr w:type="gramEnd"/>
       <w:r>
         <w:rPr>
           <w:rStyle w:val="hljs-function"/>
@@ -1995,16 +1945,204 @@
           <w:color w:val="FFFFFF" w:themeColor="background1"/>
           <w:highlight w:val="black"/>
         </w:rPr>
-        <w:t>SDL_</w:t>
-      </w:r>
-      <w:proofErr w:type="gramStart"/>
+        <w:t>SDL_GetWindowFlags</w:t>
+      </w:r>
+      <w:proofErr w:type="spellEnd"/>
+      <w:r>
+        <w:rPr>
+          <w:rStyle w:val="hljs-params"/>
+          <w:color w:val="FFFFFF" w:themeColor="background1"/>
+          <w:highlight w:val="black"/>
+        </w:rPr>
+        <w:t>(</w:t>
+      </w:r>
+      <w:proofErr w:type="spellStart"/>
+      <w:r>
+        <w:rPr>
+          <w:rStyle w:val="hljs-params"/>
+          <w:color w:val="FFFFFF" w:themeColor="background1"/>
+          <w:highlight w:val="black"/>
+        </w:rPr>
+        <w:t>SDL_Window</w:t>
+      </w:r>
+      <w:proofErr w:type="spellEnd"/>
+      <w:r>
+        <w:rPr>
+          <w:rStyle w:val="hljs-params"/>
+          <w:color w:val="FFFFFF" w:themeColor="background1"/>
+          <w:highlight w:val="black"/>
+        </w:rPr>
+        <w:t xml:space="preserve">* </w:t>
+      </w:r>
+      <w:proofErr w:type="spellStart"/>
+      <w:r>
+        <w:rPr>
+          <w:rStyle w:val="hljs-params"/>
+          <w:color w:val="FFFFFF" w:themeColor="background1"/>
+          <w:highlight w:val="black"/>
+        </w:rPr>
+        <w:t>window</w:t>
+      </w:r>
+      <w:proofErr w:type="spellEnd"/>
+      <w:r>
+        <w:rPr>
+          <w:rStyle w:val="hljs-params"/>
+          <w:color w:val="FFFFFF" w:themeColor="background1"/>
+          <w:highlight w:val="black"/>
+        </w:rPr>
+        <w:t>)</w:t>
+      </w:r>
+    </w:p>
+    <w:p>
+      <w:pPr>
+        <w:tabs>
+          <w:tab w:val="left" w:pos="916"/>
+          <w:tab w:val="left" w:pos="1832"/>
+          <w:tab w:val="left" w:pos="2748"/>
+          <w:tab w:val="left" w:pos="3664"/>
+          <w:tab w:val="left" w:pos="4580"/>
+          <w:tab w:val="left" w:pos="5496"/>
+          <w:tab w:val="left" w:pos="6412"/>
+          <w:tab w:val="left" w:pos="7328"/>
+          <w:tab w:val="left" w:pos="8244"/>
+          <w:tab w:val="left" w:pos="9160"/>
+          <w:tab w:val="left" w:pos="10076"/>
+          <w:tab w:val="left" w:pos="10992"/>
+          <w:tab w:val="left" w:pos="11908"/>
+          <w:tab w:val="left" w:pos="12824"/>
+          <w:tab w:val="left" w:pos="13740"/>
+          <w:tab w:val="left" w:pos="14656"/>
+        </w:tabs>
+        <w:spacing w:after="0" w:line="240" w:lineRule="auto"/>
+        <w:rPr>
+          <w:rFonts w:eastAsia="Times New Roman" w:cstheme="minorHAnsi"/>
+          <w:lang w:eastAsia="fr-FR"/>
+        </w:rPr>
+      </w:pPr>
+    </w:p>
+    <w:p>
+      <w:pPr>
+        <w:tabs>
+          <w:tab w:val="left" w:pos="916"/>
+          <w:tab w:val="left" w:pos="1832"/>
+          <w:tab w:val="left" w:pos="2748"/>
+          <w:tab w:val="left" w:pos="3664"/>
+          <w:tab w:val="left" w:pos="4580"/>
+          <w:tab w:val="left" w:pos="5496"/>
+          <w:tab w:val="left" w:pos="6412"/>
+          <w:tab w:val="left" w:pos="7328"/>
+          <w:tab w:val="left" w:pos="8244"/>
+          <w:tab w:val="left" w:pos="9160"/>
+          <w:tab w:val="left" w:pos="10076"/>
+          <w:tab w:val="left" w:pos="10992"/>
+          <w:tab w:val="left" w:pos="11908"/>
+          <w:tab w:val="left" w:pos="12824"/>
+          <w:tab w:val="left" w:pos="13740"/>
+          <w:tab w:val="left" w:pos="14656"/>
+        </w:tabs>
+        <w:spacing w:after="0" w:line="240" w:lineRule="auto"/>
+        <w:rPr>
+          <w:rFonts w:eastAsia="Times New Roman" w:cstheme="minorHAnsi"/>
+          <w:lang w:eastAsia="fr-FR"/>
+        </w:rPr>
+      </w:pPr>
+    </w:p>
+    <w:p>
+      <w:pPr>
+        <w:tabs>
+          <w:tab w:val="left" w:pos="916"/>
+          <w:tab w:val="left" w:pos="1832"/>
+          <w:tab w:val="left" w:pos="2748"/>
+          <w:tab w:val="left" w:pos="3664"/>
+          <w:tab w:val="left" w:pos="4580"/>
+          <w:tab w:val="left" w:pos="5496"/>
+          <w:tab w:val="left" w:pos="6412"/>
+          <w:tab w:val="left" w:pos="7328"/>
+          <w:tab w:val="left" w:pos="8244"/>
+          <w:tab w:val="left" w:pos="9160"/>
+          <w:tab w:val="left" w:pos="10076"/>
+          <w:tab w:val="left" w:pos="10992"/>
+          <w:tab w:val="left" w:pos="11908"/>
+          <w:tab w:val="left" w:pos="12824"/>
+          <w:tab w:val="left" w:pos="13740"/>
+          <w:tab w:val="left" w:pos="14656"/>
+        </w:tabs>
+        <w:spacing w:after="0" w:line="240" w:lineRule="auto"/>
+        <w:rPr>
+          <w:rFonts w:eastAsia="Times New Roman" w:cstheme="minorHAnsi"/>
+          <w:lang w:eastAsia="fr-FR"/>
+        </w:rPr>
+      </w:pPr>
+      <w:r>
+        <w:rPr>
+          <w:rFonts w:eastAsia="Times New Roman" w:cstheme="minorHAnsi"/>
+          <w:lang w:eastAsia="fr-FR"/>
+        </w:rPr>
+        <w:t>On peut utiliser les fonctions suivantes pour réduire, agrandir et restaurer la fenêtre :</w:t>
+      </w:r>
+    </w:p>
+    <w:p>
+      <w:pPr>
+        <w:tabs>
+          <w:tab w:val="left" w:pos="916"/>
+          <w:tab w:val="left" w:pos="1832"/>
+          <w:tab w:val="left" w:pos="2748"/>
+          <w:tab w:val="left" w:pos="3664"/>
+          <w:tab w:val="left" w:pos="4580"/>
+          <w:tab w:val="left" w:pos="5496"/>
+          <w:tab w:val="left" w:pos="6412"/>
+          <w:tab w:val="left" w:pos="7328"/>
+          <w:tab w:val="left" w:pos="8244"/>
+          <w:tab w:val="left" w:pos="9160"/>
+          <w:tab w:val="left" w:pos="10076"/>
+          <w:tab w:val="left" w:pos="10992"/>
+          <w:tab w:val="left" w:pos="11908"/>
+          <w:tab w:val="left" w:pos="12824"/>
+          <w:tab w:val="left" w:pos="13740"/>
+          <w:tab w:val="left" w:pos="14656"/>
+        </w:tabs>
+        <w:spacing w:after="0" w:line="240" w:lineRule="auto"/>
+        <w:rPr>
+          <w:rFonts w:eastAsia="Times New Roman" w:cstheme="minorHAnsi"/>
+          <w:lang w:eastAsia="fr-FR"/>
+        </w:rPr>
+      </w:pPr>
+    </w:p>
+    <w:p>
+      <w:pPr>
+        <w:pStyle w:val="PrformatHTML"/>
+        <w:rPr>
+          <w:rStyle w:val="hljs-function"/>
+          <w:color w:val="FFFFFF" w:themeColor="background1"/>
+          <w:highlight w:val="black"/>
+        </w:rPr>
+      </w:pPr>
+      <w:proofErr w:type="spellStart"/>
+      <w:r>
+        <w:rPr>
+          <w:rStyle w:val="hljs-keyword"/>
+          <w:color w:val="FFFFFF" w:themeColor="background1"/>
+          <w:highlight w:val="black"/>
+        </w:rPr>
+        <w:t>void</w:t>
+      </w:r>
+      <w:proofErr w:type="spellEnd"/>
+      <w:r>
+        <w:rPr>
+          <w:rStyle w:val="hljs-function"/>
+          <w:color w:val="FFFFFF" w:themeColor="background1"/>
+          <w:highlight w:val="black"/>
+        </w:rPr>
+        <w:t xml:space="preserve"> </w:t>
+      </w:r>
+      <w:proofErr w:type="spellStart"/>
       <w:r>
         <w:rPr>
           <w:rStyle w:val="hljs-title"/>
           <w:color w:val="FFFFFF" w:themeColor="background1"/>
           <w:highlight w:val="black"/>
         </w:rPr>
-        <w:t>GetWindowFlags</w:t>
+        <w:t>SDL_MaximizeWindow</w:t>
       </w:r>
       <w:proofErr w:type="spellEnd"/>
       <w:r>
@@ -2016,7 +2154,6 @@
         <w:t>(</w:t>
       </w:r>
       <w:proofErr w:type="spellStart"/>
-      <w:proofErr w:type="gramEnd"/>
       <w:r>
         <w:rPr>
           <w:rStyle w:val="hljs-params"/>
@@ -2055,121 +2192,6 @@
     </w:p>
     <w:p>
       <w:pPr>
-        <w:tabs>
-          <w:tab w:val="left" w:pos="916"/>
-          <w:tab w:val="left" w:pos="1832"/>
-          <w:tab w:val="left" w:pos="2748"/>
-          <w:tab w:val="left" w:pos="3664"/>
-          <w:tab w:val="left" w:pos="4580"/>
-          <w:tab w:val="left" w:pos="5496"/>
-          <w:tab w:val="left" w:pos="6412"/>
-          <w:tab w:val="left" w:pos="7328"/>
-          <w:tab w:val="left" w:pos="8244"/>
-          <w:tab w:val="left" w:pos="9160"/>
-          <w:tab w:val="left" w:pos="10076"/>
-          <w:tab w:val="left" w:pos="10992"/>
-          <w:tab w:val="left" w:pos="11908"/>
-          <w:tab w:val="left" w:pos="12824"/>
-          <w:tab w:val="left" w:pos="13740"/>
-          <w:tab w:val="left" w:pos="14656"/>
-        </w:tabs>
-        <w:spacing w:after="0" w:line="240" w:lineRule="auto"/>
-        <w:rPr>
-          <w:rFonts w:eastAsia="Times New Roman" w:cstheme="minorHAnsi"/>
-          <w:lang w:eastAsia="fr-FR"/>
-        </w:rPr>
-      </w:pPr>
-    </w:p>
-    <w:p>
-      <w:pPr>
-        <w:tabs>
-          <w:tab w:val="left" w:pos="916"/>
-          <w:tab w:val="left" w:pos="1832"/>
-          <w:tab w:val="left" w:pos="2748"/>
-          <w:tab w:val="left" w:pos="3664"/>
-          <w:tab w:val="left" w:pos="4580"/>
-          <w:tab w:val="left" w:pos="5496"/>
-          <w:tab w:val="left" w:pos="6412"/>
-          <w:tab w:val="left" w:pos="7328"/>
-          <w:tab w:val="left" w:pos="8244"/>
-          <w:tab w:val="left" w:pos="9160"/>
-          <w:tab w:val="left" w:pos="10076"/>
-          <w:tab w:val="left" w:pos="10992"/>
-          <w:tab w:val="left" w:pos="11908"/>
-          <w:tab w:val="left" w:pos="12824"/>
-          <w:tab w:val="left" w:pos="13740"/>
-          <w:tab w:val="left" w:pos="14656"/>
-        </w:tabs>
-        <w:spacing w:after="0" w:line="240" w:lineRule="auto"/>
-        <w:rPr>
-          <w:rFonts w:eastAsia="Times New Roman" w:cstheme="minorHAnsi"/>
-          <w:lang w:eastAsia="fr-FR"/>
-        </w:rPr>
-      </w:pPr>
-    </w:p>
-    <w:p>
-      <w:pPr>
-        <w:tabs>
-          <w:tab w:val="left" w:pos="916"/>
-          <w:tab w:val="left" w:pos="1832"/>
-          <w:tab w:val="left" w:pos="2748"/>
-          <w:tab w:val="left" w:pos="3664"/>
-          <w:tab w:val="left" w:pos="4580"/>
-          <w:tab w:val="left" w:pos="5496"/>
-          <w:tab w:val="left" w:pos="6412"/>
-          <w:tab w:val="left" w:pos="7328"/>
-          <w:tab w:val="left" w:pos="8244"/>
-          <w:tab w:val="left" w:pos="9160"/>
-          <w:tab w:val="left" w:pos="10076"/>
-          <w:tab w:val="left" w:pos="10992"/>
-          <w:tab w:val="left" w:pos="11908"/>
-          <w:tab w:val="left" w:pos="12824"/>
-          <w:tab w:val="left" w:pos="13740"/>
-          <w:tab w:val="left" w:pos="14656"/>
-        </w:tabs>
-        <w:spacing w:after="0" w:line="240" w:lineRule="auto"/>
-        <w:rPr>
-          <w:rFonts w:eastAsia="Times New Roman" w:cstheme="minorHAnsi"/>
-          <w:lang w:eastAsia="fr-FR"/>
-        </w:rPr>
-      </w:pPr>
-      <w:r>
-        <w:rPr>
-          <w:rFonts w:eastAsia="Times New Roman" w:cstheme="minorHAnsi"/>
-          <w:lang w:eastAsia="fr-FR"/>
-        </w:rPr>
-        <w:t>On peut utiliser les fonctions suivantes pour réduire, agrandir et restaurer la fenêtre :</w:t>
-      </w:r>
-    </w:p>
-    <w:p>
-      <w:pPr>
-        <w:tabs>
-          <w:tab w:val="left" w:pos="916"/>
-          <w:tab w:val="left" w:pos="1832"/>
-          <w:tab w:val="left" w:pos="2748"/>
-          <w:tab w:val="left" w:pos="3664"/>
-          <w:tab w:val="left" w:pos="4580"/>
-          <w:tab w:val="left" w:pos="5496"/>
-          <w:tab w:val="left" w:pos="6412"/>
-          <w:tab w:val="left" w:pos="7328"/>
-          <w:tab w:val="left" w:pos="8244"/>
-          <w:tab w:val="left" w:pos="9160"/>
-          <w:tab w:val="left" w:pos="10076"/>
-          <w:tab w:val="left" w:pos="10992"/>
-          <w:tab w:val="left" w:pos="11908"/>
-          <w:tab w:val="left" w:pos="12824"/>
-          <w:tab w:val="left" w:pos="13740"/>
-          <w:tab w:val="left" w:pos="14656"/>
-        </w:tabs>
-        <w:spacing w:after="0" w:line="240" w:lineRule="auto"/>
-        <w:rPr>
-          <w:rFonts w:eastAsia="Times New Roman" w:cstheme="minorHAnsi"/>
-          <w:lang w:eastAsia="fr-FR"/>
-        </w:rPr>
-      </w:pPr>
-    </w:p>
-    <w:p>
-      <w:pPr>
         <w:pStyle w:val="PrformatHTML"/>
         <w:rPr>
           <w:rStyle w:val="hljs-function"/>
@@ -2178,7 +2200,6 @@
         </w:rPr>
       </w:pPr>
       <w:proofErr w:type="spellStart"/>
-      <w:proofErr w:type="gramStart"/>
       <w:r>
         <w:rPr>
           <w:rStyle w:val="hljs-keyword"/>
@@ -2188,7 +2209,6 @@
         <w:t>void</w:t>
       </w:r>
       <w:proofErr w:type="spellEnd"/>
-      <w:proofErr w:type="gramEnd"/>
       <w:r>
         <w:rPr>
           <w:rStyle w:val="hljs-function"/>
@@ -2204,7 +2224,7 @@
           <w:color w:val="FFFFFF" w:themeColor="background1"/>
           <w:highlight w:val="black"/>
         </w:rPr>
-        <w:t>SDL_MaximizeWindow</w:t>
+        <w:t>SDL_MinimizeWindow</w:t>
       </w:r>
       <w:proofErr w:type="spellEnd"/>
       <w:r>
@@ -2258,11 +2278,9 @@
         <w:rPr>
           <w:rStyle w:val="hljs-function"/>
           <w:color w:val="FFFFFF" w:themeColor="background1"/>
-          <w:highlight w:val="black"/>
-        </w:rPr>
-      </w:pPr>
-      <w:proofErr w:type="spellStart"/>
-      <w:proofErr w:type="gramStart"/>
+        </w:rPr>
+      </w:pPr>
+      <w:proofErr w:type="spellStart"/>
       <w:r>
         <w:rPr>
           <w:rStyle w:val="hljs-keyword"/>
@@ -2272,7 +2290,6 @@
         <w:t>void</w:t>
       </w:r>
       <w:proofErr w:type="spellEnd"/>
-      <w:proofErr w:type="gramEnd"/>
       <w:r>
         <w:rPr>
           <w:rStyle w:val="hljs-function"/>
@@ -2288,7 +2305,7 @@
           <w:color w:val="FFFFFF" w:themeColor="background1"/>
           <w:highlight w:val="black"/>
         </w:rPr>
-        <w:t>SDL_MinimizeWindow</w:t>
+        <w:t>SDL_RestoreWindow</w:t>
       </w:r>
       <w:proofErr w:type="spellEnd"/>
       <w:r>
@@ -2338,14 +2355,129 @@
     </w:p>
     <w:p>
       <w:pPr>
+        <w:tabs>
+          <w:tab w:val="left" w:pos="916"/>
+          <w:tab w:val="left" w:pos="1832"/>
+          <w:tab w:val="left" w:pos="2748"/>
+          <w:tab w:val="left" w:pos="3664"/>
+          <w:tab w:val="left" w:pos="4580"/>
+          <w:tab w:val="left" w:pos="5496"/>
+          <w:tab w:val="left" w:pos="6412"/>
+          <w:tab w:val="left" w:pos="7328"/>
+          <w:tab w:val="left" w:pos="8244"/>
+          <w:tab w:val="left" w:pos="9160"/>
+          <w:tab w:val="left" w:pos="10076"/>
+          <w:tab w:val="left" w:pos="10992"/>
+          <w:tab w:val="left" w:pos="11908"/>
+          <w:tab w:val="left" w:pos="12824"/>
+          <w:tab w:val="left" w:pos="13740"/>
+          <w:tab w:val="left" w:pos="14656"/>
+        </w:tabs>
+        <w:spacing w:after="0" w:line="240" w:lineRule="auto"/>
+        <w:rPr>
+          <w:rFonts w:eastAsia="Times New Roman" w:cstheme="minorHAnsi"/>
+          <w:lang w:eastAsia="fr-FR"/>
+        </w:rPr>
+      </w:pPr>
+    </w:p>
+    <w:p>
+      <w:pPr>
+        <w:tabs>
+          <w:tab w:val="left" w:pos="916"/>
+          <w:tab w:val="left" w:pos="1832"/>
+          <w:tab w:val="left" w:pos="2748"/>
+          <w:tab w:val="left" w:pos="3664"/>
+          <w:tab w:val="left" w:pos="4580"/>
+          <w:tab w:val="left" w:pos="5496"/>
+          <w:tab w:val="left" w:pos="6412"/>
+          <w:tab w:val="left" w:pos="7328"/>
+          <w:tab w:val="left" w:pos="8244"/>
+          <w:tab w:val="left" w:pos="9160"/>
+          <w:tab w:val="left" w:pos="10076"/>
+          <w:tab w:val="left" w:pos="10992"/>
+          <w:tab w:val="left" w:pos="11908"/>
+          <w:tab w:val="left" w:pos="12824"/>
+          <w:tab w:val="left" w:pos="13740"/>
+          <w:tab w:val="left" w:pos="14656"/>
+        </w:tabs>
+        <w:spacing w:after="0" w:line="240" w:lineRule="auto"/>
+        <w:rPr>
+          <w:rFonts w:eastAsia="Times New Roman" w:cstheme="minorHAnsi"/>
+          <w:lang w:eastAsia="fr-FR"/>
+        </w:rPr>
+      </w:pPr>
+    </w:p>
+    <w:p>
+      <w:pPr>
+        <w:tabs>
+          <w:tab w:val="left" w:pos="916"/>
+          <w:tab w:val="left" w:pos="1832"/>
+          <w:tab w:val="left" w:pos="2748"/>
+          <w:tab w:val="left" w:pos="3664"/>
+          <w:tab w:val="left" w:pos="4580"/>
+          <w:tab w:val="left" w:pos="5496"/>
+          <w:tab w:val="left" w:pos="6412"/>
+          <w:tab w:val="left" w:pos="7328"/>
+          <w:tab w:val="left" w:pos="8244"/>
+          <w:tab w:val="left" w:pos="9160"/>
+          <w:tab w:val="left" w:pos="10076"/>
+          <w:tab w:val="left" w:pos="10992"/>
+          <w:tab w:val="left" w:pos="11908"/>
+          <w:tab w:val="left" w:pos="12824"/>
+          <w:tab w:val="left" w:pos="13740"/>
+          <w:tab w:val="left" w:pos="14656"/>
+        </w:tabs>
+        <w:spacing w:after="0" w:line="240" w:lineRule="auto"/>
+        <w:rPr>
+          <w:rFonts w:eastAsia="Times New Roman" w:cstheme="minorHAnsi"/>
+          <w:lang w:eastAsia="fr-FR"/>
+        </w:rPr>
+      </w:pPr>
+      <w:r>
+        <w:rPr>
+          <w:rFonts w:eastAsia="Times New Roman" w:cstheme="minorHAnsi"/>
+          <w:lang w:eastAsia="fr-FR"/>
+        </w:rPr>
+        <w:t>On peut aussi utiliser les fonctions suivantes pour cacher/rendre visible la fenêtre :</w:t>
+      </w:r>
+    </w:p>
+    <w:p>
+      <w:pPr>
+        <w:tabs>
+          <w:tab w:val="left" w:pos="916"/>
+          <w:tab w:val="left" w:pos="1832"/>
+          <w:tab w:val="left" w:pos="2748"/>
+          <w:tab w:val="left" w:pos="3664"/>
+          <w:tab w:val="left" w:pos="4580"/>
+          <w:tab w:val="left" w:pos="5496"/>
+          <w:tab w:val="left" w:pos="6412"/>
+          <w:tab w:val="left" w:pos="7328"/>
+          <w:tab w:val="left" w:pos="8244"/>
+          <w:tab w:val="left" w:pos="9160"/>
+          <w:tab w:val="left" w:pos="10076"/>
+          <w:tab w:val="left" w:pos="10992"/>
+          <w:tab w:val="left" w:pos="11908"/>
+          <w:tab w:val="left" w:pos="12824"/>
+          <w:tab w:val="left" w:pos="13740"/>
+          <w:tab w:val="left" w:pos="14656"/>
+        </w:tabs>
+        <w:spacing w:after="0" w:line="240" w:lineRule="auto"/>
+        <w:rPr>
+          <w:rFonts w:eastAsia="Times New Roman" w:cstheme="minorHAnsi"/>
+          <w:lang w:eastAsia="fr-FR"/>
+        </w:rPr>
+      </w:pPr>
+    </w:p>
+    <w:p>
+      <w:pPr>
         <w:pStyle w:val="PrformatHTML"/>
         <w:rPr>
           <w:rStyle w:val="hljs-function"/>
           <w:color w:val="FFFFFF" w:themeColor="background1"/>
-        </w:rPr>
-      </w:pPr>
-      <w:proofErr w:type="spellStart"/>
-      <w:proofErr w:type="gramStart"/>
+          <w:highlight w:val="black"/>
+        </w:rPr>
+      </w:pPr>
+      <w:proofErr w:type="spellStart"/>
       <w:r>
         <w:rPr>
           <w:rStyle w:val="hljs-keyword"/>
@@ -2355,7 +2487,6 @@
         <w:t>void</w:t>
       </w:r>
       <w:proofErr w:type="spellEnd"/>
-      <w:proofErr w:type="gramEnd"/>
       <w:r>
         <w:rPr>
           <w:rStyle w:val="hljs-function"/>
@@ -2371,7 +2502,7 @@
           <w:color w:val="FFFFFF" w:themeColor="background1"/>
           <w:highlight w:val="black"/>
         </w:rPr>
-        <w:t>SDL_RestoreWindow</w:t>
+        <w:t>SDL_HideWindow</w:t>
       </w:r>
       <w:proofErr w:type="spellEnd"/>
       <w:r>
@@ -2421,617 +2552,412 @@
     </w:p>
     <w:p>
       <w:pPr>
-        <w:tabs>
-          <w:tab w:val="left" w:pos="916"/>
-          <w:tab w:val="left" w:pos="1832"/>
-          <w:tab w:val="left" w:pos="2748"/>
-          <w:tab w:val="left" w:pos="3664"/>
-          <w:tab w:val="left" w:pos="4580"/>
-          <w:tab w:val="left" w:pos="5496"/>
-          <w:tab w:val="left" w:pos="6412"/>
-          <w:tab w:val="left" w:pos="7328"/>
-          <w:tab w:val="left" w:pos="8244"/>
-          <w:tab w:val="left" w:pos="9160"/>
-          <w:tab w:val="left" w:pos="10076"/>
-          <w:tab w:val="left" w:pos="10992"/>
-          <w:tab w:val="left" w:pos="11908"/>
-          <w:tab w:val="left" w:pos="12824"/>
-          <w:tab w:val="left" w:pos="13740"/>
-          <w:tab w:val="left" w:pos="14656"/>
-        </w:tabs>
-        <w:spacing w:after="0" w:line="240" w:lineRule="auto"/>
-        <w:rPr>
-          <w:rFonts w:eastAsia="Times New Roman" w:cstheme="minorHAnsi"/>
-          <w:lang w:eastAsia="fr-FR"/>
-        </w:rPr>
-      </w:pPr>
-    </w:p>
-    <w:p>
-      <w:pPr>
-        <w:tabs>
-          <w:tab w:val="left" w:pos="916"/>
-          <w:tab w:val="left" w:pos="1832"/>
-          <w:tab w:val="left" w:pos="2748"/>
-          <w:tab w:val="left" w:pos="3664"/>
-          <w:tab w:val="left" w:pos="4580"/>
-          <w:tab w:val="left" w:pos="5496"/>
-          <w:tab w:val="left" w:pos="6412"/>
-          <w:tab w:val="left" w:pos="7328"/>
-          <w:tab w:val="left" w:pos="8244"/>
-          <w:tab w:val="left" w:pos="9160"/>
-          <w:tab w:val="left" w:pos="10076"/>
-          <w:tab w:val="left" w:pos="10992"/>
-          <w:tab w:val="left" w:pos="11908"/>
-          <w:tab w:val="left" w:pos="12824"/>
-          <w:tab w:val="left" w:pos="13740"/>
-          <w:tab w:val="left" w:pos="14656"/>
-        </w:tabs>
-        <w:spacing w:after="0" w:line="240" w:lineRule="auto"/>
-        <w:rPr>
-          <w:rFonts w:eastAsia="Times New Roman" w:cstheme="minorHAnsi"/>
-          <w:lang w:eastAsia="fr-FR"/>
-        </w:rPr>
-      </w:pPr>
-    </w:p>
-    <w:p>
-      <w:pPr>
-        <w:tabs>
-          <w:tab w:val="left" w:pos="916"/>
-          <w:tab w:val="left" w:pos="1832"/>
-          <w:tab w:val="left" w:pos="2748"/>
-          <w:tab w:val="left" w:pos="3664"/>
-          <w:tab w:val="left" w:pos="4580"/>
-          <w:tab w:val="left" w:pos="5496"/>
-          <w:tab w:val="left" w:pos="6412"/>
-          <w:tab w:val="left" w:pos="7328"/>
-          <w:tab w:val="left" w:pos="8244"/>
-          <w:tab w:val="left" w:pos="9160"/>
-          <w:tab w:val="left" w:pos="10076"/>
-          <w:tab w:val="left" w:pos="10992"/>
-          <w:tab w:val="left" w:pos="11908"/>
-          <w:tab w:val="left" w:pos="12824"/>
-          <w:tab w:val="left" w:pos="13740"/>
-          <w:tab w:val="left" w:pos="14656"/>
-        </w:tabs>
-        <w:spacing w:after="0" w:line="240" w:lineRule="auto"/>
-        <w:rPr>
-          <w:rFonts w:eastAsia="Times New Roman" w:cstheme="minorHAnsi"/>
-          <w:lang w:eastAsia="fr-FR"/>
-        </w:rPr>
-      </w:pPr>
-      <w:r>
-        <w:rPr>
-          <w:rFonts w:eastAsia="Times New Roman" w:cstheme="minorHAnsi"/>
-          <w:lang w:eastAsia="fr-FR"/>
-        </w:rPr>
-        <w:t>On peut aussi utiliser les fonctions suivantes pour cacher/rendre visible la fenêtre :</w:t>
-      </w:r>
-    </w:p>
-    <w:p>
-      <w:pPr>
-        <w:tabs>
-          <w:tab w:val="left" w:pos="916"/>
-          <w:tab w:val="left" w:pos="1832"/>
-          <w:tab w:val="left" w:pos="2748"/>
-          <w:tab w:val="left" w:pos="3664"/>
-          <w:tab w:val="left" w:pos="4580"/>
-          <w:tab w:val="left" w:pos="5496"/>
-          <w:tab w:val="left" w:pos="6412"/>
-          <w:tab w:val="left" w:pos="7328"/>
-          <w:tab w:val="left" w:pos="8244"/>
-          <w:tab w:val="left" w:pos="9160"/>
-          <w:tab w:val="left" w:pos="10076"/>
-          <w:tab w:val="left" w:pos="10992"/>
-          <w:tab w:val="left" w:pos="11908"/>
-          <w:tab w:val="left" w:pos="12824"/>
-          <w:tab w:val="left" w:pos="13740"/>
-          <w:tab w:val="left" w:pos="14656"/>
-        </w:tabs>
-        <w:spacing w:after="0" w:line="240" w:lineRule="auto"/>
-        <w:rPr>
-          <w:rFonts w:eastAsia="Times New Roman" w:cstheme="minorHAnsi"/>
-          <w:lang w:eastAsia="fr-FR"/>
-        </w:rPr>
-      </w:pPr>
-    </w:p>
-    <w:p>
-      <w:pPr>
         <w:pStyle w:val="PrformatHTML"/>
         <w:rPr>
+          <w:color w:val="FFFFFF" w:themeColor="background1"/>
+        </w:rPr>
+      </w:pPr>
+      <w:proofErr w:type="spellStart"/>
+      <w:r>
+        <w:rPr>
+          <w:rStyle w:val="hljs-keyword"/>
+          <w:color w:val="FFFFFF" w:themeColor="background1"/>
+          <w:highlight w:val="black"/>
+        </w:rPr>
+        <w:t>void</w:t>
+      </w:r>
+      <w:proofErr w:type="spellEnd"/>
+      <w:r>
+        <w:rPr>
           <w:rStyle w:val="hljs-function"/>
           <w:color w:val="FFFFFF" w:themeColor="background1"/>
           <w:highlight w:val="black"/>
         </w:rPr>
-      </w:pPr>
-      <w:proofErr w:type="spellStart"/>
-      <w:proofErr w:type="gramStart"/>
+        <w:t xml:space="preserve"> </w:t>
+      </w:r>
+      <w:proofErr w:type="spellStart"/>
+      <w:r>
+        <w:rPr>
+          <w:rStyle w:val="hljs-title"/>
+          <w:color w:val="FFFFFF" w:themeColor="background1"/>
+          <w:highlight w:val="black"/>
+        </w:rPr>
+        <w:t>SDL_ShowWindow</w:t>
+      </w:r>
+      <w:proofErr w:type="spellEnd"/>
+      <w:r>
+        <w:rPr>
+          <w:rStyle w:val="hljs-params"/>
+          <w:color w:val="FFFFFF" w:themeColor="background1"/>
+          <w:highlight w:val="black"/>
+        </w:rPr>
+        <w:t>(</w:t>
+      </w:r>
+      <w:proofErr w:type="spellStart"/>
+      <w:r>
+        <w:rPr>
+          <w:rStyle w:val="hljs-params"/>
+          <w:color w:val="FFFFFF" w:themeColor="background1"/>
+          <w:highlight w:val="black"/>
+        </w:rPr>
+        <w:t>SDL_Window</w:t>
+      </w:r>
+      <w:proofErr w:type="spellEnd"/>
+      <w:r>
+        <w:rPr>
+          <w:rStyle w:val="hljs-params"/>
+          <w:color w:val="FFFFFF" w:themeColor="background1"/>
+          <w:highlight w:val="black"/>
+        </w:rPr>
+        <w:t xml:space="preserve">* </w:t>
+      </w:r>
+      <w:proofErr w:type="spellStart"/>
+      <w:r>
+        <w:rPr>
+          <w:rStyle w:val="hljs-params"/>
+          <w:color w:val="FFFFFF" w:themeColor="background1"/>
+          <w:highlight w:val="black"/>
+        </w:rPr>
+        <w:t>window</w:t>
+      </w:r>
+      <w:proofErr w:type="spellEnd"/>
+      <w:r>
+        <w:rPr>
+          <w:rStyle w:val="hljs-params"/>
+          <w:color w:val="FFFFFF" w:themeColor="background1"/>
+          <w:highlight w:val="black"/>
+        </w:rPr>
+        <w:t>)</w:t>
+      </w:r>
+    </w:p>
+    <w:p>
+      <w:pPr>
+        <w:tabs>
+          <w:tab w:val="left" w:pos="916"/>
+          <w:tab w:val="left" w:pos="1832"/>
+          <w:tab w:val="left" w:pos="2748"/>
+          <w:tab w:val="left" w:pos="3664"/>
+          <w:tab w:val="left" w:pos="4580"/>
+          <w:tab w:val="left" w:pos="5496"/>
+          <w:tab w:val="left" w:pos="6412"/>
+          <w:tab w:val="left" w:pos="7328"/>
+          <w:tab w:val="left" w:pos="8244"/>
+          <w:tab w:val="left" w:pos="9160"/>
+          <w:tab w:val="left" w:pos="10076"/>
+          <w:tab w:val="left" w:pos="10992"/>
+          <w:tab w:val="left" w:pos="11908"/>
+          <w:tab w:val="left" w:pos="12824"/>
+          <w:tab w:val="left" w:pos="13740"/>
+          <w:tab w:val="left" w:pos="14656"/>
+        </w:tabs>
+        <w:spacing w:after="0" w:line="240" w:lineRule="auto"/>
+        <w:rPr>
+          <w:rFonts w:eastAsia="Times New Roman" w:cstheme="minorHAnsi"/>
+          <w:lang w:eastAsia="fr-FR"/>
+        </w:rPr>
+      </w:pPr>
+    </w:p>
+    <w:p>
+      <w:pPr>
+        <w:tabs>
+          <w:tab w:val="left" w:pos="916"/>
+          <w:tab w:val="left" w:pos="1832"/>
+          <w:tab w:val="left" w:pos="2748"/>
+          <w:tab w:val="left" w:pos="3664"/>
+          <w:tab w:val="left" w:pos="4580"/>
+          <w:tab w:val="left" w:pos="5496"/>
+          <w:tab w:val="left" w:pos="6412"/>
+          <w:tab w:val="left" w:pos="7328"/>
+          <w:tab w:val="left" w:pos="8244"/>
+          <w:tab w:val="left" w:pos="9160"/>
+          <w:tab w:val="left" w:pos="10076"/>
+          <w:tab w:val="left" w:pos="10992"/>
+          <w:tab w:val="left" w:pos="11908"/>
+          <w:tab w:val="left" w:pos="12824"/>
+          <w:tab w:val="left" w:pos="13740"/>
+          <w:tab w:val="left" w:pos="14656"/>
+        </w:tabs>
+        <w:spacing w:after="0" w:line="240" w:lineRule="auto"/>
+        <w:rPr>
+          <w:rFonts w:eastAsia="Times New Roman" w:cstheme="minorHAnsi"/>
+          <w:lang w:eastAsia="fr-FR"/>
+        </w:rPr>
+      </w:pPr>
+    </w:p>
+    <w:p>
+      <w:pPr>
+        <w:tabs>
+          <w:tab w:val="left" w:pos="916"/>
+          <w:tab w:val="left" w:pos="1832"/>
+          <w:tab w:val="left" w:pos="2748"/>
+          <w:tab w:val="left" w:pos="3664"/>
+          <w:tab w:val="left" w:pos="4580"/>
+          <w:tab w:val="left" w:pos="5496"/>
+          <w:tab w:val="left" w:pos="6412"/>
+          <w:tab w:val="left" w:pos="7328"/>
+          <w:tab w:val="left" w:pos="8244"/>
+          <w:tab w:val="left" w:pos="9160"/>
+          <w:tab w:val="left" w:pos="10076"/>
+          <w:tab w:val="left" w:pos="10992"/>
+          <w:tab w:val="left" w:pos="11908"/>
+          <w:tab w:val="left" w:pos="12824"/>
+          <w:tab w:val="left" w:pos="13740"/>
+          <w:tab w:val="left" w:pos="14656"/>
+        </w:tabs>
+        <w:spacing w:after="0" w:line="240" w:lineRule="auto"/>
+        <w:rPr>
+          <w:rFonts w:eastAsia="Times New Roman" w:cstheme="minorHAnsi"/>
+          <w:lang w:eastAsia="fr-FR"/>
+        </w:rPr>
+      </w:pPr>
+      <w:r>
+        <w:rPr>
+          <w:rFonts w:eastAsia="Times New Roman" w:cstheme="minorHAnsi"/>
+          <w:lang w:eastAsia="fr-FR"/>
+        </w:rPr>
+        <w:t>Pour mettre la fenêtre en plein écran :</w:t>
+      </w:r>
+    </w:p>
+    <w:p>
+      <w:pPr>
+        <w:tabs>
+          <w:tab w:val="left" w:pos="916"/>
+          <w:tab w:val="left" w:pos="1832"/>
+          <w:tab w:val="left" w:pos="2748"/>
+          <w:tab w:val="left" w:pos="3664"/>
+          <w:tab w:val="left" w:pos="4580"/>
+          <w:tab w:val="left" w:pos="5496"/>
+          <w:tab w:val="left" w:pos="6412"/>
+          <w:tab w:val="left" w:pos="7328"/>
+          <w:tab w:val="left" w:pos="8244"/>
+          <w:tab w:val="left" w:pos="9160"/>
+          <w:tab w:val="left" w:pos="10076"/>
+          <w:tab w:val="left" w:pos="10992"/>
+          <w:tab w:val="left" w:pos="11908"/>
+          <w:tab w:val="left" w:pos="12824"/>
+          <w:tab w:val="left" w:pos="13740"/>
+          <w:tab w:val="left" w:pos="14656"/>
+        </w:tabs>
+        <w:spacing w:after="0" w:line="240" w:lineRule="auto"/>
+        <w:rPr>
+          <w:rFonts w:eastAsia="Times New Roman" w:cstheme="minorHAnsi"/>
+          <w:lang w:eastAsia="fr-FR"/>
+        </w:rPr>
+      </w:pPr>
+    </w:p>
+    <w:p>
+      <w:pPr>
+        <w:pStyle w:val="PrformatHTML"/>
+        <w:rPr>
+          <w:rStyle w:val="hljs-function"/>
+        </w:rPr>
+      </w:pPr>
+      <w:proofErr w:type="spellStart"/>
       <w:r>
         <w:rPr>
           <w:rStyle w:val="hljs-keyword"/>
           <w:color w:val="FFFFFF" w:themeColor="background1"/>
           <w:highlight w:val="black"/>
         </w:rPr>
+        <w:t>int</w:t>
+      </w:r>
+      <w:proofErr w:type="spellEnd"/>
+      <w:r>
+        <w:rPr>
+          <w:rStyle w:val="hljs-function"/>
+          <w:color w:val="FFFFFF" w:themeColor="background1"/>
+          <w:highlight w:val="black"/>
+        </w:rPr>
+        <w:t xml:space="preserve"> </w:t>
+      </w:r>
+      <w:proofErr w:type="spellStart"/>
+      <w:r>
+        <w:rPr>
+          <w:rStyle w:val="hljs-title"/>
+          <w:color w:val="FFFFFF" w:themeColor="background1"/>
+          <w:highlight w:val="black"/>
+        </w:rPr>
+        <w:t>SDL_SetWindowFullscreen</w:t>
+      </w:r>
+      <w:proofErr w:type="spellEnd"/>
+      <w:r>
+        <w:rPr>
+          <w:rStyle w:val="hljs-params"/>
+          <w:color w:val="FFFFFF" w:themeColor="background1"/>
+          <w:highlight w:val="black"/>
+        </w:rPr>
+        <w:t>(</w:t>
+      </w:r>
+      <w:proofErr w:type="spellStart"/>
+      <w:r>
+        <w:rPr>
+          <w:rStyle w:val="hljs-params"/>
+          <w:color w:val="FFFFFF" w:themeColor="background1"/>
+          <w:highlight w:val="black"/>
+        </w:rPr>
+        <w:t>SDL_Window</w:t>
+      </w:r>
+      <w:proofErr w:type="spellEnd"/>
+      <w:r>
+        <w:rPr>
+          <w:rStyle w:val="hljs-params"/>
+          <w:color w:val="FFFFFF" w:themeColor="background1"/>
+          <w:highlight w:val="black"/>
+        </w:rPr>
+        <w:t xml:space="preserve">* </w:t>
+      </w:r>
+      <w:proofErr w:type="spellStart"/>
+      <w:r>
+        <w:rPr>
+          <w:rStyle w:val="hljs-params"/>
+          <w:color w:val="FFFFFF" w:themeColor="background1"/>
+          <w:highlight w:val="black"/>
+        </w:rPr>
+        <w:t>window</w:t>
+      </w:r>
+      <w:proofErr w:type="spellEnd"/>
+      <w:r>
+        <w:rPr>
+          <w:rStyle w:val="hljs-params"/>
+          <w:color w:val="FFFFFF" w:themeColor="background1"/>
+          <w:highlight w:val="black"/>
+        </w:rPr>
+        <w:t>, Uint32 flags)</w:t>
+      </w:r>
+    </w:p>
+    <w:p>
+      <w:pPr>
+        <w:tabs>
+          <w:tab w:val="left" w:pos="916"/>
+          <w:tab w:val="left" w:pos="1832"/>
+          <w:tab w:val="left" w:pos="2748"/>
+          <w:tab w:val="left" w:pos="3664"/>
+          <w:tab w:val="left" w:pos="4580"/>
+          <w:tab w:val="left" w:pos="5496"/>
+          <w:tab w:val="left" w:pos="6412"/>
+          <w:tab w:val="left" w:pos="7328"/>
+          <w:tab w:val="left" w:pos="8244"/>
+          <w:tab w:val="left" w:pos="9160"/>
+          <w:tab w:val="left" w:pos="10076"/>
+          <w:tab w:val="left" w:pos="10992"/>
+          <w:tab w:val="left" w:pos="11908"/>
+          <w:tab w:val="left" w:pos="12824"/>
+          <w:tab w:val="left" w:pos="13740"/>
+          <w:tab w:val="left" w:pos="14656"/>
+        </w:tabs>
+        <w:spacing w:after="0" w:line="240" w:lineRule="auto"/>
+        <w:rPr>
+          <w:rFonts w:eastAsia="Times New Roman" w:cstheme="minorHAnsi"/>
+          <w:lang w:eastAsia="fr-FR"/>
+        </w:rPr>
+      </w:pPr>
+    </w:p>
+    <w:p>
+      <w:pPr>
+        <w:tabs>
+          <w:tab w:val="left" w:pos="916"/>
+          <w:tab w:val="left" w:pos="1832"/>
+          <w:tab w:val="left" w:pos="2748"/>
+          <w:tab w:val="left" w:pos="3664"/>
+          <w:tab w:val="left" w:pos="4580"/>
+          <w:tab w:val="left" w:pos="5496"/>
+          <w:tab w:val="left" w:pos="6412"/>
+          <w:tab w:val="left" w:pos="7328"/>
+          <w:tab w:val="left" w:pos="8244"/>
+          <w:tab w:val="left" w:pos="9160"/>
+          <w:tab w:val="left" w:pos="10076"/>
+          <w:tab w:val="left" w:pos="10992"/>
+          <w:tab w:val="left" w:pos="11908"/>
+          <w:tab w:val="left" w:pos="12824"/>
+          <w:tab w:val="left" w:pos="13740"/>
+          <w:tab w:val="left" w:pos="14656"/>
+        </w:tabs>
+        <w:spacing w:after="0" w:line="240" w:lineRule="auto"/>
+        <w:rPr>
+          <w:rFonts w:eastAsia="Times New Roman" w:cstheme="minorHAnsi"/>
+          <w:lang w:eastAsia="fr-FR"/>
+        </w:rPr>
+      </w:pPr>
+    </w:p>
+    <w:p>
+      <w:pPr>
+        <w:tabs>
+          <w:tab w:val="left" w:pos="916"/>
+          <w:tab w:val="left" w:pos="1832"/>
+          <w:tab w:val="left" w:pos="2748"/>
+          <w:tab w:val="left" w:pos="3664"/>
+          <w:tab w:val="left" w:pos="4580"/>
+          <w:tab w:val="left" w:pos="5496"/>
+          <w:tab w:val="left" w:pos="6412"/>
+          <w:tab w:val="left" w:pos="7328"/>
+          <w:tab w:val="left" w:pos="8244"/>
+          <w:tab w:val="left" w:pos="9160"/>
+          <w:tab w:val="left" w:pos="10076"/>
+          <w:tab w:val="left" w:pos="10992"/>
+          <w:tab w:val="left" w:pos="11908"/>
+          <w:tab w:val="left" w:pos="12824"/>
+          <w:tab w:val="left" w:pos="13740"/>
+          <w:tab w:val="left" w:pos="14656"/>
+        </w:tabs>
+        <w:spacing w:after="0" w:line="240" w:lineRule="auto"/>
+        <w:rPr>
+          <w:rFonts w:eastAsia="Times New Roman" w:cstheme="minorHAnsi"/>
+          <w:lang w:eastAsia="fr-FR"/>
+        </w:rPr>
+      </w:pPr>
+      <w:r>
+        <w:rPr>
+          <w:rFonts w:eastAsia="Times New Roman" w:cstheme="minorHAnsi"/>
+          <w:lang w:eastAsia="fr-FR"/>
+        </w:rPr>
+        <w:t>Enfin, on peut mettre en avant plan la fenêtre (devant toutes les autres), avec la fonction :</w:t>
+      </w:r>
+    </w:p>
+    <w:p>
+      <w:pPr>
+        <w:tabs>
+          <w:tab w:val="left" w:pos="916"/>
+          <w:tab w:val="left" w:pos="1832"/>
+          <w:tab w:val="left" w:pos="2748"/>
+          <w:tab w:val="left" w:pos="3664"/>
+          <w:tab w:val="left" w:pos="4580"/>
+          <w:tab w:val="left" w:pos="5496"/>
+          <w:tab w:val="left" w:pos="6412"/>
+          <w:tab w:val="left" w:pos="7328"/>
+          <w:tab w:val="left" w:pos="8244"/>
+          <w:tab w:val="left" w:pos="9160"/>
+          <w:tab w:val="left" w:pos="10076"/>
+          <w:tab w:val="left" w:pos="10992"/>
+          <w:tab w:val="left" w:pos="11908"/>
+          <w:tab w:val="left" w:pos="12824"/>
+          <w:tab w:val="left" w:pos="13740"/>
+          <w:tab w:val="left" w:pos="14656"/>
+        </w:tabs>
+        <w:spacing w:after="0" w:line="240" w:lineRule="auto"/>
+        <w:rPr>
+          <w:rFonts w:eastAsia="Times New Roman" w:cstheme="minorHAnsi"/>
+          <w:lang w:eastAsia="fr-FR"/>
+        </w:rPr>
+      </w:pPr>
+    </w:p>
+    <w:p>
+      <w:pPr>
+        <w:pStyle w:val="PrformatHTML"/>
+        <w:rPr>
+          <w:rStyle w:val="hljs-function"/>
+          <w:color w:val="FFFFFF" w:themeColor="background1"/>
+        </w:rPr>
+      </w:pPr>
+      <w:proofErr w:type="spellStart"/>
+      <w:r>
+        <w:rPr>
+          <w:rStyle w:val="hljs-keyword"/>
+          <w:color w:val="FFFFFF" w:themeColor="background1"/>
+          <w:highlight w:val="black"/>
+        </w:rPr>
         <w:t>void</w:t>
       </w:r>
       <w:proofErr w:type="spellEnd"/>
-      <w:proofErr w:type="gramEnd"/>
-      <w:r>
-        <w:rPr>
-          <w:rStyle w:val="hljs-function"/>
-          <w:color w:val="FFFFFF" w:themeColor="background1"/>
-          <w:highlight w:val="black"/>
-        </w:rPr>
-        <w:t xml:space="preserve"> </w:t>
-      </w:r>
-      <w:proofErr w:type="spellStart"/>
-      <w:r>
-        <w:rPr>
-          <w:rStyle w:val="hljs-title"/>
-          <w:color w:val="FFFFFF" w:themeColor="background1"/>
-          <w:highlight w:val="black"/>
-        </w:rPr>
-        <w:t>SDL_HideWindow</w:t>
-      </w:r>
-      <w:proofErr w:type="spellEnd"/>
-      <w:r>
-        <w:rPr>
-          <w:rStyle w:val="hljs-params"/>
-          <w:color w:val="FFFFFF" w:themeColor="background1"/>
-          <w:highlight w:val="black"/>
-        </w:rPr>
-        <w:t>(</w:t>
-      </w:r>
-      <w:proofErr w:type="spellStart"/>
-      <w:r>
-        <w:rPr>
-          <w:rStyle w:val="hljs-params"/>
-          <w:color w:val="FFFFFF" w:themeColor="background1"/>
-          <w:highlight w:val="black"/>
-        </w:rPr>
-        <w:t>SDL_Window</w:t>
-      </w:r>
-      <w:proofErr w:type="spellEnd"/>
-      <w:r>
-        <w:rPr>
-          <w:rStyle w:val="hljs-params"/>
-          <w:color w:val="FFFFFF" w:themeColor="background1"/>
-          <w:highlight w:val="black"/>
-        </w:rPr>
-        <w:t xml:space="preserve">* </w:t>
-      </w:r>
-      <w:proofErr w:type="spellStart"/>
-      <w:r>
-        <w:rPr>
-          <w:rStyle w:val="hljs-params"/>
-          <w:color w:val="FFFFFF" w:themeColor="background1"/>
-          <w:highlight w:val="black"/>
-        </w:rPr>
-        <w:t>window</w:t>
-      </w:r>
-      <w:proofErr w:type="spellEnd"/>
-      <w:r>
-        <w:rPr>
-          <w:rStyle w:val="hljs-params"/>
-          <w:color w:val="FFFFFF" w:themeColor="background1"/>
-          <w:highlight w:val="black"/>
-        </w:rPr>
-        <w:t>)</w:t>
-      </w:r>
-    </w:p>
-    <w:p>
-      <w:pPr>
-        <w:pStyle w:val="PrformatHTML"/>
-        <w:rPr>
-          <w:color w:val="FFFFFF" w:themeColor="background1"/>
-        </w:rPr>
-      </w:pPr>
-      <w:proofErr w:type="spellStart"/>
-      <w:proofErr w:type="gramStart"/>
-      <w:r>
-        <w:rPr>
-          <w:rStyle w:val="hljs-keyword"/>
-          <w:color w:val="FFFFFF" w:themeColor="background1"/>
-          <w:highlight w:val="black"/>
-        </w:rPr>
-        <w:t>void</w:t>
-      </w:r>
-      <w:proofErr w:type="spellEnd"/>
-      <w:proofErr w:type="gramEnd"/>
-      <w:r>
-        <w:rPr>
-          <w:rStyle w:val="hljs-function"/>
-          <w:color w:val="FFFFFF" w:themeColor="background1"/>
-          <w:highlight w:val="black"/>
-        </w:rPr>
-        <w:t xml:space="preserve"> </w:t>
-      </w:r>
-      <w:proofErr w:type="spellStart"/>
-      <w:r>
-        <w:rPr>
-          <w:rStyle w:val="hljs-title"/>
-          <w:color w:val="FFFFFF" w:themeColor="background1"/>
-          <w:highlight w:val="black"/>
-        </w:rPr>
-        <w:t>SDL_ShowWindow</w:t>
-      </w:r>
-      <w:proofErr w:type="spellEnd"/>
-      <w:r>
-        <w:rPr>
-          <w:rStyle w:val="hljs-params"/>
-          <w:color w:val="FFFFFF" w:themeColor="background1"/>
-          <w:highlight w:val="black"/>
-        </w:rPr>
-        <w:t>(</w:t>
-      </w:r>
-      <w:proofErr w:type="spellStart"/>
-      <w:r>
-        <w:rPr>
-          <w:rStyle w:val="hljs-params"/>
-          <w:color w:val="FFFFFF" w:themeColor="background1"/>
-          <w:highlight w:val="black"/>
-        </w:rPr>
-        <w:t>SDL_Window</w:t>
-      </w:r>
-      <w:proofErr w:type="spellEnd"/>
-      <w:r>
-        <w:rPr>
-          <w:rStyle w:val="hljs-params"/>
-          <w:color w:val="FFFFFF" w:themeColor="background1"/>
-          <w:highlight w:val="black"/>
-        </w:rPr>
-        <w:t xml:space="preserve">* </w:t>
-      </w:r>
-      <w:proofErr w:type="spellStart"/>
-      <w:r>
-        <w:rPr>
-          <w:rStyle w:val="hljs-params"/>
-          <w:color w:val="FFFFFF" w:themeColor="background1"/>
-          <w:highlight w:val="black"/>
-        </w:rPr>
-        <w:t>window</w:t>
-      </w:r>
-      <w:proofErr w:type="spellEnd"/>
-      <w:r>
-        <w:rPr>
-          <w:rStyle w:val="hljs-params"/>
-          <w:color w:val="FFFFFF" w:themeColor="background1"/>
-          <w:highlight w:val="black"/>
-        </w:rPr>
-        <w:t>)</w:t>
-      </w:r>
-    </w:p>
-    <w:p>
-      <w:pPr>
-        <w:tabs>
-          <w:tab w:val="left" w:pos="916"/>
-          <w:tab w:val="left" w:pos="1832"/>
-          <w:tab w:val="left" w:pos="2748"/>
-          <w:tab w:val="left" w:pos="3664"/>
-          <w:tab w:val="left" w:pos="4580"/>
-          <w:tab w:val="left" w:pos="5496"/>
-          <w:tab w:val="left" w:pos="6412"/>
-          <w:tab w:val="left" w:pos="7328"/>
-          <w:tab w:val="left" w:pos="8244"/>
-          <w:tab w:val="left" w:pos="9160"/>
-          <w:tab w:val="left" w:pos="10076"/>
-          <w:tab w:val="left" w:pos="10992"/>
-          <w:tab w:val="left" w:pos="11908"/>
-          <w:tab w:val="left" w:pos="12824"/>
-          <w:tab w:val="left" w:pos="13740"/>
-          <w:tab w:val="left" w:pos="14656"/>
-        </w:tabs>
-        <w:spacing w:after="0" w:line="240" w:lineRule="auto"/>
-        <w:rPr>
-          <w:rFonts w:eastAsia="Times New Roman" w:cstheme="minorHAnsi"/>
-          <w:lang w:eastAsia="fr-FR"/>
-        </w:rPr>
-      </w:pPr>
-    </w:p>
-    <w:p>
-      <w:pPr>
-        <w:tabs>
-          <w:tab w:val="left" w:pos="916"/>
-          <w:tab w:val="left" w:pos="1832"/>
-          <w:tab w:val="left" w:pos="2748"/>
-          <w:tab w:val="left" w:pos="3664"/>
-          <w:tab w:val="left" w:pos="4580"/>
-          <w:tab w:val="left" w:pos="5496"/>
-          <w:tab w:val="left" w:pos="6412"/>
-          <w:tab w:val="left" w:pos="7328"/>
-          <w:tab w:val="left" w:pos="8244"/>
-          <w:tab w:val="left" w:pos="9160"/>
-          <w:tab w:val="left" w:pos="10076"/>
-          <w:tab w:val="left" w:pos="10992"/>
-          <w:tab w:val="left" w:pos="11908"/>
-          <w:tab w:val="left" w:pos="12824"/>
-          <w:tab w:val="left" w:pos="13740"/>
-          <w:tab w:val="left" w:pos="14656"/>
-        </w:tabs>
-        <w:spacing w:after="0" w:line="240" w:lineRule="auto"/>
-        <w:rPr>
-          <w:rFonts w:eastAsia="Times New Roman" w:cstheme="minorHAnsi"/>
-          <w:lang w:eastAsia="fr-FR"/>
-        </w:rPr>
-      </w:pPr>
-    </w:p>
-    <w:p>
-      <w:pPr>
-        <w:tabs>
-          <w:tab w:val="left" w:pos="916"/>
-          <w:tab w:val="left" w:pos="1832"/>
-          <w:tab w:val="left" w:pos="2748"/>
-          <w:tab w:val="left" w:pos="3664"/>
-          <w:tab w:val="left" w:pos="4580"/>
-          <w:tab w:val="left" w:pos="5496"/>
-          <w:tab w:val="left" w:pos="6412"/>
-          <w:tab w:val="left" w:pos="7328"/>
-          <w:tab w:val="left" w:pos="8244"/>
-          <w:tab w:val="left" w:pos="9160"/>
-          <w:tab w:val="left" w:pos="10076"/>
-          <w:tab w:val="left" w:pos="10992"/>
-          <w:tab w:val="left" w:pos="11908"/>
-          <w:tab w:val="left" w:pos="12824"/>
-          <w:tab w:val="left" w:pos="13740"/>
-          <w:tab w:val="left" w:pos="14656"/>
-        </w:tabs>
-        <w:spacing w:after="0" w:line="240" w:lineRule="auto"/>
-        <w:rPr>
-          <w:rFonts w:eastAsia="Times New Roman" w:cstheme="minorHAnsi"/>
-          <w:lang w:eastAsia="fr-FR"/>
-        </w:rPr>
-      </w:pPr>
-      <w:r>
-        <w:rPr>
-          <w:rFonts w:eastAsia="Times New Roman" w:cstheme="minorHAnsi"/>
-          <w:lang w:eastAsia="fr-FR"/>
-        </w:rPr>
-        <w:t>Pour mettre la fenêtre en plein écran :</w:t>
-      </w:r>
-    </w:p>
-    <w:p>
-      <w:pPr>
-        <w:tabs>
-          <w:tab w:val="left" w:pos="916"/>
-          <w:tab w:val="left" w:pos="1832"/>
-          <w:tab w:val="left" w:pos="2748"/>
-          <w:tab w:val="left" w:pos="3664"/>
-          <w:tab w:val="left" w:pos="4580"/>
-          <w:tab w:val="left" w:pos="5496"/>
-          <w:tab w:val="left" w:pos="6412"/>
-          <w:tab w:val="left" w:pos="7328"/>
-          <w:tab w:val="left" w:pos="8244"/>
-          <w:tab w:val="left" w:pos="9160"/>
-          <w:tab w:val="left" w:pos="10076"/>
-          <w:tab w:val="left" w:pos="10992"/>
-          <w:tab w:val="left" w:pos="11908"/>
-          <w:tab w:val="left" w:pos="12824"/>
-          <w:tab w:val="left" w:pos="13740"/>
-          <w:tab w:val="left" w:pos="14656"/>
-        </w:tabs>
-        <w:spacing w:after="0" w:line="240" w:lineRule="auto"/>
-        <w:rPr>
-          <w:rFonts w:eastAsia="Times New Roman" w:cstheme="minorHAnsi"/>
-          <w:lang w:eastAsia="fr-FR"/>
-        </w:rPr>
-      </w:pPr>
-    </w:p>
-    <w:p>
-      <w:pPr>
-        <w:pStyle w:val="PrformatHTML"/>
-        <w:rPr>
-          <w:rStyle w:val="hljs-function"/>
-        </w:rPr>
-      </w:pPr>
-      <w:proofErr w:type="spellStart"/>
-      <w:proofErr w:type="gramStart"/>
-      <w:r>
-        <w:rPr>
-          <w:rStyle w:val="hljs-keyword"/>
-          <w:color w:val="FFFFFF" w:themeColor="background1"/>
-          <w:highlight w:val="black"/>
-        </w:rPr>
-        <w:t>int</w:t>
-      </w:r>
-      <w:proofErr w:type="spellEnd"/>
-      <w:proofErr w:type="gramEnd"/>
-      <w:r>
-        <w:rPr>
-          <w:rStyle w:val="hljs-function"/>
-          <w:color w:val="FFFFFF" w:themeColor="background1"/>
-          <w:highlight w:val="black"/>
-        </w:rPr>
-        <w:t xml:space="preserve"> </w:t>
-      </w:r>
-      <w:proofErr w:type="spellStart"/>
-      <w:r>
-        <w:rPr>
-          <w:rStyle w:val="hljs-title"/>
-          <w:color w:val="FFFFFF" w:themeColor="background1"/>
-          <w:highlight w:val="black"/>
-        </w:rPr>
-        <w:t>SDL_SetWindowFullscreen</w:t>
-      </w:r>
-      <w:proofErr w:type="spellEnd"/>
-      <w:r>
-        <w:rPr>
-          <w:rStyle w:val="hljs-params"/>
-          <w:color w:val="FFFFFF" w:themeColor="background1"/>
-          <w:highlight w:val="black"/>
-        </w:rPr>
-        <w:t>(</w:t>
-      </w:r>
-      <w:proofErr w:type="spellStart"/>
-      <w:r>
-        <w:rPr>
-          <w:rStyle w:val="hljs-params"/>
-          <w:color w:val="FFFFFF" w:themeColor="background1"/>
-          <w:highlight w:val="black"/>
-        </w:rPr>
-        <w:t>SDL_Window</w:t>
-      </w:r>
-      <w:proofErr w:type="spellEnd"/>
-      <w:r>
-        <w:rPr>
-          <w:rStyle w:val="hljs-params"/>
-          <w:color w:val="FFFFFF" w:themeColor="background1"/>
-          <w:highlight w:val="black"/>
-        </w:rPr>
-        <w:t xml:space="preserve">* </w:t>
-      </w:r>
-      <w:proofErr w:type="spellStart"/>
-      <w:r>
-        <w:rPr>
-          <w:rStyle w:val="hljs-params"/>
-          <w:color w:val="FFFFFF" w:themeColor="background1"/>
-          <w:highlight w:val="black"/>
-        </w:rPr>
-        <w:t>window</w:t>
-      </w:r>
-      <w:proofErr w:type="spellEnd"/>
-      <w:r>
-        <w:rPr>
-          <w:rStyle w:val="hljs-params"/>
-          <w:color w:val="FFFFFF" w:themeColor="background1"/>
-          <w:highlight w:val="black"/>
-        </w:rPr>
-        <w:t>, Uint32 flags)</w:t>
-      </w:r>
-    </w:p>
-    <w:p>
-      <w:pPr>
-        <w:tabs>
-          <w:tab w:val="left" w:pos="916"/>
-          <w:tab w:val="left" w:pos="1832"/>
-          <w:tab w:val="left" w:pos="2748"/>
-          <w:tab w:val="left" w:pos="3664"/>
-          <w:tab w:val="left" w:pos="4580"/>
-          <w:tab w:val="left" w:pos="5496"/>
-          <w:tab w:val="left" w:pos="6412"/>
-          <w:tab w:val="left" w:pos="7328"/>
-          <w:tab w:val="left" w:pos="8244"/>
-          <w:tab w:val="left" w:pos="9160"/>
-          <w:tab w:val="left" w:pos="10076"/>
-          <w:tab w:val="left" w:pos="10992"/>
-          <w:tab w:val="left" w:pos="11908"/>
-          <w:tab w:val="left" w:pos="12824"/>
-          <w:tab w:val="left" w:pos="13740"/>
-          <w:tab w:val="left" w:pos="14656"/>
-        </w:tabs>
-        <w:spacing w:after="0" w:line="240" w:lineRule="auto"/>
-        <w:rPr>
-          <w:rFonts w:eastAsia="Times New Roman" w:cstheme="minorHAnsi"/>
-          <w:lang w:eastAsia="fr-FR"/>
-        </w:rPr>
-      </w:pPr>
-    </w:p>
-    <w:p>
-      <w:pPr>
-        <w:tabs>
-          <w:tab w:val="left" w:pos="916"/>
-          <w:tab w:val="left" w:pos="1832"/>
-          <w:tab w:val="left" w:pos="2748"/>
-          <w:tab w:val="left" w:pos="3664"/>
-          <w:tab w:val="left" w:pos="4580"/>
-          <w:tab w:val="left" w:pos="5496"/>
-          <w:tab w:val="left" w:pos="6412"/>
-          <w:tab w:val="left" w:pos="7328"/>
-          <w:tab w:val="left" w:pos="8244"/>
-          <w:tab w:val="left" w:pos="9160"/>
-          <w:tab w:val="left" w:pos="10076"/>
-          <w:tab w:val="left" w:pos="10992"/>
-          <w:tab w:val="left" w:pos="11908"/>
-          <w:tab w:val="left" w:pos="12824"/>
-          <w:tab w:val="left" w:pos="13740"/>
-          <w:tab w:val="left" w:pos="14656"/>
-        </w:tabs>
-        <w:spacing w:after="0" w:line="240" w:lineRule="auto"/>
-        <w:rPr>
-          <w:rFonts w:eastAsia="Times New Roman" w:cstheme="minorHAnsi"/>
-          <w:lang w:eastAsia="fr-FR"/>
-        </w:rPr>
-      </w:pPr>
-    </w:p>
-    <w:p>
-      <w:pPr>
-        <w:tabs>
-          <w:tab w:val="left" w:pos="916"/>
-          <w:tab w:val="left" w:pos="1832"/>
-          <w:tab w:val="left" w:pos="2748"/>
-          <w:tab w:val="left" w:pos="3664"/>
-          <w:tab w:val="left" w:pos="4580"/>
-          <w:tab w:val="left" w:pos="5496"/>
-          <w:tab w:val="left" w:pos="6412"/>
-          <w:tab w:val="left" w:pos="7328"/>
-          <w:tab w:val="left" w:pos="8244"/>
-          <w:tab w:val="left" w:pos="9160"/>
-          <w:tab w:val="left" w:pos="10076"/>
-          <w:tab w:val="left" w:pos="10992"/>
-          <w:tab w:val="left" w:pos="11908"/>
-          <w:tab w:val="left" w:pos="12824"/>
-          <w:tab w:val="left" w:pos="13740"/>
-          <w:tab w:val="left" w:pos="14656"/>
-        </w:tabs>
-        <w:spacing w:after="0" w:line="240" w:lineRule="auto"/>
-        <w:rPr>
-          <w:rFonts w:eastAsia="Times New Roman" w:cstheme="minorHAnsi"/>
-          <w:lang w:eastAsia="fr-FR"/>
-        </w:rPr>
-      </w:pPr>
-      <w:r>
-        <w:rPr>
-          <w:rFonts w:eastAsia="Times New Roman" w:cstheme="minorHAnsi"/>
-          <w:lang w:eastAsia="fr-FR"/>
-        </w:rPr>
-        <w:t>Enfin, on peut mettre en avant plan la fenêtre (devant toutes les autres), avec la fonction :</w:t>
-      </w:r>
-    </w:p>
-    <w:p>
-      <w:pPr>
-        <w:tabs>
-          <w:tab w:val="left" w:pos="916"/>
-          <w:tab w:val="left" w:pos="1832"/>
-          <w:tab w:val="left" w:pos="2748"/>
-          <w:tab w:val="left" w:pos="3664"/>
-          <w:tab w:val="left" w:pos="4580"/>
-          <w:tab w:val="left" w:pos="5496"/>
-          <w:tab w:val="left" w:pos="6412"/>
-          <w:tab w:val="left" w:pos="7328"/>
-          <w:tab w:val="left" w:pos="8244"/>
-          <w:tab w:val="left" w:pos="9160"/>
-          <w:tab w:val="left" w:pos="10076"/>
-          <w:tab w:val="left" w:pos="10992"/>
-          <w:tab w:val="left" w:pos="11908"/>
-          <w:tab w:val="left" w:pos="12824"/>
-          <w:tab w:val="left" w:pos="13740"/>
-          <w:tab w:val="left" w:pos="14656"/>
-        </w:tabs>
-        <w:spacing w:after="0" w:line="240" w:lineRule="auto"/>
-        <w:rPr>
-          <w:rFonts w:eastAsia="Times New Roman" w:cstheme="minorHAnsi"/>
-          <w:lang w:eastAsia="fr-FR"/>
-        </w:rPr>
-      </w:pPr>
-    </w:p>
-    <w:p>
-      <w:pPr>
-        <w:pStyle w:val="PrformatHTML"/>
-        <w:rPr>
-          <w:rStyle w:val="hljs-function"/>
-          <w:color w:val="FFFFFF" w:themeColor="background1"/>
-        </w:rPr>
-      </w:pPr>
-      <w:proofErr w:type="spellStart"/>
-      <w:proofErr w:type="gramStart"/>
-      <w:r>
-        <w:rPr>
-          <w:rStyle w:val="hljs-keyword"/>
-          <w:color w:val="FFFFFF" w:themeColor="background1"/>
-          <w:highlight w:val="black"/>
-        </w:rPr>
-        <w:t>void</w:t>
-      </w:r>
-      <w:proofErr w:type="spellEnd"/>
-      <w:proofErr w:type="gramEnd"/>
       <w:r>
         <w:rPr>
           <w:rStyle w:val="hljs-function"/>
@@ -3396,23 +3322,7 @@
           <w:lang w:eastAsia="fr-FR"/>
         </w:rPr>
         <w:br/>
-        <w:t xml:space="preserve">Il est associé </w:t>
-      </w:r>
-      <w:proofErr w:type="gramStart"/>
-      <w:r>
-        <w:rPr>
-          <w:rFonts w:eastAsia="Times New Roman" w:cstheme="minorHAnsi"/>
-          <w:lang w:eastAsia="fr-FR"/>
-        </w:rPr>
-        <w:t>a</w:t>
-      </w:r>
-      <w:proofErr w:type="gramEnd"/>
-      <w:r>
-        <w:rPr>
-          <w:rFonts w:eastAsia="Times New Roman" w:cstheme="minorHAnsi"/>
-          <w:lang w:eastAsia="fr-FR"/>
-        </w:rPr>
-        <w:t xml:space="preserve"> la fenêtre lors de sa création avec la fonction suivante </w:t>
+        <w:t xml:space="preserve">Il est associé a la fenêtre lors de sa création avec la fonction suivante </w:t>
       </w:r>
       <w:proofErr w:type="spellStart"/>
       <w:r>
@@ -3523,9 +3433,9 @@
           <w:highlight w:val="black"/>
           <w:lang w:val="en" w:eastAsia="fr-FR"/>
         </w:rPr>
-        <w:t>SDL_</w:t>
-      </w:r>
-      <w:proofErr w:type="gramStart"/>
+        <w:t>SDL_CreateRenderer</w:t>
+      </w:r>
+      <w:proofErr w:type="spellEnd"/>
       <w:r>
         <w:rPr>
           <w:rFonts w:ascii="Courier New" w:eastAsia="Times New Roman" w:hAnsi="Courier New" w:cs="Courier New"/>
@@ -3535,22 +3445,9 @@
           <w:highlight w:val="black"/>
           <w:lang w:val="en" w:eastAsia="fr-FR"/>
         </w:rPr>
-        <w:t>CreateRenderer</w:t>
-      </w:r>
-      <w:proofErr w:type="spellEnd"/>
-      <w:r>
-        <w:rPr>
-          <w:rFonts w:ascii="Courier New" w:eastAsia="Times New Roman" w:hAnsi="Courier New" w:cs="Courier New"/>
-          <w:color w:val="FFFFFF" w:themeColor="background1"/>
-          <w:sz w:val="20"/>
-          <w:szCs w:val="20"/>
-          <w:highlight w:val="black"/>
-          <w:lang w:val="en" w:eastAsia="fr-FR"/>
-        </w:rPr>
         <w:t>(</w:t>
       </w:r>
       <w:proofErr w:type="spellStart"/>
-      <w:proofErr w:type="gramEnd"/>
       <w:r>
         <w:rPr>
           <w:rFonts w:ascii="Courier New" w:eastAsia="Times New Roman" w:hAnsi="Courier New" w:cs="Courier New"/>
@@ -3797,9 +3694,9 @@
           <w:highlight w:val="black"/>
           <w:lang w:val="en" w:eastAsia="fr-FR"/>
         </w:rPr>
-        <w:t>SDL_</w:t>
-      </w:r>
-      <w:proofErr w:type="gramStart"/>
+        <w:t>SDL_CreateWindowAndRenderer</w:t>
+      </w:r>
+      <w:proofErr w:type="spellEnd"/>
       <w:r>
         <w:rPr>
           <w:rFonts w:ascii="Courier New" w:eastAsia="Times New Roman" w:hAnsi="Courier New" w:cs="Courier New"/>
@@ -3809,31 +3706,7 @@
           <w:highlight w:val="black"/>
           <w:lang w:val="en" w:eastAsia="fr-FR"/>
         </w:rPr>
-        <w:t>CreateWindowAndRenderer</w:t>
-      </w:r>
-      <w:proofErr w:type="spellEnd"/>
-      <w:r>
-        <w:rPr>
-          <w:rFonts w:ascii="Courier New" w:eastAsia="Times New Roman" w:hAnsi="Courier New" w:cs="Courier New"/>
-          <w:color w:val="FFFFFF" w:themeColor="background1"/>
-          <w:sz w:val="20"/>
-          <w:szCs w:val="20"/>
-          <w:highlight w:val="black"/>
-          <w:lang w:val="en" w:eastAsia="fr-FR"/>
-        </w:rPr>
-        <w:t>(</w:t>
-      </w:r>
-      <w:proofErr w:type="gramEnd"/>
-      <w:r>
-        <w:rPr>
-          <w:rFonts w:ascii="Courier New" w:eastAsia="Times New Roman" w:hAnsi="Courier New" w:cs="Courier New"/>
-          <w:color w:val="FFFFFF" w:themeColor="background1"/>
-          <w:sz w:val="20"/>
-          <w:szCs w:val="20"/>
-          <w:highlight w:val="black"/>
-          <w:lang w:val="en" w:eastAsia="fr-FR"/>
-        </w:rPr>
-        <w:t>int            width,</w:t>
+        <w:t>(int            width,</w:t>
       </w:r>
     </w:p>
     <w:p>
@@ -4210,31 +4083,15 @@
           <w:rFonts w:eastAsia="Times New Roman" w:cstheme="minorHAnsi"/>
           <w:lang w:eastAsia="fr-FR"/>
         </w:rPr>
-        <w:t xml:space="preserve">(Voir </w:t>
-      </w:r>
-      <w:proofErr w:type="gramStart"/>
-      <w:r>
-        <w:rPr>
-          <w:rFonts w:eastAsia="Times New Roman" w:cstheme="minorHAnsi"/>
-          <w:lang w:eastAsia="fr-FR"/>
-        </w:rPr>
-        <w:t xml:space="preserve">le </w:t>
-      </w:r>
-      <w:proofErr w:type="spellStart"/>
-      <w:r>
-        <w:rPr>
-          <w:rFonts w:eastAsia="Times New Roman" w:cstheme="minorHAnsi"/>
-          <w:lang w:eastAsia="fr-FR"/>
-        </w:rPr>
-        <w:t>main</w:t>
-      </w:r>
-      <w:proofErr w:type="gramEnd"/>
-      <w:r>
-        <w:rPr>
-          <w:rFonts w:eastAsia="Times New Roman" w:cstheme="minorHAnsi"/>
-          <w:lang w:eastAsia="fr-FR"/>
-        </w:rPr>
-        <w:t>.c</w:t>
+        <w:t xml:space="preserve">(Voir le </w:t>
+      </w:r>
+      <w:proofErr w:type="spellStart"/>
+      <w:r>
+        <w:rPr>
+          <w:rFonts w:eastAsia="Times New Roman" w:cstheme="minorHAnsi"/>
+          <w:lang w:eastAsia="fr-FR"/>
+        </w:rPr>
+        <w:t>main.c</w:t>
       </w:r>
       <w:proofErr w:type="spellEnd"/>
       <w:r>
@@ -4343,16 +4200,7 @@
           <w:sz w:val="28"/>
           <w:szCs w:val="28"/>
         </w:rPr>
-        <w:t>SDL_</w:t>
-      </w:r>
-      <w:proofErr w:type="gramStart"/>
-      <w:r>
-        <w:rPr>
-          <w:rFonts w:ascii="Arial" w:hAnsi="Arial" w:cs="Arial"/>
-          <w:sz w:val="28"/>
-          <w:szCs w:val="28"/>
-        </w:rPr>
-        <w:t>Rect</w:t>
+        <w:t>SDL_Rect</w:t>
       </w:r>
       <w:proofErr w:type="spellEnd"/>
       <w:r>
@@ -4363,7 +4211,6 @@
         </w:rPr>
         <w:t>:</w:t>
       </w:r>
-      <w:proofErr w:type="gramEnd"/>
       <w:r>
         <w:rPr>
           <w:rFonts w:ascii="Arial" w:hAnsi="Arial" w:cs="Arial"/>
@@ -4534,31 +4381,15 @@
           <w:rFonts w:eastAsia="Times New Roman" w:cstheme="minorHAnsi"/>
           <w:lang w:eastAsia="fr-FR"/>
         </w:rPr>
-        <w:t xml:space="preserve">(Voir </w:t>
-      </w:r>
-      <w:proofErr w:type="gramStart"/>
-      <w:r>
-        <w:rPr>
-          <w:rFonts w:eastAsia="Times New Roman" w:cstheme="minorHAnsi"/>
-          <w:lang w:eastAsia="fr-FR"/>
-        </w:rPr>
-        <w:t xml:space="preserve">le </w:t>
-      </w:r>
-      <w:proofErr w:type="spellStart"/>
-      <w:r>
-        <w:rPr>
-          <w:rFonts w:eastAsia="Times New Roman" w:cstheme="minorHAnsi"/>
-          <w:lang w:eastAsia="fr-FR"/>
-        </w:rPr>
-        <w:t>main</w:t>
-      </w:r>
-      <w:proofErr w:type="gramEnd"/>
-      <w:r>
-        <w:rPr>
-          <w:rFonts w:eastAsia="Times New Roman" w:cstheme="minorHAnsi"/>
-          <w:lang w:eastAsia="fr-FR"/>
-        </w:rPr>
-        <w:t>.c</w:t>
+        <w:t xml:space="preserve">(Voir le </w:t>
+      </w:r>
+      <w:proofErr w:type="spellStart"/>
+      <w:r>
+        <w:rPr>
+          <w:rFonts w:eastAsia="Times New Roman" w:cstheme="minorHAnsi"/>
+          <w:lang w:eastAsia="fr-FR"/>
+        </w:rPr>
+        <w:t>main.c</w:t>
       </w:r>
       <w:proofErr w:type="spellEnd"/>
       <w:r>
@@ -4979,31 +4810,15 @@
           <w:rFonts w:eastAsia="Times New Roman" w:cstheme="minorHAnsi"/>
           <w:lang w:eastAsia="fr-FR"/>
         </w:rPr>
-        <w:t xml:space="preserve">(Voir </w:t>
-      </w:r>
-      <w:proofErr w:type="gramStart"/>
-      <w:r>
-        <w:rPr>
-          <w:rFonts w:eastAsia="Times New Roman" w:cstheme="minorHAnsi"/>
-          <w:lang w:eastAsia="fr-FR"/>
-        </w:rPr>
-        <w:t xml:space="preserve">le </w:t>
-      </w:r>
-      <w:proofErr w:type="spellStart"/>
-      <w:r>
-        <w:rPr>
-          <w:rFonts w:eastAsia="Times New Roman" w:cstheme="minorHAnsi"/>
-          <w:lang w:eastAsia="fr-FR"/>
-        </w:rPr>
-        <w:t>main</w:t>
-      </w:r>
-      <w:proofErr w:type="gramEnd"/>
-      <w:r>
-        <w:rPr>
-          <w:rFonts w:eastAsia="Times New Roman" w:cstheme="minorHAnsi"/>
-          <w:lang w:eastAsia="fr-FR"/>
-        </w:rPr>
-        <w:t>.c</w:t>
+        <w:t xml:space="preserve">(Voir le </w:t>
+      </w:r>
+      <w:proofErr w:type="spellStart"/>
+      <w:r>
+        <w:rPr>
+          <w:rFonts w:eastAsia="Times New Roman" w:cstheme="minorHAnsi"/>
+          <w:lang w:eastAsia="fr-FR"/>
+        </w:rPr>
+        <w:t>main.c</w:t>
       </w:r>
       <w:proofErr w:type="spellEnd"/>
       <w:r>
@@ -5194,31 +5009,15 @@
           <w:rFonts w:eastAsia="Times New Roman" w:cstheme="minorHAnsi"/>
           <w:lang w:eastAsia="fr-FR"/>
         </w:rPr>
-        <w:t xml:space="preserve">(Voir </w:t>
-      </w:r>
-      <w:proofErr w:type="gramStart"/>
-      <w:r>
-        <w:rPr>
-          <w:rFonts w:eastAsia="Times New Roman" w:cstheme="minorHAnsi"/>
-          <w:lang w:eastAsia="fr-FR"/>
-        </w:rPr>
-        <w:t xml:space="preserve">le </w:t>
-      </w:r>
-      <w:proofErr w:type="spellStart"/>
-      <w:r>
-        <w:rPr>
-          <w:rFonts w:eastAsia="Times New Roman" w:cstheme="minorHAnsi"/>
-          <w:lang w:eastAsia="fr-FR"/>
-        </w:rPr>
-        <w:t>main</w:t>
-      </w:r>
-      <w:proofErr w:type="gramEnd"/>
-      <w:r>
-        <w:rPr>
-          <w:rFonts w:eastAsia="Times New Roman" w:cstheme="minorHAnsi"/>
-          <w:lang w:eastAsia="fr-FR"/>
-        </w:rPr>
-        <w:t>.c</w:t>
+        <w:t xml:space="preserve">(Voir le </w:t>
+      </w:r>
+      <w:proofErr w:type="spellStart"/>
+      <w:r>
+        <w:rPr>
+          <w:rFonts w:eastAsia="Times New Roman" w:cstheme="minorHAnsi"/>
+          <w:lang w:eastAsia="fr-FR"/>
+        </w:rPr>
+        <w:t>main.c</w:t>
       </w:r>
       <w:proofErr w:type="spellEnd"/>
       <w:r>
@@ -5632,31 +5431,15 @@
           <w:rFonts w:eastAsia="Times New Roman" w:cstheme="minorHAnsi"/>
           <w:lang w:eastAsia="fr-FR"/>
         </w:rPr>
-        <w:t xml:space="preserve">(Voir </w:t>
-      </w:r>
-      <w:proofErr w:type="gramStart"/>
-      <w:r>
-        <w:rPr>
-          <w:rFonts w:eastAsia="Times New Roman" w:cstheme="minorHAnsi"/>
-          <w:lang w:eastAsia="fr-FR"/>
-        </w:rPr>
-        <w:t xml:space="preserve">le </w:t>
-      </w:r>
-      <w:proofErr w:type="spellStart"/>
-      <w:r>
-        <w:rPr>
-          <w:rFonts w:eastAsia="Times New Roman" w:cstheme="minorHAnsi"/>
-          <w:lang w:eastAsia="fr-FR"/>
-        </w:rPr>
-        <w:t>main</w:t>
-      </w:r>
-      <w:proofErr w:type="gramEnd"/>
-      <w:r>
-        <w:rPr>
-          <w:rFonts w:eastAsia="Times New Roman" w:cstheme="minorHAnsi"/>
-          <w:lang w:eastAsia="fr-FR"/>
-        </w:rPr>
-        <w:t>.c</w:t>
+        <w:t xml:space="preserve">(Voir le </w:t>
+      </w:r>
+      <w:proofErr w:type="spellStart"/>
+      <w:r>
+        <w:rPr>
+          <w:rFonts w:eastAsia="Times New Roman" w:cstheme="minorHAnsi"/>
+          <w:lang w:eastAsia="fr-FR"/>
+        </w:rPr>
+        <w:t>main.c</w:t>
       </w:r>
       <w:proofErr w:type="spellEnd"/>
       <w:r>
@@ -6132,9 +5915,9 @@
           <w:highlight w:val="black"/>
           <w:lang w:val="en" w:eastAsia="fr-FR"/>
         </w:rPr>
-        <w:t>SDL_</w:t>
-      </w:r>
-      <w:proofErr w:type="gramStart"/>
+        <w:t>SDL_RenderDrawPoint</w:t>
+      </w:r>
+      <w:proofErr w:type="spellEnd"/>
       <w:r>
         <w:rPr>
           <w:rFonts w:ascii="Courier New" w:eastAsia="Times New Roman" w:hAnsi="Courier New" w:cs="Courier New"/>
@@ -6144,22 +5927,9 @@
           <w:highlight w:val="black"/>
           <w:lang w:val="en" w:eastAsia="fr-FR"/>
         </w:rPr>
-        <w:t>RenderDrawPoint</w:t>
-      </w:r>
-      <w:proofErr w:type="spellEnd"/>
-      <w:r>
-        <w:rPr>
-          <w:rFonts w:ascii="Courier New" w:eastAsia="Times New Roman" w:hAnsi="Courier New" w:cs="Courier New"/>
-          <w:color w:val="FFFFFF" w:themeColor="background1"/>
-          <w:sz w:val="20"/>
-          <w:szCs w:val="20"/>
-          <w:highlight w:val="black"/>
-          <w:lang w:val="en" w:eastAsia="fr-FR"/>
-        </w:rPr>
         <w:t>(</w:t>
       </w:r>
       <w:proofErr w:type="spellStart"/>
-      <w:proofErr w:type="gramEnd"/>
       <w:r>
         <w:rPr>
           <w:rFonts w:ascii="Courier New" w:eastAsia="Times New Roman" w:hAnsi="Courier New" w:cs="Courier New"/>
@@ -6408,9 +6178,9 @@
           <w:highlight w:val="black"/>
           <w:lang w:val="en" w:eastAsia="fr-FR"/>
         </w:rPr>
-        <w:t>SDL_</w:t>
-      </w:r>
-      <w:proofErr w:type="gramStart"/>
+        <w:t>SDL_RenderDrawLine</w:t>
+      </w:r>
+      <w:proofErr w:type="spellEnd"/>
       <w:r>
         <w:rPr>
           <w:rFonts w:ascii="Courier New" w:eastAsia="Times New Roman" w:hAnsi="Courier New" w:cs="Courier New"/>
@@ -6420,22 +6190,9 @@
           <w:highlight w:val="black"/>
           <w:lang w:val="en" w:eastAsia="fr-FR"/>
         </w:rPr>
-        <w:t>RenderDrawLine</w:t>
-      </w:r>
-      <w:proofErr w:type="spellEnd"/>
-      <w:r>
-        <w:rPr>
-          <w:rFonts w:ascii="Courier New" w:eastAsia="Times New Roman" w:hAnsi="Courier New" w:cs="Courier New"/>
-          <w:color w:val="FFFFFF" w:themeColor="background1"/>
-          <w:sz w:val="20"/>
-          <w:szCs w:val="20"/>
-          <w:highlight w:val="black"/>
-          <w:lang w:val="en" w:eastAsia="fr-FR"/>
-        </w:rPr>
         <w:t>(</w:t>
       </w:r>
       <w:proofErr w:type="spellStart"/>
-      <w:proofErr w:type="gramEnd"/>
       <w:r>
         <w:rPr>
           <w:rFonts w:ascii="Courier New" w:eastAsia="Times New Roman" w:hAnsi="Courier New" w:cs="Courier New"/>
@@ -6995,7 +6752,6 @@
         <w:t xml:space="preserve">, permet d’attendre le nombre de millisecondes passées en arguments avant de retourner de la fonction et ainsi passer </w:t>
       </w:r>
       <w:proofErr w:type="spellStart"/>
-      <w:proofErr w:type="gramStart"/>
       <w:r>
         <w:rPr>
           <w:rFonts w:eastAsia="Times New Roman" w:cstheme="minorHAnsi"/>
@@ -7004,7 +6760,6 @@
         <w:t>a</w:t>
       </w:r>
       <w:proofErr w:type="spellEnd"/>
-      <w:proofErr w:type="gramEnd"/>
       <w:r>
         <w:rPr>
           <w:rFonts w:eastAsia="Times New Roman" w:cstheme="minorHAnsi"/>
@@ -7429,23 +7184,7 @@
           <w:rFonts w:eastAsia="Times New Roman" w:cstheme="minorHAnsi"/>
           <w:lang w:eastAsia="fr-FR"/>
         </w:rPr>
-        <w:t>(</w:t>
-      </w:r>
-      <w:proofErr w:type="gramStart"/>
-      <w:r>
-        <w:rPr>
-          <w:rFonts w:eastAsia="Times New Roman" w:cstheme="minorHAnsi"/>
-          <w:lang w:eastAsia="fr-FR"/>
-        </w:rPr>
-        <w:t>voir</w:t>
-      </w:r>
-      <w:proofErr w:type="gramEnd"/>
-      <w:r>
-        <w:rPr>
-          <w:rFonts w:eastAsia="Times New Roman" w:cstheme="minorHAnsi"/>
-          <w:lang w:eastAsia="fr-FR"/>
-        </w:rPr>
-        <w:t xml:space="preserve"> le </w:t>
+        <w:t xml:space="preserve">(voir le </w:t>
       </w:r>
       <w:proofErr w:type="spellStart"/>
       <w:r>
@@ -7699,23 +7438,7 @@
           <w:rFonts w:eastAsia="Times New Roman" w:cstheme="minorHAnsi"/>
           <w:lang w:eastAsia="fr-FR"/>
         </w:rPr>
-        <w:t>(</w:t>
-      </w:r>
-      <w:proofErr w:type="gramStart"/>
-      <w:r>
-        <w:rPr>
-          <w:rFonts w:eastAsia="Times New Roman" w:cstheme="minorHAnsi"/>
-          <w:lang w:eastAsia="fr-FR"/>
-        </w:rPr>
-        <w:t>voir</w:t>
-      </w:r>
-      <w:proofErr w:type="gramEnd"/>
-      <w:r>
-        <w:rPr>
-          <w:rFonts w:eastAsia="Times New Roman" w:cstheme="minorHAnsi"/>
-          <w:lang w:eastAsia="fr-FR"/>
-        </w:rPr>
-        <w:t xml:space="preserve"> le </w:t>
+        <w:t xml:space="preserve">(voir le </w:t>
       </w:r>
       <w:proofErr w:type="spellStart"/>
       <w:r>
@@ -7841,34 +7564,16 @@
           <w:szCs w:val="28"/>
         </w:rPr>
         <w:lastRenderedPageBreak/>
-        <w:t>SDL_</w:t>
-      </w:r>
-      <w:proofErr w:type="gramStart"/>
-      <w:r>
-        <w:rPr>
-          <w:rFonts w:ascii="Arial" w:hAnsi="Arial" w:cs="Arial"/>
-          <w:sz w:val="28"/>
-          <w:szCs w:val="28"/>
-        </w:rPr>
-        <w:t>BlitSurface</w:t>
-      </w:r>
-      <w:proofErr w:type="spellEnd"/>
-      <w:r>
-        <w:rPr>
-          <w:rFonts w:ascii="Arial" w:hAnsi="Arial" w:cs="Arial"/>
-          <w:sz w:val="28"/>
-          <w:szCs w:val="28"/>
-        </w:rPr>
-        <w:t>(</w:t>
-      </w:r>
-      <w:proofErr w:type="gramEnd"/>
-      <w:r>
-        <w:rPr>
-          <w:rFonts w:ascii="Arial" w:hAnsi="Arial" w:cs="Arial"/>
-          <w:sz w:val="28"/>
-          <w:szCs w:val="28"/>
-        </w:rPr>
-        <w:t>):</w:t>
+        <w:t>SDL_BlitSurface</w:t>
+      </w:r>
+      <w:proofErr w:type="spellEnd"/>
+      <w:r>
+        <w:rPr>
+          <w:rFonts w:ascii="Arial" w:hAnsi="Arial" w:cs="Arial"/>
+          <w:sz w:val="28"/>
+          <w:szCs w:val="28"/>
+        </w:rPr>
+        <w:t>():</w:t>
       </w:r>
       <w:r>
         <w:rPr>
@@ -7972,23 +7677,7 @@
           <w:rFonts w:eastAsia="Times New Roman" w:cstheme="minorHAnsi"/>
           <w:lang w:eastAsia="fr-FR"/>
         </w:rPr>
-        <w:t>(</w:t>
-      </w:r>
-      <w:proofErr w:type="gramStart"/>
-      <w:r>
-        <w:rPr>
-          <w:rFonts w:eastAsia="Times New Roman" w:cstheme="minorHAnsi"/>
-          <w:lang w:eastAsia="fr-FR"/>
-        </w:rPr>
-        <w:t>voir</w:t>
-      </w:r>
-      <w:proofErr w:type="gramEnd"/>
-      <w:r>
-        <w:rPr>
-          <w:rFonts w:eastAsia="Times New Roman" w:cstheme="minorHAnsi"/>
-          <w:lang w:eastAsia="fr-FR"/>
-        </w:rPr>
-        <w:t xml:space="preserve"> le </w:t>
+        <w:t xml:space="preserve">(voir le </w:t>
       </w:r>
       <w:proofErr w:type="spellStart"/>
       <w:r>
@@ -8218,23 +7907,7 @@
           <w:rFonts w:eastAsia="Times New Roman" w:cstheme="minorHAnsi"/>
           <w:lang w:eastAsia="fr-FR"/>
         </w:rPr>
-        <w:t>(</w:t>
-      </w:r>
-      <w:proofErr w:type="gramStart"/>
-      <w:r>
-        <w:rPr>
-          <w:rFonts w:eastAsia="Times New Roman" w:cstheme="minorHAnsi"/>
-          <w:lang w:eastAsia="fr-FR"/>
-        </w:rPr>
-        <w:t>voir</w:t>
-      </w:r>
-      <w:proofErr w:type="gramEnd"/>
-      <w:r>
-        <w:rPr>
-          <w:rFonts w:eastAsia="Times New Roman" w:cstheme="minorHAnsi"/>
-          <w:lang w:eastAsia="fr-FR"/>
-        </w:rPr>
-        <w:t xml:space="preserve"> le </w:t>
+        <w:t xml:space="preserve">(voir le </w:t>
       </w:r>
       <w:proofErr w:type="spellStart"/>
       <w:r>
@@ -8544,23 +8217,7 @@
           <w:rFonts w:eastAsia="Times New Roman" w:cstheme="minorHAnsi"/>
           <w:lang w:eastAsia="fr-FR"/>
         </w:rPr>
-        <w:t>(</w:t>
-      </w:r>
-      <w:proofErr w:type="gramStart"/>
-      <w:r>
-        <w:rPr>
-          <w:rFonts w:eastAsia="Times New Roman" w:cstheme="minorHAnsi"/>
-          <w:lang w:eastAsia="fr-FR"/>
-        </w:rPr>
-        <w:t>voir</w:t>
-      </w:r>
-      <w:proofErr w:type="gramEnd"/>
-      <w:r>
-        <w:rPr>
-          <w:rFonts w:eastAsia="Times New Roman" w:cstheme="minorHAnsi"/>
-          <w:lang w:eastAsia="fr-FR"/>
-        </w:rPr>
-        <w:t xml:space="preserve"> le </w:t>
+        <w:t xml:space="preserve">(voir le </w:t>
       </w:r>
       <w:proofErr w:type="spellStart"/>
       <w:r>
@@ -8671,111 +8328,77 @@
           <w:sz w:val="28"/>
           <w:szCs w:val="28"/>
         </w:rPr>
-        <w:t>SDL_</w:t>
-      </w:r>
-      <w:proofErr w:type="gramStart"/>
-      <w:r>
-        <w:rPr>
-          <w:rFonts w:ascii="Arial" w:hAnsi="Arial" w:cs="Arial"/>
-          <w:sz w:val="28"/>
-          <w:szCs w:val="28"/>
-        </w:rPr>
-        <w:t>RenderCopy</w:t>
-      </w:r>
-      <w:proofErr w:type="spellEnd"/>
-      <w:r>
-        <w:rPr>
-          <w:rFonts w:ascii="Arial" w:hAnsi="Arial" w:cs="Arial"/>
-          <w:sz w:val="28"/>
-          <w:szCs w:val="28"/>
-        </w:rPr>
-        <w:t>:</w:t>
-      </w:r>
-      <w:proofErr w:type="gramEnd"/>
-      <w:r>
-        <w:rPr>
-          <w:rFonts w:ascii="Arial" w:hAnsi="Arial" w:cs="Arial"/>
-          <w:sz w:val="28"/>
-          <w:szCs w:val="28"/>
-        </w:rPr>
-        <w:t xml:space="preserve"> A quoi sert cette méthode, donnez le code pour tester cette méthode (10 points)</w:t>
-      </w:r>
-    </w:p>
-    <w:p>
-      <w:pPr>
-        <w:tabs>
-          <w:tab w:val="left" w:pos="916"/>
-          <w:tab w:val="left" w:pos="1832"/>
-          <w:tab w:val="left" w:pos="2748"/>
-          <w:tab w:val="left" w:pos="3664"/>
-          <w:tab w:val="left" w:pos="4580"/>
-          <w:tab w:val="left" w:pos="5496"/>
-          <w:tab w:val="left" w:pos="6412"/>
-          <w:tab w:val="left" w:pos="7328"/>
-          <w:tab w:val="left" w:pos="8244"/>
-          <w:tab w:val="left" w:pos="9160"/>
-          <w:tab w:val="left" w:pos="10076"/>
-          <w:tab w:val="left" w:pos="10992"/>
-          <w:tab w:val="left" w:pos="11908"/>
-          <w:tab w:val="left" w:pos="12824"/>
-          <w:tab w:val="left" w:pos="13740"/>
-          <w:tab w:val="left" w:pos="14656"/>
-        </w:tabs>
-        <w:spacing w:after="0" w:line="240" w:lineRule="auto"/>
-        <w:rPr>
-          <w:rFonts w:eastAsia="Times New Roman" w:cstheme="minorHAnsi"/>
-          <w:lang w:eastAsia="fr-FR"/>
-        </w:rPr>
-      </w:pPr>
-    </w:p>
-    <w:p>
-      <w:pPr>
-        <w:tabs>
-          <w:tab w:val="left" w:pos="916"/>
-          <w:tab w:val="left" w:pos="1832"/>
-          <w:tab w:val="left" w:pos="2748"/>
-          <w:tab w:val="left" w:pos="3664"/>
-          <w:tab w:val="left" w:pos="4580"/>
-          <w:tab w:val="left" w:pos="5496"/>
-          <w:tab w:val="left" w:pos="6412"/>
-          <w:tab w:val="left" w:pos="7328"/>
-          <w:tab w:val="left" w:pos="8244"/>
-          <w:tab w:val="left" w:pos="9160"/>
-          <w:tab w:val="left" w:pos="10076"/>
-          <w:tab w:val="left" w:pos="10992"/>
-          <w:tab w:val="left" w:pos="11908"/>
-          <w:tab w:val="left" w:pos="12824"/>
-          <w:tab w:val="left" w:pos="13740"/>
-          <w:tab w:val="left" w:pos="14656"/>
-        </w:tabs>
-        <w:spacing w:after="0" w:line="240" w:lineRule="auto"/>
-        <w:rPr>
-          <w:rFonts w:eastAsia="Times New Roman" w:cstheme="minorHAnsi"/>
-          <w:lang w:eastAsia="fr-FR"/>
-        </w:rPr>
-      </w:pPr>
-      <w:r>
-        <w:rPr>
-          <w:rFonts w:eastAsia="Times New Roman" w:cstheme="minorHAnsi"/>
-          <w:lang w:eastAsia="fr-FR"/>
-        </w:rPr>
-        <w:t>(</w:t>
-      </w:r>
-      <w:proofErr w:type="gramStart"/>
-      <w:r>
-        <w:rPr>
-          <w:rFonts w:eastAsia="Times New Roman" w:cstheme="minorHAnsi"/>
-          <w:lang w:eastAsia="fr-FR"/>
-        </w:rPr>
-        <w:t>voir</w:t>
-      </w:r>
-      <w:proofErr w:type="gramEnd"/>
-      <w:r>
-        <w:rPr>
-          <w:rFonts w:eastAsia="Times New Roman" w:cstheme="minorHAnsi"/>
-          <w:lang w:eastAsia="fr-FR"/>
-        </w:rPr>
-        <w:t xml:space="preserve"> le </w:t>
+        <w:t>SDL_RenderCopy</w:t>
+      </w:r>
+      <w:proofErr w:type="spellEnd"/>
+      <w:r>
+        <w:rPr>
+          <w:rFonts w:ascii="Arial" w:hAnsi="Arial" w:cs="Arial"/>
+          <w:sz w:val="28"/>
+          <w:szCs w:val="28"/>
+        </w:rPr>
+        <w:t>: A quoi sert cette méthode, donnez le code pour tester cette méthode (10 points)</w:t>
+      </w:r>
+    </w:p>
+    <w:p>
+      <w:pPr>
+        <w:tabs>
+          <w:tab w:val="left" w:pos="916"/>
+          <w:tab w:val="left" w:pos="1832"/>
+          <w:tab w:val="left" w:pos="2748"/>
+          <w:tab w:val="left" w:pos="3664"/>
+          <w:tab w:val="left" w:pos="4580"/>
+          <w:tab w:val="left" w:pos="5496"/>
+          <w:tab w:val="left" w:pos="6412"/>
+          <w:tab w:val="left" w:pos="7328"/>
+          <w:tab w:val="left" w:pos="8244"/>
+          <w:tab w:val="left" w:pos="9160"/>
+          <w:tab w:val="left" w:pos="10076"/>
+          <w:tab w:val="left" w:pos="10992"/>
+          <w:tab w:val="left" w:pos="11908"/>
+          <w:tab w:val="left" w:pos="12824"/>
+          <w:tab w:val="left" w:pos="13740"/>
+          <w:tab w:val="left" w:pos="14656"/>
+        </w:tabs>
+        <w:spacing w:after="0" w:line="240" w:lineRule="auto"/>
+        <w:rPr>
+          <w:rFonts w:eastAsia="Times New Roman" w:cstheme="minorHAnsi"/>
+          <w:lang w:eastAsia="fr-FR"/>
+        </w:rPr>
+      </w:pPr>
+    </w:p>
+    <w:p>
+      <w:pPr>
+        <w:tabs>
+          <w:tab w:val="left" w:pos="916"/>
+          <w:tab w:val="left" w:pos="1832"/>
+          <w:tab w:val="left" w:pos="2748"/>
+          <w:tab w:val="left" w:pos="3664"/>
+          <w:tab w:val="left" w:pos="4580"/>
+          <w:tab w:val="left" w:pos="5496"/>
+          <w:tab w:val="left" w:pos="6412"/>
+          <w:tab w:val="left" w:pos="7328"/>
+          <w:tab w:val="left" w:pos="8244"/>
+          <w:tab w:val="left" w:pos="9160"/>
+          <w:tab w:val="left" w:pos="10076"/>
+          <w:tab w:val="left" w:pos="10992"/>
+          <w:tab w:val="left" w:pos="11908"/>
+          <w:tab w:val="left" w:pos="12824"/>
+          <w:tab w:val="left" w:pos="13740"/>
+          <w:tab w:val="left" w:pos="14656"/>
+        </w:tabs>
+        <w:spacing w:after="0" w:line="240" w:lineRule="auto"/>
+        <w:rPr>
+          <w:rFonts w:eastAsia="Times New Roman" w:cstheme="minorHAnsi"/>
+          <w:lang w:eastAsia="fr-FR"/>
+        </w:rPr>
+      </w:pPr>
+      <w:r>
+        <w:rPr>
+          <w:rFonts w:eastAsia="Times New Roman" w:cstheme="minorHAnsi"/>
+          <w:lang w:eastAsia="fr-FR"/>
+        </w:rPr>
+        <w:t xml:space="preserve">(voir le </w:t>
       </w:r>
       <w:proofErr w:type="spellStart"/>
       <w:r>
@@ -8902,188 +8525,138 @@
           <w:sz w:val="28"/>
           <w:szCs w:val="28"/>
         </w:rPr>
-        <w:t>SDL_</w:t>
-      </w:r>
-      <w:proofErr w:type="gramStart"/>
-      <w:r>
-        <w:rPr>
-          <w:rFonts w:ascii="Arial" w:hAnsi="Arial" w:cs="Arial"/>
-          <w:sz w:val="28"/>
-          <w:szCs w:val="28"/>
-        </w:rPr>
-        <w:t>QueryTexture</w:t>
-      </w:r>
-      <w:proofErr w:type="spellEnd"/>
-      <w:r>
-        <w:rPr>
-          <w:rFonts w:ascii="Arial" w:hAnsi="Arial" w:cs="Arial"/>
-          <w:sz w:val="28"/>
-          <w:szCs w:val="28"/>
-        </w:rPr>
-        <w:t>:</w:t>
-      </w:r>
-      <w:proofErr w:type="gramEnd"/>
-      <w:r>
-        <w:rPr>
-          <w:rFonts w:ascii="Arial" w:hAnsi="Arial" w:cs="Arial"/>
-          <w:sz w:val="28"/>
-          <w:szCs w:val="28"/>
-        </w:rPr>
-        <w:t xml:space="preserve"> A quoi sert cette méthode, donnez le code pour tester cette méthode (10 points)</w:t>
-      </w:r>
-    </w:p>
-    <w:p>
-      <w:pPr>
-        <w:tabs>
-          <w:tab w:val="left" w:pos="916"/>
-          <w:tab w:val="left" w:pos="1832"/>
-          <w:tab w:val="left" w:pos="2748"/>
-          <w:tab w:val="left" w:pos="3664"/>
-          <w:tab w:val="left" w:pos="4580"/>
-          <w:tab w:val="left" w:pos="5496"/>
-          <w:tab w:val="left" w:pos="6412"/>
-          <w:tab w:val="left" w:pos="7328"/>
-          <w:tab w:val="left" w:pos="8244"/>
-          <w:tab w:val="left" w:pos="9160"/>
-          <w:tab w:val="left" w:pos="10076"/>
-          <w:tab w:val="left" w:pos="10992"/>
-          <w:tab w:val="left" w:pos="11908"/>
-          <w:tab w:val="left" w:pos="12824"/>
-          <w:tab w:val="left" w:pos="13740"/>
-          <w:tab w:val="left" w:pos="14656"/>
-        </w:tabs>
-        <w:spacing w:after="0" w:line="240" w:lineRule="auto"/>
-        <w:rPr>
-          <w:rFonts w:eastAsia="Times New Roman" w:cstheme="minorHAnsi"/>
-          <w:lang w:eastAsia="fr-FR"/>
-        </w:rPr>
-      </w:pPr>
-    </w:p>
-    <w:p>
-      <w:pPr>
-        <w:tabs>
-          <w:tab w:val="left" w:pos="916"/>
-          <w:tab w:val="left" w:pos="1832"/>
-          <w:tab w:val="left" w:pos="2748"/>
-          <w:tab w:val="left" w:pos="3664"/>
-          <w:tab w:val="left" w:pos="4580"/>
-          <w:tab w:val="left" w:pos="5496"/>
-          <w:tab w:val="left" w:pos="6412"/>
-          <w:tab w:val="left" w:pos="7328"/>
-          <w:tab w:val="left" w:pos="8244"/>
-          <w:tab w:val="left" w:pos="9160"/>
-          <w:tab w:val="left" w:pos="10076"/>
-          <w:tab w:val="left" w:pos="10992"/>
-          <w:tab w:val="left" w:pos="11908"/>
-          <w:tab w:val="left" w:pos="12824"/>
-          <w:tab w:val="left" w:pos="13740"/>
-          <w:tab w:val="left" w:pos="14656"/>
-        </w:tabs>
-        <w:spacing w:after="0" w:line="240" w:lineRule="auto"/>
-        <w:rPr>
-          <w:rFonts w:eastAsia="Times New Roman" w:cstheme="minorHAnsi"/>
-          <w:lang w:eastAsia="fr-FR"/>
-        </w:rPr>
-      </w:pPr>
-      <w:r>
-        <w:rPr>
-          <w:rFonts w:eastAsia="Times New Roman" w:cstheme="minorHAnsi"/>
-          <w:lang w:eastAsia="fr-FR"/>
-        </w:rPr>
-        <w:t xml:space="preserve">Cette méthode sert </w:t>
-      </w:r>
-      <w:proofErr w:type="gramStart"/>
-      <w:r>
-        <w:rPr>
-          <w:rFonts w:eastAsia="Times New Roman" w:cstheme="minorHAnsi"/>
-          <w:lang w:eastAsia="fr-FR"/>
-        </w:rPr>
-        <w:t>a</w:t>
-      </w:r>
-      <w:proofErr w:type="gramEnd"/>
-      <w:r>
-        <w:rPr>
-          <w:rFonts w:eastAsia="Times New Roman" w:cstheme="minorHAnsi"/>
-          <w:lang w:eastAsia="fr-FR"/>
-        </w:rPr>
-        <w:t xml:space="preserve"> récupérer les attributs de la texture passé en argument, et les stocke dans les pointeurs passés dans les autres arguments.</w:t>
-      </w:r>
-    </w:p>
-    <w:p>
-      <w:pPr>
-        <w:tabs>
-          <w:tab w:val="left" w:pos="916"/>
-          <w:tab w:val="left" w:pos="1832"/>
-          <w:tab w:val="left" w:pos="2748"/>
-          <w:tab w:val="left" w:pos="3664"/>
-          <w:tab w:val="left" w:pos="4580"/>
-          <w:tab w:val="left" w:pos="5496"/>
-          <w:tab w:val="left" w:pos="6412"/>
-          <w:tab w:val="left" w:pos="7328"/>
-          <w:tab w:val="left" w:pos="8244"/>
-          <w:tab w:val="left" w:pos="9160"/>
-          <w:tab w:val="left" w:pos="10076"/>
-          <w:tab w:val="left" w:pos="10992"/>
-          <w:tab w:val="left" w:pos="11908"/>
-          <w:tab w:val="left" w:pos="12824"/>
-          <w:tab w:val="left" w:pos="13740"/>
-          <w:tab w:val="left" w:pos="14656"/>
-        </w:tabs>
-        <w:spacing w:after="0" w:line="240" w:lineRule="auto"/>
-        <w:rPr>
-          <w:rFonts w:eastAsia="Times New Roman" w:cstheme="minorHAnsi"/>
-          <w:lang w:eastAsia="fr-FR"/>
-        </w:rPr>
-      </w:pPr>
-    </w:p>
-    <w:p>
-      <w:pPr>
-        <w:tabs>
-          <w:tab w:val="left" w:pos="916"/>
-          <w:tab w:val="left" w:pos="1832"/>
-          <w:tab w:val="left" w:pos="2748"/>
-          <w:tab w:val="left" w:pos="3664"/>
-          <w:tab w:val="left" w:pos="4580"/>
-          <w:tab w:val="left" w:pos="5496"/>
-          <w:tab w:val="left" w:pos="6412"/>
-          <w:tab w:val="left" w:pos="7328"/>
-          <w:tab w:val="left" w:pos="8244"/>
-          <w:tab w:val="left" w:pos="9160"/>
-          <w:tab w:val="left" w:pos="10076"/>
-          <w:tab w:val="left" w:pos="10992"/>
-          <w:tab w:val="left" w:pos="11908"/>
-          <w:tab w:val="left" w:pos="12824"/>
-          <w:tab w:val="left" w:pos="13740"/>
-          <w:tab w:val="left" w:pos="14656"/>
-        </w:tabs>
-        <w:spacing w:after="0" w:line="240" w:lineRule="auto"/>
-        <w:rPr>
-          <w:rFonts w:eastAsia="Times New Roman" w:cstheme="minorHAnsi"/>
-          <w:lang w:eastAsia="fr-FR"/>
-        </w:rPr>
-      </w:pPr>
-      <w:r>
-        <w:rPr>
-          <w:rFonts w:eastAsia="Times New Roman" w:cstheme="minorHAnsi"/>
-          <w:lang w:eastAsia="fr-FR"/>
-        </w:rPr>
-        <w:t>(</w:t>
-      </w:r>
-      <w:proofErr w:type="gramStart"/>
-      <w:r>
-        <w:rPr>
-          <w:rFonts w:eastAsia="Times New Roman" w:cstheme="minorHAnsi"/>
-          <w:lang w:eastAsia="fr-FR"/>
-        </w:rPr>
-        <w:t>voir</w:t>
-      </w:r>
-      <w:proofErr w:type="gramEnd"/>
-      <w:r>
-        <w:rPr>
-          <w:rFonts w:eastAsia="Times New Roman" w:cstheme="minorHAnsi"/>
-          <w:lang w:eastAsia="fr-FR"/>
-        </w:rPr>
-        <w:t xml:space="preserve"> le </w:t>
+        <w:t>SDL_QueryTexture</w:t>
+      </w:r>
+      <w:proofErr w:type="spellEnd"/>
+      <w:r>
+        <w:rPr>
+          <w:rFonts w:ascii="Arial" w:hAnsi="Arial" w:cs="Arial"/>
+          <w:sz w:val="28"/>
+          <w:szCs w:val="28"/>
+        </w:rPr>
+        <w:t>: A quoi sert cette méthode, donnez le code pour tester cette méthode (10 points)</w:t>
+      </w:r>
+    </w:p>
+    <w:p>
+      <w:pPr>
+        <w:tabs>
+          <w:tab w:val="left" w:pos="916"/>
+          <w:tab w:val="left" w:pos="1832"/>
+          <w:tab w:val="left" w:pos="2748"/>
+          <w:tab w:val="left" w:pos="3664"/>
+          <w:tab w:val="left" w:pos="4580"/>
+          <w:tab w:val="left" w:pos="5496"/>
+          <w:tab w:val="left" w:pos="6412"/>
+          <w:tab w:val="left" w:pos="7328"/>
+          <w:tab w:val="left" w:pos="8244"/>
+          <w:tab w:val="left" w:pos="9160"/>
+          <w:tab w:val="left" w:pos="10076"/>
+          <w:tab w:val="left" w:pos="10992"/>
+          <w:tab w:val="left" w:pos="11908"/>
+          <w:tab w:val="left" w:pos="12824"/>
+          <w:tab w:val="left" w:pos="13740"/>
+          <w:tab w:val="left" w:pos="14656"/>
+        </w:tabs>
+        <w:spacing w:after="0" w:line="240" w:lineRule="auto"/>
+        <w:rPr>
+          <w:rFonts w:eastAsia="Times New Roman" w:cstheme="minorHAnsi"/>
+          <w:lang w:eastAsia="fr-FR"/>
+        </w:rPr>
+      </w:pPr>
+    </w:p>
+    <w:p>
+      <w:pPr>
+        <w:tabs>
+          <w:tab w:val="left" w:pos="916"/>
+          <w:tab w:val="left" w:pos="1832"/>
+          <w:tab w:val="left" w:pos="2748"/>
+          <w:tab w:val="left" w:pos="3664"/>
+          <w:tab w:val="left" w:pos="4580"/>
+          <w:tab w:val="left" w:pos="5496"/>
+          <w:tab w:val="left" w:pos="6412"/>
+          <w:tab w:val="left" w:pos="7328"/>
+          <w:tab w:val="left" w:pos="8244"/>
+          <w:tab w:val="left" w:pos="9160"/>
+          <w:tab w:val="left" w:pos="10076"/>
+          <w:tab w:val="left" w:pos="10992"/>
+          <w:tab w:val="left" w:pos="11908"/>
+          <w:tab w:val="left" w:pos="12824"/>
+          <w:tab w:val="left" w:pos="13740"/>
+          <w:tab w:val="left" w:pos="14656"/>
+        </w:tabs>
+        <w:spacing w:after="0" w:line="240" w:lineRule="auto"/>
+        <w:rPr>
+          <w:rFonts w:eastAsia="Times New Roman" w:cstheme="minorHAnsi"/>
+          <w:lang w:eastAsia="fr-FR"/>
+        </w:rPr>
+      </w:pPr>
+      <w:r>
+        <w:rPr>
+          <w:rFonts w:eastAsia="Times New Roman" w:cstheme="minorHAnsi"/>
+          <w:lang w:eastAsia="fr-FR"/>
+        </w:rPr>
+        <w:t>Cette méthode sert a récupérer les attributs de la texture passé en argument, et les stocke dans les pointeurs passés dans les autres arguments.</w:t>
+      </w:r>
+    </w:p>
+    <w:p>
+      <w:pPr>
+        <w:tabs>
+          <w:tab w:val="left" w:pos="916"/>
+          <w:tab w:val="left" w:pos="1832"/>
+          <w:tab w:val="left" w:pos="2748"/>
+          <w:tab w:val="left" w:pos="3664"/>
+          <w:tab w:val="left" w:pos="4580"/>
+          <w:tab w:val="left" w:pos="5496"/>
+          <w:tab w:val="left" w:pos="6412"/>
+          <w:tab w:val="left" w:pos="7328"/>
+          <w:tab w:val="left" w:pos="8244"/>
+          <w:tab w:val="left" w:pos="9160"/>
+          <w:tab w:val="left" w:pos="10076"/>
+          <w:tab w:val="left" w:pos="10992"/>
+          <w:tab w:val="left" w:pos="11908"/>
+          <w:tab w:val="left" w:pos="12824"/>
+          <w:tab w:val="left" w:pos="13740"/>
+          <w:tab w:val="left" w:pos="14656"/>
+        </w:tabs>
+        <w:spacing w:after="0" w:line="240" w:lineRule="auto"/>
+        <w:rPr>
+          <w:rFonts w:eastAsia="Times New Roman" w:cstheme="minorHAnsi"/>
+          <w:lang w:eastAsia="fr-FR"/>
+        </w:rPr>
+      </w:pPr>
+    </w:p>
+    <w:p>
+      <w:pPr>
+        <w:tabs>
+          <w:tab w:val="left" w:pos="916"/>
+          <w:tab w:val="left" w:pos="1832"/>
+          <w:tab w:val="left" w:pos="2748"/>
+          <w:tab w:val="left" w:pos="3664"/>
+          <w:tab w:val="left" w:pos="4580"/>
+          <w:tab w:val="left" w:pos="5496"/>
+          <w:tab w:val="left" w:pos="6412"/>
+          <w:tab w:val="left" w:pos="7328"/>
+          <w:tab w:val="left" w:pos="8244"/>
+          <w:tab w:val="left" w:pos="9160"/>
+          <w:tab w:val="left" w:pos="10076"/>
+          <w:tab w:val="left" w:pos="10992"/>
+          <w:tab w:val="left" w:pos="11908"/>
+          <w:tab w:val="left" w:pos="12824"/>
+          <w:tab w:val="left" w:pos="13740"/>
+          <w:tab w:val="left" w:pos="14656"/>
+        </w:tabs>
+        <w:spacing w:after="0" w:line="240" w:lineRule="auto"/>
+        <w:rPr>
+          <w:rFonts w:eastAsia="Times New Roman" w:cstheme="minorHAnsi"/>
+          <w:lang w:eastAsia="fr-FR"/>
+        </w:rPr>
+      </w:pPr>
+      <w:r>
+        <w:rPr>
+          <w:rFonts w:eastAsia="Times New Roman" w:cstheme="minorHAnsi"/>
+          <w:lang w:eastAsia="fr-FR"/>
+        </w:rPr>
+        <w:t xml:space="preserve">(voir le </w:t>
       </w:r>
       <w:proofErr w:type="spellStart"/>
       <w:r>
@@ -9415,31 +8988,15 @@
           <w:rFonts w:eastAsia="Times New Roman" w:cstheme="minorHAnsi"/>
           <w:lang w:eastAsia="fr-FR"/>
         </w:rPr>
-        <w:t xml:space="preserve">(Voir </w:t>
-      </w:r>
-      <w:proofErr w:type="gramStart"/>
-      <w:r>
-        <w:rPr>
-          <w:rFonts w:eastAsia="Times New Roman" w:cstheme="minorHAnsi"/>
-          <w:lang w:eastAsia="fr-FR"/>
-        </w:rPr>
-        <w:t xml:space="preserve">le </w:t>
-      </w:r>
-      <w:proofErr w:type="spellStart"/>
-      <w:r>
-        <w:rPr>
-          <w:rFonts w:eastAsia="Times New Roman" w:cstheme="minorHAnsi"/>
-          <w:lang w:eastAsia="fr-FR"/>
-        </w:rPr>
-        <w:t>main</w:t>
-      </w:r>
-      <w:proofErr w:type="gramEnd"/>
-      <w:r>
-        <w:rPr>
-          <w:rFonts w:eastAsia="Times New Roman" w:cstheme="minorHAnsi"/>
-          <w:lang w:eastAsia="fr-FR"/>
-        </w:rPr>
-        <w:t>.c</w:t>
+        <w:t xml:space="preserve">(Voir le </w:t>
+      </w:r>
+      <w:proofErr w:type="spellStart"/>
+      <w:r>
+        <w:rPr>
+          <w:rFonts w:eastAsia="Times New Roman" w:cstheme="minorHAnsi"/>
+          <w:lang w:eastAsia="fr-FR"/>
+        </w:rPr>
+        <w:t>main.c</w:t>
       </w:r>
       <w:proofErr w:type="spellEnd"/>
       <w:r>
@@ -9718,31 +9275,15 @@
           <w:rFonts w:eastAsia="Times New Roman" w:cstheme="minorHAnsi"/>
           <w:lang w:eastAsia="fr-FR"/>
         </w:rPr>
-        <w:t xml:space="preserve">(Voir </w:t>
-      </w:r>
-      <w:proofErr w:type="gramStart"/>
-      <w:r>
-        <w:rPr>
-          <w:rFonts w:eastAsia="Times New Roman" w:cstheme="minorHAnsi"/>
-          <w:lang w:eastAsia="fr-FR"/>
-        </w:rPr>
-        <w:t xml:space="preserve">le </w:t>
-      </w:r>
-      <w:proofErr w:type="spellStart"/>
-      <w:r>
-        <w:rPr>
-          <w:rFonts w:eastAsia="Times New Roman" w:cstheme="minorHAnsi"/>
-          <w:lang w:eastAsia="fr-FR"/>
-        </w:rPr>
-        <w:t>main</w:t>
-      </w:r>
-      <w:proofErr w:type="gramEnd"/>
-      <w:r>
-        <w:rPr>
-          <w:rFonts w:eastAsia="Times New Roman" w:cstheme="minorHAnsi"/>
-          <w:lang w:eastAsia="fr-FR"/>
-        </w:rPr>
-        <w:t>.c</w:t>
+        <w:t xml:space="preserve">(Voir le </w:t>
+      </w:r>
+      <w:proofErr w:type="spellStart"/>
+      <w:r>
+        <w:rPr>
+          <w:rFonts w:eastAsia="Times New Roman" w:cstheme="minorHAnsi"/>
+          <w:lang w:eastAsia="fr-FR"/>
+        </w:rPr>
+        <w:t>main.c</w:t>
       </w:r>
       <w:proofErr w:type="spellEnd"/>
       <w:r>
@@ -9950,31 +9491,15 @@
           <w:rFonts w:eastAsia="Times New Roman" w:cstheme="minorHAnsi"/>
           <w:lang w:eastAsia="fr-FR"/>
         </w:rPr>
-        <w:t xml:space="preserve">(Voir </w:t>
-      </w:r>
-      <w:proofErr w:type="gramStart"/>
-      <w:r>
-        <w:rPr>
-          <w:rFonts w:eastAsia="Times New Roman" w:cstheme="minorHAnsi"/>
-          <w:lang w:eastAsia="fr-FR"/>
-        </w:rPr>
-        <w:t xml:space="preserve">le </w:t>
-      </w:r>
-      <w:proofErr w:type="spellStart"/>
-      <w:r>
-        <w:rPr>
-          <w:rFonts w:eastAsia="Times New Roman" w:cstheme="minorHAnsi"/>
-          <w:lang w:eastAsia="fr-FR"/>
-        </w:rPr>
-        <w:t>main</w:t>
-      </w:r>
-      <w:proofErr w:type="gramEnd"/>
-      <w:r>
-        <w:rPr>
-          <w:rFonts w:eastAsia="Times New Roman" w:cstheme="minorHAnsi"/>
-          <w:lang w:eastAsia="fr-FR"/>
-        </w:rPr>
-        <w:t>.c</w:t>
+        <w:t xml:space="preserve">(Voir le </w:t>
+      </w:r>
+      <w:proofErr w:type="spellStart"/>
+      <w:r>
+        <w:rPr>
+          <w:rFonts w:eastAsia="Times New Roman" w:cstheme="minorHAnsi"/>
+          <w:lang w:eastAsia="fr-FR"/>
+        </w:rPr>
+        <w:t>main.c</w:t>
       </w:r>
       <w:proofErr w:type="spellEnd"/>
       <w:r>
@@ -10289,7 +9814,6 @@
         <w:t xml:space="preserve">   </w:t>
       </w:r>
       <w:proofErr w:type="spellStart"/>
-      <w:proofErr w:type="gramStart"/>
       <w:r>
         <w:rPr>
           <w:rFonts w:ascii="Arial" w:hAnsi="Arial" w:cs="Arial"/>
@@ -10299,7 +9823,6 @@
         <w:t>typedef</w:t>
       </w:r>
       <w:proofErr w:type="spellEnd"/>
-      <w:proofErr w:type="gramEnd"/>
       <w:r>
         <w:rPr>
           <w:rFonts w:ascii="Arial" w:hAnsi="Arial" w:cs="Arial"/>
@@ -10464,16 +9987,7 @@
           <w:sz w:val="28"/>
           <w:szCs w:val="28"/>
         </w:rPr>
-        <w:t xml:space="preserve">votre programme, fonctions et procédures à la </w:t>
-      </w:r>
-      <w:proofErr w:type="spellStart"/>
-      <w:r>
-        <w:rPr>
-          <w:rFonts w:ascii="Arial" w:hAnsi="Arial" w:cs="Arial"/>
-          <w:sz w:val="28"/>
-          <w:szCs w:val="28"/>
-        </w:rPr>
-        <w:t>volée</w:t>
+        <w:t>votre programme, fonctions et procédures à la volée</w:t>
       </w:r>
       <w:r>
         <w:rPr>
@@ -10489,16 +10003,7 @@
           <w:sz w:val="28"/>
           <w:szCs w:val="28"/>
         </w:rPr>
-        <w:t>afi</w:t>
-      </w:r>
-      <w:proofErr w:type="spellEnd"/>
-      <w:r>
-        <w:rPr>
-          <w:rFonts w:ascii="Arial" w:hAnsi="Arial" w:cs="Arial"/>
-          <w:sz w:val="28"/>
-          <w:szCs w:val="28"/>
-        </w:rPr>
-        <w:t>n de tester plus précisément les méthodes. A l’aide du type structuré ci-dessus, je vous demande de reprendre votre programme afin de l’améliorer et de proposer suivant les règles de la programmation modulaire et des notions de patterns</w:t>
+        <w:t>afin de tester plus précisément les méthodes. A l’aide du type structuré ci-dessus, je vous demande de reprendre votre programme afin de l’améliorer et de proposer suivant les règles de la programmation modulaire et des notions de patterns</w:t>
       </w:r>
       <w:r>
         <w:rPr>
@@ -10688,41 +10193,7 @@
           <w:sz w:val="28"/>
           <w:szCs w:val="28"/>
         </w:rPr>
-        <w:t xml:space="preserve"> faut-il ajouter à votre projet de développement afin de pouvoir prendre en charge les images</w:t>
-      </w:r>
-      <w:r>
-        <w:rPr>
-          <w:rFonts w:ascii="Arial" w:hAnsi="Arial" w:cs="Arial"/>
-          <w:sz w:val="28"/>
-          <w:szCs w:val="28"/>
-        </w:rPr>
-        <w:t xml:space="preserve"> </w:t>
-      </w:r>
-      <w:r>
-        <w:rPr>
-          <w:rFonts w:ascii="Arial" w:hAnsi="Arial" w:cs="Arial"/>
-          <w:sz w:val="28"/>
-          <w:szCs w:val="28"/>
-        </w:rPr>
-        <w:t xml:space="preserve">au format (JPG, PNG...), que fait cet </w:t>
-      </w:r>
-      <w:proofErr w:type="gramStart"/>
-      <w:r>
-        <w:rPr>
-          <w:rFonts w:ascii="Arial" w:hAnsi="Arial" w:cs="Arial"/>
-          <w:sz w:val="28"/>
-          <w:szCs w:val="28"/>
-        </w:rPr>
-        <w:t>API?</w:t>
-      </w:r>
-      <w:proofErr w:type="gramEnd"/>
-      <w:r>
-        <w:rPr>
-          <w:rFonts w:ascii="Arial" w:hAnsi="Arial" w:cs="Arial"/>
-          <w:sz w:val="28"/>
-          <w:szCs w:val="28"/>
-        </w:rPr>
-        <w:t xml:space="preserve"> </w:t>
+        <w:t xml:space="preserve"> faut-il ajouter à votre projet de développement afin de pouvoir prendre en charge les images au format (JPG, PNG...), que fait cet API? </w:t>
       </w:r>
       <w:r>
         <w:rPr>
@@ -10805,23 +10276,296 @@
           <w:sz w:val="28"/>
           <w:szCs w:val="28"/>
         </w:rPr>
-        <w:t>2)</w:t>
-      </w:r>
-      <w:r>
-        <w:rPr>
-          <w:rFonts w:ascii="Arial" w:hAnsi="Arial" w:cs="Arial"/>
-          <w:sz w:val="28"/>
-          <w:szCs w:val="28"/>
+        <w:t>2) Donnez les étapes de configuration pour l’utilisation de ce nouvel API. (10 points)</w:t>
+      </w:r>
+    </w:p>
+    <w:p>
+      <w:pPr>
+        <w:rPr>
+          <w:rFonts w:ascii="Arial" w:hAnsi="Arial" w:cs="Arial"/>
+          <w:sz w:val="28"/>
+          <w:szCs w:val="28"/>
+        </w:rPr>
+      </w:pPr>
+    </w:p>
+    <w:p>
+      <w:pPr>
+        <w:rPr>
+          <w:rFonts w:cstheme="minorHAnsi"/>
+        </w:rPr>
+      </w:pPr>
+      <w:r>
+        <w:rPr>
+          <w:rFonts w:cstheme="minorHAnsi"/>
         </w:rPr>
         <w:t xml:space="preserve"> </w:t>
       </w:r>
-      <w:r>
-        <w:rPr>
-          <w:rFonts w:ascii="Arial" w:hAnsi="Arial" w:cs="Arial"/>
-          <w:sz w:val="28"/>
-          <w:szCs w:val="28"/>
-        </w:rPr>
-        <w:t>Donnez les étapes de configuration pour l’utilisation de ce nouvel API.</w:t>
+      <w:proofErr w:type="spellStart"/>
+      <w:r>
+        <w:rPr>
+          <w:rFonts w:cstheme="minorHAnsi"/>
+        </w:rPr>
+        <w:t>Telecharger</w:t>
+      </w:r>
+      <w:proofErr w:type="spellEnd"/>
+      <w:r>
+        <w:rPr>
+          <w:rFonts w:cstheme="minorHAnsi"/>
+        </w:rPr>
+        <w:t xml:space="preserve"> le </w:t>
+      </w:r>
+      <w:proofErr w:type="spellStart"/>
+      <w:r>
+        <w:rPr>
+          <w:rFonts w:cstheme="minorHAnsi"/>
+        </w:rPr>
+        <w:t>binary</w:t>
+      </w:r>
+      <w:proofErr w:type="spellEnd"/>
+      <w:r>
+        <w:rPr>
+          <w:rFonts w:cstheme="minorHAnsi"/>
+        </w:rPr>
+        <w:t xml:space="preserve"> release, ajouter le </w:t>
+      </w:r>
+      <w:proofErr w:type="spellStart"/>
+      <w:r>
+        <w:rPr>
+          <w:rFonts w:cstheme="minorHAnsi"/>
+        </w:rPr>
+        <w:t>SDL_image.h</w:t>
+      </w:r>
+      <w:proofErr w:type="spellEnd"/>
+      <w:r>
+        <w:rPr>
+          <w:rFonts w:cstheme="minorHAnsi"/>
+        </w:rPr>
+        <w:t xml:space="preserve"> au dossier de la </w:t>
+      </w:r>
+      <w:proofErr w:type="spellStart"/>
+      <w:r>
+        <w:rPr>
+          <w:rFonts w:cstheme="minorHAnsi"/>
+        </w:rPr>
+        <w:t>include</w:t>
+      </w:r>
+      <w:proofErr w:type="spellEnd"/>
+      <w:r>
+        <w:rPr>
+          <w:rFonts w:cstheme="minorHAnsi"/>
+        </w:rPr>
+        <w:t xml:space="preserve"> </w:t>
+      </w:r>
+      <w:r>
+        <w:rPr>
+          <w:rFonts w:cstheme="minorHAnsi"/>
+        </w:rPr>
+        <w:t>SDL</w:t>
+      </w:r>
+      <w:r>
+        <w:rPr>
+          <w:rFonts w:cstheme="minorHAnsi"/>
+        </w:rPr>
+        <w:t>, le .lib au dossier lib de la SDL</w:t>
+      </w:r>
+      <w:r>
+        <w:rPr>
+          <w:rFonts w:cstheme="minorHAnsi"/>
+        </w:rPr>
+        <w:t xml:space="preserve"> puis le</w:t>
+      </w:r>
+      <w:r>
+        <w:rPr>
+          <w:rFonts w:cstheme="minorHAnsi"/>
+        </w:rPr>
+        <w:t>s</w:t>
+      </w:r>
+      <w:r>
+        <w:rPr>
+          <w:rFonts w:cstheme="minorHAnsi"/>
+        </w:rPr>
+        <w:t xml:space="preserve"> .dll au dossier du projet</w:t>
+      </w:r>
+      <w:r>
+        <w:rPr>
+          <w:rFonts w:cstheme="minorHAnsi"/>
+        </w:rPr>
+        <w:br/>
+      </w:r>
+      <w:r>
+        <w:rPr>
+          <w:rFonts w:cstheme="minorHAnsi"/>
+        </w:rPr>
+        <w:br/>
+      </w:r>
+    </w:p>
+    <w:p>
+      <w:pPr>
+        <w:rPr>
+          <w:rFonts w:ascii="Arial" w:hAnsi="Arial" w:cs="Arial"/>
+          <w:sz w:val="28"/>
+          <w:szCs w:val="28"/>
+        </w:rPr>
+      </w:pPr>
+      <w:r>
+        <w:rPr>
+          <w:rFonts w:ascii="Arial" w:hAnsi="Arial" w:cs="Arial"/>
+          <w:sz w:val="28"/>
+          <w:szCs w:val="28"/>
+        </w:rPr>
+        <w:t xml:space="preserve">3) Donnez un exemple de code en </w:t>
+      </w:r>
+      <w:r>
+        <w:rPr>
+          <w:rFonts w:ascii="Arial" w:hAnsi="Arial" w:cs="Arial"/>
+          <w:sz w:val="28"/>
+          <w:szCs w:val="28"/>
+        </w:rPr>
+        <w:t>C</w:t>
+      </w:r>
+      <w:r>
+        <w:rPr>
+          <w:rFonts w:ascii="Arial" w:hAnsi="Arial" w:cs="Arial"/>
+          <w:sz w:val="28"/>
+          <w:szCs w:val="28"/>
+        </w:rPr>
+        <w:t xml:space="preserve"> chargeant une image au format png dans la fenêtre (image de votre choix). Commentez et expliquez ce code. (10 points)</w:t>
+      </w:r>
+    </w:p>
+    <w:p>
+      <w:pPr>
+        <w:rPr>
+          <w:rFonts w:ascii="Arial" w:hAnsi="Arial" w:cs="Arial"/>
+          <w:sz w:val="28"/>
+          <w:szCs w:val="28"/>
+        </w:rPr>
+      </w:pPr>
+    </w:p>
+    <w:p>
+      <w:pPr>
+        <w:rPr>
+          <w:rFonts w:cstheme="minorHAnsi"/>
+        </w:rPr>
+      </w:pPr>
+      <w:r>
+        <w:rPr>
+          <w:rFonts w:cstheme="minorHAnsi"/>
+        </w:rPr>
+        <w:t xml:space="preserve">(Voir le </w:t>
+      </w:r>
+      <w:proofErr w:type="spellStart"/>
+      <w:r>
+        <w:rPr>
+          <w:rFonts w:cstheme="minorHAnsi"/>
+        </w:rPr>
+        <w:t>main.c</w:t>
+      </w:r>
+      <w:proofErr w:type="spellEnd"/>
+      <w:r>
+        <w:rPr>
+          <w:rFonts w:cstheme="minorHAnsi"/>
+        </w:rPr>
+        <w:t xml:space="preserve"> au commit « Sujet 2 Question 3 »)</w:t>
+      </w:r>
+    </w:p>
+    <w:p>
+      <w:pPr>
+        <w:rPr>
+          <w:rFonts w:cstheme="minorHAnsi"/>
+        </w:rPr>
+      </w:pPr>
+    </w:p>
+    <w:p>
+      <w:pPr>
+        <w:rPr>
+          <w:rFonts w:ascii="Arial" w:hAnsi="Arial" w:cs="Arial"/>
+          <w:sz w:val="28"/>
+          <w:szCs w:val="28"/>
+        </w:rPr>
+      </w:pPr>
+      <w:r>
+        <w:rPr>
+          <w:rFonts w:ascii="Arial" w:hAnsi="Arial" w:cs="Arial"/>
+          <w:sz w:val="28"/>
+          <w:szCs w:val="28"/>
+        </w:rPr>
+        <w:t>4)</w:t>
+      </w:r>
+      <w:r>
+        <w:rPr>
+          <w:rFonts w:ascii="Arial" w:hAnsi="Arial" w:cs="Arial"/>
+          <w:sz w:val="28"/>
+          <w:szCs w:val="28"/>
+        </w:rPr>
+        <w:t xml:space="preserve"> </w:t>
+      </w:r>
+      <w:r>
+        <w:rPr>
+          <w:rFonts w:ascii="Arial" w:hAnsi="Arial" w:cs="Arial"/>
+          <w:sz w:val="28"/>
+          <w:szCs w:val="28"/>
+        </w:rPr>
+        <w:t xml:space="preserve">Les images animées : Gestion des </w:t>
+      </w:r>
+      <w:proofErr w:type="spellStart"/>
+      <w:r>
+        <w:rPr>
+          <w:rFonts w:ascii="Arial" w:hAnsi="Arial" w:cs="Arial"/>
+          <w:sz w:val="28"/>
+          <w:szCs w:val="28"/>
+        </w:rPr>
+        <w:t>Tileset</w:t>
+      </w:r>
+      <w:proofErr w:type="spellEnd"/>
+      <w:r>
+        <w:rPr>
+          <w:rFonts w:ascii="Arial" w:hAnsi="Arial" w:cs="Arial"/>
+          <w:sz w:val="28"/>
+          <w:szCs w:val="28"/>
+        </w:rPr>
+        <w:br/>
+      </w:r>
+      <w:r>
+        <w:rPr>
+          <w:rFonts w:ascii="Arial" w:hAnsi="Arial" w:cs="Arial"/>
+          <w:sz w:val="28"/>
+          <w:szCs w:val="28"/>
+        </w:rPr>
+        <w:t xml:space="preserve"> Expliquez ce qu’est un </w:t>
+      </w:r>
+      <w:proofErr w:type="spellStart"/>
+      <w:r>
+        <w:rPr>
+          <w:rFonts w:ascii="Arial" w:hAnsi="Arial" w:cs="Arial"/>
+          <w:sz w:val="28"/>
+          <w:szCs w:val="28"/>
+        </w:rPr>
+        <w:t>tileset</w:t>
+      </w:r>
+      <w:proofErr w:type="spellEnd"/>
+      <w:r>
+        <w:rPr>
+          <w:rFonts w:ascii="Arial" w:hAnsi="Arial" w:cs="Arial"/>
+          <w:sz w:val="28"/>
+          <w:szCs w:val="28"/>
+        </w:rPr>
+        <w:t>, à quoi cela peut servir</w:t>
+      </w:r>
+      <w:r>
+        <w:rPr>
+          <w:rFonts w:ascii="Arial" w:hAnsi="Arial" w:cs="Arial"/>
+          <w:sz w:val="28"/>
+          <w:szCs w:val="28"/>
+        </w:rPr>
+        <w:t xml:space="preserve"> </w:t>
+      </w:r>
+      <w:r>
+        <w:rPr>
+          <w:rFonts w:ascii="Arial" w:hAnsi="Arial" w:cs="Arial"/>
+          <w:sz w:val="28"/>
+          <w:szCs w:val="28"/>
+        </w:rPr>
+        <w:t>?</w:t>
       </w:r>
       <w:r>
         <w:rPr>
@@ -10867,176 +10611,51 @@
         <w:rPr>
           <w:rFonts w:cstheme="minorHAnsi"/>
         </w:rPr>
-        <w:t xml:space="preserve"> </w:t>
+        <w:t xml:space="preserve">Un </w:t>
       </w:r>
       <w:proofErr w:type="spellStart"/>
       <w:r>
         <w:rPr>
           <w:rFonts w:cstheme="minorHAnsi"/>
         </w:rPr>
-        <w:t>Telecharger</w:t>
+        <w:t>tileset</w:t>
       </w:r>
       <w:proofErr w:type="spellEnd"/>
       <w:r>
         <w:rPr>
           <w:rFonts w:cstheme="minorHAnsi"/>
         </w:rPr>
-        <w:t xml:space="preserve"> le </w:t>
+        <w:t xml:space="preserve"> est un ensemble de </w:t>
       </w:r>
       <w:proofErr w:type="spellStart"/>
       <w:r>
         <w:rPr>
           <w:rFonts w:cstheme="minorHAnsi"/>
         </w:rPr>
-        <w:t>binary</w:t>
+        <w:t>sprites</w:t>
       </w:r>
       <w:proofErr w:type="spellEnd"/>
       <w:r>
         <w:rPr>
           <w:rFonts w:cstheme="minorHAnsi"/>
         </w:rPr>
-        <w:t xml:space="preserve"> release, ajouter le </w:t>
-      </w:r>
-      <w:proofErr w:type="spellStart"/>
-      <w:r>
-        <w:rPr>
-          <w:rFonts w:cstheme="minorHAnsi"/>
-        </w:rPr>
-        <w:t>SDL_image.h</w:t>
-      </w:r>
-      <w:proofErr w:type="spellEnd"/>
-      <w:r>
-        <w:rPr>
-          <w:rFonts w:cstheme="minorHAnsi"/>
-        </w:rPr>
-        <w:t xml:space="preserve"> au dossier de la SDL puis le .dll au dossier du projet</w:t>
-      </w:r>
-      <w:r>
-        <w:rPr>
-          <w:rFonts w:cstheme="minorHAnsi"/>
-        </w:rPr>
-        <w:br/>
-      </w:r>
-      <w:r>
-        <w:rPr>
-          <w:rFonts w:cstheme="minorHAnsi"/>
-        </w:rPr>
-        <w:br/>
-      </w:r>
-    </w:p>
-    <w:p>
-      <w:pPr>
-        <w:rPr>
-          <w:rFonts w:ascii="Arial" w:hAnsi="Arial" w:cs="Arial"/>
-          <w:sz w:val="28"/>
-          <w:szCs w:val="28"/>
-        </w:rPr>
-      </w:pPr>
-      <w:r>
-        <w:rPr>
-          <w:rFonts w:ascii="Arial" w:hAnsi="Arial" w:cs="Arial"/>
-          <w:sz w:val="28"/>
-          <w:szCs w:val="28"/>
-        </w:rPr>
-        <w:t>3)</w:t>
-      </w:r>
-      <w:r>
-        <w:rPr>
-          <w:rFonts w:ascii="Arial" w:hAnsi="Arial" w:cs="Arial"/>
-          <w:sz w:val="28"/>
-          <w:szCs w:val="28"/>
-        </w:rPr>
-        <w:t xml:space="preserve"> </w:t>
-      </w:r>
-      <w:r>
-        <w:rPr>
-          <w:rFonts w:ascii="Arial" w:hAnsi="Arial" w:cs="Arial"/>
-          <w:sz w:val="28"/>
-          <w:szCs w:val="28"/>
-        </w:rPr>
-        <w:t xml:space="preserve">Donnez un exemple de code en </w:t>
-      </w:r>
-      <w:r>
-        <w:rPr>
-          <w:rFonts w:ascii="Arial" w:hAnsi="Arial" w:cs="Arial"/>
-          <w:sz w:val="28"/>
-          <w:szCs w:val="28"/>
-        </w:rPr>
-        <w:t>C</w:t>
-      </w:r>
-      <w:r>
-        <w:rPr>
-          <w:rFonts w:ascii="Arial" w:hAnsi="Arial" w:cs="Arial"/>
-          <w:sz w:val="28"/>
-          <w:szCs w:val="28"/>
-        </w:rPr>
-        <w:t xml:space="preserve"> chargeant une image au format png dans la fenêtre (image de votre choix). Commentez</w:t>
-      </w:r>
-      <w:r>
-        <w:rPr>
-          <w:rFonts w:ascii="Arial" w:hAnsi="Arial" w:cs="Arial"/>
-          <w:sz w:val="28"/>
-          <w:szCs w:val="28"/>
-        </w:rPr>
-        <w:t xml:space="preserve"> </w:t>
-      </w:r>
-      <w:r>
-        <w:rPr>
-          <w:rFonts w:ascii="Arial" w:hAnsi="Arial" w:cs="Arial"/>
-          <w:sz w:val="28"/>
-          <w:szCs w:val="28"/>
-        </w:rPr>
-        <w:t xml:space="preserve">et expliquez ce code. </w:t>
-      </w:r>
-      <w:r>
-        <w:rPr>
-          <w:rFonts w:ascii="Arial" w:hAnsi="Arial" w:cs="Arial"/>
-          <w:sz w:val="28"/>
-          <w:szCs w:val="28"/>
-        </w:rPr>
-        <w:t>(</w:t>
-      </w:r>
-      <w:r>
-        <w:rPr>
-          <w:rFonts w:ascii="Arial" w:hAnsi="Arial" w:cs="Arial"/>
-          <w:sz w:val="28"/>
-          <w:szCs w:val="28"/>
-        </w:rPr>
-        <w:t>10 points</w:t>
-      </w:r>
-      <w:r>
-        <w:rPr>
-          <w:rFonts w:ascii="Arial" w:hAnsi="Arial" w:cs="Arial"/>
-          <w:sz w:val="28"/>
-          <w:szCs w:val="28"/>
-        </w:rPr>
-        <w:t>)</w:t>
-      </w:r>
-    </w:p>
-    <w:p>
-      <w:pPr>
-        <w:rPr>
-          <w:rFonts w:ascii="Arial" w:hAnsi="Arial" w:cs="Arial"/>
-          <w:sz w:val="28"/>
-          <w:szCs w:val="28"/>
-        </w:rPr>
-      </w:pPr>
-    </w:p>
-    <w:p>
-      <w:pPr>
-        <w:rPr>
-          <w:rFonts w:cstheme="minorHAnsi"/>
-        </w:rPr>
-      </w:pPr>
+        <w:t xml:space="preserve"> stockés dans un seul fichier image. On s’en sert généralement pour gagner en performance (Un seul fichier à charger plutôt que plusieurs) ainsi qu’un gain de place puisque un seul fichier contenant toutes les images pèse moins lourd que de stocker chaque</w:t>
+      </w:r>
       <w:bookmarkStart w:id="0" w:name="_GoBack"/>
       <w:bookmarkEnd w:id="0"/>
-    </w:p>
-    <w:p>
-      <w:pPr>
+      <w:r>
         <w:rPr>
           <w:rFonts w:cstheme="minorHAnsi"/>
         </w:rPr>
-      </w:pPr>
+        <w:t xml:space="preserve"> images dans un fichier séparé.</w:t>
+      </w:r>
+      <w:r>
+        <w:rPr>
+          <w:rFonts w:cstheme="minorHAnsi"/>
+        </w:rPr>
+        <w:br/>
+        <w:t>Enfin il a aussi des bénéfices pratiques : il est plus facile de manager un nombre bien plus petit de fichiers.</w:t>
+      </w:r>
     </w:p>
     <w:sectPr>
       <w:pgSz w:w="11906" w:h="16838"/>

</xml_diff>

<commit_message>
Question 6, 7 et 8
</commit_message>
<xml_diff>
--- a/RéponseSujet.docx
+++ b/RéponseSujet.docx
@@ -15,6 +15,8 @@
           <w:szCs w:val="28"/>
         </w:rPr>
       </w:pPr>
+      <w:bookmarkStart w:id="0" w:name="_GoBack"/>
+      <w:bookmarkEnd w:id="0"/>
       <w:r>
         <w:rPr>
           <w:rFonts w:ascii="Arial" w:hAnsi="Arial" w:cs="Arial"/>
@@ -319,7 +321,21 @@
         <w:rPr>
           <w:rFonts w:cstheme="minorHAnsi"/>
         </w:rPr>
-        <w:t>Décompresser l’archive « .tar.gz » et extraire vers une destination quelconque sur le disque dur.</w:t>
+        <w:t xml:space="preserve">Décompresser l’archive </w:t>
+      </w:r>
+      <w:proofErr w:type="gramStart"/>
+      <w:r>
+        <w:rPr>
+          <w:rFonts w:cstheme="minorHAnsi"/>
+        </w:rPr>
+        <w:t>« .</w:t>
+      </w:r>
+      <w:proofErr w:type="gramEnd"/>
+      <w:r>
+        <w:rPr>
+          <w:rFonts w:cstheme="minorHAnsi"/>
+        </w:rPr>
+        <w:t>tar.gz » et extraire vers une destination quelconque sur le disque dur.</w:t>
       </w:r>
     </w:p>
     <w:p>
@@ -385,6 +401,7 @@
         </w:rPr>
         <w:t xml:space="preserve">Copier le </w:t>
       </w:r>
+      <w:proofErr w:type="gramStart"/>
       <w:r>
         <w:rPr>
           <w:rFonts w:cstheme="minorHAnsi"/>
@@ -397,6 +414,7 @@
         </w:rPr>
         <w:t>.ddl</w:t>
       </w:r>
+      <w:proofErr w:type="gramEnd"/>
       <w:r>
         <w:rPr>
           <w:rFonts w:cstheme="minorHAnsi"/>
@@ -718,14 +736,28 @@
         <w:rPr>
           <w:rFonts w:cstheme="minorHAnsi"/>
         </w:rPr>
-        <w:t xml:space="preserve">(Voir le </w:t>
-      </w:r>
-      <w:proofErr w:type="spellStart"/>
-      <w:r>
-        <w:rPr>
-          <w:rFonts w:cstheme="minorHAnsi"/>
-        </w:rPr>
-        <w:t>main.c</w:t>
+        <w:t xml:space="preserve">(Voir </w:t>
+      </w:r>
+      <w:proofErr w:type="gramStart"/>
+      <w:r>
+        <w:rPr>
+          <w:rFonts w:cstheme="minorHAnsi"/>
+        </w:rPr>
+        <w:t xml:space="preserve">le </w:t>
+      </w:r>
+      <w:proofErr w:type="spellStart"/>
+      <w:r>
+        <w:rPr>
+          <w:rFonts w:cstheme="minorHAnsi"/>
+        </w:rPr>
+        <w:t>main</w:t>
+      </w:r>
+      <w:proofErr w:type="gramEnd"/>
+      <w:r>
+        <w:rPr>
+          <w:rFonts w:cstheme="minorHAnsi"/>
+        </w:rPr>
+        <w:t>.c</w:t>
       </w:r>
       <w:proofErr w:type="spellEnd"/>
       <w:r>
@@ -793,7 +825,14 @@
         <w:rPr>
           <w:rFonts w:cstheme="minorHAnsi"/>
         </w:rPr>
-        <w:t>, au commit « question 7 »</w:t>
+        <w:t>, au commit « question 7 </w:t>
+      </w:r>
+      <w:proofErr w:type="gramStart"/>
+      <w:r>
+        <w:rPr>
+          <w:rFonts w:cstheme="minorHAnsi"/>
+        </w:rPr>
+        <w:t>»</w:t>
       </w:r>
       <w:r>
         <w:rPr>
@@ -801,6 +840,7 @@
         </w:rPr>
         <w:t xml:space="preserve"> )</w:t>
       </w:r>
+      <w:proofErr w:type="gramEnd"/>
     </w:p>
     <w:p>
       <w:pPr>
@@ -915,6 +955,7 @@
         </w:rPr>
       </w:pPr>
       <w:proofErr w:type="spellStart"/>
+      <w:proofErr w:type="gramStart"/>
       <w:r>
         <w:rPr>
           <w:rFonts w:ascii="Courier New" w:eastAsia="Times New Roman" w:hAnsi="Courier New" w:cs="Courier New"/>
@@ -927,6 +968,7 @@
         <w:t>const</w:t>
       </w:r>
       <w:proofErr w:type="spellEnd"/>
+      <w:proofErr w:type="gramEnd"/>
       <w:r>
         <w:rPr>
           <w:rFonts w:ascii="Courier New" w:eastAsia="Times New Roman" w:hAnsi="Courier New" w:cs="Courier New"/>
@@ -1019,6 +1061,7 @@
         </w:rPr>
       </w:pPr>
       <w:proofErr w:type="spellStart"/>
+      <w:proofErr w:type="gramStart"/>
       <w:r>
         <w:rPr>
           <w:rStyle w:val="hljs-keyword"/>
@@ -1028,6 +1071,7 @@
         <w:t>void</w:t>
       </w:r>
       <w:proofErr w:type="spellEnd"/>
+      <w:proofErr w:type="gramEnd"/>
       <w:r>
         <w:rPr>
           <w:rStyle w:val="hljs-function"/>
@@ -1243,6 +1287,7 @@
         <w:br/>
       </w:r>
       <w:proofErr w:type="spellStart"/>
+      <w:proofErr w:type="gramStart"/>
       <w:r>
         <w:rPr>
           <w:rStyle w:val="hljs-keyword"/>
@@ -1252,6 +1297,7 @@
         <w:t>void</w:t>
       </w:r>
       <w:proofErr w:type="spellEnd"/>
+      <w:proofErr w:type="gramEnd"/>
       <w:r>
         <w:rPr>
           <w:rStyle w:val="hljs-function"/>
@@ -1360,6 +1406,7 @@
         </w:rPr>
       </w:pPr>
       <w:proofErr w:type="spellStart"/>
+      <w:proofErr w:type="gramStart"/>
       <w:r>
         <w:rPr>
           <w:rStyle w:val="hljs-keyword"/>
@@ -1369,6 +1416,7 @@
         <w:t>void</w:t>
       </w:r>
       <w:proofErr w:type="spellEnd"/>
+      <w:proofErr w:type="gramEnd"/>
       <w:r>
         <w:rPr>
           <w:rStyle w:val="hljs-function"/>
@@ -1592,6 +1640,7 @@
         </w:rPr>
       </w:pPr>
       <w:proofErr w:type="spellStart"/>
+      <w:proofErr w:type="gramStart"/>
       <w:r>
         <w:rPr>
           <w:rStyle w:val="hljs-keyword"/>
@@ -1601,6 +1650,7 @@
         <w:t>void</w:t>
       </w:r>
       <w:proofErr w:type="spellEnd"/>
+      <w:proofErr w:type="gramEnd"/>
       <w:r>
         <w:rPr>
           <w:rStyle w:val="hljs-function"/>
@@ -1709,6 +1759,7 @@
         </w:rPr>
       </w:pPr>
       <w:proofErr w:type="spellStart"/>
+      <w:proofErr w:type="gramStart"/>
       <w:r>
         <w:rPr>
           <w:rStyle w:val="hljs-keyword"/>
@@ -1718,6 +1769,7 @@
         <w:t>void</w:t>
       </w:r>
       <w:proofErr w:type="spellEnd"/>
+      <w:proofErr w:type="gramEnd"/>
       <w:r>
         <w:rPr>
           <w:rStyle w:val="hljs-function"/>
@@ -1945,7 +1997,16 @@
           <w:color w:val="FFFFFF" w:themeColor="background1"/>
           <w:highlight w:val="black"/>
         </w:rPr>
-        <w:t>SDL_GetWindowFlags</w:t>
+        <w:t>SDL_</w:t>
+      </w:r>
+      <w:proofErr w:type="gramStart"/>
+      <w:r>
+        <w:rPr>
+          <w:rStyle w:val="hljs-title"/>
+          <w:color w:val="FFFFFF" w:themeColor="background1"/>
+          <w:highlight w:val="black"/>
+        </w:rPr>
+        <w:t>GetWindowFlags</w:t>
       </w:r>
       <w:proofErr w:type="spellEnd"/>
       <w:r>
@@ -1957,6 +2018,7 @@
         <w:t>(</w:t>
       </w:r>
       <w:proofErr w:type="spellStart"/>
+      <w:proofErr w:type="gramEnd"/>
       <w:r>
         <w:rPr>
           <w:rStyle w:val="hljs-params"/>
@@ -2118,6 +2180,7 @@
         </w:rPr>
       </w:pPr>
       <w:proofErr w:type="spellStart"/>
+      <w:proofErr w:type="gramStart"/>
       <w:r>
         <w:rPr>
           <w:rStyle w:val="hljs-keyword"/>
@@ -2127,6 +2190,7 @@
         <w:t>void</w:t>
       </w:r>
       <w:proofErr w:type="spellEnd"/>
+      <w:proofErr w:type="gramEnd"/>
       <w:r>
         <w:rPr>
           <w:rStyle w:val="hljs-function"/>
@@ -2200,6 +2264,7 @@
         </w:rPr>
       </w:pPr>
       <w:proofErr w:type="spellStart"/>
+      <w:proofErr w:type="gramStart"/>
       <w:r>
         <w:rPr>
           <w:rStyle w:val="hljs-keyword"/>
@@ -2209,6 +2274,7 @@
         <w:t>void</w:t>
       </w:r>
       <w:proofErr w:type="spellEnd"/>
+      <w:proofErr w:type="gramEnd"/>
       <w:r>
         <w:rPr>
           <w:rStyle w:val="hljs-function"/>
@@ -2281,6 +2347,7 @@
         </w:rPr>
       </w:pPr>
       <w:proofErr w:type="spellStart"/>
+      <w:proofErr w:type="gramStart"/>
       <w:r>
         <w:rPr>
           <w:rStyle w:val="hljs-keyword"/>
@@ -2290,6 +2357,7 @@
         <w:t>void</w:t>
       </w:r>
       <w:proofErr w:type="spellEnd"/>
+      <w:proofErr w:type="gramEnd"/>
       <w:r>
         <w:rPr>
           <w:rStyle w:val="hljs-function"/>
@@ -2478,6 +2546,7 @@
         </w:rPr>
       </w:pPr>
       <w:proofErr w:type="spellStart"/>
+      <w:proofErr w:type="gramStart"/>
       <w:r>
         <w:rPr>
           <w:rStyle w:val="hljs-keyword"/>
@@ -2487,6 +2556,7 @@
         <w:t>void</w:t>
       </w:r>
       <w:proofErr w:type="spellEnd"/>
+      <w:proofErr w:type="gramEnd"/>
       <w:r>
         <w:rPr>
           <w:rStyle w:val="hljs-function"/>
@@ -2558,6 +2628,7 @@
         </w:rPr>
       </w:pPr>
       <w:proofErr w:type="spellStart"/>
+      <w:proofErr w:type="gramStart"/>
       <w:r>
         <w:rPr>
           <w:rStyle w:val="hljs-keyword"/>
@@ -2567,6 +2638,7 @@
         <w:t>void</w:t>
       </w:r>
       <w:proofErr w:type="spellEnd"/>
+      <w:proofErr w:type="gramEnd"/>
       <w:r>
         <w:rPr>
           <w:rStyle w:val="hljs-function"/>
@@ -2753,6 +2825,7 @@
         </w:rPr>
       </w:pPr>
       <w:proofErr w:type="spellStart"/>
+      <w:proofErr w:type="gramStart"/>
       <w:r>
         <w:rPr>
           <w:rStyle w:val="hljs-keyword"/>
@@ -2762,6 +2835,7 @@
         <w:t>int</w:t>
       </w:r>
       <w:proofErr w:type="spellEnd"/>
+      <w:proofErr w:type="gramEnd"/>
       <w:r>
         <w:rPr>
           <w:rStyle w:val="hljs-function"/>
@@ -2949,6 +3023,7 @@
         </w:rPr>
       </w:pPr>
       <w:proofErr w:type="spellStart"/>
+      <w:proofErr w:type="gramStart"/>
       <w:r>
         <w:rPr>
           <w:rStyle w:val="hljs-keyword"/>
@@ -2958,6 +3033,7 @@
         <w:t>void</w:t>
       </w:r>
       <w:proofErr w:type="spellEnd"/>
+      <w:proofErr w:type="gramEnd"/>
       <w:r>
         <w:rPr>
           <w:rStyle w:val="hljs-function"/>
@@ -3322,7 +3398,23 @@
           <w:lang w:eastAsia="fr-FR"/>
         </w:rPr>
         <w:br/>
-        <w:t xml:space="preserve">Il est associé a la fenêtre lors de sa création avec la fonction suivante </w:t>
+        <w:t xml:space="preserve">Il est associé </w:t>
+      </w:r>
+      <w:proofErr w:type="gramStart"/>
+      <w:r>
+        <w:rPr>
+          <w:rFonts w:eastAsia="Times New Roman" w:cstheme="minorHAnsi"/>
+          <w:lang w:eastAsia="fr-FR"/>
+        </w:rPr>
+        <w:t>a</w:t>
+      </w:r>
+      <w:proofErr w:type="gramEnd"/>
+      <w:r>
+        <w:rPr>
+          <w:rFonts w:eastAsia="Times New Roman" w:cstheme="minorHAnsi"/>
+          <w:lang w:eastAsia="fr-FR"/>
+        </w:rPr>
+        <w:t xml:space="preserve"> la fenêtre lors de sa création avec la fonction suivante </w:t>
       </w:r>
       <w:proofErr w:type="spellStart"/>
       <w:r>
@@ -3433,9 +3525,9 @@
           <w:highlight w:val="black"/>
           <w:lang w:val="en" w:eastAsia="fr-FR"/>
         </w:rPr>
-        <w:t>SDL_CreateRenderer</w:t>
-      </w:r>
-      <w:proofErr w:type="spellEnd"/>
+        <w:t>SDL_</w:t>
+      </w:r>
+      <w:proofErr w:type="gramStart"/>
       <w:r>
         <w:rPr>
           <w:rFonts w:ascii="Courier New" w:eastAsia="Times New Roman" w:hAnsi="Courier New" w:cs="Courier New"/>
@@ -3445,9 +3537,22 @@
           <w:highlight w:val="black"/>
           <w:lang w:val="en" w:eastAsia="fr-FR"/>
         </w:rPr>
+        <w:t>CreateRenderer</w:t>
+      </w:r>
+      <w:proofErr w:type="spellEnd"/>
+      <w:r>
+        <w:rPr>
+          <w:rFonts w:ascii="Courier New" w:eastAsia="Times New Roman" w:hAnsi="Courier New" w:cs="Courier New"/>
+          <w:color w:val="FFFFFF" w:themeColor="background1"/>
+          <w:sz w:val="20"/>
+          <w:szCs w:val="20"/>
+          <w:highlight w:val="black"/>
+          <w:lang w:val="en" w:eastAsia="fr-FR"/>
+        </w:rPr>
         <w:t>(</w:t>
       </w:r>
       <w:proofErr w:type="spellStart"/>
+      <w:proofErr w:type="gramEnd"/>
       <w:r>
         <w:rPr>
           <w:rFonts w:ascii="Courier New" w:eastAsia="Times New Roman" w:hAnsi="Courier New" w:cs="Courier New"/>
@@ -3694,9 +3799,9 @@
           <w:highlight w:val="black"/>
           <w:lang w:val="en" w:eastAsia="fr-FR"/>
         </w:rPr>
-        <w:t>SDL_CreateWindowAndRenderer</w:t>
-      </w:r>
-      <w:proofErr w:type="spellEnd"/>
+        <w:t>SDL_</w:t>
+      </w:r>
+      <w:proofErr w:type="gramStart"/>
       <w:r>
         <w:rPr>
           <w:rFonts w:ascii="Courier New" w:eastAsia="Times New Roman" w:hAnsi="Courier New" w:cs="Courier New"/>
@@ -3706,7 +3811,31 @@
           <w:highlight w:val="black"/>
           <w:lang w:val="en" w:eastAsia="fr-FR"/>
         </w:rPr>
-        <w:t>(int            width,</w:t>
+        <w:t>CreateWindowAndRenderer</w:t>
+      </w:r>
+      <w:proofErr w:type="spellEnd"/>
+      <w:r>
+        <w:rPr>
+          <w:rFonts w:ascii="Courier New" w:eastAsia="Times New Roman" w:hAnsi="Courier New" w:cs="Courier New"/>
+          <w:color w:val="FFFFFF" w:themeColor="background1"/>
+          <w:sz w:val="20"/>
+          <w:szCs w:val="20"/>
+          <w:highlight w:val="black"/>
+          <w:lang w:val="en" w:eastAsia="fr-FR"/>
+        </w:rPr>
+        <w:t>(</w:t>
+      </w:r>
+      <w:proofErr w:type="gramEnd"/>
+      <w:r>
+        <w:rPr>
+          <w:rFonts w:ascii="Courier New" w:eastAsia="Times New Roman" w:hAnsi="Courier New" w:cs="Courier New"/>
+          <w:color w:val="FFFFFF" w:themeColor="background1"/>
+          <w:sz w:val="20"/>
+          <w:szCs w:val="20"/>
+          <w:highlight w:val="black"/>
+          <w:lang w:val="en" w:eastAsia="fr-FR"/>
+        </w:rPr>
+        <w:t>int            width,</w:t>
       </w:r>
     </w:p>
     <w:p>
@@ -4083,15 +4212,31 @@
           <w:rFonts w:eastAsia="Times New Roman" w:cstheme="minorHAnsi"/>
           <w:lang w:eastAsia="fr-FR"/>
         </w:rPr>
-        <w:t xml:space="preserve">(Voir le </w:t>
-      </w:r>
-      <w:proofErr w:type="spellStart"/>
-      <w:r>
-        <w:rPr>
-          <w:rFonts w:eastAsia="Times New Roman" w:cstheme="minorHAnsi"/>
-          <w:lang w:eastAsia="fr-FR"/>
-        </w:rPr>
-        <w:t>main.c</w:t>
+        <w:t xml:space="preserve">(Voir </w:t>
+      </w:r>
+      <w:proofErr w:type="gramStart"/>
+      <w:r>
+        <w:rPr>
+          <w:rFonts w:eastAsia="Times New Roman" w:cstheme="minorHAnsi"/>
+          <w:lang w:eastAsia="fr-FR"/>
+        </w:rPr>
+        <w:t xml:space="preserve">le </w:t>
+      </w:r>
+      <w:proofErr w:type="spellStart"/>
+      <w:r>
+        <w:rPr>
+          <w:rFonts w:eastAsia="Times New Roman" w:cstheme="minorHAnsi"/>
+          <w:lang w:eastAsia="fr-FR"/>
+        </w:rPr>
+        <w:t>main</w:t>
+      </w:r>
+      <w:proofErr w:type="gramEnd"/>
+      <w:r>
+        <w:rPr>
+          <w:rFonts w:eastAsia="Times New Roman" w:cstheme="minorHAnsi"/>
+          <w:lang w:eastAsia="fr-FR"/>
+        </w:rPr>
+        <w:t>.c</w:t>
       </w:r>
       <w:proofErr w:type="spellEnd"/>
       <w:r>
@@ -4200,6 +4345,100 @@
           <w:sz w:val="28"/>
           <w:szCs w:val="28"/>
         </w:rPr>
+        <w:t>SDL_</w:t>
+      </w:r>
+      <w:proofErr w:type="gramStart"/>
+      <w:r>
+        <w:rPr>
+          <w:rFonts w:ascii="Arial" w:hAnsi="Arial" w:cs="Arial"/>
+          <w:sz w:val="28"/>
+          <w:szCs w:val="28"/>
+        </w:rPr>
+        <w:t>Rect</w:t>
+      </w:r>
+      <w:proofErr w:type="spellEnd"/>
+      <w:r>
+        <w:rPr>
+          <w:rFonts w:ascii="Arial" w:hAnsi="Arial" w:cs="Arial"/>
+          <w:sz w:val="28"/>
+          <w:szCs w:val="28"/>
+        </w:rPr>
+        <w:t>:</w:t>
+      </w:r>
+      <w:proofErr w:type="gramEnd"/>
+      <w:r>
+        <w:rPr>
+          <w:rFonts w:ascii="Arial" w:hAnsi="Arial" w:cs="Arial"/>
+          <w:sz w:val="28"/>
+          <w:szCs w:val="28"/>
+        </w:rPr>
+        <w:t xml:space="preserve"> </w:t>
+      </w:r>
+      <w:r>
+        <w:rPr>
+          <w:rFonts w:ascii="Arial" w:hAnsi="Arial" w:cs="Arial"/>
+          <w:sz w:val="28"/>
+          <w:szCs w:val="28"/>
+        </w:rPr>
+        <w:t>Donnez</w:t>
+      </w:r>
+      <w:r>
+        <w:rPr>
+          <w:rFonts w:ascii="Arial" w:hAnsi="Arial" w:cs="Arial"/>
+          <w:sz w:val="28"/>
+          <w:szCs w:val="28"/>
+        </w:rPr>
+        <w:t xml:space="preserve"> </w:t>
+      </w:r>
+      <w:r>
+        <w:rPr>
+          <w:rFonts w:ascii="Arial" w:hAnsi="Arial" w:cs="Arial"/>
+          <w:sz w:val="28"/>
+          <w:szCs w:val="28"/>
+        </w:rPr>
+        <w:t>et expliquez</w:t>
+      </w:r>
+      <w:r>
+        <w:rPr>
+          <w:rFonts w:ascii="Arial" w:hAnsi="Arial" w:cs="Arial"/>
+          <w:sz w:val="28"/>
+          <w:szCs w:val="28"/>
+        </w:rPr>
+        <w:t xml:space="preserve"> </w:t>
+      </w:r>
+      <w:r>
+        <w:rPr>
+          <w:rFonts w:ascii="Arial" w:hAnsi="Arial" w:cs="Arial"/>
+          <w:sz w:val="28"/>
+          <w:szCs w:val="28"/>
+        </w:rPr>
+        <w:t xml:space="preserve">le code de la déclaration d’un </w:t>
+      </w:r>
+      <w:proofErr w:type="spellStart"/>
+      <w:r>
+        <w:rPr>
+          <w:rFonts w:ascii="Arial" w:hAnsi="Arial" w:cs="Arial"/>
+          <w:sz w:val="28"/>
+          <w:szCs w:val="28"/>
+        </w:rPr>
+        <w:t>SDL_Point</w:t>
+      </w:r>
+      <w:proofErr w:type="spellEnd"/>
+      <w:r>
+        <w:rPr>
+          <w:rFonts w:ascii="Arial" w:hAnsi="Arial" w:cs="Arial"/>
+          <w:sz w:val="28"/>
+          <w:szCs w:val="28"/>
+        </w:rPr>
+        <w:t xml:space="preserve"> et </w:t>
+      </w:r>
+      <w:proofErr w:type="spellStart"/>
+      <w:r>
+        <w:rPr>
+          <w:rFonts w:ascii="Arial" w:hAnsi="Arial" w:cs="Arial"/>
+          <w:sz w:val="28"/>
+          <w:szCs w:val="28"/>
+        </w:rPr>
         <w:t>SDL_Rect</w:t>
       </w:r>
       <w:proofErr w:type="spellEnd"/>
@@ -4209,90 +4448,6 @@
           <w:sz w:val="28"/>
           <w:szCs w:val="28"/>
         </w:rPr>
-        <w:t>:</w:t>
-      </w:r>
-      <w:r>
-        <w:rPr>
-          <w:rFonts w:ascii="Arial" w:hAnsi="Arial" w:cs="Arial"/>
-          <w:sz w:val="28"/>
-          <w:szCs w:val="28"/>
-        </w:rPr>
-        <w:t xml:space="preserve"> </w:t>
-      </w:r>
-      <w:r>
-        <w:rPr>
-          <w:rFonts w:ascii="Arial" w:hAnsi="Arial" w:cs="Arial"/>
-          <w:sz w:val="28"/>
-          <w:szCs w:val="28"/>
-        </w:rPr>
-        <w:t>Donnez</w:t>
-      </w:r>
-      <w:r>
-        <w:rPr>
-          <w:rFonts w:ascii="Arial" w:hAnsi="Arial" w:cs="Arial"/>
-          <w:sz w:val="28"/>
-          <w:szCs w:val="28"/>
-        </w:rPr>
-        <w:t xml:space="preserve"> </w:t>
-      </w:r>
-      <w:r>
-        <w:rPr>
-          <w:rFonts w:ascii="Arial" w:hAnsi="Arial" w:cs="Arial"/>
-          <w:sz w:val="28"/>
-          <w:szCs w:val="28"/>
-        </w:rPr>
-        <w:t>et expliquez</w:t>
-      </w:r>
-      <w:r>
-        <w:rPr>
-          <w:rFonts w:ascii="Arial" w:hAnsi="Arial" w:cs="Arial"/>
-          <w:sz w:val="28"/>
-          <w:szCs w:val="28"/>
-        </w:rPr>
-        <w:t xml:space="preserve"> </w:t>
-      </w:r>
-      <w:r>
-        <w:rPr>
-          <w:rFonts w:ascii="Arial" w:hAnsi="Arial" w:cs="Arial"/>
-          <w:sz w:val="28"/>
-          <w:szCs w:val="28"/>
-        </w:rPr>
-        <w:t xml:space="preserve">le code de la déclaration d’un </w:t>
-      </w:r>
-      <w:proofErr w:type="spellStart"/>
-      <w:r>
-        <w:rPr>
-          <w:rFonts w:ascii="Arial" w:hAnsi="Arial" w:cs="Arial"/>
-          <w:sz w:val="28"/>
-          <w:szCs w:val="28"/>
-        </w:rPr>
-        <w:t>SDL_Point</w:t>
-      </w:r>
-      <w:proofErr w:type="spellEnd"/>
-      <w:r>
-        <w:rPr>
-          <w:rFonts w:ascii="Arial" w:hAnsi="Arial" w:cs="Arial"/>
-          <w:sz w:val="28"/>
-          <w:szCs w:val="28"/>
-        </w:rPr>
-        <w:t xml:space="preserve"> et </w:t>
-      </w:r>
-      <w:proofErr w:type="spellStart"/>
-      <w:r>
-        <w:rPr>
-          <w:rFonts w:ascii="Arial" w:hAnsi="Arial" w:cs="Arial"/>
-          <w:sz w:val="28"/>
-          <w:szCs w:val="28"/>
-        </w:rPr>
-        <w:t>SDL_Rect</w:t>
-      </w:r>
-      <w:proofErr w:type="spellEnd"/>
-      <w:r>
-        <w:rPr>
-          <w:rFonts w:ascii="Arial" w:hAnsi="Arial" w:cs="Arial"/>
-          <w:sz w:val="28"/>
-          <w:szCs w:val="28"/>
-        </w:rPr>
         <w:t xml:space="preserve"> (5 points)</w:t>
       </w:r>
     </w:p>
@@ -4381,15 +4536,31 @@
           <w:rFonts w:eastAsia="Times New Roman" w:cstheme="minorHAnsi"/>
           <w:lang w:eastAsia="fr-FR"/>
         </w:rPr>
-        <w:t xml:space="preserve">(Voir le </w:t>
-      </w:r>
-      <w:proofErr w:type="spellStart"/>
-      <w:r>
-        <w:rPr>
-          <w:rFonts w:eastAsia="Times New Roman" w:cstheme="minorHAnsi"/>
-          <w:lang w:eastAsia="fr-FR"/>
-        </w:rPr>
-        <w:t>main.c</w:t>
+        <w:t xml:space="preserve">(Voir </w:t>
+      </w:r>
+      <w:proofErr w:type="gramStart"/>
+      <w:r>
+        <w:rPr>
+          <w:rFonts w:eastAsia="Times New Roman" w:cstheme="minorHAnsi"/>
+          <w:lang w:eastAsia="fr-FR"/>
+        </w:rPr>
+        <w:t xml:space="preserve">le </w:t>
+      </w:r>
+      <w:proofErr w:type="spellStart"/>
+      <w:r>
+        <w:rPr>
+          <w:rFonts w:eastAsia="Times New Roman" w:cstheme="minorHAnsi"/>
+          <w:lang w:eastAsia="fr-FR"/>
+        </w:rPr>
+        <w:t>main</w:t>
+      </w:r>
+      <w:proofErr w:type="gramEnd"/>
+      <w:r>
+        <w:rPr>
+          <w:rFonts w:eastAsia="Times New Roman" w:cstheme="minorHAnsi"/>
+          <w:lang w:eastAsia="fr-FR"/>
+        </w:rPr>
+        <w:t>.c</w:t>
       </w:r>
       <w:proofErr w:type="spellEnd"/>
       <w:r>
@@ -4810,15 +4981,31 @@
           <w:rFonts w:eastAsia="Times New Roman" w:cstheme="minorHAnsi"/>
           <w:lang w:eastAsia="fr-FR"/>
         </w:rPr>
-        <w:t xml:space="preserve">(Voir le </w:t>
-      </w:r>
-      <w:proofErr w:type="spellStart"/>
-      <w:r>
-        <w:rPr>
-          <w:rFonts w:eastAsia="Times New Roman" w:cstheme="minorHAnsi"/>
-          <w:lang w:eastAsia="fr-FR"/>
-        </w:rPr>
-        <w:t>main.c</w:t>
+        <w:t xml:space="preserve">(Voir </w:t>
+      </w:r>
+      <w:proofErr w:type="gramStart"/>
+      <w:r>
+        <w:rPr>
+          <w:rFonts w:eastAsia="Times New Roman" w:cstheme="minorHAnsi"/>
+          <w:lang w:eastAsia="fr-FR"/>
+        </w:rPr>
+        <w:t xml:space="preserve">le </w:t>
+      </w:r>
+      <w:proofErr w:type="spellStart"/>
+      <w:r>
+        <w:rPr>
+          <w:rFonts w:eastAsia="Times New Roman" w:cstheme="minorHAnsi"/>
+          <w:lang w:eastAsia="fr-FR"/>
+        </w:rPr>
+        <w:t>main</w:t>
+      </w:r>
+      <w:proofErr w:type="gramEnd"/>
+      <w:r>
+        <w:rPr>
+          <w:rFonts w:eastAsia="Times New Roman" w:cstheme="minorHAnsi"/>
+          <w:lang w:eastAsia="fr-FR"/>
+        </w:rPr>
+        <w:t>.c</w:t>
       </w:r>
       <w:proofErr w:type="spellEnd"/>
       <w:r>
@@ -5009,15 +5196,31 @@
           <w:rFonts w:eastAsia="Times New Roman" w:cstheme="minorHAnsi"/>
           <w:lang w:eastAsia="fr-FR"/>
         </w:rPr>
-        <w:t xml:space="preserve">(Voir le </w:t>
-      </w:r>
-      <w:proofErr w:type="spellStart"/>
-      <w:r>
-        <w:rPr>
-          <w:rFonts w:eastAsia="Times New Roman" w:cstheme="minorHAnsi"/>
-          <w:lang w:eastAsia="fr-FR"/>
-        </w:rPr>
-        <w:t>main.c</w:t>
+        <w:t xml:space="preserve">(Voir </w:t>
+      </w:r>
+      <w:proofErr w:type="gramStart"/>
+      <w:r>
+        <w:rPr>
+          <w:rFonts w:eastAsia="Times New Roman" w:cstheme="minorHAnsi"/>
+          <w:lang w:eastAsia="fr-FR"/>
+        </w:rPr>
+        <w:t xml:space="preserve">le </w:t>
+      </w:r>
+      <w:proofErr w:type="spellStart"/>
+      <w:r>
+        <w:rPr>
+          <w:rFonts w:eastAsia="Times New Roman" w:cstheme="minorHAnsi"/>
+          <w:lang w:eastAsia="fr-FR"/>
+        </w:rPr>
+        <w:t>main</w:t>
+      </w:r>
+      <w:proofErr w:type="gramEnd"/>
+      <w:r>
+        <w:rPr>
+          <w:rFonts w:eastAsia="Times New Roman" w:cstheme="minorHAnsi"/>
+          <w:lang w:eastAsia="fr-FR"/>
+        </w:rPr>
+        <w:t>.c</w:t>
       </w:r>
       <w:proofErr w:type="spellEnd"/>
       <w:r>
@@ -5431,15 +5634,31 @@
           <w:rFonts w:eastAsia="Times New Roman" w:cstheme="minorHAnsi"/>
           <w:lang w:eastAsia="fr-FR"/>
         </w:rPr>
-        <w:t xml:space="preserve">(Voir le </w:t>
-      </w:r>
-      <w:proofErr w:type="spellStart"/>
-      <w:r>
-        <w:rPr>
-          <w:rFonts w:eastAsia="Times New Roman" w:cstheme="minorHAnsi"/>
-          <w:lang w:eastAsia="fr-FR"/>
-        </w:rPr>
-        <w:t>main.c</w:t>
+        <w:t xml:space="preserve">(Voir </w:t>
+      </w:r>
+      <w:proofErr w:type="gramStart"/>
+      <w:r>
+        <w:rPr>
+          <w:rFonts w:eastAsia="Times New Roman" w:cstheme="minorHAnsi"/>
+          <w:lang w:eastAsia="fr-FR"/>
+        </w:rPr>
+        <w:t xml:space="preserve">le </w:t>
+      </w:r>
+      <w:proofErr w:type="spellStart"/>
+      <w:r>
+        <w:rPr>
+          <w:rFonts w:eastAsia="Times New Roman" w:cstheme="minorHAnsi"/>
+          <w:lang w:eastAsia="fr-FR"/>
+        </w:rPr>
+        <w:t>main</w:t>
+      </w:r>
+      <w:proofErr w:type="gramEnd"/>
+      <w:r>
+        <w:rPr>
+          <w:rFonts w:eastAsia="Times New Roman" w:cstheme="minorHAnsi"/>
+          <w:lang w:eastAsia="fr-FR"/>
+        </w:rPr>
+        <w:t>.c</w:t>
       </w:r>
       <w:proofErr w:type="spellEnd"/>
       <w:r>
@@ -5915,9 +6134,9 @@
           <w:highlight w:val="black"/>
           <w:lang w:val="en" w:eastAsia="fr-FR"/>
         </w:rPr>
-        <w:t>SDL_RenderDrawPoint</w:t>
-      </w:r>
-      <w:proofErr w:type="spellEnd"/>
+        <w:t>SDL_</w:t>
+      </w:r>
+      <w:proofErr w:type="gramStart"/>
       <w:r>
         <w:rPr>
           <w:rFonts w:ascii="Courier New" w:eastAsia="Times New Roman" w:hAnsi="Courier New" w:cs="Courier New"/>
@@ -5927,9 +6146,22 @@
           <w:highlight w:val="black"/>
           <w:lang w:val="en" w:eastAsia="fr-FR"/>
         </w:rPr>
+        <w:t>RenderDrawPoint</w:t>
+      </w:r>
+      <w:proofErr w:type="spellEnd"/>
+      <w:r>
+        <w:rPr>
+          <w:rFonts w:ascii="Courier New" w:eastAsia="Times New Roman" w:hAnsi="Courier New" w:cs="Courier New"/>
+          <w:color w:val="FFFFFF" w:themeColor="background1"/>
+          <w:sz w:val="20"/>
+          <w:szCs w:val="20"/>
+          <w:highlight w:val="black"/>
+          <w:lang w:val="en" w:eastAsia="fr-FR"/>
+        </w:rPr>
         <w:t>(</w:t>
       </w:r>
       <w:proofErr w:type="spellStart"/>
+      <w:proofErr w:type="gramEnd"/>
       <w:r>
         <w:rPr>
           <w:rFonts w:ascii="Courier New" w:eastAsia="Times New Roman" w:hAnsi="Courier New" w:cs="Courier New"/>
@@ -6178,9 +6410,9 @@
           <w:highlight w:val="black"/>
           <w:lang w:val="en" w:eastAsia="fr-FR"/>
         </w:rPr>
-        <w:t>SDL_RenderDrawLine</w:t>
-      </w:r>
-      <w:proofErr w:type="spellEnd"/>
+        <w:t>SDL_</w:t>
+      </w:r>
+      <w:proofErr w:type="gramStart"/>
       <w:r>
         <w:rPr>
           <w:rFonts w:ascii="Courier New" w:eastAsia="Times New Roman" w:hAnsi="Courier New" w:cs="Courier New"/>
@@ -6190,9 +6422,22 @@
           <w:highlight w:val="black"/>
           <w:lang w:val="en" w:eastAsia="fr-FR"/>
         </w:rPr>
+        <w:t>RenderDrawLine</w:t>
+      </w:r>
+      <w:proofErr w:type="spellEnd"/>
+      <w:r>
+        <w:rPr>
+          <w:rFonts w:ascii="Courier New" w:eastAsia="Times New Roman" w:hAnsi="Courier New" w:cs="Courier New"/>
+          <w:color w:val="FFFFFF" w:themeColor="background1"/>
+          <w:sz w:val="20"/>
+          <w:szCs w:val="20"/>
+          <w:highlight w:val="black"/>
+          <w:lang w:val="en" w:eastAsia="fr-FR"/>
+        </w:rPr>
         <w:t>(</w:t>
       </w:r>
       <w:proofErr w:type="spellStart"/>
+      <w:proofErr w:type="gramEnd"/>
       <w:r>
         <w:rPr>
           <w:rFonts w:ascii="Courier New" w:eastAsia="Times New Roman" w:hAnsi="Courier New" w:cs="Courier New"/>
@@ -6752,6 +6997,7 @@
         <w:t xml:space="preserve">, permet d’attendre le nombre de millisecondes passées en arguments avant de retourner de la fonction et ainsi passer </w:t>
       </w:r>
       <w:proofErr w:type="spellStart"/>
+      <w:proofErr w:type="gramStart"/>
       <w:r>
         <w:rPr>
           <w:rFonts w:eastAsia="Times New Roman" w:cstheme="minorHAnsi"/>
@@ -6760,6 +7006,7 @@
         <w:t>a</w:t>
       </w:r>
       <w:proofErr w:type="spellEnd"/>
+      <w:proofErr w:type="gramEnd"/>
       <w:r>
         <w:rPr>
           <w:rFonts w:eastAsia="Times New Roman" w:cstheme="minorHAnsi"/>
@@ -7184,7 +7431,23 @@
           <w:rFonts w:eastAsia="Times New Roman" w:cstheme="minorHAnsi"/>
           <w:lang w:eastAsia="fr-FR"/>
         </w:rPr>
-        <w:t xml:space="preserve">(voir le </w:t>
+        <w:t>(</w:t>
+      </w:r>
+      <w:proofErr w:type="gramStart"/>
+      <w:r>
+        <w:rPr>
+          <w:rFonts w:eastAsia="Times New Roman" w:cstheme="minorHAnsi"/>
+          <w:lang w:eastAsia="fr-FR"/>
+        </w:rPr>
+        <w:t>voir</w:t>
+      </w:r>
+      <w:proofErr w:type="gramEnd"/>
+      <w:r>
+        <w:rPr>
+          <w:rFonts w:eastAsia="Times New Roman" w:cstheme="minorHAnsi"/>
+          <w:lang w:eastAsia="fr-FR"/>
+        </w:rPr>
+        <w:t xml:space="preserve"> le </w:t>
       </w:r>
       <w:proofErr w:type="spellStart"/>
       <w:r>
@@ -7438,7 +7701,23 @@
           <w:rFonts w:eastAsia="Times New Roman" w:cstheme="minorHAnsi"/>
           <w:lang w:eastAsia="fr-FR"/>
         </w:rPr>
-        <w:t xml:space="preserve">(voir le </w:t>
+        <w:t>(</w:t>
+      </w:r>
+      <w:proofErr w:type="gramStart"/>
+      <w:r>
+        <w:rPr>
+          <w:rFonts w:eastAsia="Times New Roman" w:cstheme="minorHAnsi"/>
+          <w:lang w:eastAsia="fr-FR"/>
+        </w:rPr>
+        <w:t>voir</w:t>
+      </w:r>
+      <w:proofErr w:type="gramEnd"/>
+      <w:r>
+        <w:rPr>
+          <w:rFonts w:eastAsia="Times New Roman" w:cstheme="minorHAnsi"/>
+          <w:lang w:eastAsia="fr-FR"/>
+        </w:rPr>
+        <w:t xml:space="preserve"> le </w:t>
       </w:r>
       <w:proofErr w:type="spellStart"/>
       <w:r>
@@ -7564,16 +7843,34 @@
           <w:szCs w:val="28"/>
         </w:rPr>
         <w:lastRenderedPageBreak/>
-        <w:t>SDL_BlitSurface</w:t>
-      </w:r>
-      <w:proofErr w:type="spellEnd"/>
-      <w:r>
-        <w:rPr>
-          <w:rFonts w:ascii="Arial" w:hAnsi="Arial" w:cs="Arial"/>
-          <w:sz w:val="28"/>
-          <w:szCs w:val="28"/>
-        </w:rPr>
-        <w:t>():</w:t>
+        <w:t>SDL_</w:t>
+      </w:r>
+      <w:proofErr w:type="gramStart"/>
+      <w:r>
+        <w:rPr>
+          <w:rFonts w:ascii="Arial" w:hAnsi="Arial" w:cs="Arial"/>
+          <w:sz w:val="28"/>
+          <w:szCs w:val="28"/>
+        </w:rPr>
+        <w:t>BlitSurface</w:t>
+      </w:r>
+      <w:proofErr w:type="spellEnd"/>
+      <w:r>
+        <w:rPr>
+          <w:rFonts w:ascii="Arial" w:hAnsi="Arial" w:cs="Arial"/>
+          <w:sz w:val="28"/>
+          <w:szCs w:val="28"/>
+        </w:rPr>
+        <w:t>(</w:t>
+      </w:r>
+      <w:proofErr w:type="gramEnd"/>
+      <w:r>
+        <w:rPr>
+          <w:rFonts w:ascii="Arial" w:hAnsi="Arial" w:cs="Arial"/>
+          <w:sz w:val="28"/>
+          <w:szCs w:val="28"/>
+        </w:rPr>
+        <w:t>):</w:t>
       </w:r>
       <w:r>
         <w:rPr>
@@ -7677,7 +7974,23 @@
           <w:rFonts w:eastAsia="Times New Roman" w:cstheme="minorHAnsi"/>
           <w:lang w:eastAsia="fr-FR"/>
         </w:rPr>
-        <w:t xml:space="preserve">(voir le </w:t>
+        <w:t>(</w:t>
+      </w:r>
+      <w:proofErr w:type="gramStart"/>
+      <w:r>
+        <w:rPr>
+          <w:rFonts w:eastAsia="Times New Roman" w:cstheme="minorHAnsi"/>
+          <w:lang w:eastAsia="fr-FR"/>
+        </w:rPr>
+        <w:t>voir</w:t>
+      </w:r>
+      <w:proofErr w:type="gramEnd"/>
+      <w:r>
+        <w:rPr>
+          <w:rFonts w:eastAsia="Times New Roman" w:cstheme="minorHAnsi"/>
+          <w:lang w:eastAsia="fr-FR"/>
+        </w:rPr>
+        <w:t xml:space="preserve"> le </w:t>
       </w:r>
       <w:proofErr w:type="spellStart"/>
       <w:r>
@@ -7907,7 +8220,23 @@
           <w:rFonts w:eastAsia="Times New Roman" w:cstheme="minorHAnsi"/>
           <w:lang w:eastAsia="fr-FR"/>
         </w:rPr>
-        <w:t xml:space="preserve">(voir le </w:t>
+        <w:t>(</w:t>
+      </w:r>
+      <w:proofErr w:type="gramStart"/>
+      <w:r>
+        <w:rPr>
+          <w:rFonts w:eastAsia="Times New Roman" w:cstheme="minorHAnsi"/>
+          <w:lang w:eastAsia="fr-FR"/>
+        </w:rPr>
+        <w:t>voir</w:t>
+      </w:r>
+      <w:proofErr w:type="gramEnd"/>
+      <w:r>
+        <w:rPr>
+          <w:rFonts w:eastAsia="Times New Roman" w:cstheme="minorHAnsi"/>
+          <w:lang w:eastAsia="fr-FR"/>
+        </w:rPr>
+        <w:t xml:space="preserve"> le </w:t>
       </w:r>
       <w:proofErr w:type="spellStart"/>
       <w:r>
@@ -8217,7 +8546,23 @@
           <w:rFonts w:eastAsia="Times New Roman" w:cstheme="minorHAnsi"/>
           <w:lang w:eastAsia="fr-FR"/>
         </w:rPr>
-        <w:t xml:space="preserve">(voir le </w:t>
+        <w:t>(</w:t>
+      </w:r>
+      <w:proofErr w:type="gramStart"/>
+      <w:r>
+        <w:rPr>
+          <w:rFonts w:eastAsia="Times New Roman" w:cstheme="minorHAnsi"/>
+          <w:lang w:eastAsia="fr-FR"/>
+        </w:rPr>
+        <w:t>voir</w:t>
+      </w:r>
+      <w:proofErr w:type="gramEnd"/>
+      <w:r>
+        <w:rPr>
+          <w:rFonts w:eastAsia="Times New Roman" w:cstheme="minorHAnsi"/>
+          <w:lang w:eastAsia="fr-FR"/>
+        </w:rPr>
+        <w:t xml:space="preserve"> le </w:t>
       </w:r>
       <w:proofErr w:type="spellStart"/>
       <w:r>
@@ -8328,77 +8673,111 @@
           <w:sz w:val="28"/>
           <w:szCs w:val="28"/>
         </w:rPr>
-        <w:t>SDL_RenderCopy</w:t>
-      </w:r>
-      <w:proofErr w:type="spellEnd"/>
-      <w:r>
-        <w:rPr>
-          <w:rFonts w:ascii="Arial" w:hAnsi="Arial" w:cs="Arial"/>
-          <w:sz w:val="28"/>
-          <w:szCs w:val="28"/>
-        </w:rPr>
-        <w:t>: A quoi sert cette méthode, donnez le code pour tester cette méthode (10 points)</w:t>
-      </w:r>
-    </w:p>
-    <w:p>
-      <w:pPr>
-        <w:tabs>
-          <w:tab w:val="left" w:pos="916"/>
-          <w:tab w:val="left" w:pos="1832"/>
-          <w:tab w:val="left" w:pos="2748"/>
-          <w:tab w:val="left" w:pos="3664"/>
-          <w:tab w:val="left" w:pos="4580"/>
-          <w:tab w:val="left" w:pos="5496"/>
-          <w:tab w:val="left" w:pos="6412"/>
-          <w:tab w:val="left" w:pos="7328"/>
-          <w:tab w:val="left" w:pos="8244"/>
-          <w:tab w:val="left" w:pos="9160"/>
-          <w:tab w:val="left" w:pos="10076"/>
-          <w:tab w:val="left" w:pos="10992"/>
-          <w:tab w:val="left" w:pos="11908"/>
-          <w:tab w:val="left" w:pos="12824"/>
-          <w:tab w:val="left" w:pos="13740"/>
-          <w:tab w:val="left" w:pos="14656"/>
-        </w:tabs>
-        <w:spacing w:after="0" w:line="240" w:lineRule="auto"/>
-        <w:rPr>
-          <w:rFonts w:eastAsia="Times New Roman" w:cstheme="minorHAnsi"/>
-          <w:lang w:eastAsia="fr-FR"/>
-        </w:rPr>
-      </w:pPr>
-    </w:p>
-    <w:p>
-      <w:pPr>
-        <w:tabs>
-          <w:tab w:val="left" w:pos="916"/>
-          <w:tab w:val="left" w:pos="1832"/>
-          <w:tab w:val="left" w:pos="2748"/>
-          <w:tab w:val="left" w:pos="3664"/>
-          <w:tab w:val="left" w:pos="4580"/>
-          <w:tab w:val="left" w:pos="5496"/>
-          <w:tab w:val="left" w:pos="6412"/>
-          <w:tab w:val="left" w:pos="7328"/>
-          <w:tab w:val="left" w:pos="8244"/>
-          <w:tab w:val="left" w:pos="9160"/>
-          <w:tab w:val="left" w:pos="10076"/>
-          <w:tab w:val="left" w:pos="10992"/>
-          <w:tab w:val="left" w:pos="11908"/>
-          <w:tab w:val="left" w:pos="12824"/>
-          <w:tab w:val="left" w:pos="13740"/>
-          <w:tab w:val="left" w:pos="14656"/>
-        </w:tabs>
-        <w:spacing w:after="0" w:line="240" w:lineRule="auto"/>
-        <w:rPr>
-          <w:rFonts w:eastAsia="Times New Roman" w:cstheme="minorHAnsi"/>
-          <w:lang w:eastAsia="fr-FR"/>
-        </w:rPr>
-      </w:pPr>
-      <w:r>
-        <w:rPr>
-          <w:rFonts w:eastAsia="Times New Roman" w:cstheme="minorHAnsi"/>
-          <w:lang w:eastAsia="fr-FR"/>
-        </w:rPr>
-        <w:t xml:space="preserve">(voir le </w:t>
+        <w:t>SDL_</w:t>
+      </w:r>
+      <w:proofErr w:type="gramStart"/>
+      <w:r>
+        <w:rPr>
+          <w:rFonts w:ascii="Arial" w:hAnsi="Arial" w:cs="Arial"/>
+          <w:sz w:val="28"/>
+          <w:szCs w:val="28"/>
+        </w:rPr>
+        <w:t>RenderCopy</w:t>
+      </w:r>
+      <w:proofErr w:type="spellEnd"/>
+      <w:r>
+        <w:rPr>
+          <w:rFonts w:ascii="Arial" w:hAnsi="Arial" w:cs="Arial"/>
+          <w:sz w:val="28"/>
+          <w:szCs w:val="28"/>
+        </w:rPr>
+        <w:t>:</w:t>
+      </w:r>
+      <w:proofErr w:type="gramEnd"/>
+      <w:r>
+        <w:rPr>
+          <w:rFonts w:ascii="Arial" w:hAnsi="Arial" w:cs="Arial"/>
+          <w:sz w:val="28"/>
+          <w:szCs w:val="28"/>
+        </w:rPr>
+        <w:t xml:space="preserve"> A quoi sert cette méthode, donnez le code pour tester cette méthode (10 points)</w:t>
+      </w:r>
+    </w:p>
+    <w:p>
+      <w:pPr>
+        <w:tabs>
+          <w:tab w:val="left" w:pos="916"/>
+          <w:tab w:val="left" w:pos="1832"/>
+          <w:tab w:val="left" w:pos="2748"/>
+          <w:tab w:val="left" w:pos="3664"/>
+          <w:tab w:val="left" w:pos="4580"/>
+          <w:tab w:val="left" w:pos="5496"/>
+          <w:tab w:val="left" w:pos="6412"/>
+          <w:tab w:val="left" w:pos="7328"/>
+          <w:tab w:val="left" w:pos="8244"/>
+          <w:tab w:val="left" w:pos="9160"/>
+          <w:tab w:val="left" w:pos="10076"/>
+          <w:tab w:val="left" w:pos="10992"/>
+          <w:tab w:val="left" w:pos="11908"/>
+          <w:tab w:val="left" w:pos="12824"/>
+          <w:tab w:val="left" w:pos="13740"/>
+          <w:tab w:val="left" w:pos="14656"/>
+        </w:tabs>
+        <w:spacing w:after="0" w:line="240" w:lineRule="auto"/>
+        <w:rPr>
+          <w:rFonts w:eastAsia="Times New Roman" w:cstheme="minorHAnsi"/>
+          <w:lang w:eastAsia="fr-FR"/>
+        </w:rPr>
+      </w:pPr>
+    </w:p>
+    <w:p>
+      <w:pPr>
+        <w:tabs>
+          <w:tab w:val="left" w:pos="916"/>
+          <w:tab w:val="left" w:pos="1832"/>
+          <w:tab w:val="left" w:pos="2748"/>
+          <w:tab w:val="left" w:pos="3664"/>
+          <w:tab w:val="left" w:pos="4580"/>
+          <w:tab w:val="left" w:pos="5496"/>
+          <w:tab w:val="left" w:pos="6412"/>
+          <w:tab w:val="left" w:pos="7328"/>
+          <w:tab w:val="left" w:pos="8244"/>
+          <w:tab w:val="left" w:pos="9160"/>
+          <w:tab w:val="left" w:pos="10076"/>
+          <w:tab w:val="left" w:pos="10992"/>
+          <w:tab w:val="left" w:pos="11908"/>
+          <w:tab w:val="left" w:pos="12824"/>
+          <w:tab w:val="left" w:pos="13740"/>
+          <w:tab w:val="left" w:pos="14656"/>
+        </w:tabs>
+        <w:spacing w:after="0" w:line="240" w:lineRule="auto"/>
+        <w:rPr>
+          <w:rFonts w:eastAsia="Times New Roman" w:cstheme="minorHAnsi"/>
+          <w:lang w:eastAsia="fr-FR"/>
+        </w:rPr>
+      </w:pPr>
+      <w:r>
+        <w:rPr>
+          <w:rFonts w:eastAsia="Times New Roman" w:cstheme="minorHAnsi"/>
+          <w:lang w:eastAsia="fr-FR"/>
+        </w:rPr>
+        <w:t>(</w:t>
+      </w:r>
+      <w:proofErr w:type="gramStart"/>
+      <w:r>
+        <w:rPr>
+          <w:rFonts w:eastAsia="Times New Roman" w:cstheme="minorHAnsi"/>
+          <w:lang w:eastAsia="fr-FR"/>
+        </w:rPr>
+        <w:t>voir</w:t>
+      </w:r>
+      <w:proofErr w:type="gramEnd"/>
+      <w:r>
+        <w:rPr>
+          <w:rFonts w:eastAsia="Times New Roman" w:cstheme="minorHAnsi"/>
+          <w:lang w:eastAsia="fr-FR"/>
+        </w:rPr>
+        <w:t xml:space="preserve"> le </w:t>
       </w:r>
       <w:proofErr w:type="spellStart"/>
       <w:r>
@@ -8525,138 +8904,188 @@
           <w:sz w:val="28"/>
           <w:szCs w:val="28"/>
         </w:rPr>
-        <w:t>SDL_QueryTexture</w:t>
-      </w:r>
-      <w:proofErr w:type="spellEnd"/>
-      <w:r>
-        <w:rPr>
-          <w:rFonts w:ascii="Arial" w:hAnsi="Arial" w:cs="Arial"/>
-          <w:sz w:val="28"/>
-          <w:szCs w:val="28"/>
-        </w:rPr>
-        <w:t>: A quoi sert cette méthode, donnez le code pour tester cette méthode (10 points)</w:t>
-      </w:r>
-    </w:p>
-    <w:p>
-      <w:pPr>
-        <w:tabs>
-          <w:tab w:val="left" w:pos="916"/>
-          <w:tab w:val="left" w:pos="1832"/>
-          <w:tab w:val="left" w:pos="2748"/>
-          <w:tab w:val="left" w:pos="3664"/>
-          <w:tab w:val="left" w:pos="4580"/>
-          <w:tab w:val="left" w:pos="5496"/>
-          <w:tab w:val="left" w:pos="6412"/>
-          <w:tab w:val="left" w:pos="7328"/>
-          <w:tab w:val="left" w:pos="8244"/>
-          <w:tab w:val="left" w:pos="9160"/>
-          <w:tab w:val="left" w:pos="10076"/>
-          <w:tab w:val="left" w:pos="10992"/>
-          <w:tab w:val="left" w:pos="11908"/>
-          <w:tab w:val="left" w:pos="12824"/>
-          <w:tab w:val="left" w:pos="13740"/>
-          <w:tab w:val="left" w:pos="14656"/>
-        </w:tabs>
-        <w:spacing w:after="0" w:line="240" w:lineRule="auto"/>
-        <w:rPr>
-          <w:rFonts w:eastAsia="Times New Roman" w:cstheme="minorHAnsi"/>
-          <w:lang w:eastAsia="fr-FR"/>
-        </w:rPr>
-      </w:pPr>
-    </w:p>
-    <w:p>
-      <w:pPr>
-        <w:tabs>
-          <w:tab w:val="left" w:pos="916"/>
-          <w:tab w:val="left" w:pos="1832"/>
-          <w:tab w:val="left" w:pos="2748"/>
-          <w:tab w:val="left" w:pos="3664"/>
-          <w:tab w:val="left" w:pos="4580"/>
-          <w:tab w:val="left" w:pos="5496"/>
-          <w:tab w:val="left" w:pos="6412"/>
-          <w:tab w:val="left" w:pos="7328"/>
-          <w:tab w:val="left" w:pos="8244"/>
-          <w:tab w:val="left" w:pos="9160"/>
-          <w:tab w:val="left" w:pos="10076"/>
-          <w:tab w:val="left" w:pos="10992"/>
-          <w:tab w:val="left" w:pos="11908"/>
-          <w:tab w:val="left" w:pos="12824"/>
-          <w:tab w:val="left" w:pos="13740"/>
-          <w:tab w:val="left" w:pos="14656"/>
-        </w:tabs>
-        <w:spacing w:after="0" w:line="240" w:lineRule="auto"/>
-        <w:rPr>
-          <w:rFonts w:eastAsia="Times New Roman" w:cstheme="minorHAnsi"/>
-          <w:lang w:eastAsia="fr-FR"/>
-        </w:rPr>
-      </w:pPr>
-      <w:r>
-        <w:rPr>
-          <w:rFonts w:eastAsia="Times New Roman" w:cstheme="minorHAnsi"/>
-          <w:lang w:eastAsia="fr-FR"/>
-        </w:rPr>
-        <w:t>Cette méthode sert a récupérer les attributs de la texture passé en argument, et les stocke dans les pointeurs passés dans les autres arguments.</w:t>
-      </w:r>
-    </w:p>
-    <w:p>
-      <w:pPr>
-        <w:tabs>
-          <w:tab w:val="left" w:pos="916"/>
-          <w:tab w:val="left" w:pos="1832"/>
-          <w:tab w:val="left" w:pos="2748"/>
-          <w:tab w:val="left" w:pos="3664"/>
-          <w:tab w:val="left" w:pos="4580"/>
-          <w:tab w:val="left" w:pos="5496"/>
-          <w:tab w:val="left" w:pos="6412"/>
-          <w:tab w:val="left" w:pos="7328"/>
-          <w:tab w:val="left" w:pos="8244"/>
-          <w:tab w:val="left" w:pos="9160"/>
-          <w:tab w:val="left" w:pos="10076"/>
-          <w:tab w:val="left" w:pos="10992"/>
-          <w:tab w:val="left" w:pos="11908"/>
-          <w:tab w:val="left" w:pos="12824"/>
-          <w:tab w:val="left" w:pos="13740"/>
-          <w:tab w:val="left" w:pos="14656"/>
-        </w:tabs>
-        <w:spacing w:after="0" w:line="240" w:lineRule="auto"/>
-        <w:rPr>
-          <w:rFonts w:eastAsia="Times New Roman" w:cstheme="minorHAnsi"/>
-          <w:lang w:eastAsia="fr-FR"/>
-        </w:rPr>
-      </w:pPr>
-    </w:p>
-    <w:p>
-      <w:pPr>
-        <w:tabs>
-          <w:tab w:val="left" w:pos="916"/>
-          <w:tab w:val="left" w:pos="1832"/>
-          <w:tab w:val="left" w:pos="2748"/>
-          <w:tab w:val="left" w:pos="3664"/>
-          <w:tab w:val="left" w:pos="4580"/>
-          <w:tab w:val="left" w:pos="5496"/>
-          <w:tab w:val="left" w:pos="6412"/>
-          <w:tab w:val="left" w:pos="7328"/>
-          <w:tab w:val="left" w:pos="8244"/>
-          <w:tab w:val="left" w:pos="9160"/>
-          <w:tab w:val="left" w:pos="10076"/>
-          <w:tab w:val="left" w:pos="10992"/>
-          <w:tab w:val="left" w:pos="11908"/>
-          <w:tab w:val="left" w:pos="12824"/>
-          <w:tab w:val="left" w:pos="13740"/>
-          <w:tab w:val="left" w:pos="14656"/>
-        </w:tabs>
-        <w:spacing w:after="0" w:line="240" w:lineRule="auto"/>
-        <w:rPr>
-          <w:rFonts w:eastAsia="Times New Roman" w:cstheme="minorHAnsi"/>
-          <w:lang w:eastAsia="fr-FR"/>
-        </w:rPr>
-      </w:pPr>
-      <w:r>
-        <w:rPr>
-          <w:rFonts w:eastAsia="Times New Roman" w:cstheme="minorHAnsi"/>
-          <w:lang w:eastAsia="fr-FR"/>
-        </w:rPr>
-        <w:t xml:space="preserve">(voir le </w:t>
+        <w:t>SDL_</w:t>
+      </w:r>
+      <w:proofErr w:type="gramStart"/>
+      <w:r>
+        <w:rPr>
+          <w:rFonts w:ascii="Arial" w:hAnsi="Arial" w:cs="Arial"/>
+          <w:sz w:val="28"/>
+          <w:szCs w:val="28"/>
+        </w:rPr>
+        <w:t>QueryTexture</w:t>
+      </w:r>
+      <w:proofErr w:type="spellEnd"/>
+      <w:r>
+        <w:rPr>
+          <w:rFonts w:ascii="Arial" w:hAnsi="Arial" w:cs="Arial"/>
+          <w:sz w:val="28"/>
+          <w:szCs w:val="28"/>
+        </w:rPr>
+        <w:t>:</w:t>
+      </w:r>
+      <w:proofErr w:type="gramEnd"/>
+      <w:r>
+        <w:rPr>
+          <w:rFonts w:ascii="Arial" w:hAnsi="Arial" w:cs="Arial"/>
+          <w:sz w:val="28"/>
+          <w:szCs w:val="28"/>
+        </w:rPr>
+        <w:t xml:space="preserve"> A quoi sert cette méthode, donnez le code pour tester cette méthode (10 points)</w:t>
+      </w:r>
+    </w:p>
+    <w:p>
+      <w:pPr>
+        <w:tabs>
+          <w:tab w:val="left" w:pos="916"/>
+          <w:tab w:val="left" w:pos="1832"/>
+          <w:tab w:val="left" w:pos="2748"/>
+          <w:tab w:val="left" w:pos="3664"/>
+          <w:tab w:val="left" w:pos="4580"/>
+          <w:tab w:val="left" w:pos="5496"/>
+          <w:tab w:val="left" w:pos="6412"/>
+          <w:tab w:val="left" w:pos="7328"/>
+          <w:tab w:val="left" w:pos="8244"/>
+          <w:tab w:val="left" w:pos="9160"/>
+          <w:tab w:val="left" w:pos="10076"/>
+          <w:tab w:val="left" w:pos="10992"/>
+          <w:tab w:val="left" w:pos="11908"/>
+          <w:tab w:val="left" w:pos="12824"/>
+          <w:tab w:val="left" w:pos="13740"/>
+          <w:tab w:val="left" w:pos="14656"/>
+        </w:tabs>
+        <w:spacing w:after="0" w:line="240" w:lineRule="auto"/>
+        <w:rPr>
+          <w:rFonts w:eastAsia="Times New Roman" w:cstheme="minorHAnsi"/>
+          <w:lang w:eastAsia="fr-FR"/>
+        </w:rPr>
+      </w:pPr>
+    </w:p>
+    <w:p>
+      <w:pPr>
+        <w:tabs>
+          <w:tab w:val="left" w:pos="916"/>
+          <w:tab w:val="left" w:pos="1832"/>
+          <w:tab w:val="left" w:pos="2748"/>
+          <w:tab w:val="left" w:pos="3664"/>
+          <w:tab w:val="left" w:pos="4580"/>
+          <w:tab w:val="left" w:pos="5496"/>
+          <w:tab w:val="left" w:pos="6412"/>
+          <w:tab w:val="left" w:pos="7328"/>
+          <w:tab w:val="left" w:pos="8244"/>
+          <w:tab w:val="left" w:pos="9160"/>
+          <w:tab w:val="left" w:pos="10076"/>
+          <w:tab w:val="left" w:pos="10992"/>
+          <w:tab w:val="left" w:pos="11908"/>
+          <w:tab w:val="left" w:pos="12824"/>
+          <w:tab w:val="left" w:pos="13740"/>
+          <w:tab w:val="left" w:pos="14656"/>
+        </w:tabs>
+        <w:spacing w:after="0" w:line="240" w:lineRule="auto"/>
+        <w:rPr>
+          <w:rFonts w:eastAsia="Times New Roman" w:cstheme="minorHAnsi"/>
+          <w:lang w:eastAsia="fr-FR"/>
+        </w:rPr>
+      </w:pPr>
+      <w:r>
+        <w:rPr>
+          <w:rFonts w:eastAsia="Times New Roman" w:cstheme="minorHAnsi"/>
+          <w:lang w:eastAsia="fr-FR"/>
+        </w:rPr>
+        <w:t xml:space="preserve">Cette méthode sert </w:t>
+      </w:r>
+      <w:proofErr w:type="gramStart"/>
+      <w:r>
+        <w:rPr>
+          <w:rFonts w:eastAsia="Times New Roman" w:cstheme="minorHAnsi"/>
+          <w:lang w:eastAsia="fr-FR"/>
+        </w:rPr>
+        <w:t>a</w:t>
+      </w:r>
+      <w:proofErr w:type="gramEnd"/>
+      <w:r>
+        <w:rPr>
+          <w:rFonts w:eastAsia="Times New Roman" w:cstheme="minorHAnsi"/>
+          <w:lang w:eastAsia="fr-FR"/>
+        </w:rPr>
+        <w:t xml:space="preserve"> récupérer les attributs de la texture passé en argument, et les stocke dans les pointeurs passés dans les autres arguments.</w:t>
+      </w:r>
+    </w:p>
+    <w:p>
+      <w:pPr>
+        <w:tabs>
+          <w:tab w:val="left" w:pos="916"/>
+          <w:tab w:val="left" w:pos="1832"/>
+          <w:tab w:val="left" w:pos="2748"/>
+          <w:tab w:val="left" w:pos="3664"/>
+          <w:tab w:val="left" w:pos="4580"/>
+          <w:tab w:val="left" w:pos="5496"/>
+          <w:tab w:val="left" w:pos="6412"/>
+          <w:tab w:val="left" w:pos="7328"/>
+          <w:tab w:val="left" w:pos="8244"/>
+          <w:tab w:val="left" w:pos="9160"/>
+          <w:tab w:val="left" w:pos="10076"/>
+          <w:tab w:val="left" w:pos="10992"/>
+          <w:tab w:val="left" w:pos="11908"/>
+          <w:tab w:val="left" w:pos="12824"/>
+          <w:tab w:val="left" w:pos="13740"/>
+          <w:tab w:val="left" w:pos="14656"/>
+        </w:tabs>
+        <w:spacing w:after="0" w:line="240" w:lineRule="auto"/>
+        <w:rPr>
+          <w:rFonts w:eastAsia="Times New Roman" w:cstheme="minorHAnsi"/>
+          <w:lang w:eastAsia="fr-FR"/>
+        </w:rPr>
+      </w:pPr>
+    </w:p>
+    <w:p>
+      <w:pPr>
+        <w:tabs>
+          <w:tab w:val="left" w:pos="916"/>
+          <w:tab w:val="left" w:pos="1832"/>
+          <w:tab w:val="left" w:pos="2748"/>
+          <w:tab w:val="left" w:pos="3664"/>
+          <w:tab w:val="left" w:pos="4580"/>
+          <w:tab w:val="left" w:pos="5496"/>
+          <w:tab w:val="left" w:pos="6412"/>
+          <w:tab w:val="left" w:pos="7328"/>
+          <w:tab w:val="left" w:pos="8244"/>
+          <w:tab w:val="left" w:pos="9160"/>
+          <w:tab w:val="left" w:pos="10076"/>
+          <w:tab w:val="left" w:pos="10992"/>
+          <w:tab w:val="left" w:pos="11908"/>
+          <w:tab w:val="left" w:pos="12824"/>
+          <w:tab w:val="left" w:pos="13740"/>
+          <w:tab w:val="left" w:pos="14656"/>
+        </w:tabs>
+        <w:spacing w:after="0" w:line="240" w:lineRule="auto"/>
+        <w:rPr>
+          <w:rFonts w:eastAsia="Times New Roman" w:cstheme="minorHAnsi"/>
+          <w:lang w:eastAsia="fr-FR"/>
+        </w:rPr>
+      </w:pPr>
+      <w:r>
+        <w:rPr>
+          <w:rFonts w:eastAsia="Times New Roman" w:cstheme="minorHAnsi"/>
+          <w:lang w:eastAsia="fr-FR"/>
+        </w:rPr>
+        <w:t>(</w:t>
+      </w:r>
+      <w:proofErr w:type="gramStart"/>
+      <w:r>
+        <w:rPr>
+          <w:rFonts w:eastAsia="Times New Roman" w:cstheme="minorHAnsi"/>
+          <w:lang w:eastAsia="fr-FR"/>
+        </w:rPr>
+        <w:t>voir</w:t>
+      </w:r>
+      <w:proofErr w:type="gramEnd"/>
+      <w:r>
+        <w:rPr>
+          <w:rFonts w:eastAsia="Times New Roman" w:cstheme="minorHAnsi"/>
+          <w:lang w:eastAsia="fr-FR"/>
+        </w:rPr>
+        <w:t xml:space="preserve"> le </w:t>
       </w:r>
       <w:proofErr w:type="spellStart"/>
       <w:r>
@@ -8988,15 +9417,31 @@
           <w:rFonts w:eastAsia="Times New Roman" w:cstheme="minorHAnsi"/>
           <w:lang w:eastAsia="fr-FR"/>
         </w:rPr>
-        <w:t xml:space="preserve">(Voir le </w:t>
-      </w:r>
-      <w:proofErr w:type="spellStart"/>
-      <w:r>
-        <w:rPr>
-          <w:rFonts w:eastAsia="Times New Roman" w:cstheme="minorHAnsi"/>
-          <w:lang w:eastAsia="fr-FR"/>
-        </w:rPr>
-        <w:t>main.c</w:t>
+        <w:t xml:space="preserve">(Voir </w:t>
+      </w:r>
+      <w:proofErr w:type="gramStart"/>
+      <w:r>
+        <w:rPr>
+          <w:rFonts w:eastAsia="Times New Roman" w:cstheme="minorHAnsi"/>
+          <w:lang w:eastAsia="fr-FR"/>
+        </w:rPr>
+        <w:t xml:space="preserve">le </w:t>
+      </w:r>
+      <w:proofErr w:type="spellStart"/>
+      <w:r>
+        <w:rPr>
+          <w:rFonts w:eastAsia="Times New Roman" w:cstheme="minorHAnsi"/>
+          <w:lang w:eastAsia="fr-FR"/>
+        </w:rPr>
+        <w:t>main</w:t>
+      </w:r>
+      <w:proofErr w:type="gramEnd"/>
+      <w:r>
+        <w:rPr>
+          <w:rFonts w:eastAsia="Times New Roman" w:cstheme="minorHAnsi"/>
+          <w:lang w:eastAsia="fr-FR"/>
+        </w:rPr>
+        <w:t>.c</w:t>
       </w:r>
       <w:proofErr w:type="spellEnd"/>
       <w:r>
@@ -9275,15 +9720,31 @@
           <w:rFonts w:eastAsia="Times New Roman" w:cstheme="minorHAnsi"/>
           <w:lang w:eastAsia="fr-FR"/>
         </w:rPr>
-        <w:t xml:space="preserve">(Voir le </w:t>
-      </w:r>
-      <w:proofErr w:type="spellStart"/>
-      <w:r>
-        <w:rPr>
-          <w:rFonts w:eastAsia="Times New Roman" w:cstheme="minorHAnsi"/>
-          <w:lang w:eastAsia="fr-FR"/>
-        </w:rPr>
-        <w:t>main.c</w:t>
+        <w:t xml:space="preserve">(Voir </w:t>
+      </w:r>
+      <w:proofErr w:type="gramStart"/>
+      <w:r>
+        <w:rPr>
+          <w:rFonts w:eastAsia="Times New Roman" w:cstheme="minorHAnsi"/>
+          <w:lang w:eastAsia="fr-FR"/>
+        </w:rPr>
+        <w:t xml:space="preserve">le </w:t>
+      </w:r>
+      <w:proofErr w:type="spellStart"/>
+      <w:r>
+        <w:rPr>
+          <w:rFonts w:eastAsia="Times New Roman" w:cstheme="minorHAnsi"/>
+          <w:lang w:eastAsia="fr-FR"/>
+        </w:rPr>
+        <w:t>main</w:t>
+      </w:r>
+      <w:proofErr w:type="gramEnd"/>
+      <w:r>
+        <w:rPr>
+          <w:rFonts w:eastAsia="Times New Roman" w:cstheme="minorHAnsi"/>
+          <w:lang w:eastAsia="fr-FR"/>
+        </w:rPr>
+        <w:t>.c</w:t>
       </w:r>
       <w:proofErr w:type="spellEnd"/>
       <w:r>
@@ -9491,15 +9952,31 @@
           <w:rFonts w:eastAsia="Times New Roman" w:cstheme="minorHAnsi"/>
           <w:lang w:eastAsia="fr-FR"/>
         </w:rPr>
-        <w:t xml:space="preserve">(Voir le </w:t>
-      </w:r>
-      <w:proofErr w:type="spellStart"/>
-      <w:r>
-        <w:rPr>
-          <w:rFonts w:eastAsia="Times New Roman" w:cstheme="minorHAnsi"/>
-          <w:lang w:eastAsia="fr-FR"/>
-        </w:rPr>
-        <w:t>main.c</w:t>
+        <w:t xml:space="preserve">(Voir </w:t>
+      </w:r>
+      <w:proofErr w:type="gramStart"/>
+      <w:r>
+        <w:rPr>
+          <w:rFonts w:eastAsia="Times New Roman" w:cstheme="minorHAnsi"/>
+          <w:lang w:eastAsia="fr-FR"/>
+        </w:rPr>
+        <w:t xml:space="preserve">le </w:t>
+      </w:r>
+      <w:proofErr w:type="spellStart"/>
+      <w:r>
+        <w:rPr>
+          <w:rFonts w:eastAsia="Times New Roman" w:cstheme="minorHAnsi"/>
+          <w:lang w:eastAsia="fr-FR"/>
+        </w:rPr>
+        <w:t>main</w:t>
+      </w:r>
+      <w:proofErr w:type="gramEnd"/>
+      <w:r>
+        <w:rPr>
+          <w:rFonts w:eastAsia="Times New Roman" w:cstheme="minorHAnsi"/>
+          <w:lang w:eastAsia="fr-FR"/>
+        </w:rPr>
+        <w:t>.c</w:t>
       </w:r>
       <w:proofErr w:type="spellEnd"/>
       <w:r>
@@ -9814,6 +10291,7 @@
         <w:t xml:space="preserve">   </w:t>
       </w:r>
       <w:proofErr w:type="spellStart"/>
+      <w:proofErr w:type="gramStart"/>
       <w:r>
         <w:rPr>
           <w:rFonts w:ascii="Arial" w:hAnsi="Arial" w:cs="Arial"/>
@@ -9823,6 +10301,7 @@
         <w:t>typedef</w:t>
       </w:r>
       <w:proofErr w:type="spellEnd"/>
+      <w:proofErr w:type="gramEnd"/>
       <w:r>
         <w:rPr>
           <w:rFonts w:ascii="Arial" w:hAnsi="Arial" w:cs="Arial"/>
@@ -10193,7 +10672,25 @@
           <w:sz w:val="28"/>
           <w:szCs w:val="28"/>
         </w:rPr>
-        <w:t xml:space="preserve"> faut-il ajouter à votre projet de développement afin de pouvoir prendre en charge les images au format (JPG, PNG...), que fait cet API? </w:t>
+        <w:t xml:space="preserve"> faut-il ajouter à votre projet de développement afin de pouvoir prendre en charge les images au format (JPG, PNG...), que fait cet </w:t>
+      </w:r>
+      <w:proofErr w:type="gramStart"/>
+      <w:r>
+        <w:rPr>
+          <w:rFonts w:ascii="Arial" w:hAnsi="Arial" w:cs="Arial"/>
+          <w:sz w:val="28"/>
+          <w:szCs w:val="28"/>
+        </w:rPr>
+        <w:t>API?</w:t>
+      </w:r>
+      <w:proofErr w:type="gramEnd"/>
+      <w:r>
+        <w:rPr>
+          <w:rFonts w:ascii="Arial" w:hAnsi="Arial" w:cs="Arial"/>
+          <w:sz w:val="28"/>
+          <w:szCs w:val="28"/>
+        </w:rPr>
+        <w:t xml:space="preserve"> </w:t>
       </w:r>
       <w:r>
         <w:rPr>
@@ -10451,14 +10948,28 @@
         <w:rPr>
           <w:rFonts w:cstheme="minorHAnsi"/>
         </w:rPr>
-        <w:t xml:space="preserve">(Voir le </w:t>
-      </w:r>
-      <w:proofErr w:type="spellStart"/>
-      <w:r>
-        <w:rPr>
-          <w:rFonts w:cstheme="minorHAnsi"/>
-        </w:rPr>
-        <w:t>main.c</w:t>
+        <w:t xml:space="preserve">(Voir </w:t>
+      </w:r>
+      <w:proofErr w:type="gramStart"/>
+      <w:r>
+        <w:rPr>
+          <w:rFonts w:cstheme="minorHAnsi"/>
+        </w:rPr>
+        <w:t xml:space="preserve">le </w:t>
+      </w:r>
+      <w:proofErr w:type="spellStart"/>
+      <w:r>
+        <w:rPr>
+          <w:rFonts w:cstheme="minorHAnsi"/>
+        </w:rPr>
+        <w:t>main</w:t>
+      </w:r>
+      <w:proofErr w:type="gramEnd"/>
+      <w:r>
+        <w:rPr>
+          <w:rFonts w:cstheme="minorHAnsi"/>
+        </w:rPr>
+        <w:t>.c</w:t>
       </w:r>
       <w:proofErr w:type="spellEnd"/>
       <w:r>
@@ -10489,23 +11000,7 @@
           <w:sz w:val="28"/>
           <w:szCs w:val="28"/>
         </w:rPr>
-        <w:t>4)</w:t>
-      </w:r>
-      <w:r>
-        <w:rPr>
-          <w:rFonts w:ascii="Arial" w:hAnsi="Arial" w:cs="Arial"/>
-          <w:sz w:val="28"/>
-          <w:szCs w:val="28"/>
-        </w:rPr>
-        <w:t xml:space="preserve"> </w:t>
-      </w:r>
-      <w:r>
-        <w:rPr>
-          <w:rFonts w:ascii="Arial" w:hAnsi="Arial" w:cs="Arial"/>
-          <w:sz w:val="28"/>
-          <w:szCs w:val="28"/>
-        </w:rPr>
-        <w:t xml:space="preserve">Les images animées : Gestion des </w:t>
+        <w:t xml:space="preserve">4) Les images animées : Gestion des </w:t>
       </w:r>
       <w:proofErr w:type="spellStart"/>
       <w:r>
@@ -10524,13 +11019,6 @@
           <w:szCs w:val="28"/>
         </w:rPr>
         <w:br/>
-      </w:r>
-      <w:r>
-        <w:rPr>
-          <w:rFonts w:ascii="Arial" w:hAnsi="Arial" w:cs="Arial"/>
-          <w:sz w:val="28"/>
-          <w:szCs w:val="28"/>
-        </w:rPr>
         <w:t xml:space="preserve"> Expliquez ce qu’est un </w:t>
       </w:r>
       <w:proofErr w:type="spellStart"/>
@@ -10549,47 +11037,7 @@
           <w:sz w:val="28"/>
           <w:szCs w:val="28"/>
         </w:rPr>
-        <w:t>, à quoi cela peut servir</w:t>
-      </w:r>
-      <w:r>
-        <w:rPr>
-          <w:rFonts w:ascii="Arial" w:hAnsi="Arial" w:cs="Arial"/>
-          <w:sz w:val="28"/>
-          <w:szCs w:val="28"/>
-        </w:rPr>
-        <w:t xml:space="preserve"> </w:t>
-      </w:r>
-      <w:r>
-        <w:rPr>
-          <w:rFonts w:ascii="Arial" w:hAnsi="Arial" w:cs="Arial"/>
-          <w:sz w:val="28"/>
-          <w:szCs w:val="28"/>
-        </w:rPr>
-        <w:t>?</w:t>
-      </w:r>
-      <w:r>
-        <w:rPr>
-          <w:rFonts w:ascii="Arial" w:hAnsi="Arial" w:cs="Arial"/>
-          <w:sz w:val="28"/>
-          <w:szCs w:val="28"/>
-        </w:rPr>
-        <w:t xml:space="preserve"> (</w:t>
-      </w:r>
-      <w:r>
-        <w:rPr>
-          <w:rFonts w:ascii="Arial" w:hAnsi="Arial" w:cs="Arial"/>
-          <w:sz w:val="28"/>
-          <w:szCs w:val="28"/>
-        </w:rPr>
-        <w:t>10 points</w:t>
-      </w:r>
-      <w:r>
-        <w:rPr>
-          <w:rFonts w:ascii="Arial" w:hAnsi="Arial" w:cs="Arial"/>
-          <w:sz w:val="28"/>
-          <w:szCs w:val="28"/>
-        </w:rPr>
-        <w:t>)</w:t>
+        <w:t>, à quoi cela peut servir ? (10 points)</w:t>
       </w:r>
     </w:p>
     <w:p>
@@ -10639,15 +11087,21 @@
         <w:rPr>
           <w:rFonts w:cstheme="minorHAnsi"/>
         </w:rPr>
-        <w:t xml:space="preserve"> stockés dans un seul fichier image. On s’en sert généralement pour gagner en performance (Un seul fichier à charger plutôt que plusieurs) ainsi qu’un gain de place puisque un seul fichier contenant toutes les images pèse moins lourd que de stocker chaque</w:t>
-      </w:r>
-      <w:bookmarkStart w:id="0" w:name="_GoBack"/>
-      <w:bookmarkEnd w:id="0"/>
-      <w:r>
-        <w:rPr>
-          <w:rFonts w:cstheme="minorHAnsi"/>
-        </w:rPr>
-        <w:t xml:space="preserve"> images dans un fichier séparé.</w:t>
+        <w:t xml:space="preserve"> stockés dans un seul fichier image. On s’en sert généralement pour gagner en performance (Un seul fichier à charger plutôt que plusieurs) ainsi qu’un gain de place </w:t>
+      </w:r>
+      <w:proofErr w:type="gramStart"/>
+      <w:r>
+        <w:rPr>
+          <w:rFonts w:cstheme="minorHAnsi"/>
+        </w:rPr>
+        <w:t>puisque un</w:t>
+      </w:r>
+      <w:proofErr w:type="gramEnd"/>
+      <w:r>
+        <w:rPr>
+          <w:rFonts w:cstheme="minorHAnsi"/>
+        </w:rPr>
+        <w:t xml:space="preserve"> seul fichier contenant toutes les images pèse moins lourd que de stocker chaque images dans un fichier séparé.</w:t>
       </w:r>
       <w:r>
         <w:rPr>
@@ -10656,6 +11110,762 @@
         <w:br/>
         <w:t>Enfin il a aussi des bénéfices pratiques : il est plus facile de manager un nombre bien plus petit de fichiers.</w:t>
       </w:r>
+    </w:p>
+    <w:p>
+      <w:pPr>
+        <w:rPr>
+          <w:rFonts w:cstheme="minorHAnsi"/>
+        </w:rPr>
+      </w:pPr>
+    </w:p>
+    <w:p>
+      <w:pPr>
+        <w:rPr>
+          <w:rFonts w:cstheme="minorHAnsi"/>
+        </w:rPr>
+      </w:pPr>
+    </w:p>
+    <w:p>
+      <w:pPr>
+        <w:rPr>
+          <w:rFonts w:ascii="Arial" w:hAnsi="Arial" w:cs="Arial"/>
+          <w:sz w:val="28"/>
+          <w:szCs w:val="28"/>
+        </w:rPr>
+      </w:pPr>
+      <w:r>
+        <w:rPr>
+          <w:rFonts w:ascii="Arial" w:hAnsi="Arial" w:cs="Arial"/>
+          <w:sz w:val="28"/>
+          <w:szCs w:val="28"/>
+        </w:rPr>
+        <w:lastRenderedPageBreak/>
+        <w:t xml:space="preserve">5) A partir de ces sites: </w:t>
+      </w:r>
+      <w:hyperlink r:id="rId5" w:history="1">
+        <w:r>
+          <w:rPr>
+            <w:rStyle w:val="Lienhypertexte"/>
+            <w:rFonts w:ascii="Arial" w:hAnsi="Arial" w:cs="Arial"/>
+          </w:rPr>
+          <w:t>https://itch.io/game-assets/free/tag-tileset</w:t>
+        </w:r>
+      </w:hyperlink>
+      <w:r>
+        <w:rPr>
+          <w:rFonts w:ascii="Arial" w:hAnsi="Arial" w:cs="Arial"/>
+        </w:rPr>
+        <w:t xml:space="preserve"> , </w:t>
+      </w:r>
+      <w:hyperlink r:id="rId6" w:history="1">
+        <w:r>
+          <w:rPr>
+            <w:rStyle w:val="Lienhypertexte"/>
+            <w:rFonts w:ascii="Arial" w:hAnsi="Arial" w:cs="Arial"/>
+          </w:rPr>
+          <w:t>https://opengameart.org/content/orthographic-outdoor-tiles</w:t>
+        </w:r>
+      </w:hyperlink>
+      <w:r>
+        <w:rPr>
+          <w:rFonts w:ascii="Arial" w:hAnsi="Arial" w:cs="Arial"/>
+        </w:rPr>
+        <w:t xml:space="preserve"> </w:t>
+      </w:r>
+      <w:r>
+        <w:rPr>
+          <w:rFonts w:ascii="Arial" w:hAnsi="Arial" w:cs="Arial"/>
+          <w:sz w:val="28"/>
+          <w:szCs w:val="28"/>
+        </w:rPr>
+        <w:t xml:space="preserve">ou du site de votre choix, proposant des </w:t>
+      </w:r>
+      <w:proofErr w:type="spellStart"/>
+      <w:r>
+        <w:rPr>
+          <w:rFonts w:ascii="Arial" w:hAnsi="Arial" w:cs="Arial"/>
+          <w:sz w:val="28"/>
+          <w:szCs w:val="28"/>
+        </w:rPr>
+        <w:t>tilesets</w:t>
+      </w:r>
+      <w:proofErr w:type="spellEnd"/>
+      <w:r>
+        <w:rPr>
+          <w:rFonts w:ascii="Arial" w:hAnsi="Arial" w:cs="Arial"/>
+          <w:sz w:val="28"/>
+          <w:szCs w:val="28"/>
+        </w:rPr>
+        <w:t xml:space="preserve"> d’images libres de droit, créez une image animée dans votre fenêtre.(Vous simulez les changements d’animation à chaque frame). (15 points)</w:t>
+      </w:r>
+    </w:p>
+    <w:p>
+      <w:pPr>
+        <w:rPr>
+          <w:rFonts w:ascii="Arial" w:hAnsi="Arial" w:cs="Arial"/>
+          <w:sz w:val="28"/>
+          <w:szCs w:val="28"/>
+        </w:rPr>
+      </w:pPr>
+    </w:p>
+    <w:p>
+      <w:pPr>
+        <w:rPr>
+          <w:rFonts w:cstheme="minorHAnsi"/>
+        </w:rPr>
+      </w:pPr>
+      <w:r>
+        <w:rPr>
+          <w:rFonts w:cstheme="minorHAnsi"/>
+        </w:rPr>
+        <w:t>(Voir le commit « Sujet 2 Question 5 »)</w:t>
+      </w:r>
+      <w:r>
+        <w:rPr>
+          <w:rFonts w:cstheme="minorHAnsi"/>
+        </w:rPr>
+        <w:br/>
+      </w:r>
+    </w:p>
+    <w:p>
+      <w:pPr>
+        <w:rPr>
+          <w:rFonts w:ascii="Arial" w:hAnsi="Arial" w:cs="Arial"/>
+          <w:sz w:val="28"/>
+          <w:szCs w:val="28"/>
+        </w:rPr>
+      </w:pPr>
+      <w:r>
+        <w:rPr>
+          <w:rFonts w:cstheme="minorHAnsi"/>
+        </w:rPr>
+        <w:br/>
+      </w:r>
+      <w:r>
+        <w:rPr>
+          <w:rFonts w:ascii="Arial" w:hAnsi="Arial" w:cs="Arial"/>
+          <w:sz w:val="28"/>
+          <w:szCs w:val="28"/>
+        </w:rPr>
+        <w:t xml:space="preserve">6) Le </w:t>
+      </w:r>
+      <w:proofErr w:type="spellStart"/>
+      <w:r>
+        <w:rPr>
+          <w:rFonts w:ascii="Arial" w:hAnsi="Arial" w:cs="Arial"/>
+          <w:sz w:val="28"/>
+          <w:szCs w:val="28"/>
+        </w:rPr>
+        <w:t>Tile</w:t>
+      </w:r>
+      <w:proofErr w:type="spellEnd"/>
+      <w:r>
+        <w:rPr>
+          <w:rFonts w:ascii="Arial" w:hAnsi="Arial" w:cs="Arial"/>
+          <w:sz w:val="28"/>
+          <w:szCs w:val="28"/>
+        </w:rPr>
+        <w:t xml:space="preserve"> Mapping Expliquez ce qu’est le </w:t>
+      </w:r>
+      <w:proofErr w:type="spellStart"/>
+      <w:r>
+        <w:rPr>
+          <w:rFonts w:ascii="Arial" w:hAnsi="Arial" w:cs="Arial"/>
+          <w:sz w:val="28"/>
+          <w:szCs w:val="28"/>
+        </w:rPr>
+        <w:t>tile</w:t>
+      </w:r>
+      <w:proofErr w:type="spellEnd"/>
+      <w:r>
+        <w:rPr>
+          <w:rFonts w:ascii="Arial" w:hAnsi="Arial" w:cs="Arial"/>
+          <w:sz w:val="28"/>
+          <w:szCs w:val="28"/>
+        </w:rPr>
+        <w:t xml:space="preserve"> mapping, technique de l’image fixe ou </w:t>
+      </w:r>
+      <w:proofErr w:type="spellStart"/>
+      <w:r>
+        <w:rPr>
+          <w:rFonts w:ascii="Arial" w:hAnsi="Arial" w:cs="Arial"/>
+          <w:sz w:val="28"/>
+          <w:szCs w:val="28"/>
+        </w:rPr>
+        <w:t>tile</w:t>
+      </w:r>
+      <w:proofErr w:type="spellEnd"/>
+      <w:r>
+        <w:rPr>
+          <w:rFonts w:ascii="Arial" w:hAnsi="Arial" w:cs="Arial"/>
+          <w:sz w:val="28"/>
+          <w:szCs w:val="28"/>
+        </w:rPr>
+        <w:t xml:space="preserve"> </w:t>
+      </w:r>
+      <w:proofErr w:type="gramStart"/>
+      <w:r>
+        <w:rPr>
+          <w:rFonts w:ascii="Arial" w:hAnsi="Arial" w:cs="Arial"/>
+          <w:sz w:val="28"/>
+          <w:szCs w:val="28"/>
+        </w:rPr>
+        <w:t>mapping?</w:t>
+      </w:r>
+      <w:proofErr w:type="gramEnd"/>
+      <w:r>
+        <w:rPr>
+          <w:rFonts w:ascii="Arial" w:hAnsi="Arial" w:cs="Arial"/>
+          <w:sz w:val="28"/>
+          <w:szCs w:val="28"/>
+        </w:rPr>
+        <w:t xml:space="preserve"> Comment contrôler les ressources lorsque l’on manipule des images dans le cadre de la construction des </w:t>
+      </w:r>
+      <w:proofErr w:type="spellStart"/>
+      <w:r>
+        <w:rPr>
+          <w:rFonts w:ascii="Arial" w:hAnsi="Arial" w:cs="Arial"/>
+          <w:sz w:val="28"/>
+          <w:szCs w:val="28"/>
+        </w:rPr>
+        <w:t>maps</w:t>
+      </w:r>
+      <w:proofErr w:type="spellEnd"/>
+      <w:r>
+        <w:rPr>
+          <w:rFonts w:ascii="Arial" w:hAnsi="Arial" w:cs="Arial"/>
+          <w:sz w:val="28"/>
+          <w:szCs w:val="28"/>
+        </w:rPr>
+        <w:t xml:space="preserve"> de jeux. (10 points)</w:t>
+      </w:r>
+    </w:p>
+    <w:p>
+      <w:pPr>
+        <w:rPr>
+          <w:rFonts w:ascii="Arial" w:hAnsi="Arial" w:cs="Arial"/>
+          <w:sz w:val="28"/>
+          <w:szCs w:val="28"/>
+        </w:rPr>
+      </w:pPr>
+    </w:p>
+    <w:p>
+      <w:pPr>
+        <w:rPr>
+          <w:rFonts w:cstheme="minorHAnsi"/>
+        </w:rPr>
+      </w:pPr>
+      <w:r>
+        <w:rPr>
+          <w:rFonts w:cstheme="minorHAnsi"/>
+        </w:rPr>
+        <w:t xml:space="preserve">Le </w:t>
+      </w:r>
+      <w:proofErr w:type="spellStart"/>
+      <w:r>
+        <w:rPr>
+          <w:rFonts w:cstheme="minorHAnsi"/>
+        </w:rPr>
+        <w:t>tile</w:t>
+      </w:r>
+      <w:proofErr w:type="spellEnd"/>
+      <w:r>
+        <w:rPr>
+          <w:rFonts w:cstheme="minorHAnsi"/>
+        </w:rPr>
+        <w:t xml:space="preserve"> mapping est une technique qui consiste </w:t>
+      </w:r>
+      <w:proofErr w:type="spellStart"/>
+      <w:proofErr w:type="gramStart"/>
+      <w:r>
+        <w:rPr>
+          <w:rFonts w:cstheme="minorHAnsi"/>
+        </w:rPr>
+        <w:t>a</w:t>
+      </w:r>
+      <w:proofErr w:type="spellEnd"/>
+      <w:proofErr w:type="gramEnd"/>
+      <w:r>
+        <w:rPr>
+          <w:rFonts w:cstheme="minorHAnsi"/>
+        </w:rPr>
+        <w:t xml:space="preserve"> utiliser un </w:t>
+      </w:r>
+      <w:proofErr w:type="spellStart"/>
+      <w:r>
+        <w:rPr>
+          <w:rFonts w:cstheme="minorHAnsi"/>
+        </w:rPr>
+        <w:t>tileset</w:t>
+      </w:r>
+      <w:proofErr w:type="spellEnd"/>
+      <w:r>
+        <w:rPr>
+          <w:rFonts w:cstheme="minorHAnsi"/>
+        </w:rPr>
+        <w:t xml:space="preserve"> ainsi qu’un</w:t>
+      </w:r>
+      <w:r>
+        <w:rPr>
+          <w:rFonts w:cstheme="minorHAnsi"/>
+        </w:rPr>
+        <w:t xml:space="preserve">e grille stockant les information de la </w:t>
+      </w:r>
+      <w:proofErr w:type="spellStart"/>
+      <w:r>
+        <w:rPr>
+          <w:rFonts w:cstheme="minorHAnsi"/>
+        </w:rPr>
+        <w:t>map</w:t>
+      </w:r>
+      <w:proofErr w:type="spellEnd"/>
+      <w:r>
+        <w:rPr>
+          <w:rFonts w:cstheme="minorHAnsi"/>
+        </w:rPr>
+        <w:t xml:space="preserve"> (Càd quel </w:t>
+      </w:r>
+      <w:proofErr w:type="spellStart"/>
+      <w:r>
+        <w:rPr>
+          <w:rFonts w:cstheme="minorHAnsi"/>
+        </w:rPr>
+        <w:t>tile</w:t>
+      </w:r>
+      <w:proofErr w:type="spellEnd"/>
+      <w:r>
+        <w:rPr>
+          <w:rFonts w:cstheme="minorHAnsi"/>
+        </w:rPr>
+        <w:t xml:space="preserve"> du </w:t>
+      </w:r>
+      <w:proofErr w:type="spellStart"/>
+      <w:r>
+        <w:rPr>
+          <w:rFonts w:cstheme="minorHAnsi"/>
+        </w:rPr>
+        <w:t>tileset</w:t>
+      </w:r>
+      <w:proofErr w:type="spellEnd"/>
+      <w:r>
+        <w:rPr>
+          <w:rFonts w:cstheme="minorHAnsi"/>
+        </w:rPr>
+        <w:t xml:space="preserve"> est placé </w:t>
+      </w:r>
+      <w:proofErr w:type="spellStart"/>
+      <w:r>
+        <w:rPr>
+          <w:rFonts w:cstheme="minorHAnsi"/>
+        </w:rPr>
+        <w:t>a</w:t>
+      </w:r>
+      <w:proofErr w:type="spellEnd"/>
+      <w:r>
+        <w:rPr>
+          <w:rFonts w:cstheme="minorHAnsi"/>
+        </w:rPr>
+        <w:t xml:space="preserve"> quel endroit)</w:t>
+      </w:r>
+      <w:r>
+        <w:rPr>
+          <w:rFonts w:cstheme="minorHAnsi"/>
+        </w:rPr>
+        <w:br/>
+      </w:r>
+      <w:r>
+        <w:rPr>
+          <w:rFonts w:cstheme="minorHAnsi"/>
+        </w:rPr>
+        <w:br/>
+        <w:t xml:space="preserve">La technique permet de ne charger en mémoire qu’une seule fois chaque </w:t>
+      </w:r>
+      <w:proofErr w:type="spellStart"/>
+      <w:r>
+        <w:rPr>
+          <w:rFonts w:cstheme="minorHAnsi"/>
+        </w:rPr>
+        <w:t>tile</w:t>
+      </w:r>
+      <w:proofErr w:type="spellEnd"/>
+      <w:r>
+        <w:rPr>
+          <w:rFonts w:cstheme="minorHAnsi"/>
+        </w:rPr>
+        <w:t xml:space="preserve">, et de ne pas utiliser une image entière pour le niveau qui prendrait bien plus de place que nécessaire. Elle permet aussi de gérer plus facilement les informations concernant les </w:t>
+      </w:r>
+      <w:proofErr w:type="spellStart"/>
+      <w:r>
+        <w:rPr>
+          <w:rFonts w:cstheme="minorHAnsi"/>
+        </w:rPr>
+        <w:t>tiles</w:t>
+      </w:r>
+      <w:proofErr w:type="spellEnd"/>
+      <w:r>
+        <w:rPr>
+          <w:rFonts w:cstheme="minorHAnsi"/>
+        </w:rPr>
+        <w:t>, et notamment les collisions.</w:t>
+      </w:r>
+    </w:p>
+    <w:p>
+      <w:pPr>
+        <w:rPr>
+          <w:rFonts w:cstheme="minorHAnsi"/>
+        </w:rPr>
+      </w:pPr>
+    </w:p>
+    <w:p>
+      <w:pPr>
+        <w:rPr>
+          <w:rFonts w:ascii="Arial" w:hAnsi="Arial" w:cs="Arial"/>
+          <w:sz w:val="28"/>
+          <w:szCs w:val="28"/>
+        </w:rPr>
+      </w:pPr>
+      <w:r>
+        <w:rPr>
+          <w:rFonts w:ascii="Arial" w:hAnsi="Arial" w:cs="Arial"/>
+          <w:sz w:val="28"/>
+          <w:szCs w:val="28"/>
+        </w:rPr>
+        <w:t xml:space="preserve">7) Existe-t-il des logiciels dédiés à la gestion des </w:t>
+      </w:r>
+      <w:proofErr w:type="spellStart"/>
+      <w:r>
+        <w:rPr>
+          <w:rFonts w:ascii="Arial" w:hAnsi="Arial" w:cs="Arial"/>
+          <w:sz w:val="28"/>
+          <w:szCs w:val="28"/>
+        </w:rPr>
+        <w:t>tiles</w:t>
+      </w:r>
+      <w:proofErr w:type="spellEnd"/>
+      <w:r>
+        <w:rPr>
+          <w:rFonts w:ascii="Arial" w:hAnsi="Arial" w:cs="Arial"/>
+          <w:sz w:val="28"/>
+          <w:szCs w:val="28"/>
+        </w:rPr>
+        <w:t>, si oui nommez-en et expliquez leur fonctionnement. (10 points)</w:t>
+      </w:r>
+    </w:p>
+    <w:p>
+      <w:pPr>
+        <w:rPr>
+          <w:rFonts w:ascii="Arial" w:hAnsi="Arial" w:cs="Arial"/>
+          <w:sz w:val="28"/>
+          <w:szCs w:val="28"/>
+        </w:rPr>
+      </w:pPr>
+    </w:p>
+    <w:p>
+      <w:pPr>
+        <w:rPr>
+          <w:rFonts w:cstheme="minorHAnsi"/>
+        </w:rPr>
+      </w:pPr>
+      <w:proofErr w:type="spellStart"/>
+      <w:r>
+        <w:rPr>
+          <w:rFonts w:ascii="Arial" w:hAnsi="Arial" w:cs="Arial"/>
+          <w:sz w:val="28"/>
+          <w:szCs w:val="28"/>
+        </w:rPr>
+        <w:t>Tiles</w:t>
+      </w:r>
+      <w:proofErr w:type="spellEnd"/>
+      <w:r>
+        <w:rPr>
+          <w:rFonts w:ascii="Arial" w:hAnsi="Arial" w:cs="Arial"/>
+          <w:sz w:val="28"/>
+          <w:szCs w:val="28"/>
+        </w:rPr>
+        <w:t xml:space="preserve"> </w:t>
+      </w:r>
+      <w:r>
+        <w:rPr>
+          <w:rFonts w:cstheme="minorHAnsi"/>
+        </w:rPr>
+        <w:t xml:space="preserve">est un logiciel qui permet de gérer la création de </w:t>
+      </w:r>
+      <w:proofErr w:type="spellStart"/>
+      <w:r>
+        <w:rPr>
+          <w:rFonts w:cstheme="minorHAnsi"/>
+        </w:rPr>
+        <w:t>map</w:t>
+      </w:r>
+      <w:proofErr w:type="spellEnd"/>
+      <w:r>
+        <w:rPr>
+          <w:rFonts w:cstheme="minorHAnsi"/>
+        </w:rPr>
+        <w:t xml:space="preserve"> avec la méthode du </w:t>
+      </w:r>
+      <w:proofErr w:type="spellStart"/>
+      <w:r>
+        <w:rPr>
+          <w:rFonts w:cstheme="minorHAnsi"/>
+        </w:rPr>
+        <w:t>Tilemapping</w:t>
+      </w:r>
+      <w:proofErr w:type="spellEnd"/>
+      <w:r>
+        <w:rPr>
+          <w:rFonts w:cstheme="minorHAnsi"/>
+        </w:rPr>
+        <w:t>.</w:t>
+      </w:r>
+      <w:r>
+        <w:rPr>
+          <w:rFonts w:cstheme="minorHAnsi"/>
+        </w:rPr>
+        <w:br/>
+        <w:t xml:space="preserve">Il </w:t>
+      </w:r>
+      <w:r>
+        <w:rPr>
+          <w:rFonts w:cstheme="minorHAnsi"/>
+        </w:rPr>
+        <w:t xml:space="preserve">permet de placer des </w:t>
+      </w:r>
+      <w:proofErr w:type="spellStart"/>
+      <w:r>
+        <w:rPr>
+          <w:rFonts w:cstheme="minorHAnsi"/>
+        </w:rPr>
+        <w:t>tiles</w:t>
+      </w:r>
+      <w:proofErr w:type="spellEnd"/>
+      <w:r>
+        <w:rPr>
+          <w:rFonts w:cstheme="minorHAnsi"/>
+        </w:rPr>
+        <w:t xml:space="preserve"> comme on le souhaite </w:t>
+      </w:r>
+      <w:proofErr w:type="gramStart"/>
+      <w:r>
+        <w:rPr>
+          <w:rFonts w:cstheme="minorHAnsi"/>
+        </w:rPr>
+        <w:t>a</w:t>
+      </w:r>
+      <w:proofErr w:type="gramEnd"/>
+      <w:r>
+        <w:rPr>
+          <w:rFonts w:cstheme="minorHAnsi"/>
+        </w:rPr>
+        <w:t xml:space="preserve"> l’aide d’une interface qui permet de visualiser le </w:t>
+      </w:r>
+      <w:proofErr w:type="spellStart"/>
+      <w:r>
+        <w:rPr>
+          <w:rFonts w:cstheme="minorHAnsi"/>
+        </w:rPr>
+        <w:t>resultat</w:t>
+      </w:r>
+      <w:proofErr w:type="spellEnd"/>
+      <w:r>
+        <w:rPr>
+          <w:rFonts w:cstheme="minorHAnsi"/>
+        </w:rPr>
+        <w:t xml:space="preserve"> en temps réel.</w:t>
+      </w:r>
+      <w:r>
+        <w:rPr>
+          <w:rFonts w:cstheme="minorHAnsi"/>
+        </w:rPr>
+        <w:br/>
+      </w:r>
+      <w:r>
+        <w:rPr>
+          <w:rFonts w:cstheme="minorHAnsi"/>
+        </w:rPr>
+        <w:br/>
+        <w:t>Il propose des fichier des sorties</w:t>
+      </w:r>
+      <w:r>
+        <w:rPr>
+          <w:rFonts w:cstheme="minorHAnsi"/>
+        </w:rPr>
+        <w:t xml:space="preserve"> comme le JSON, le CSV etc…</w:t>
+      </w:r>
+      <w:r>
+        <w:rPr>
+          <w:rFonts w:cstheme="minorHAnsi"/>
+        </w:rPr>
+        <w:br/>
+      </w:r>
+    </w:p>
+    <w:p>
+      <w:pPr>
+        <w:rPr>
+          <w:rFonts w:cstheme="minorHAnsi"/>
+        </w:rPr>
+      </w:pPr>
+    </w:p>
+    <w:p>
+      <w:pPr>
+        <w:rPr>
+          <w:rFonts w:cstheme="minorHAnsi"/>
+        </w:rPr>
+      </w:pPr>
+    </w:p>
+    <w:p>
+      <w:pPr>
+        <w:rPr>
+          <w:rFonts w:cstheme="minorHAnsi"/>
+        </w:rPr>
+      </w:pPr>
+    </w:p>
+    <w:p>
+      <w:pPr>
+        <w:rPr>
+          <w:rFonts w:cstheme="minorHAnsi"/>
+        </w:rPr>
+      </w:pPr>
+    </w:p>
+    <w:p>
+      <w:pPr>
+        <w:rPr>
+          <w:rFonts w:cstheme="minorHAnsi"/>
+        </w:rPr>
+      </w:pPr>
+    </w:p>
+    <w:p>
+      <w:pPr>
+        <w:rPr>
+          <w:rFonts w:cstheme="minorHAnsi"/>
+        </w:rPr>
+      </w:pPr>
+      <w:r>
+        <w:rPr>
+          <w:rFonts w:ascii="Arial" w:hAnsi="Arial" w:cs="Arial"/>
+          <w:sz w:val="28"/>
+          <w:szCs w:val="28"/>
+        </w:rPr>
+        <w:lastRenderedPageBreak/>
+        <w:t xml:space="preserve">8) Test du </w:t>
+      </w:r>
+      <w:proofErr w:type="spellStart"/>
+      <w:r>
+        <w:rPr>
+          <w:rFonts w:ascii="Arial" w:hAnsi="Arial" w:cs="Arial"/>
+          <w:sz w:val="28"/>
+          <w:szCs w:val="28"/>
+        </w:rPr>
+        <w:t>Tile</w:t>
+      </w:r>
+      <w:proofErr w:type="spellEnd"/>
+      <w:r>
+        <w:rPr>
+          <w:rFonts w:ascii="Arial" w:hAnsi="Arial" w:cs="Arial"/>
+          <w:sz w:val="28"/>
+          <w:szCs w:val="28"/>
+        </w:rPr>
+        <w:t xml:space="preserve"> Mapping : à partir de vos recherches et des sites suivants </w:t>
+      </w:r>
+      <w:hyperlink r:id="rId7" w:history="1">
+        <w:r>
+          <w:rPr>
+            <w:rStyle w:val="Lienhypertexte"/>
+            <w:rFonts w:ascii="Arial" w:hAnsi="Arial" w:cs="Arial"/>
+          </w:rPr>
+          <w:t>https://itch.io/game-assets/free/tag-tileset</w:t>
+        </w:r>
+      </w:hyperlink>
+      <w:r>
+        <w:rPr>
+          <w:rFonts w:ascii="Arial" w:hAnsi="Arial" w:cs="Arial"/>
+        </w:rPr>
+        <w:t xml:space="preserve"> </w:t>
+      </w:r>
+      <w:r>
+        <w:rPr>
+          <w:rFonts w:ascii="Arial" w:hAnsi="Arial" w:cs="Arial"/>
+        </w:rPr>
+        <w:t xml:space="preserve">, </w:t>
+      </w:r>
+      <w:hyperlink r:id="rId8" w:history="1">
+        <w:r>
+          <w:rPr>
+            <w:rStyle w:val="Lienhypertexte"/>
+            <w:rFonts w:ascii="Arial" w:hAnsi="Arial" w:cs="Arial"/>
+          </w:rPr>
+          <w:t>https://opengameart.org/content/orthographic-outdoor-tiles</w:t>
+        </w:r>
+      </w:hyperlink>
+      <w:r>
+        <w:rPr>
+          <w:rFonts w:ascii="Arial" w:hAnsi="Arial" w:cs="Arial"/>
+        </w:rPr>
+        <w:t xml:space="preserve"> </w:t>
+      </w:r>
+      <w:r>
+        <w:rPr>
+          <w:rFonts w:ascii="Arial" w:hAnsi="Arial" w:cs="Arial"/>
+          <w:sz w:val="28"/>
+          <w:szCs w:val="28"/>
+        </w:rPr>
+        <w:t xml:space="preserve">ou du site de votre choix, proposez le code permettant de construire un niveau à partir d’un </w:t>
+      </w:r>
+      <w:proofErr w:type="spellStart"/>
+      <w:r>
+        <w:rPr>
+          <w:rFonts w:ascii="Arial" w:hAnsi="Arial" w:cs="Arial"/>
+          <w:sz w:val="28"/>
+          <w:szCs w:val="28"/>
+        </w:rPr>
+        <w:t>tileset</w:t>
+      </w:r>
+      <w:proofErr w:type="spellEnd"/>
+      <w:r>
+        <w:rPr>
+          <w:rFonts w:ascii="Arial" w:hAnsi="Arial" w:cs="Arial"/>
+          <w:sz w:val="28"/>
+          <w:szCs w:val="28"/>
+        </w:rPr>
+        <w:t>.</w:t>
+      </w:r>
+      <w:r>
+        <w:rPr>
+          <w:rFonts w:ascii="Arial" w:hAnsi="Arial" w:cs="Arial"/>
+          <w:sz w:val="28"/>
+          <w:szCs w:val="28"/>
+        </w:rPr>
+        <w:t xml:space="preserve"> </w:t>
+      </w:r>
+      <w:r>
+        <w:rPr>
+          <w:rFonts w:ascii="Arial" w:hAnsi="Arial" w:cs="Arial"/>
+          <w:sz w:val="28"/>
+          <w:szCs w:val="28"/>
+        </w:rPr>
+        <w:t>(30 points)</w:t>
+      </w:r>
+    </w:p>
+    <w:p>
+      <w:pPr>
+        <w:rPr>
+          <w:rFonts w:cstheme="minorHAnsi"/>
+        </w:rPr>
+      </w:pPr>
+    </w:p>
+    <w:p>
+      <w:pPr>
+        <w:rPr>
+          <w:rFonts w:cstheme="minorHAnsi"/>
+        </w:rPr>
+      </w:pPr>
+    </w:p>
+    <w:p>
+      <w:pPr>
+        <w:rPr>
+          <w:rFonts w:cstheme="minorHAnsi"/>
+        </w:rPr>
+      </w:pPr>
     </w:p>
     <w:sectPr>
       <w:pgSz w:w="11906" w:h="16838"/>
@@ -11656,6 +12866,29 @@
       <w:szCs w:val="56"/>
     </w:rPr>
   </w:style>
+  <w:style w:type="character" w:styleId="Lienhypertexte">
+    <w:name w:val="Hyperlink"/>
+    <w:basedOn w:val="Policepardfaut"/>
+    <w:uiPriority w:val="99"/>
+    <w:unhideWhenUsed/>
+    <w:rsid w:val="000700FB"/>
+    <w:rPr>
+      <w:color w:val="0563C1" w:themeColor="hyperlink"/>
+      <w:u w:val="single"/>
+    </w:rPr>
+  </w:style>
+  <w:style w:type="character" w:styleId="Mentionnonrsolue">
+    <w:name w:val="Unresolved Mention"/>
+    <w:basedOn w:val="Policepardfaut"/>
+    <w:uiPriority w:val="99"/>
+    <w:semiHidden/>
+    <w:unhideWhenUsed/>
+    <w:rsid w:val="000700FB"/>
+    <w:rPr>
+      <w:color w:val="605E5C"/>
+      <w:shd w:val="clear" w:color="auto" w:fill="E1DFDD"/>
+    </w:rPr>
+  </w:style>
 </w:styles>
 </file>
 

</xml_diff>

<commit_message>
Question 10 a 13
</commit_message>
<xml_diff>
--- a/RéponseSujet.docx
+++ b/RéponseSujet.docx
@@ -15,8 +15,6 @@
           <w:szCs w:val="28"/>
         </w:rPr>
       </w:pPr>
-      <w:bookmarkStart w:id="0" w:name="_GoBack"/>
-      <w:bookmarkEnd w:id="0"/>
       <w:r>
         <w:rPr>
           <w:rFonts w:ascii="Arial" w:hAnsi="Arial" w:cs="Arial"/>
@@ -321,21 +319,7 @@
         <w:rPr>
           <w:rFonts w:cstheme="minorHAnsi"/>
         </w:rPr>
-        <w:t xml:space="preserve">Décompresser l’archive </w:t>
-      </w:r>
-      <w:proofErr w:type="gramStart"/>
-      <w:r>
-        <w:rPr>
-          <w:rFonts w:cstheme="minorHAnsi"/>
-        </w:rPr>
-        <w:t>« .</w:t>
-      </w:r>
-      <w:proofErr w:type="gramEnd"/>
-      <w:r>
-        <w:rPr>
-          <w:rFonts w:cstheme="minorHAnsi"/>
-        </w:rPr>
-        <w:t>tar.gz » et extraire vers une destination quelconque sur le disque dur.</w:t>
+        <w:t>Décompresser l’archive « .tar.gz » et extraire vers une destination quelconque sur le disque dur.</w:t>
       </w:r>
     </w:p>
     <w:p>
@@ -401,7 +385,6 @@
         </w:rPr>
         <w:t xml:space="preserve">Copier le </w:t>
       </w:r>
-      <w:proofErr w:type="gramStart"/>
       <w:r>
         <w:rPr>
           <w:rFonts w:cstheme="minorHAnsi"/>
@@ -414,7 +397,6 @@
         </w:rPr>
         <w:t>.ddl</w:t>
       </w:r>
-      <w:proofErr w:type="gramEnd"/>
       <w:r>
         <w:rPr>
           <w:rFonts w:cstheme="minorHAnsi"/>
@@ -736,28 +718,14 @@
         <w:rPr>
           <w:rFonts w:cstheme="minorHAnsi"/>
         </w:rPr>
-        <w:t xml:space="preserve">(Voir </w:t>
-      </w:r>
-      <w:proofErr w:type="gramStart"/>
-      <w:r>
-        <w:rPr>
-          <w:rFonts w:cstheme="minorHAnsi"/>
-        </w:rPr>
-        <w:t xml:space="preserve">le </w:t>
-      </w:r>
-      <w:proofErr w:type="spellStart"/>
-      <w:r>
-        <w:rPr>
-          <w:rFonts w:cstheme="minorHAnsi"/>
-        </w:rPr>
-        <w:t>main</w:t>
-      </w:r>
-      <w:proofErr w:type="gramEnd"/>
-      <w:r>
-        <w:rPr>
-          <w:rFonts w:cstheme="minorHAnsi"/>
-        </w:rPr>
-        <w:t>.c</w:t>
+        <w:t xml:space="preserve">(Voir le </w:t>
+      </w:r>
+      <w:proofErr w:type="spellStart"/>
+      <w:r>
+        <w:rPr>
+          <w:rFonts w:cstheme="minorHAnsi"/>
+        </w:rPr>
+        <w:t>main.c</w:t>
       </w:r>
       <w:proofErr w:type="spellEnd"/>
       <w:r>
@@ -825,14 +793,7 @@
         <w:rPr>
           <w:rFonts w:cstheme="minorHAnsi"/>
         </w:rPr>
-        <w:t>, au commit « question 7 </w:t>
-      </w:r>
-      <w:proofErr w:type="gramStart"/>
-      <w:r>
-        <w:rPr>
-          <w:rFonts w:cstheme="minorHAnsi"/>
-        </w:rPr>
-        <w:t>»</w:t>
+        <w:t>, au commit « question 7 »</w:t>
       </w:r>
       <w:r>
         <w:rPr>
@@ -840,7 +801,6 @@
         </w:rPr>
         <w:t xml:space="preserve"> )</w:t>
       </w:r>
-      <w:proofErr w:type="gramEnd"/>
     </w:p>
     <w:p>
       <w:pPr>
@@ -955,7 +915,6 @@
         </w:rPr>
       </w:pPr>
       <w:proofErr w:type="spellStart"/>
-      <w:proofErr w:type="gramStart"/>
       <w:r>
         <w:rPr>
           <w:rFonts w:ascii="Courier New" w:eastAsia="Times New Roman" w:hAnsi="Courier New" w:cs="Courier New"/>
@@ -968,7 +927,6 @@
         <w:t>const</w:t>
       </w:r>
       <w:proofErr w:type="spellEnd"/>
-      <w:proofErr w:type="gramEnd"/>
       <w:r>
         <w:rPr>
           <w:rFonts w:ascii="Courier New" w:eastAsia="Times New Roman" w:hAnsi="Courier New" w:cs="Courier New"/>
@@ -1061,7 +1019,6 @@
         </w:rPr>
       </w:pPr>
       <w:proofErr w:type="spellStart"/>
-      <w:proofErr w:type="gramStart"/>
       <w:r>
         <w:rPr>
           <w:rStyle w:val="hljs-keyword"/>
@@ -1071,7 +1028,6 @@
         <w:t>void</w:t>
       </w:r>
       <w:proofErr w:type="spellEnd"/>
-      <w:proofErr w:type="gramEnd"/>
       <w:r>
         <w:rPr>
           <w:rStyle w:val="hljs-function"/>
@@ -1287,7 +1243,6 @@
         <w:br/>
       </w:r>
       <w:proofErr w:type="spellStart"/>
-      <w:proofErr w:type="gramStart"/>
       <w:r>
         <w:rPr>
           <w:rStyle w:val="hljs-keyword"/>
@@ -1297,7 +1252,6 @@
         <w:t>void</w:t>
       </w:r>
       <w:proofErr w:type="spellEnd"/>
-      <w:proofErr w:type="gramEnd"/>
       <w:r>
         <w:rPr>
           <w:rStyle w:val="hljs-function"/>
@@ -1406,7 +1360,6 @@
         </w:rPr>
       </w:pPr>
       <w:proofErr w:type="spellStart"/>
-      <w:proofErr w:type="gramStart"/>
       <w:r>
         <w:rPr>
           <w:rStyle w:val="hljs-keyword"/>
@@ -1416,7 +1369,6 @@
         <w:t>void</w:t>
       </w:r>
       <w:proofErr w:type="spellEnd"/>
-      <w:proofErr w:type="gramEnd"/>
       <w:r>
         <w:rPr>
           <w:rStyle w:val="hljs-function"/>
@@ -1640,7 +1592,6 @@
         </w:rPr>
       </w:pPr>
       <w:proofErr w:type="spellStart"/>
-      <w:proofErr w:type="gramStart"/>
       <w:r>
         <w:rPr>
           <w:rStyle w:val="hljs-keyword"/>
@@ -1650,7 +1601,6 @@
         <w:t>void</w:t>
       </w:r>
       <w:proofErr w:type="spellEnd"/>
-      <w:proofErr w:type="gramEnd"/>
       <w:r>
         <w:rPr>
           <w:rStyle w:val="hljs-function"/>
@@ -1759,7 +1709,6 @@
         </w:rPr>
       </w:pPr>
       <w:proofErr w:type="spellStart"/>
-      <w:proofErr w:type="gramStart"/>
       <w:r>
         <w:rPr>
           <w:rStyle w:val="hljs-keyword"/>
@@ -1769,7 +1718,6 @@
         <w:t>void</w:t>
       </w:r>
       <w:proofErr w:type="spellEnd"/>
-      <w:proofErr w:type="gramEnd"/>
       <w:r>
         <w:rPr>
           <w:rStyle w:val="hljs-function"/>
@@ -1997,16 +1945,204 @@
           <w:color w:val="FFFFFF" w:themeColor="background1"/>
           <w:highlight w:val="black"/>
         </w:rPr>
-        <w:t>SDL_</w:t>
-      </w:r>
-      <w:proofErr w:type="gramStart"/>
+        <w:t>SDL_GetWindowFlags</w:t>
+      </w:r>
+      <w:proofErr w:type="spellEnd"/>
+      <w:r>
+        <w:rPr>
+          <w:rStyle w:val="hljs-params"/>
+          <w:color w:val="FFFFFF" w:themeColor="background1"/>
+          <w:highlight w:val="black"/>
+        </w:rPr>
+        <w:t>(</w:t>
+      </w:r>
+      <w:proofErr w:type="spellStart"/>
+      <w:r>
+        <w:rPr>
+          <w:rStyle w:val="hljs-params"/>
+          <w:color w:val="FFFFFF" w:themeColor="background1"/>
+          <w:highlight w:val="black"/>
+        </w:rPr>
+        <w:t>SDL_Window</w:t>
+      </w:r>
+      <w:proofErr w:type="spellEnd"/>
+      <w:r>
+        <w:rPr>
+          <w:rStyle w:val="hljs-params"/>
+          <w:color w:val="FFFFFF" w:themeColor="background1"/>
+          <w:highlight w:val="black"/>
+        </w:rPr>
+        <w:t xml:space="preserve">* </w:t>
+      </w:r>
+      <w:proofErr w:type="spellStart"/>
+      <w:r>
+        <w:rPr>
+          <w:rStyle w:val="hljs-params"/>
+          <w:color w:val="FFFFFF" w:themeColor="background1"/>
+          <w:highlight w:val="black"/>
+        </w:rPr>
+        <w:t>window</w:t>
+      </w:r>
+      <w:proofErr w:type="spellEnd"/>
+      <w:r>
+        <w:rPr>
+          <w:rStyle w:val="hljs-params"/>
+          <w:color w:val="FFFFFF" w:themeColor="background1"/>
+          <w:highlight w:val="black"/>
+        </w:rPr>
+        <w:t>)</w:t>
+      </w:r>
+    </w:p>
+    <w:p>
+      <w:pPr>
+        <w:tabs>
+          <w:tab w:val="left" w:pos="916"/>
+          <w:tab w:val="left" w:pos="1832"/>
+          <w:tab w:val="left" w:pos="2748"/>
+          <w:tab w:val="left" w:pos="3664"/>
+          <w:tab w:val="left" w:pos="4580"/>
+          <w:tab w:val="left" w:pos="5496"/>
+          <w:tab w:val="left" w:pos="6412"/>
+          <w:tab w:val="left" w:pos="7328"/>
+          <w:tab w:val="left" w:pos="8244"/>
+          <w:tab w:val="left" w:pos="9160"/>
+          <w:tab w:val="left" w:pos="10076"/>
+          <w:tab w:val="left" w:pos="10992"/>
+          <w:tab w:val="left" w:pos="11908"/>
+          <w:tab w:val="left" w:pos="12824"/>
+          <w:tab w:val="left" w:pos="13740"/>
+          <w:tab w:val="left" w:pos="14656"/>
+        </w:tabs>
+        <w:spacing w:after="0" w:line="240" w:lineRule="auto"/>
+        <w:rPr>
+          <w:rFonts w:eastAsia="Times New Roman" w:cstheme="minorHAnsi"/>
+          <w:lang w:eastAsia="fr-FR"/>
+        </w:rPr>
+      </w:pPr>
+    </w:p>
+    <w:p>
+      <w:pPr>
+        <w:tabs>
+          <w:tab w:val="left" w:pos="916"/>
+          <w:tab w:val="left" w:pos="1832"/>
+          <w:tab w:val="left" w:pos="2748"/>
+          <w:tab w:val="left" w:pos="3664"/>
+          <w:tab w:val="left" w:pos="4580"/>
+          <w:tab w:val="left" w:pos="5496"/>
+          <w:tab w:val="left" w:pos="6412"/>
+          <w:tab w:val="left" w:pos="7328"/>
+          <w:tab w:val="left" w:pos="8244"/>
+          <w:tab w:val="left" w:pos="9160"/>
+          <w:tab w:val="left" w:pos="10076"/>
+          <w:tab w:val="left" w:pos="10992"/>
+          <w:tab w:val="left" w:pos="11908"/>
+          <w:tab w:val="left" w:pos="12824"/>
+          <w:tab w:val="left" w:pos="13740"/>
+          <w:tab w:val="left" w:pos="14656"/>
+        </w:tabs>
+        <w:spacing w:after="0" w:line="240" w:lineRule="auto"/>
+        <w:rPr>
+          <w:rFonts w:eastAsia="Times New Roman" w:cstheme="minorHAnsi"/>
+          <w:lang w:eastAsia="fr-FR"/>
+        </w:rPr>
+      </w:pPr>
+    </w:p>
+    <w:p>
+      <w:pPr>
+        <w:tabs>
+          <w:tab w:val="left" w:pos="916"/>
+          <w:tab w:val="left" w:pos="1832"/>
+          <w:tab w:val="left" w:pos="2748"/>
+          <w:tab w:val="left" w:pos="3664"/>
+          <w:tab w:val="left" w:pos="4580"/>
+          <w:tab w:val="left" w:pos="5496"/>
+          <w:tab w:val="left" w:pos="6412"/>
+          <w:tab w:val="left" w:pos="7328"/>
+          <w:tab w:val="left" w:pos="8244"/>
+          <w:tab w:val="left" w:pos="9160"/>
+          <w:tab w:val="left" w:pos="10076"/>
+          <w:tab w:val="left" w:pos="10992"/>
+          <w:tab w:val="left" w:pos="11908"/>
+          <w:tab w:val="left" w:pos="12824"/>
+          <w:tab w:val="left" w:pos="13740"/>
+          <w:tab w:val="left" w:pos="14656"/>
+        </w:tabs>
+        <w:spacing w:after="0" w:line="240" w:lineRule="auto"/>
+        <w:rPr>
+          <w:rFonts w:eastAsia="Times New Roman" w:cstheme="minorHAnsi"/>
+          <w:lang w:eastAsia="fr-FR"/>
+        </w:rPr>
+      </w:pPr>
+      <w:r>
+        <w:rPr>
+          <w:rFonts w:eastAsia="Times New Roman" w:cstheme="minorHAnsi"/>
+          <w:lang w:eastAsia="fr-FR"/>
+        </w:rPr>
+        <w:t>On peut utiliser les fonctions suivantes pour réduire, agrandir et restaurer la fenêtre :</w:t>
+      </w:r>
+    </w:p>
+    <w:p>
+      <w:pPr>
+        <w:tabs>
+          <w:tab w:val="left" w:pos="916"/>
+          <w:tab w:val="left" w:pos="1832"/>
+          <w:tab w:val="left" w:pos="2748"/>
+          <w:tab w:val="left" w:pos="3664"/>
+          <w:tab w:val="left" w:pos="4580"/>
+          <w:tab w:val="left" w:pos="5496"/>
+          <w:tab w:val="left" w:pos="6412"/>
+          <w:tab w:val="left" w:pos="7328"/>
+          <w:tab w:val="left" w:pos="8244"/>
+          <w:tab w:val="left" w:pos="9160"/>
+          <w:tab w:val="left" w:pos="10076"/>
+          <w:tab w:val="left" w:pos="10992"/>
+          <w:tab w:val="left" w:pos="11908"/>
+          <w:tab w:val="left" w:pos="12824"/>
+          <w:tab w:val="left" w:pos="13740"/>
+          <w:tab w:val="left" w:pos="14656"/>
+        </w:tabs>
+        <w:spacing w:after="0" w:line="240" w:lineRule="auto"/>
+        <w:rPr>
+          <w:rFonts w:eastAsia="Times New Roman" w:cstheme="minorHAnsi"/>
+          <w:lang w:eastAsia="fr-FR"/>
+        </w:rPr>
+      </w:pPr>
+    </w:p>
+    <w:p>
+      <w:pPr>
+        <w:pStyle w:val="PrformatHTML"/>
+        <w:rPr>
+          <w:rStyle w:val="hljs-function"/>
+          <w:color w:val="FFFFFF" w:themeColor="background1"/>
+          <w:highlight w:val="black"/>
+        </w:rPr>
+      </w:pPr>
+      <w:proofErr w:type="spellStart"/>
+      <w:r>
+        <w:rPr>
+          <w:rStyle w:val="hljs-keyword"/>
+          <w:color w:val="FFFFFF" w:themeColor="background1"/>
+          <w:highlight w:val="black"/>
+        </w:rPr>
+        <w:t>void</w:t>
+      </w:r>
+      <w:proofErr w:type="spellEnd"/>
+      <w:r>
+        <w:rPr>
+          <w:rStyle w:val="hljs-function"/>
+          <w:color w:val="FFFFFF" w:themeColor="background1"/>
+          <w:highlight w:val="black"/>
+        </w:rPr>
+        <w:t xml:space="preserve"> </w:t>
+      </w:r>
+      <w:proofErr w:type="spellStart"/>
       <w:r>
         <w:rPr>
           <w:rStyle w:val="hljs-title"/>
           <w:color w:val="FFFFFF" w:themeColor="background1"/>
           <w:highlight w:val="black"/>
         </w:rPr>
-        <w:t>GetWindowFlags</w:t>
+        <w:t>SDL_MaximizeWindow</w:t>
       </w:r>
       <w:proofErr w:type="spellEnd"/>
       <w:r>
@@ -2018,7 +2154,6 @@
         <w:t>(</w:t>
       </w:r>
       <w:proofErr w:type="spellStart"/>
-      <w:proofErr w:type="gramEnd"/>
       <w:r>
         <w:rPr>
           <w:rStyle w:val="hljs-params"/>
@@ -2057,121 +2192,6 @@
     </w:p>
     <w:p>
       <w:pPr>
-        <w:tabs>
-          <w:tab w:val="left" w:pos="916"/>
-          <w:tab w:val="left" w:pos="1832"/>
-          <w:tab w:val="left" w:pos="2748"/>
-          <w:tab w:val="left" w:pos="3664"/>
-          <w:tab w:val="left" w:pos="4580"/>
-          <w:tab w:val="left" w:pos="5496"/>
-          <w:tab w:val="left" w:pos="6412"/>
-          <w:tab w:val="left" w:pos="7328"/>
-          <w:tab w:val="left" w:pos="8244"/>
-          <w:tab w:val="left" w:pos="9160"/>
-          <w:tab w:val="left" w:pos="10076"/>
-          <w:tab w:val="left" w:pos="10992"/>
-          <w:tab w:val="left" w:pos="11908"/>
-          <w:tab w:val="left" w:pos="12824"/>
-          <w:tab w:val="left" w:pos="13740"/>
-          <w:tab w:val="left" w:pos="14656"/>
-        </w:tabs>
-        <w:spacing w:after="0" w:line="240" w:lineRule="auto"/>
-        <w:rPr>
-          <w:rFonts w:eastAsia="Times New Roman" w:cstheme="minorHAnsi"/>
-          <w:lang w:eastAsia="fr-FR"/>
-        </w:rPr>
-      </w:pPr>
-    </w:p>
-    <w:p>
-      <w:pPr>
-        <w:tabs>
-          <w:tab w:val="left" w:pos="916"/>
-          <w:tab w:val="left" w:pos="1832"/>
-          <w:tab w:val="left" w:pos="2748"/>
-          <w:tab w:val="left" w:pos="3664"/>
-          <w:tab w:val="left" w:pos="4580"/>
-          <w:tab w:val="left" w:pos="5496"/>
-          <w:tab w:val="left" w:pos="6412"/>
-          <w:tab w:val="left" w:pos="7328"/>
-          <w:tab w:val="left" w:pos="8244"/>
-          <w:tab w:val="left" w:pos="9160"/>
-          <w:tab w:val="left" w:pos="10076"/>
-          <w:tab w:val="left" w:pos="10992"/>
-          <w:tab w:val="left" w:pos="11908"/>
-          <w:tab w:val="left" w:pos="12824"/>
-          <w:tab w:val="left" w:pos="13740"/>
-          <w:tab w:val="left" w:pos="14656"/>
-        </w:tabs>
-        <w:spacing w:after="0" w:line="240" w:lineRule="auto"/>
-        <w:rPr>
-          <w:rFonts w:eastAsia="Times New Roman" w:cstheme="minorHAnsi"/>
-          <w:lang w:eastAsia="fr-FR"/>
-        </w:rPr>
-      </w:pPr>
-    </w:p>
-    <w:p>
-      <w:pPr>
-        <w:tabs>
-          <w:tab w:val="left" w:pos="916"/>
-          <w:tab w:val="left" w:pos="1832"/>
-          <w:tab w:val="left" w:pos="2748"/>
-          <w:tab w:val="left" w:pos="3664"/>
-          <w:tab w:val="left" w:pos="4580"/>
-          <w:tab w:val="left" w:pos="5496"/>
-          <w:tab w:val="left" w:pos="6412"/>
-          <w:tab w:val="left" w:pos="7328"/>
-          <w:tab w:val="left" w:pos="8244"/>
-          <w:tab w:val="left" w:pos="9160"/>
-          <w:tab w:val="left" w:pos="10076"/>
-          <w:tab w:val="left" w:pos="10992"/>
-          <w:tab w:val="left" w:pos="11908"/>
-          <w:tab w:val="left" w:pos="12824"/>
-          <w:tab w:val="left" w:pos="13740"/>
-          <w:tab w:val="left" w:pos="14656"/>
-        </w:tabs>
-        <w:spacing w:after="0" w:line="240" w:lineRule="auto"/>
-        <w:rPr>
-          <w:rFonts w:eastAsia="Times New Roman" w:cstheme="minorHAnsi"/>
-          <w:lang w:eastAsia="fr-FR"/>
-        </w:rPr>
-      </w:pPr>
-      <w:r>
-        <w:rPr>
-          <w:rFonts w:eastAsia="Times New Roman" w:cstheme="minorHAnsi"/>
-          <w:lang w:eastAsia="fr-FR"/>
-        </w:rPr>
-        <w:t>On peut utiliser les fonctions suivantes pour réduire, agrandir et restaurer la fenêtre :</w:t>
-      </w:r>
-    </w:p>
-    <w:p>
-      <w:pPr>
-        <w:tabs>
-          <w:tab w:val="left" w:pos="916"/>
-          <w:tab w:val="left" w:pos="1832"/>
-          <w:tab w:val="left" w:pos="2748"/>
-          <w:tab w:val="left" w:pos="3664"/>
-          <w:tab w:val="left" w:pos="4580"/>
-          <w:tab w:val="left" w:pos="5496"/>
-          <w:tab w:val="left" w:pos="6412"/>
-          <w:tab w:val="left" w:pos="7328"/>
-          <w:tab w:val="left" w:pos="8244"/>
-          <w:tab w:val="left" w:pos="9160"/>
-          <w:tab w:val="left" w:pos="10076"/>
-          <w:tab w:val="left" w:pos="10992"/>
-          <w:tab w:val="left" w:pos="11908"/>
-          <w:tab w:val="left" w:pos="12824"/>
-          <w:tab w:val="left" w:pos="13740"/>
-          <w:tab w:val="left" w:pos="14656"/>
-        </w:tabs>
-        <w:spacing w:after="0" w:line="240" w:lineRule="auto"/>
-        <w:rPr>
-          <w:rFonts w:eastAsia="Times New Roman" w:cstheme="minorHAnsi"/>
-          <w:lang w:eastAsia="fr-FR"/>
-        </w:rPr>
-      </w:pPr>
-    </w:p>
-    <w:p>
-      <w:pPr>
         <w:pStyle w:val="PrformatHTML"/>
         <w:rPr>
           <w:rStyle w:val="hljs-function"/>
@@ -2180,7 +2200,6 @@
         </w:rPr>
       </w:pPr>
       <w:proofErr w:type="spellStart"/>
-      <w:proofErr w:type="gramStart"/>
       <w:r>
         <w:rPr>
           <w:rStyle w:val="hljs-keyword"/>
@@ -2190,7 +2209,6 @@
         <w:t>void</w:t>
       </w:r>
       <w:proofErr w:type="spellEnd"/>
-      <w:proofErr w:type="gramEnd"/>
       <w:r>
         <w:rPr>
           <w:rStyle w:val="hljs-function"/>
@@ -2206,7 +2224,7 @@
           <w:color w:val="FFFFFF" w:themeColor="background1"/>
           <w:highlight w:val="black"/>
         </w:rPr>
-        <w:t>SDL_MaximizeWindow</w:t>
+        <w:t>SDL_MinimizeWindow</w:t>
       </w:r>
       <w:proofErr w:type="spellEnd"/>
       <w:r>
@@ -2260,11 +2278,9 @@
         <w:rPr>
           <w:rStyle w:val="hljs-function"/>
           <w:color w:val="FFFFFF" w:themeColor="background1"/>
-          <w:highlight w:val="black"/>
-        </w:rPr>
-      </w:pPr>
-      <w:proofErr w:type="spellStart"/>
-      <w:proofErr w:type="gramStart"/>
+        </w:rPr>
+      </w:pPr>
+      <w:proofErr w:type="spellStart"/>
       <w:r>
         <w:rPr>
           <w:rStyle w:val="hljs-keyword"/>
@@ -2274,7 +2290,6 @@
         <w:t>void</w:t>
       </w:r>
       <w:proofErr w:type="spellEnd"/>
-      <w:proofErr w:type="gramEnd"/>
       <w:r>
         <w:rPr>
           <w:rStyle w:val="hljs-function"/>
@@ -2290,7 +2305,7 @@
           <w:color w:val="FFFFFF" w:themeColor="background1"/>
           <w:highlight w:val="black"/>
         </w:rPr>
-        <w:t>SDL_MinimizeWindow</w:t>
+        <w:t>SDL_RestoreWindow</w:t>
       </w:r>
       <w:proofErr w:type="spellEnd"/>
       <w:r>
@@ -2340,14 +2355,129 @@
     </w:p>
     <w:p>
       <w:pPr>
+        <w:tabs>
+          <w:tab w:val="left" w:pos="916"/>
+          <w:tab w:val="left" w:pos="1832"/>
+          <w:tab w:val="left" w:pos="2748"/>
+          <w:tab w:val="left" w:pos="3664"/>
+          <w:tab w:val="left" w:pos="4580"/>
+          <w:tab w:val="left" w:pos="5496"/>
+          <w:tab w:val="left" w:pos="6412"/>
+          <w:tab w:val="left" w:pos="7328"/>
+          <w:tab w:val="left" w:pos="8244"/>
+          <w:tab w:val="left" w:pos="9160"/>
+          <w:tab w:val="left" w:pos="10076"/>
+          <w:tab w:val="left" w:pos="10992"/>
+          <w:tab w:val="left" w:pos="11908"/>
+          <w:tab w:val="left" w:pos="12824"/>
+          <w:tab w:val="left" w:pos="13740"/>
+          <w:tab w:val="left" w:pos="14656"/>
+        </w:tabs>
+        <w:spacing w:after="0" w:line="240" w:lineRule="auto"/>
+        <w:rPr>
+          <w:rFonts w:eastAsia="Times New Roman" w:cstheme="minorHAnsi"/>
+          <w:lang w:eastAsia="fr-FR"/>
+        </w:rPr>
+      </w:pPr>
+    </w:p>
+    <w:p>
+      <w:pPr>
+        <w:tabs>
+          <w:tab w:val="left" w:pos="916"/>
+          <w:tab w:val="left" w:pos="1832"/>
+          <w:tab w:val="left" w:pos="2748"/>
+          <w:tab w:val="left" w:pos="3664"/>
+          <w:tab w:val="left" w:pos="4580"/>
+          <w:tab w:val="left" w:pos="5496"/>
+          <w:tab w:val="left" w:pos="6412"/>
+          <w:tab w:val="left" w:pos="7328"/>
+          <w:tab w:val="left" w:pos="8244"/>
+          <w:tab w:val="left" w:pos="9160"/>
+          <w:tab w:val="left" w:pos="10076"/>
+          <w:tab w:val="left" w:pos="10992"/>
+          <w:tab w:val="left" w:pos="11908"/>
+          <w:tab w:val="left" w:pos="12824"/>
+          <w:tab w:val="left" w:pos="13740"/>
+          <w:tab w:val="left" w:pos="14656"/>
+        </w:tabs>
+        <w:spacing w:after="0" w:line="240" w:lineRule="auto"/>
+        <w:rPr>
+          <w:rFonts w:eastAsia="Times New Roman" w:cstheme="minorHAnsi"/>
+          <w:lang w:eastAsia="fr-FR"/>
+        </w:rPr>
+      </w:pPr>
+    </w:p>
+    <w:p>
+      <w:pPr>
+        <w:tabs>
+          <w:tab w:val="left" w:pos="916"/>
+          <w:tab w:val="left" w:pos="1832"/>
+          <w:tab w:val="left" w:pos="2748"/>
+          <w:tab w:val="left" w:pos="3664"/>
+          <w:tab w:val="left" w:pos="4580"/>
+          <w:tab w:val="left" w:pos="5496"/>
+          <w:tab w:val="left" w:pos="6412"/>
+          <w:tab w:val="left" w:pos="7328"/>
+          <w:tab w:val="left" w:pos="8244"/>
+          <w:tab w:val="left" w:pos="9160"/>
+          <w:tab w:val="left" w:pos="10076"/>
+          <w:tab w:val="left" w:pos="10992"/>
+          <w:tab w:val="left" w:pos="11908"/>
+          <w:tab w:val="left" w:pos="12824"/>
+          <w:tab w:val="left" w:pos="13740"/>
+          <w:tab w:val="left" w:pos="14656"/>
+        </w:tabs>
+        <w:spacing w:after="0" w:line="240" w:lineRule="auto"/>
+        <w:rPr>
+          <w:rFonts w:eastAsia="Times New Roman" w:cstheme="minorHAnsi"/>
+          <w:lang w:eastAsia="fr-FR"/>
+        </w:rPr>
+      </w:pPr>
+      <w:r>
+        <w:rPr>
+          <w:rFonts w:eastAsia="Times New Roman" w:cstheme="minorHAnsi"/>
+          <w:lang w:eastAsia="fr-FR"/>
+        </w:rPr>
+        <w:t>On peut aussi utiliser les fonctions suivantes pour cacher/rendre visible la fenêtre :</w:t>
+      </w:r>
+    </w:p>
+    <w:p>
+      <w:pPr>
+        <w:tabs>
+          <w:tab w:val="left" w:pos="916"/>
+          <w:tab w:val="left" w:pos="1832"/>
+          <w:tab w:val="left" w:pos="2748"/>
+          <w:tab w:val="left" w:pos="3664"/>
+          <w:tab w:val="left" w:pos="4580"/>
+          <w:tab w:val="left" w:pos="5496"/>
+          <w:tab w:val="left" w:pos="6412"/>
+          <w:tab w:val="left" w:pos="7328"/>
+          <w:tab w:val="left" w:pos="8244"/>
+          <w:tab w:val="left" w:pos="9160"/>
+          <w:tab w:val="left" w:pos="10076"/>
+          <w:tab w:val="left" w:pos="10992"/>
+          <w:tab w:val="left" w:pos="11908"/>
+          <w:tab w:val="left" w:pos="12824"/>
+          <w:tab w:val="left" w:pos="13740"/>
+          <w:tab w:val="left" w:pos="14656"/>
+        </w:tabs>
+        <w:spacing w:after="0" w:line="240" w:lineRule="auto"/>
+        <w:rPr>
+          <w:rFonts w:eastAsia="Times New Roman" w:cstheme="minorHAnsi"/>
+          <w:lang w:eastAsia="fr-FR"/>
+        </w:rPr>
+      </w:pPr>
+    </w:p>
+    <w:p>
+      <w:pPr>
         <w:pStyle w:val="PrformatHTML"/>
         <w:rPr>
           <w:rStyle w:val="hljs-function"/>
           <w:color w:val="FFFFFF" w:themeColor="background1"/>
-        </w:rPr>
-      </w:pPr>
-      <w:proofErr w:type="spellStart"/>
-      <w:proofErr w:type="gramStart"/>
+          <w:highlight w:val="black"/>
+        </w:rPr>
+      </w:pPr>
+      <w:proofErr w:type="spellStart"/>
       <w:r>
         <w:rPr>
           <w:rStyle w:val="hljs-keyword"/>
@@ -2357,7 +2487,6 @@
         <w:t>void</w:t>
       </w:r>
       <w:proofErr w:type="spellEnd"/>
-      <w:proofErr w:type="gramEnd"/>
       <w:r>
         <w:rPr>
           <w:rStyle w:val="hljs-function"/>
@@ -2373,7 +2502,7 @@
           <w:color w:val="FFFFFF" w:themeColor="background1"/>
           <w:highlight w:val="black"/>
         </w:rPr>
-        <w:t>SDL_RestoreWindow</w:t>
+        <w:t>SDL_HideWindow</w:t>
       </w:r>
       <w:proofErr w:type="spellEnd"/>
       <w:r>
@@ -2423,617 +2552,412 @@
     </w:p>
     <w:p>
       <w:pPr>
-        <w:tabs>
-          <w:tab w:val="left" w:pos="916"/>
-          <w:tab w:val="left" w:pos="1832"/>
-          <w:tab w:val="left" w:pos="2748"/>
-          <w:tab w:val="left" w:pos="3664"/>
-          <w:tab w:val="left" w:pos="4580"/>
-          <w:tab w:val="left" w:pos="5496"/>
-          <w:tab w:val="left" w:pos="6412"/>
-          <w:tab w:val="left" w:pos="7328"/>
-          <w:tab w:val="left" w:pos="8244"/>
-          <w:tab w:val="left" w:pos="9160"/>
-          <w:tab w:val="left" w:pos="10076"/>
-          <w:tab w:val="left" w:pos="10992"/>
-          <w:tab w:val="left" w:pos="11908"/>
-          <w:tab w:val="left" w:pos="12824"/>
-          <w:tab w:val="left" w:pos="13740"/>
-          <w:tab w:val="left" w:pos="14656"/>
-        </w:tabs>
-        <w:spacing w:after="0" w:line="240" w:lineRule="auto"/>
-        <w:rPr>
-          <w:rFonts w:eastAsia="Times New Roman" w:cstheme="minorHAnsi"/>
-          <w:lang w:eastAsia="fr-FR"/>
-        </w:rPr>
-      </w:pPr>
-    </w:p>
-    <w:p>
-      <w:pPr>
-        <w:tabs>
-          <w:tab w:val="left" w:pos="916"/>
-          <w:tab w:val="left" w:pos="1832"/>
-          <w:tab w:val="left" w:pos="2748"/>
-          <w:tab w:val="left" w:pos="3664"/>
-          <w:tab w:val="left" w:pos="4580"/>
-          <w:tab w:val="left" w:pos="5496"/>
-          <w:tab w:val="left" w:pos="6412"/>
-          <w:tab w:val="left" w:pos="7328"/>
-          <w:tab w:val="left" w:pos="8244"/>
-          <w:tab w:val="left" w:pos="9160"/>
-          <w:tab w:val="left" w:pos="10076"/>
-          <w:tab w:val="left" w:pos="10992"/>
-          <w:tab w:val="left" w:pos="11908"/>
-          <w:tab w:val="left" w:pos="12824"/>
-          <w:tab w:val="left" w:pos="13740"/>
-          <w:tab w:val="left" w:pos="14656"/>
-        </w:tabs>
-        <w:spacing w:after="0" w:line="240" w:lineRule="auto"/>
-        <w:rPr>
-          <w:rFonts w:eastAsia="Times New Roman" w:cstheme="minorHAnsi"/>
-          <w:lang w:eastAsia="fr-FR"/>
-        </w:rPr>
-      </w:pPr>
-    </w:p>
-    <w:p>
-      <w:pPr>
-        <w:tabs>
-          <w:tab w:val="left" w:pos="916"/>
-          <w:tab w:val="left" w:pos="1832"/>
-          <w:tab w:val="left" w:pos="2748"/>
-          <w:tab w:val="left" w:pos="3664"/>
-          <w:tab w:val="left" w:pos="4580"/>
-          <w:tab w:val="left" w:pos="5496"/>
-          <w:tab w:val="left" w:pos="6412"/>
-          <w:tab w:val="left" w:pos="7328"/>
-          <w:tab w:val="left" w:pos="8244"/>
-          <w:tab w:val="left" w:pos="9160"/>
-          <w:tab w:val="left" w:pos="10076"/>
-          <w:tab w:val="left" w:pos="10992"/>
-          <w:tab w:val="left" w:pos="11908"/>
-          <w:tab w:val="left" w:pos="12824"/>
-          <w:tab w:val="left" w:pos="13740"/>
-          <w:tab w:val="left" w:pos="14656"/>
-        </w:tabs>
-        <w:spacing w:after="0" w:line="240" w:lineRule="auto"/>
-        <w:rPr>
-          <w:rFonts w:eastAsia="Times New Roman" w:cstheme="minorHAnsi"/>
-          <w:lang w:eastAsia="fr-FR"/>
-        </w:rPr>
-      </w:pPr>
-      <w:r>
-        <w:rPr>
-          <w:rFonts w:eastAsia="Times New Roman" w:cstheme="minorHAnsi"/>
-          <w:lang w:eastAsia="fr-FR"/>
-        </w:rPr>
-        <w:t>On peut aussi utiliser les fonctions suivantes pour cacher/rendre visible la fenêtre :</w:t>
-      </w:r>
-    </w:p>
-    <w:p>
-      <w:pPr>
-        <w:tabs>
-          <w:tab w:val="left" w:pos="916"/>
-          <w:tab w:val="left" w:pos="1832"/>
-          <w:tab w:val="left" w:pos="2748"/>
-          <w:tab w:val="left" w:pos="3664"/>
-          <w:tab w:val="left" w:pos="4580"/>
-          <w:tab w:val="left" w:pos="5496"/>
-          <w:tab w:val="left" w:pos="6412"/>
-          <w:tab w:val="left" w:pos="7328"/>
-          <w:tab w:val="left" w:pos="8244"/>
-          <w:tab w:val="left" w:pos="9160"/>
-          <w:tab w:val="left" w:pos="10076"/>
-          <w:tab w:val="left" w:pos="10992"/>
-          <w:tab w:val="left" w:pos="11908"/>
-          <w:tab w:val="left" w:pos="12824"/>
-          <w:tab w:val="left" w:pos="13740"/>
-          <w:tab w:val="left" w:pos="14656"/>
-        </w:tabs>
-        <w:spacing w:after="0" w:line="240" w:lineRule="auto"/>
-        <w:rPr>
-          <w:rFonts w:eastAsia="Times New Roman" w:cstheme="minorHAnsi"/>
-          <w:lang w:eastAsia="fr-FR"/>
-        </w:rPr>
-      </w:pPr>
-    </w:p>
-    <w:p>
-      <w:pPr>
         <w:pStyle w:val="PrformatHTML"/>
         <w:rPr>
+          <w:color w:val="FFFFFF" w:themeColor="background1"/>
+        </w:rPr>
+      </w:pPr>
+      <w:proofErr w:type="spellStart"/>
+      <w:r>
+        <w:rPr>
+          <w:rStyle w:val="hljs-keyword"/>
+          <w:color w:val="FFFFFF" w:themeColor="background1"/>
+          <w:highlight w:val="black"/>
+        </w:rPr>
+        <w:t>void</w:t>
+      </w:r>
+      <w:proofErr w:type="spellEnd"/>
+      <w:r>
+        <w:rPr>
           <w:rStyle w:val="hljs-function"/>
           <w:color w:val="FFFFFF" w:themeColor="background1"/>
           <w:highlight w:val="black"/>
         </w:rPr>
-      </w:pPr>
-      <w:proofErr w:type="spellStart"/>
-      <w:proofErr w:type="gramStart"/>
+        <w:t xml:space="preserve"> </w:t>
+      </w:r>
+      <w:proofErr w:type="spellStart"/>
+      <w:r>
+        <w:rPr>
+          <w:rStyle w:val="hljs-title"/>
+          <w:color w:val="FFFFFF" w:themeColor="background1"/>
+          <w:highlight w:val="black"/>
+        </w:rPr>
+        <w:t>SDL_ShowWindow</w:t>
+      </w:r>
+      <w:proofErr w:type="spellEnd"/>
+      <w:r>
+        <w:rPr>
+          <w:rStyle w:val="hljs-params"/>
+          <w:color w:val="FFFFFF" w:themeColor="background1"/>
+          <w:highlight w:val="black"/>
+        </w:rPr>
+        <w:t>(</w:t>
+      </w:r>
+      <w:proofErr w:type="spellStart"/>
+      <w:r>
+        <w:rPr>
+          <w:rStyle w:val="hljs-params"/>
+          <w:color w:val="FFFFFF" w:themeColor="background1"/>
+          <w:highlight w:val="black"/>
+        </w:rPr>
+        <w:t>SDL_Window</w:t>
+      </w:r>
+      <w:proofErr w:type="spellEnd"/>
+      <w:r>
+        <w:rPr>
+          <w:rStyle w:val="hljs-params"/>
+          <w:color w:val="FFFFFF" w:themeColor="background1"/>
+          <w:highlight w:val="black"/>
+        </w:rPr>
+        <w:t xml:space="preserve">* </w:t>
+      </w:r>
+      <w:proofErr w:type="spellStart"/>
+      <w:r>
+        <w:rPr>
+          <w:rStyle w:val="hljs-params"/>
+          <w:color w:val="FFFFFF" w:themeColor="background1"/>
+          <w:highlight w:val="black"/>
+        </w:rPr>
+        <w:t>window</w:t>
+      </w:r>
+      <w:proofErr w:type="spellEnd"/>
+      <w:r>
+        <w:rPr>
+          <w:rStyle w:val="hljs-params"/>
+          <w:color w:val="FFFFFF" w:themeColor="background1"/>
+          <w:highlight w:val="black"/>
+        </w:rPr>
+        <w:t>)</w:t>
+      </w:r>
+    </w:p>
+    <w:p>
+      <w:pPr>
+        <w:tabs>
+          <w:tab w:val="left" w:pos="916"/>
+          <w:tab w:val="left" w:pos="1832"/>
+          <w:tab w:val="left" w:pos="2748"/>
+          <w:tab w:val="left" w:pos="3664"/>
+          <w:tab w:val="left" w:pos="4580"/>
+          <w:tab w:val="left" w:pos="5496"/>
+          <w:tab w:val="left" w:pos="6412"/>
+          <w:tab w:val="left" w:pos="7328"/>
+          <w:tab w:val="left" w:pos="8244"/>
+          <w:tab w:val="left" w:pos="9160"/>
+          <w:tab w:val="left" w:pos="10076"/>
+          <w:tab w:val="left" w:pos="10992"/>
+          <w:tab w:val="left" w:pos="11908"/>
+          <w:tab w:val="left" w:pos="12824"/>
+          <w:tab w:val="left" w:pos="13740"/>
+          <w:tab w:val="left" w:pos="14656"/>
+        </w:tabs>
+        <w:spacing w:after="0" w:line="240" w:lineRule="auto"/>
+        <w:rPr>
+          <w:rFonts w:eastAsia="Times New Roman" w:cstheme="minorHAnsi"/>
+          <w:lang w:eastAsia="fr-FR"/>
+        </w:rPr>
+      </w:pPr>
+    </w:p>
+    <w:p>
+      <w:pPr>
+        <w:tabs>
+          <w:tab w:val="left" w:pos="916"/>
+          <w:tab w:val="left" w:pos="1832"/>
+          <w:tab w:val="left" w:pos="2748"/>
+          <w:tab w:val="left" w:pos="3664"/>
+          <w:tab w:val="left" w:pos="4580"/>
+          <w:tab w:val="left" w:pos="5496"/>
+          <w:tab w:val="left" w:pos="6412"/>
+          <w:tab w:val="left" w:pos="7328"/>
+          <w:tab w:val="left" w:pos="8244"/>
+          <w:tab w:val="left" w:pos="9160"/>
+          <w:tab w:val="left" w:pos="10076"/>
+          <w:tab w:val="left" w:pos="10992"/>
+          <w:tab w:val="left" w:pos="11908"/>
+          <w:tab w:val="left" w:pos="12824"/>
+          <w:tab w:val="left" w:pos="13740"/>
+          <w:tab w:val="left" w:pos="14656"/>
+        </w:tabs>
+        <w:spacing w:after="0" w:line="240" w:lineRule="auto"/>
+        <w:rPr>
+          <w:rFonts w:eastAsia="Times New Roman" w:cstheme="minorHAnsi"/>
+          <w:lang w:eastAsia="fr-FR"/>
+        </w:rPr>
+      </w:pPr>
+    </w:p>
+    <w:p>
+      <w:pPr>
+        <w:tabs>
+          <w:tab w:val="left" w:pos="916"/>
+          <w:tab w:val="left" w:pos="1832"/>
+          <w:tab w:val="left" w:pos="2748"/>
+          <w:tab w:val="left" w:pos="3664"/>
+          <w:tab w:val="left" w:pos="4580"/>
+          <w:tab w:val="left" w:pos="5496"/>
+          <w:tab w:val="left" w:pos="6412"/>
+          <w:tab w:val="left" w:pos="7328"/>
+          <w:tab w:val="left" w:pos="8244"/>
+          <w:tab w:val="left" w:pos="9160"/>
+          <w:tab w:val="left" w:pos="10076"/>
+          <w:tab w:val="left" w:pos="10992"/>
+          <w:tab w:val="left" w:pos="11908"/>
+          <w:tab w:val="left" w:pos="12824"/>
+          <w:tab w:val="left" w:pos="13740"/>
+          <w:tab w:val="left" w:pos="14656"/>
+        </w:tabs>
+        <w:spacing w:after="0" w:line="240" w:lineRule="auto"/>
+        <w:rPr>
+          <w:rFonts w:eastAsia="Times New Roman" w:cstheme="minorHAnsi"/>
+          <w:lang w:eastAsia="fr-FR"/>
+        </w:rPr>
+      </w:pPr>
+      <w:r>
+        <w:rPr>
+          <w:rFonts w:eastAsia="Times New Roman" w:cstheme="minorHAnsi"/>
+          <w:lang w:eastAsia="fr-FR"/>
+        </w:rPr>
+        <w:t>Pour mettre la fenêtre en plein écran :</w:t>
+      </w:r>
+    </w:p>
+    <w:p>
+      <w:pPr>
+        <w:tabs>
+          <w:tab w:val="left" w:pos="916"/>
+          <w:tab w:val="left" w:pos="1832"/>
+          <w:tab w:val="left" w:pos="2748"/>
+          <w:tab w:val="left" w:pos="3664"/>
+          <w:tab w:val="left" w:pos="4580"/>
+          <w:tab w:val="left" w:pos="5496"/>
+          <w:tab w:val="left" w:pos="6412"/>
+          <w:tab w:val="left" w:pos="7328"/>
+          <w:tab w:val="left" w:pos="8244"/>
+          <w:tab w:val="left" w:pos="9160"/>
+          <w:tab w:val="left" w:pos="10076"/>
+          <w:tab w:val="left" w:pos="10992"/>
+          <w:tab w:val="left" w:pos="11908"/>
+          <w:tab w:val="left" w:pos="12824"/>
+          <w:tab w:val="left" w:pos="13740"/>
+          <w:tab w:val="left" w:pos="14656"/>
+        </w:tabs>
+        <w:spacing w:after="0" w:line="240" w:lineRule="auto"/>
+        <w:rPr>
+          <w:rFonts w:eastAsia="Times New Roman" w:cstheme="minorHAnsi"/>
+          <w:lang w:eastAsia="fr-FR"/>
+        </w:rPr>
+      </w:pPr>
+    </w:p>
+    <w:p>
+      <w:pPr>
+        <w:pStyle w:val="PrformatHTML"/>
+        <w:rPr>
+          <w:rStyle w:val="hljs-function"/>
+        </w:rPr>
+      </w:pPr>
+      <w:proofErr w:type="spellStart"/>
       <w:r>
         <w:rPr>
           <w:rStyle w:val="hljs-keyword"/>
           <w:color w:val="FFFFFF" w:themeColor="background1"/>
           <w:highlight w:val="black"/>
         </w:rPr>
+        <w:t>int</w:t>
+      </w:r>
+      <w:proofErr w:type="spellEnd"/>
+      <w:r>
+        <w:rPr>
+          <w:rStyle w:val="hljs-function"/>
+          <w:color w:val="FFFFFF" w:themeColor="background1"/>
+          <w:highlight w:val="black"/>
+        </w:rPr>
+        <w:t xml:space="preserve"> </w:t>
+      </w:r>
+      <w:proofErr w:type="spellStart"/>
+      <w:r>
+        <w:rPr>
+          <w:rStyle w:val="hljs-title"/>
+          <w:color w:val="FFFFFF" w:themeColor="background1"/>
+          <w:highlight w:val="black"/>
+        </w:rPr>
+        <w:t>SDL_SetWindowFullscreen</w:t>
+      </w:r>
+      <w:proofErr w:type="spellEnd"/>
+      <w:r>
+        <w:rPr>
+          <w:rStyle w:val="hljs-params"/>
+          <w:color w:val="FFFFFF" w:themeColor="background1"/>
+          <w:highlight w:val="black"/>
+        </w:rPr>
+        <w:t>(</w:t>
+      </w:r>
+      <w:proofErr w:type="spellStart"/>
+      <w:r>
+        <w:rPr>
+          <w:rStyle w:val="hljs-params"/>
+          <w:color w:val="FFFFFF" w:themeColor="background1"/>
+          <w:highlight w:val="black"/>
+        </w:rPr>
+        <w:t>SDL_Window</w:t>
+      </w:r>
+      <w:proofErr w:type="spellEnd"/>
+      <w:r>
+        <w:rPr>
+          <w:rStyle w:val="hljs-params"/>
+          <w:color w:val="FFFFFF" w:themeColor="background1"/>
+          <w:highlight w:val="black"/>
+        </w:rPr>
+        <w:t xml:space="preserve">* </w:t>
+      </w:r>
+      <w:proofErr w:type="spellStart"/>
+      <w:r>
+        <w:rPr>
+          <w:rStyle w:val="hljs-params"/>
+          <w:color w:val="FFFFFF" w:themeColor="background1"/>
+          <w:highlight w:val="black"/>
+        </w:rPr>
+        <w:t>window</w:t>
+      </w:r>
+      <w:proofErr w:type="spellEnd"/>
+      <w:r>
+        <w:rPr>
+          <w:rStyle w:val="hljs-params"/>
+          <w:color w:val="FFFFFF" w:themeColor="background1"/>
+          <w:highlight w:val="black"/>
+        </w:rPr>
+        <w:t>, Uint32 flags)</w:t>
+      </w:r>
+    </w:p>
+    <w:p>
+      <w:pPr>
+        <w:tabs>
+          <w:tab w:val="left" w:pos="916"/>
+          <w:tab w:val="left" w:pos="1832"/>
+          <w:tab w:val="left" w:pos="2748"/>
+          <w:tab w:val="left" w:pos="3664"/>
+          <w:tab w:val="left" w:pos="4580"/>
+          <w:tab w:val="left" w:pos="5496"/>
+          <w:tab w:val="left" w:pos="6412"/>
+          <w:tab w:val="left" w:pos="7328"/>
+          <w:tab w:val="left" w:pos="8244"/>
+          <w:tab w:val="left" w:pos="9160"/>
+          <w:tab w:val="left" w:pos="10076"/>
+          <w:tab w:val="left" w:pos="10992"/>
+          <w:tab w:val="left" w:pos="11908"/>
+          <w:tab w:val="left" w:pos="12824"/>
+          <w:tab w:val="left" w:pos="13740"/>
+          <w:tab w:val="left" w:pos="14656"/>
+        </w:tabs>
+        <w:spacing w:after="0" w:line="240" w:lineRule="auto"/>
+        <w:rPr>
+          <w:rFonts w:eastAsia="Times New Roman" w:cstheme="minorHAnsi"/>
+          <w:lang w:eastAsia="fr-FR"/>
+        </w:rPr>
+      </w:pPr>
+    </w:p>
+    <w:p>
+      <w:pPr>
+        <w:tabs>
+          <w:tab w:val="left" w:pos="916"/>
+          <w:tab w:val="left" w:pos="1832"/>
+          <w:tab w:val="left" w:pos="2748"/>
+          <w:tab w:val="left" w:pos="3664"/>
+          <w:tab w:val="left" w:pos="4580"/>
+          <w:tab w:val="left" w:pos="5496"/>
+          <w:tab w:val="left" w:pos="6412"/>
+          <w:tab w:val="left" w:pos="7328"/>
+          <w:tab w:val="left" w:pos="8244"/>
+          <w:tab w:val="left" w:pos="9160"/>
+          <w:tab w:val="left" w:pos="10076"/>
+          <w:tab w:val="left" w:pos="10992"/>
+          <w:tab w:val="left" w:pos="11908"/>
+          <w:tab w:val="left" w:pos="12824"/>
+          <w:tab w:val="left" w:pos="13740"/>
+          <w:tab w:val="left" w:pos="14656"/>
+        </w:tabs>
+        <w:spacing w:after="0" w:line="240" w:lineRule="auto"/>
+        <w:rPr>
+          <w:rFonts w:eastAsia="Times New Roman" w:cstheme="minorHAnsi"/>
+          <w:lang w:eastAsia="fr-FR"/>
+        </w:rPr>
+      </w:pPr>
+    </w:p>
+    <w:p>
+      <w:pPr>
+        <w:tabs>
+          <w:tab w:val="left" w:pos="916"/>
+          <w:tab w:val="left" w:pos="1832"/>
+          <w:tab w:val="left" w:pos="2748"/>
+          <w:tab w:val="left" w:pos="3664"/>
+          <w:tab w:val="left" w:pos="4580"/>
+          <w:tab w:val="left" w:pos="5496"/>
+          <w:tab w:val="left" w:pos="6412"/>
+          <w:tab w:val="left" w:pos="7328"/>
+          <w:tab w:val="left" w:pos="8244"/>
+          <w:tab w:val="left" w:pos="9160"/>
+          <w:tab w:val="left" w:pos="10076"/>
+          <w:tab w:val="left" w:pos="10992"/>
+          <w:tab w:val="left" w:pos="11908"/>
+          <w:tab w:val="left" w:pos="12824"/>
+          <w:tab w:val="left" w:pos="13740"/>
+          <w:tab w:val="left" w:pos="14656"/>
+        </w:tabs>
+        <w:spacing w:after="0" w:line="240" w:lineRule="auto"/>
+        <w:rPr>
+          <w:rFonts w:eastAsia="Times New Roman" w:cstheme="minorHAnsi"/>
+          <w:lang w:eastAsia="fr-FR"/>
+        </w:rPr>
+      </w:pPr>
+      <w:r>
+        <w:rPr>
+          <w:rFonts w:eastAsia="Times New Roman" w:cstheme="minorHAnsi"/>
+          <w:lang w:eastAsia="fr-FR"/>
+        </w:rPr>
+        <w:t>Enfin, on peut mettre en avant plan la fenêtre (devant toutes les autres), avec la fonction :</w:t>
+      </w:r>
+    </w:p>
+    <w:p>
+      <w:pPr>
+        <w:tabs>
+          <w:tab w:val="left" w:pos="916"/>
+          <w:tab w:val="left" w:pos="1832"/>
+          <w:tab w:val="left" w:pos="2748"/>
+          <w:tab w:val="left" w:pos="3664"/>
+          <w:tab w:val="left" w:pos="4580"/>
+          <w:tab w:val="left" w:pos="5496"/>
+          <w:tab w:val="left" w:pos="6412"/>
+          <w:tab w:val="left" w:pos="7328"/>
+          <w:tab w:val="left" w:pos="8244"/>
+          <w:tab w:val="left" w:pos="9160"/>
+          <w:tab w:val="left" w:pos="10076"/>
+          <w:tab w:val="left" w:pos="10992"/>
+          <w:tab w:val="left" w:pos="11908"/>
+          <w:tab w:val="left" w:pos="12824"/>
+          <w:tab w:val="left" w:pos="13740"/>
+          <w:tab w:val="left" w:pos="14656"/>
+        </w:tabs>
+        <w:spacing w:after="0" w:line="240" w:lineRule="auto"/>
+        <w:rPr>
+          <w:rFonts w:eastAsia="Times New Roman" w:cstheme="minorHAnsi"/>
+          <w:lang w:eastAsia="fr-FR"/>
+        </w:rPr>
+      </w:pPr>
+    </w:p>
+    <w:p>
+      <w:pPr>
+        <w:pStyle w:val="PrformatHTML"/>
+        <w:rPr>
+          <w:rStyle w:val="hljs-function"/>
+          <w:color w:val="FFFFFF" w:themeColor="background1"/>
+        </w:rPr>
+      </w:pPr>
+      <w:proofErr w:type="spellStart"/>
+      <w:r>
+        <w:rPr>
+          <w:rStyle w:val="hljs-keyword"/>
+          <w:color w:val="FFFFFF" w:themeColor="background1"/>
+          <w:highlight w:val="black"/>
+        </w:rPr>
         <w:t>void</w:t>
       </w:r>
       <w:proofErr w:type="spellEnd"/>
-      <w:proofErr w:type="gramEnd"/>
-      <w:r>
-        <w:rPr>
-          <w:rStyle w:val="hljs-function"/>
-          <w:color w:val="FFFFFF" w:themeColor="background1"/>
-          <w:highlight w:val="black"/>
-        </w:rPr>
-        <w:t xml:space="preserve"> </w:t>
-      </w:r>
-      <w:proofErr w:type="spellStart"/>
-      <w:r>
-        <w:rPr>
-          <w:rStyle w:val="hljs-title"/>
-          <w:color w:val="FFFFFF" w:themeColor="background1"/>
-          <w:highlight w:val="black"/>
-        </w:rPr>
-        <w:t>SDL_HideWindow</w:t>
-      </w:r>
-      <w:proofErr w:type="spellEnd"/>
-      <w:r>
-        <w:rPr>
-          <w:rStyle w:val="hljs-params"/>
-          <w:color w:val="FFFFFF" w:themeColor="background1"/>
-          <w:highlight w:val="black"/>
-        </w:rPr>
-        <w:t>(</w:t>
-      </w:r>
-      <w:proofErr w:type="spellStart"/>
-      <w:r>
-        <w:rPr>
-          <w:rStyle w:val="hljs-params"/>
-          <w:color w:val="FFFFFF" w:themeColor="background1"/>
-          <w:highlight w:val="black"/>
-        </w:rPr>
-        <w:t>SDL_Window</w:t>
-      </w:r>
-      <w:proofErr w:type="spellEnd"/>
-      <w:r>
-        <w:rPr>
-          <w:rStyle w:val="hljs-params"/>
-          <w:color w:val="FFFFFF" w:themeColor="background1"/>
-          <w:highlight w:val="black"/>
-        </w:rPr>
-        <w:t xml:space="preserve">* </w:t>
-      </w:r>
-      <w:proofErr w:type="spellStart"/>
-      <w:r>
-        <w:rPr>
-          <w:rStyle w:val="hljs-params"/>
-          <w:color w:val="FFFFFF" w:themeColor="background1"/>
-          <w:highlight w:val="black"/>
-        </w:rPr>
-        <w:t>window</w:t>
-      </w:r>
-      <w:proofErr w:type="spellEnd"/>
-      <w:r>
-        <w:rPr>
-          <w:rStyle w:val="hljs-params"/>
-          <w:color w:val="FFFFFF" w:themeColor="background1"/>
-          <w:highlight w:val="black"/>
-        </w:rPr>
-        <w:t>)</w:t>
-      </w:r>
-    </w:p>
-    <w:p>
-      <w:pPr>
-        <w:pStyle w:val="PrformatHTML"/>
-        <w:rPr>
-          <w:color w:val="FFFFFF" w:themeColor="background1"/>
-        </w:rPr>
-      </w:pPr>
-      <w:proofErr w:type="spellStart"/>
-      <w:proofErr w:type="gramStart"/>
-      <w:r>
-        <w:rPr>
-          <w:rStyle w:val="hljs-keyword"/>
-          <w:color w:val="FFFFFF" w:themeColor="background1"/>
-          <w:highlight w:val="black"/>
-        </w:rPr>
-        <w:t>void</w:t>
-      </w:r>
-      <w:proofErr w:type="spellEnd"/>
-      <w:proofErr w:type="gramEnd"/>
-      <w:r>
-        <w:rPr>
-          <w:rStyle w:val="hljs-function"/>
-          <w:color w:val="FFFFFF" w:themeColor="background1"/>
-          <w:highlight w:val="black"/>
-        </w:rPr>
-        <w:t xml:space="preserve"> </w:t>
-      </w:r>
-      <w:proofErr w:type="spellStart"/>
-      <w:r>
-        <w:rPr>
-          <w:rStyle w:val="hljs-title"/>
-          <w:color w:val="FFFFFF" w:themeColor="background1"/>
-          <w:highlight w:val="black"/>
-        </w:rPr>
-        <w:t>SDL_ShowWindow</w:t>
-      </w:r>
-      <w:proofErr w:type="spellEnd"/>
-      <w:r>
-        <w:rPr>
-          <w:rStyle w:val="hljs-params"/>
-          <w:color w:val="FFFFFF" w:themeColor="background1"/>
-          <w:highlight w:val="black"/>
-        </w:rPr>
-        <w:t>(</w:t>
-      </w:r>
-      <w:proofErr w:type="spellStart"/>
-      <w:r>
-        <w:rPr>
-          <w:rStyle w:val="hljs-params"/>
-          <w:color w:val="FFFFFF" w:themeColor="background1"/>
-          <w:highlight w:val="black"/>
-        </w:rPr>
-        <w:t>SDL_Window</w:t>
-      </w:r>
-      <w:proofErr w:type="spellEnd"/>
-      <w:r>
-        <w:rPr>
-          <w:rStyle w:val="hljs-params"/>
-          <w:color w:val="FFFFFF" w:themeColor="background1"/>
-          <w:highlight w:val="black"/>
-        </w:rPr>
-        <w:t xml:space="preserve">* </w:t>
-      </w:r>
-      <w:proofErr w:type="spellStart"/>
-      <w:r>
-        <w:rPr>
-          <w:rStyle w:val="hljs-params"/>
-          <w:color w:val="FFFFFF" w:themeColor="background1"/>
-          <w:highlight w:val="black"/>
-        </w:rPr>
-        <w:t>window</w:t>
-      </w:r>
-      <w:proofErr w:type="spellEnd"/>
-      <w:r>
-        <w:rPr>
-          <w:rStyle w:val="hljs-params"/>
-          <w:color w:val="FFFFFF" w:themeColor="background1"/>
-          <w:highlight w:val="black"/>
-        </w:rPr>
-        <w:t>)</w:t>
-      </w:r>
-    </w:p>
-    <w:p>
-      <w:pPr>
-        <w:tabs>
-          <w:tab w:val="left" w:pos="916"/>
-          <w:tab w:val="left" w:pos="1832"/>
-          <w:tab w:val="left" w:pos="2748"/>
-          <w:tab w:val="left" w:pos="3664"/>
-          <w:tab w:val="left" w:pos="4580"/>
-          <w:tab w:val="left" w:pos="5496"/>
-          <w:tab w:val="left" w:pos="6412"/>
-          <w:tab w:val="left" w:pos="7328"/>
-          <w:tab w:val="left" w:pos="8244"/>
-          <w:tab w:val="left" w:pos="9160"/>
-          <w:tab w:val="left" w:pos="10076"/>
-          <w:tab w:val="left" w:pos="10992"/>
-          <w:tab w:val="left" w:pos="11908"/>
-          <w:tab w:val="left" w:pos="12824"/>
-          <w:tab w:val="left" w:pos="13740"/>
-          <w:tab w:val="left" w:pos="14656"/>
-        </w:tabs>
-        <w:spacing w:after="0" w:line="240" w:lineRule="auto"/>
-        <w:rPr>
-          <w:rFonts w:eastAsia="Times New Roman" w:cstheme="minorHAnsi"/>
-          <w:lang w:eastAsia="fr-FR"/>
-        </w:rPr>
-      </w:pPr>
-    </w:p>
-    <w:p>
-      <w:pPr>
-        <w:tabs>
-          <w:tab w:val="left" w:pos="916"/>
-          <w:tab w:val="left" w:pos="1832"/>
-          <w:tab w:val="left" w:pos="2748"/>
-          <w:tab w:val="left" w:pos="3664"/>
-          <w:tab w:val="left" w:pos="4580"/>
-          <w:tab w:val="left" w:pos="5496"/>
-          <w:tab w:val="left" w:pos="6412"/>
-          <w:tab w:val="left" w:pos="7328"/>
-          <w:tab w:val="left" w:pos="8244"/>
-          <w:tab w:val="left" w:pos="9160"/>
-          <w:tab w:val="left" w:pos="10076"/>
-          <w:tab w:val="left" w:pos="10992"/>
-          <w:tab w:val="left" w:pos="11908"/>
-          <w:tab w:val="left" w:pos="12824"/>
-          <w:tab w:val="left" w:pos="13740"/>
-          <w:tab w:val="left" w:pos="14656"/>
-        </w:tabs>
-        <w:spacing w:after="0" w:line="240" w:lineRule="auto"/>
-        <w:rPr>
-          <w:rFonts w:eastAsia="Times New Roman" w:cstheme="minorHAnsi"/>
-          <w:lang w:eastAsia="fr-FR"/>
-        </w:rPr>
-      </w:pPr>
-    </w:p>
-    <w:p>
-      <w:pPr>
-        <w:tabs>
-          <w:tab w:val="left" w:pos="916"/>
-          <w:tab w:val="left" w:pos="1832"/>
-          <w:tab w:val="left" w:pos="2748"/>
-          <w:tab w:val="left" w:pos="3664"/>
-          <w:tab w:val="left" w:pos="4580"/>
-          <w:tab w:val="left" w:pos="5496"/>
-          <w:tab w:val="left" w:pos="6412"/>
-          <w:tab w:val="left" w:pos="7328"/>
-          <w:tab w:val="left" w:pos="8244"/>
-          <w:tab w:val="left" w:pos="9160"/>
-          <w:tab w:val="left" w:pos="10076"/>
-          <w:tab w:val="left" w:pos="10992"/>
-          <w:tab w:val="left" w:pos="11908"/>
-          <w:tab w:val="left" w:pos="12824"/>
-          <w:tab w:val="left" w:pos="13740"/>
-          <w:tab w:val="left" w:pos="14656"/>
-        </w:tabs>
-        <w:spacing w:after="0" w:line="240" w:lineRule="auto"/>
-        <w:rPr>
-          <w:rFonts w:eastAsia="Times New Roman" w:cstheme="minorHAnsi"/>
-          <w:lang w:eastAsia="fr-FR"/>
-        </w:rPr>
-      </w:pPr>
-      <w:r>
-        <w:rPr>
-          <w:rFonts w:eastAsia="Times New Roman" w:cstheme="minorHAnsi"/>
-          <w:lang w:eastAsia="fr-FR"/>
-        </w:rPr>
-        <w:t>Pour mettre la fenêtre en plein écran :</w:t>
-      </w:r>
-    </w:p>
-    <w:p>
-      <w:pPr>
-        <w:tabs>
-          <w:tab w:val="left" w:pos="916"/>
-          <w:tab w:val="left" w:pos="1832"/>
-          <w:tab w:val="left" w:pos="2748"/>
-          <w:tab w:val="left" w:pos="3664"/>
-          <w:tab w:val="left" w:pos="4580"/>
-          <w:tab w:val="left" w:pos="5496"/>
-          <w:tab w:val="left" w:pos="6412"/>
-          <w:tab w:val="left" w:pos="7328"/>
-          <w:tab w:val="left" w:pos="8244"/>
-          <w:tab w:val="left" w:pos="9160"/>
-          <w:tab w:val="left" w:pos="10076"/>
-          <w:tab w:val="left" w:pos="10992"/>
-          <w:tab w:val="left" w:pos="11908"/>
-          <w:tab w:val="left" w:pos="12824"/>
-          <w:tab w:val="left" w:pos="13740"/>
-          <w:tab w:val="left" w:pos="14656"/>
-        </w:tabs>
-        <w:spacing w:after="0" w:line="240" w:lineRule="auto"/>
-        <w:rPr>
-          <w:rFonts w:eastAsia="Times New Roman" w:cstheme="minorHAnsi"/>
-          <w:lang w:eastAsia="fr-FR"/>
-        </w:rPr>
-      </w:pPr>
-    </w:p>
-    <w:p>
-      <w:pPr>
-        <w:pStyle w:val="PrformatHTML"/>
-        <w:rPr>
-          <w:rStyle w:val="hljs-function"/>
-        </w:rPr>
-      </w:pPr>
-      <w:proofErr w:type="spellStart"/>
-      <w:proofErr w:type="gramStart"/>
-      <w:r>
-        <w:rPr>
-          <w:rStyle w:val="hljs-keyword"/>
-          <w:color w:val="FFFFFF" w:themeColor="background1"/>
-          <w:highlight w:val="black"/>
-        </w:rPr>
-        <w:t>int</w:t>
-      </w:r>
-      <w:proofErr w:type="spellEnd"/>
-      <w:proofErr w:type="gramEnd"/>
-      <w:r>
-        <w:rPr>
-          <w:rStyle w:val="hljs-function"/>
-          <w:color w:val="FFFFFF" w:themeColor="background1"/>
-          <w:highlight w:val="black"/>
-        </w:rPr>
-        <w:t xml:space="preserve"> </w:t>
-      </w:r>
-      <w:proofErr w:type="spellStart"/>
-      <w:r>
-        <w:rPr>
-          <w:rStyle w:val="hljs-title"/>
-          <w:color w:val="FFFFFF" w:themeColor="background1"/>
-          <w:highlight w:val="black"/>
-        </w:rPr>
-        <w:t>SDL_SetWindowFullscreen</w:t>
-      </w:r>
-      <w:proofErr w:type="spellEnd"/>
-      <w:r>
-        <w:rPr>
-          <w:rStyle w:val="hljs-params"/>
-          <w:color w:val="FFFFFF" w:themeColor="background1"/>
-          <w:highlight w:val="black"/>
-        </w:rPr>
-        <w:t>(</w:t>
-      </w:r>
-      <w:proofErr w:type="spellStart"/>
-      <w:r>
-        <w:rPr>
-          <w:rStyle w:val="hljs-params"/>
-          <w:color w:val="FFFFFF" w:themeColor="background1"/>
-          <w:highlight w:val="black"/>
-        </w:rPr>
-        <w:t>SDL_Window</w:t>
-      </w:r>
-      <w:proofErr w:type="spellEnd"/>
-      <w:r>
-        <w:rPr>
-          <w:rStyle w:val="hljs-params"/>
-          <w:color w:val="FFFFFF" w:themeColor="background1"/>
-          <w:highlight w:val="black"/>
-        </w:rPr>
-        <w:t xml:space="preserve">* </w:t>
-      </w:r>
-      <w:proofErr w:type="spellStart"/>
-      <w:r>
-        <w:rPr>
-          <w:rStyle w:val="hljs-params"/>
-          <w:color w:val="FFFFFF" w:themeColor="background1"/>
-          <w:highlight w:val="black"/>
-        </w:rPr>
-        <w:t>window</w:t>
-      </w:r>
-      <w:proofErr w:type="spellEnd"/>
-      <w:r>
-        <w:rPr>
-          <w:rStyle w:val="hljs-params"/>
-          <w:color w:val="FFFFFF" w:themeColor="background1"/>
-          <w:highlight w:val="black"/>
-        </w:rPr>
-        <w:t>, Uint32 flags)</w:t>
-      </w:r>
-    </w:p>
-    <w:p>
-      <w:pPr>
-        <w:tabs>
-          <w:tab w:val="left" w:pos="916"/>
-          <w:tab w:val="left" w:pos="1832"/>
-          <w:tab w:val="left" w:pos="2748"/>
-          <w:tab w:val="left" w:pos="3664"/>
-          <w:tab w:val="left" w:pos="4580"/>
-          <w:tab w:val="left" w:pos="5496"/>
-          <w:tab w:val="left" w:pos="6412"/>
-          <w:tab w:val="left" w:pos="7328"/>
-          <w:tab w:val="left" w:pos="8244"/>
-          <w:tab w:val="left" w:pos="9160"/>
-          <w:tab w:val="left" w:pos="10076"/>
-          <w:tab w:val="left" w:pos="10992"/>
-          <w:tab w:val="left" w:pos="11908"/>
-          <w:tab w:val="left" w:pos="12824"/>
-          <w:tab w:val="left" w:pos="13740"/>
-          <w:tab w:val="left" w:pos="14656"/>
-        </w:tabs>
-        <w:spacing w:after="0" w:line="240" w:lineRule="auto"/>
-        <w:rPr>
-          <w:rFonts w:eastAsia="Times New Roman" w:cstheme="minorHAnsi"/>
-          <w:lang w:eastAsia="fr-FR"/>
-        </w:rPr>
-      </w:pPr>
-    </w:p>
-    <w:p>
-      <w:pPr>
-        <w:tabs>
-          <w:tab w:val="left" w:pos="916"/>
-          <w:tab w:val="left" w:pos="1832"/>
-          <w:tab w:val="left" w:pos="2748"/>
-          <w:tab w:val="left" w:pos="3664"/>
-          <w:tab w:val="left" w:pos="4580"/>
-          <w:tab w:val="left" w:pos="5496"/>
-          <w:tab w:val="left" w:pos="6412"/>
-          <w:tab w:val="left" w:pos="7328"/>
-          <w:tab w:val="left" w:pos="8244"/>
-          <w:tab w:val="left" w:pos="9160"/>
-          <w:tab w:val="left" w:pos="10076"/>
-          <w:tab w:val="left" w:pos="10992"/>
-          <w:tab w:val="left" w:pos="11908"/>
-          <w:tab w:val="left" w:pos="12824"/>
-          <w:tab w:val="left" w:pos="13740"/>
-          <w:tab w:val="left" w:pos="14656"/>
-        </w:tabs>
-        <w:spacing w:after="0" w:line="240" w:lineRule="auto"/>
-        <w:rPr>
-          <w:rFonts w:eastAsia="Times New Roman" w:cstheme="minorHAnsi"/>
-          <w:lang w:eastAsia="fr-FR"/>
-        </w:rPr>
-      </w:pPr>
-    </w:p>
-    <w:p>
-      <w:pPr>
-        <w:tabs>
-          <w:tab w:val="left" w:pos="916"/>
-          <w:tab w:val="left" w:pos="1832"/>
-          <w:tab w:val="left" w:pos="2748"/>
-          <w:tab w:val="left" w:pos="3664"/>
-          <w:tab w:val="left" w:pos="4580"/>
-          <w:tab w:val="left" w:pos="5496"/>
-          <w:tab w:val="left" w:pos="6412"/>
-          <w:tab w:val="left" w:pos="7328"/>
-          <w:tab w:val="left" w:pos="8244"/>
-          <w:tab w:val="left" w:pos="9160"/>
-          <w:tab w:val="left" w:pos="10076"/>
-          <w:tab w:val="left" w:pos="10992"/>
-          <w:tab w:val="left" w:pos="11908"/>
-          <w:tab w:val="left" w:pos="12824"/>
-          <w:tab w:val="left" w:pos="13740"/>
-          <w:tab w:val="left" w:pos="14656"/>
-        </w:tabs>
-        <w:spacing w:after="0" w:line="240" w:lineRule="auto"/>
-        <w:rPr>
-          <w:rFonts w:eastAsia="Times New Roman" w:cstheme="minorHAnsi"/>
-          <w:lang w:eastAsia="fr-FR"/>
-        </w:rPr>
-      </w:pPr>
-      <w:r>
-        <w:rPr>
-          <w:rFonts w:eastAsia="Times New Roman" w:cstheme="minorHAnsi"/>
-          <w:lang w:eastAsia="fr-FR"/>
-        </w:rPr>
-        <w:t>Enfin, on peut mettre en avant plan la fenêtre (devant toutes les autres), avec la fonction :</w:t>
-      </w:r>
-    </w:p>
-    <w:p>
-      <w:pPr>
-        <w:tabs>
-          <w:tab w:val="left" w:pos="916"/>
-          <w:tab w:val="left" w:pos="1832"/>
-          <w:tab w:val="left" w:pos="2748"/>
-          <w:tab w:val="left" w:pos="3664"/>
-          <w:tab w:val="left" w:pos="4580"/>
-          <w:tab w:val="left" w:pos="5496"/>
-          <w:tab w:val="left" w:pos="6412"/>
-          <w:tab w:val="left" w:pos="7328"/>
-          <w:tab w:val="left" w:pos="8244"/>
-          <w:tab w:val="left" w:pos="9160"/>
-          <w:tab w:val="left" w:pos="10076"/>
-          <w:tab w:val="left" w:pos="10992"/>
-          <w:tab w:val="left" w:pos="11908"/>
-          <w:tab w:val="left" w:pos="12824"/>
-          <w:tab w:val="left" w:pos="13740"/>
-          <w:tab w:val="left" w:pos="14656"/>
-        </w:tabs>
-        <w:spacing w:after="0" w:line="240" w:lineRule="auto"/>
-        <w:rPr>
-          <w:rFonts w:eastAsia="Times New Roman" w:cstheme="minorHAnsi"/>
-          <w:lang w:eastAsia="fr-FR"/>
-        </w:rPr>
-      </w:pPr>
-    </w:p>
-    <w:p>
-      <w:pPr>
-        <w:pStyle w:val="PrformatHTML"/>
-        <w:rPr>
-          <w:rStyle w:val="hljs-function"/>
-          <w:color w:val="FFFFFF" w:themeColor="background1"/>
-        </w:rPr>
-      </w:pPr>
-      <w:proofErr w:type="spellStart"/>
-      <w:proofErr w:type="gramStart"/>
-      <w:r>
-        <w:rPr>
-          <w:rStyle w:val="hljs-keyword"/>
-          <w:color w:val="FFFFFF" w:themeColor="background1"/>
-          <w:highlight w:val="black"/>
-        </w:rPr>
-        <w:t>void</w:t>
-      </w:r>
-      <w:proofErr w:type="spellEnd"/>
-      <w:proofErr w:type="gramEnd"/>
       <w:r>
         <w:rPr>
           <w:rStyle w:val="hljs-function"/>
@@ -3398,23 +3322,7 @@
           <w:lang w:eastAsia="fr-FR"/>
         </w:rPr>
         <w:br/>
-        <w:t xml:space="preserve">Il est associé </w:t>
-      </w:r>
-      <w:proofErr w:type="gramStart"/>
-      <w:r>
-        <w:rPr>
-          <w:rFonts w:eastAsia="Times New Roman" w:cstheme="minorHAnsi"/>
-          <w:lang w:eastAsia="fr-FR"/>
-        </w:rPr>
-        <w:t>a</w:t>
-      </w:r>
-      <w:proofErr w:type="gramEnd"/>
-      <w:r>
-        <w:rPr>
-          <w:rFonts w:eastAsia="Times New Roman" w:cstheme="minorHAnsi"/>
-          <w:lang w:eastAsia="fr-FR"/>
-        </w:rPr>
-        <w:t xml:space="preserve"> la fenêtre lors de sa création avec la fonction suivante </w:t>
+        <w:t xml:space="preserve">Il est associé a la fenêtre lors de sa création avec la fonction suivante </w:t>
       </w:r>
       <w:proofErr w:type="spellStart"/>
       <w:r>
@@ -3525,9 +3433,9 @@
           <w:highlight w:val="black"/>
           <w:lang w:val="en" w:eastAsia="fr-FR"/>
         </w:rPr>
-        <w:t>SDL_</w:t>
-      </w:r>
-      <w:proofErr w:type="gramStart"/>
+        <w:t>SDL_CreateRenderer</w:t>
+      </w:r>
+      <w:proofErr w:type="spellEnd"/>
       <w:r>
         <w:rPr>
           <w:rFonts w:ascii="Courier New" w:eastAsia="Times New Roman" w:hAnsi="Courier New" w:cs="Courier New"/>
@@ -3537,22 +3445,9 @@
           <w:highlight w:val="black"/>
           <w:lang w:val="en" w:eastAsia="fr-FR"/>
         </w:rPr>
-        <w:t>CreateRenderer</w:t>
-      </w:r>
-      <w:proofErr w:type="spellEnd"/>
-      <w:r>
-        <w:rPr>
-          <w:rFonts w:ascii="Courier New" w:eastAsia="Times New Roman" w:hAnsi="Courier New" w:cs="Courier New"/>
-          <w:color w:val="FFFFFF" w:themeColor="background1"/>
-          <w:sz w:val="20"/>
-          <w:szCs w:val="20"/>
-          <w:highlight w:val="black"/>
-          <w:lang w:val="en" w:eastAsia="fr-FR"/>
-        </w:rPr>
         <w:t>(</w:t>
       </w:r>
       <w:proofErr w:type="spellStart"/>
-      <w:proofErr w:type="gramEnd"/>
       <w:r>
         <w:rPr>
           <w:rFonts w:ascii="Courier New" w:eastAsia="Times New Roman" w:hAnsi="Courier New" w:cs="Courier New"/>
@@ -3799,9 +3694,9 @@
           <w:highlight w:val="black"/>
           <w:lang w:val="en" w:eastAsia="fr-FR"/>
         </w:rPr>
-        <w:t>SDL_</w:t>
-      </w:r>
-      <w:proofErr w:type="gramStart"/>
+        <w:t>SDL_CreateWindowAndRenderer</w:t>
+      </w:r>
+      <w:proofErr w:type="spellEnd"/>
       <w:r>
         <w:rPr>
           <w:rFonts w:ascii="Courier New" w:eastAsia="Times New Roman" w:hAnsi="Courier New" w:cs="Courier New"/>
@@ -3811,31 +3706,7 @@
           <w:highlight w:val="black"/>
           <w:lang w:val="en" w:eastAsia="fr-FR"/>
         </w:rPr>
-        <w:t>CreateWindowAndRenderer</w:t>
-      </w:r>
-      <w:proofErr w:type="spellEnd"/>
-      <w:r>
-        <w:rPr>
-          <w:rFonts w:ascii="Courier New" w:eastAsia="Times New Roman" w:hAnsi="Courier New" w:cs="Courier New"/>
-          <w:color w:val="FFFFFF" w:themeColor="background1"/>
-          <w:sz w:val="20"/>
-          <w:szCs w:val="20"/>
-          <w:highlight w:val="black"/>
-          <w:lang w:val="en" w:eastAsia="fr-FR"/>
-        </w:rPr>
-        <w:t>(</w:t>
-      </w:r>
-      <w:proofErr w:type="gramEnd"/>
-      <w:r>
-        <w:rPr>
-          <w:rFonts w:ascii="Courier New" w:eastAsia="Times New Roman" w:hAnsi="Courier New" w:cs="Courier New"/>
-          <w:color w:val="FFFFFF" w:themeColor="background1"/>
-          <w:sz w:val="20"/>
-          <w:szCs w:val="20"/>
-          <w:highlight w:val="black"/>
-          <w:lang w:val="en" w:eastAsia="fr-FR"/>
-        </w:rPr>
-        <w:t>int            width,</w:t>
+        <w:t>(int            width,</w:t>
       </w:r>
     </w:p>
     <w:p>
@@ -4212,31 +4083,15 @@
           <w:rFonts w:eastAsia="Times New Roman" w:cstheme="minorHAnsi"/>
           <w:lang w:eastAsia="fr-FR"/>
         </w:rPr>
-        <w:t xml:space="preserve">(Voir </w:t>
-      </w:r>
-      <w:proofErr w:type="gramStart"/>
-      <w:r>
-        <w:rPr>
-          <w:rFonts w:eastAsia="Times New Roman" w:cstheme="minorHAnsi"/>
-          <w:lang w:eastAsia="fr-FR"/>
-        </w:rPr>
-        <w:t xml:space="preserve">le </w:t>
-      </w:r>
-      <w:proofErr w:type="spellStart"/>
-      <w:r>
-        <w:rPr>
-          <w:rFonts w:eastAsia="Times New Roman" w:cstheme="minorHAnsi"/>
-          <w:lang w:eastAsia="fr-FR"/>
-        </w:rPr>
-        <w:t>main</w:t>
-      </w:r>
-      <w:proofErr w:type="gramEnd"/>
-      <w:r>
-        <w:rPr>
-          <w:rFonts w:eastAsia="Times New Roman" w:cstheme="minorHAnsi"/>
-          <w:lang w:eastAsia="fr-FR"/>
-        </w:rPr>
-        <w:t>.c</w:t>
+        <w:t xml:space="preserve">(Voir le </w:t>
+      </w:r>
+      <w:proofErr w:type="spellStart"/>
+      <w:r>
+        <w:rPr>
+          <w:rFonts w:eastAsia="Times New Roman" w:cstheme="minorHAnsi"/>
+          <w:lang w:eastAsia="fr-FR"/>
+        </w:rPr>
+        <w:t>main.c</w:t>
       </w:r>
       <w:proofErr w:type="spellEnd"/>
       <w:r>
@@ -4345,16 +4200,7 @@
           <w:sz w:val="28"/>
           <w:szCs w:val="28"/>
         </w:rPr>
-        <w:t>SDL_</w:t>
-      </w:r>
-      <w:proofErr w:type="gramStart"/>
-      <w:r>
-        <w:rPr>
-          <w:rFonts w:ascii="Arial" w:hAnsi="Arial" w:cs="Arial"/>
-          <w:sz w:val="28"/>
-          <w:szCs w:val="28"/>
-        </w:rPr>
-        <w:t>Rect</w:t>
+        <w:t>SDL_Rect</w:t>
       </w:r>
       <w:proofErr w:type="spellEnd"/>
       <w:r>
@@ -4365,7 +4211,6 @@
         </w:rPr>
         <w:t>:</w:t>
       </w:r>
-      <w:proofErr w:type="gramEnd"/>
       <w:r>
         <w:rPr>
           <w:rFonts w:ascii="Arial" w:hAnsi="Arial" w:cs="Arial"/>
@@ -4536,31 +4381,15 @@
           <w:rFonts w:eastAsia="Times New Roman" w:cstheme="minorHAnsi"/>
           <w:lang w:eastAsia="fr-FR"/>
         </w:rPr>
-        <w:t xml:space="preserve">(Voir </w:t>
-      </w:r>
-      <w:proofErr w:type="gramStart"/>
-      <w:r>
-        <w:rPr>
-          <w:rFonts w:eastAsia="Times New Roman" w:cstheme="minorHAnsi"/>
-          <w:lang w:eastAsia="fr-FR"/>
-        </w:rPr>
-        <w:t xml:space="preserve">le </w:t>
-      </w:r>
-      <w:proofErr w:type="spellStart"/>
-      <w:r>
-        <w:rPr>
-          <w:rFonts w:eastAsia="Times New Roman" w:cstheme="minorHAnsi"/>
-          <w:lang w:eastAsia="fr-FR"/>
-        </w:rPr>
-        <w:t>main</w:t>
-      </w:r>
-      <w:proofErr w:type="gramEnd"/>
-      <w:r>
-        <w:rPr>
-          <w:rFonts w:eastAsia="Times New Roman" w:cstheme="minorHAnsi"/>
-          <w:lang w:eastAsia="fr-FR"/>
-        </w:rPr>
-        <w:t>.c</w:t>
+        <w:t xml:space="preserve">(Voir le </w:t>
+      </w:r>
+      <w:proofErr w:type="spellStart"/>
+      <w:r>
+        <w:rPr>
+          <w:rFonts w:eastAsia="Times New Roman" w:cstheme="minorHAnsi"/>
+          <w:lang w:eastAsia="fr-FR"/>
+        </w:rPr>
+        <w:t>main.c</w:t>
       </w:r>
       <w:proofErr w:type="spellEnd"/>
       <w:r>
@@ -4981,31 +4810,15 @@
           <w:rFonts w:eastAsia="Times New Roman" w:cstheme="minorHAnsi"/>
           <w:lang w:eastAsia="fr-FR"/>
         </w:rPr>
-        <w:t xml:space="preserve">(Voir </w:t>
-      </w:r>
-      <w:proofErr w:type="gramStart"/>
-      <w:r>
-        <w:rPr>
-          <w:rFonts w:eastAsia="Times New Roman" w:cstheme="minorHAnsi"/>
-          <w:lang w:eastAsia="fr-FR"/>
-        </w:rPr>
-        <w:t xml:space="preserve">le </w:t>
-      </w:r>
-      <w:proofErr w:type="spellStart"/>
-      <w:r>
-        <w:rPr>
-          <w:rFonts w:eastAsia="Times New Roman" w:cstheme="minorHAnsi"/>
-          <w:lang w:eastAsia="fr-FR"/>
-        </w:rPr>
-        <w:t>main</w:t>
-      </w:r>
-      <w:proofErr w:type="gramEnd"/>
-      <w:r>
-        <w:rPr>
-          <w:rFonts w:eastAsia="Times New Roman" w:cstheme="minorHAnsi"/>
-          <w:lang w:eastAsia="fr-FR"/>
-        </w:rPr>
-        <w:t>.c</w:t>
+        <w:t xml:space="preserve">(Voir le </w:t>
+      </w:r>
+      <w:proofErr w:type="spellStart"/>
+      <w:r>
+        <w:rPr>
+          <w:rFonts w:eastAsia="Times New Roman" w:cstheme="minorHAnsi"/>
+          <w:lang w:eastAsia="fr-FR"/>
+        </w:rPr>
+        <w:t>main.c</w:t>
       </w:r>
       <w:proofErr w:type="spellEnd"/>
       <w:r>
@@ -5196,31 +5009,15 @@
           <w:rFonts w:eastAsia="Times New Roman" w:cstheme="minorHAnsi"/>
           <w:lang w:eastAsia="fr-FR"/>
         </w:rPr>
-        <w:t xml:space="preserve">(Voir </w:t>
-      </w:r>
-      <w:proofErr w:type="gramStart"/>
-      <w:r>
-        <w:rPr>
-          <w:rFonts w:eastAsia="Times New Roman" w:cstheme="minorHAnsi"/>
-          <w:lang w:eastAsia="fr-FR"/>
-        </w:rPr>
-        <w:t xml:space="preserve">le </w:t>
-      </w:r>
-      <w:proofErr w:type="spellStart"/>
-      <w:r>
-        <w:rPr>
-          <w:rFonts w:eastAsia="Times New Roman" w:cstheme="minorHAnsi"/>
-          <w:lang w:eastAsia="fr-FR"/>
-        </w:rPr>
-        <w:t>main</w:t>
-      </w:r>
-      <w:proofErr w:type="gramEnd"/>
-      <w:r>
-        <w:rPr>
-          <w:rFonts w:eastAsia="Times New Roman" w:cstheme="minorHAnsi"/>
-          <w:lang w:eastAsia="fr-FR"/>
-        </w:rPr>
-        <w:t>.c</w:t>
+        <w:t xml:space="preserve">(Voir le </w:t>
+      </w:r>
+      <w:proofErr w:type="spellStart"/>
+      <w:r>
+        <w:rPr>
+          <w:rFonts w:eastAsia="Times New Roman" w:cstheme="minorHAnsi"/>
+          <w:lang w:eastAsia="fr-FR"/>
+        </w:rPr>
+        <w:t>main.c</w:t>
       </w:r>
       <w:proofErr w:type="spellEnd"/>
       <w:r>
@@ -5634,31 +5431,15 @@
           <w:rFonts w:eastAsia="Times New Roman" w:cstheme="minorHAnsi"/>
           <w:lang w:eastAsia="fr-FR"/>
         </w:rPr>
-        <w:t xml:space="preserve">(Voir </w:t>
-      </w:r>
-      <w:proofErr w:type="gramStart"/>
-      <w:r>
-        <w:rPr>
-          <w:rFonts w:eastAsia="Times New Roman" w:cstheme="minorHAnsi"/>
-          <w:lang w:eastAsia="fr-FR"/>
-        </w:rPr>
-        <w:t xml:space="preserve">le </w:t>
-      </w:r>
-      <w:proofErr w:type="spellStart"/>
-      <w:r>
-        <w:rPr>
-          <w:rFonts w:eastAsia="Times New Roman" w:cstheme="minorHAnsi"/>
-          <w:lang w:eastAsia="fr-FR"/>
-        </w:rPr>
-        <w:t>main</w:t>
-      </w:r>
-      <w:proofErr w:type="gramEnd"/>
-      <w:r>
-        <w:rPr>
-          <w:rFonts w:eastAsia="Times New Roman" w:cstheme="minorHAnsi"/>
-          <w:lang w:eastAsia="fr-FR"/>
-        </w:rPr>
-        <w:t>.c</w:t>
+        <w:t xml:space="preserve">(Voir le </w:t>
+      </w:r>
+      <w:proofErr w:type="spellStart"/>
+      <w:r>
+        <w:rPr>
+          <w:rFonts w:eastAsia="Times New Roman" w:cstheme="minorHAnsi"/>
+          <w:lang w:eastAsia="fr-FR"/>
+        </w:rPr>
+        <w:t>main.c</w:t>
       </w:r>
       <w:proofErr w:type="spellEnd"/>
       <w:r>
@@ -6134,9 +5915,9 @@
           <w:highlight w:val="black"/>
           <w:lang w:val="en" w:eastAsia="fr-FR"/>
         </w:rPr>
-        <w:t>SDL_</w:t>
-      </w:r>
-      <w:proofErr w:type="gramStart"/>
+        <w:t>SDL_RenderDrawPoint</w:t>
+      </w:r>
+      <w:proofErr w:type="spellEnd"/>
       <w:r>
         <w:rPr>
           <w:rFonts w:ascii="Courier New" w:eastAsia="Times New Roman" w:hAnsi="Courier New" w:cs="Courier New"/>
@@ -6146,22 +5927,9 @@
           <w:highlight w:val="black"/>
           <w:lang w:val="en" w:eastAsia="fr-FR"/>
         </w:rPr>
-        <w:t>RenderDrawPoint</w:t>
-      </w:r>
-      <w:proofErr w:type="spellEnd"/>
-      <w:r>
-        <w:rPr>
-          <w:rFonts w:ascii="Courier New" w:eastAsia="Times New Roman" w:hAnsi="Courier New" w:cs="Courier New"/>
-          <w:color w:val="FFFFFF" w:themeColor="background1"/>
-          <w:sz w:val="20"/>
-          <w:szCs w:val="20"/>
-          <w:highlight w:val="black"/>
-          <w:lang w:val="en" w:eastAsia="fr-FR"/>
-        </w:rPr>
         <w:t>(</w:t>
       </w:r>
       <w:proofErr w:type="spellStart"/>
-      <w:proofErr w:type="gramEnd"/>
       <w:r>
         <w:rPr>
           <w:rFonts w:ascii="Courier New" w:eastAsia="Times New Roman" w:hAnsi="Courier New" w:cs="Courier New"/>
@@ -6410,9 +6178,9 @@
           <w:highlight w:val="black"/>
           <w:lang w:val="en" w:eastAsia="fr-FR"/>
         </w:rPr>
-        <w:t>SDL_</w:t>
-      </w:r>
-      <w:proofErr w:type="gramStart"/>
+        <w:t>SDL_RenderDrawLine</w:t>
+      </w:r>
+      <w:proofErr w:type="spellEnd"/>
       <w:r>
         <w:rPr>
           <w:rFonts w:ascii="Courier New" w:eastAsia="Times New Roman" w:hAnsi="Courier New" w:cs="Courier New"/>
@@ -6422,22 +6190,9 @@
           <w:highlight w:val="black"/>
           <w:lang w:val="en" w:eastAsia="fr-FR"/>
         </w:rPr>
-        <w:t>RenderDrawLine</w:t>
-      </w:r>
-      <w:proofErr w:type="spellEnd"/>
-      <w:r>
-        <w:rPr>
-          <w:rFonts w:ascii="Courier New" w:eastAsia="Times New Roman" w:hAnsi="Courier New" w:cs="Courier New"/>
-          <w:color w:val="FFFFFF" w:themeColor="background1"/>
-          <w:sz w:val="20"/>
-          <w:szCs w:val="20"/>
-          <w:highlight w:val="black"/>
-          <w:lang w:val="en" w:eastAsia="fr-FR"/>
-        </w:rPr>
         <w:t>(</w:t>
       </w:r>
       <w:proofErr w:type="spellStart"/>
-      <w:proofErr w:type="gramEnd"/>
       <w:r>
         <w:rPr>
           <w:rFonts w:ascii="Courier New" w:eastAsia="Times New Roman" w:hAnsi="Courier New" w:cs="Courier New"/>
@@ -6997,7 +6752,6 @@
         <w:t xml:space="preserve">, permet d’attendre le nombre de millisecondes passées en arguments avant de retourner de la fonction et ainsi passer </w:t>
       </w:r>
       <w:proofErr w:type="spellStart"/>
-      <w:proofErr w:type="gramStart"/>
       <w:r>
         <w:rPr>
           <w:rFonts w:eastAsia="Times New Roman" w:cstheme="minorHAnsi"/>
@@ -7006,7 +6760,6 @@
         <w:t>a</w:t>
       </w:r>
       <w:proofErr w:type="spellEnd"/>
-      <w:proofErr w:type="gramEnd"/>
       <w:r>
         <w:rPr>
           <w:rFonts w:eastAsia="Times New Roman" w:cstheme="minorHAnsi"/>
@@ -7431,23 +7184,7 @@
           <w:rFonts w:eastAsia="Times New Roman" w:cstheme="minorHAnsi"/>
           <w:lang w:eastAsia="fr-FR"/>
         </w:rPr>
-        <w:t>(</w:t>
-      </w:r>
-      <w:proofErr w:type="gramStart"/>
-      <w:r>
-        <w:rPr>
-          <w:rFonts w:eastAsia="Times New Roman" w:cstheme="minorHAnsi"/>
-          <w:lang w:eastAsia="fr-FR"/>
-        </w:rPr>
-        <w:t>voir</w:t>
-      </w:r>
-      <w:proofErr w:type="gramEnd"/>
-      <w:r>
-        <w:rPr>
-          <w:rFonts w:eastAsia="Times New Roman" w:cstheme="minorHAnsi"/>
-          <w:lang w:eastAsia="fr-FR"/>
-        </w:rPr>
-        <w:t xml:space="preserve"> le </w:t>
+        <w:t xml:space="preserve">(voir le </w:t>
       </w:r>
       <w:proofErr w:type="spellStart"/>
       <w:r>
@@ -7701,23 +7438,7 @@
           <w:rFonts w:eastAsia="Times New Roman" w:cstheme="minorHAnsi"/>
           <w:lang w:eastAsia="fr-FR"/>
         </w:rPr>
-        <w:t>(</w:t>
-      </w:r>
-      <w:proofErr w:type="gramStart"/>
-      <w:r>
-        <w:rPr>
-          <w:rFonts w:eastAsia="Times New Roman" w:cstheme="minorHAnsi"/>
-          <w:lang w:eastAsia="fr-FR"/>
-        </w:rPr>
-        <w:t>voir</w:t>
-      </w:r>
-      <w:proofErr w:type="gramEnd"/>
-      <w:r>
-        <w:rPr>
-          <w:rFonts w:eastAsia="Times New Roman" w:cstheme="minorHAnsi"/>
-          <w:lang w:eastAsia="fr-FR"/>
-        </w:rPr>
-        <w:t xml:space="preserve"> le </w:t>
+        <w:t xml:space="preserve">(voir le </w:t>
       </w:r>
       <w:proofErr w:type="spellStart"/>
       <w:r>
@@ -7843,34 +7564,16 @@
           <w:szCs w:val="28"/>
         </w:rPr>
         <w:lastRenderedPageBreak/>
-        <w:t>SDL_</w:t>
-      </w:r>
-      <w:proofErr w:type="gramStart"/>
-      <w:r>
-        <w:rPr>
-          <w:rFonts w:ascii="Arial" w:hAnsi="Arial" w:cs="Arial"/>
-          <w:sz w:val="28"/>
-          <w:szCs w:val="28"/>
-        </w:rPr>
-        <w:t>BlitSurface</w:t>
-      </w:r>
-      <w:proofErr w:type="spellEnd"/>
-      <w:r>
-        <w:rPr>
-          <w:rFonts w:ascii="Arial" w:hAnsi="Arial" w:cs="Arial"/>
-          <w:sz w:val="28"/>
-          <w:szCs w:val="28"/>
-        </w:rPr>
-        <w:t>(</w:t>
-      </w:r>
-      <w:proofErr w:type="gramEnd"/>
-      <w:r>
-        <w:rPr>
-          <w:rFonts w:ascii="Arial" w:hAnsi="Arial" w:cs="Arial"/>
-          <w:sz w:val="28"/>
-          <w:szCs w:val="28"/>
-        </w:rPr>
-        <w:t>):</w:t>
+        <w:t>SDL_BlitSurface</w:t>
+      </w:r>
+      <w:proofErr w:type="spellEnd"/>
+      <w:r>
+        <w:rPr>
+          <w:rFonts w:ascii="Arial" w:hAnsi="Arial" w:cs="Arial"/>
+          <w:sz w:val="28"/>
+          <w:szCs w:val="28"/>
+        </w:rPr>
+        <w:t>():</w:t>
       </w:r>
       <w:r>
         <w:rPr>
@@ -7974,23 +7677,7 @@
           <w:rFonts w:eastAsia="Times New Roman" w:cstheme="minorHAnsi"/>
           <w:lang w:eastAsia="fr-FR"/>
         </w:rPr>
-        <w:t>(</w:t>
-      </w:r>
-      <w:proofErr w:type="gramStart"/>
-      <w:r>
-        <w:rPr>
-          <w:rFonts w:eastAsia="Times New Roman" w:cstheme="minorHAnsi"/>
-          <w:lang w:eastAsia="fr-FR"/>
-        </w:rPr>
-        <w:t>voir</w:t>
-      </w:r>
-      <w:proofErr w:type="gramEnd"/>
-      <w:r>
-        <w:rPr>
-          <w:rFonts w:eastAsia="Times New Roman" w:cstheme="minorHAnsi"/>
-          <w:lang w:eastAsia="fr-FR"/>
-        </w:rPr>
-        <w:t xml:space="preserve"> le </w:t>
+        <w:t xml:space="preserve">(voir le </w:t>
       </w:r>
       <w:proofErr w:type="spellStart"/>
       <w:r>
@@ -8220,23 +7907,7 @@
           <w:rFonts w:eastAsia="Times New Roman" w:cstheme="minorHAnsi"/>
           <w:lang w:eastAsia="fr-FR"/>
         </w:rPr>
-        <w:t>(</w:t>
-      </w:r>
-      <w:proofErr w:type="gramStart"/>
-      <w:r>
-        <w:rPr>
-          <w:rFonts w:eastAsia="Times New Roman" w:cstheme="minorHAnsi"/>
-          <w:lang w:eastAsia="fr-FR"/>
-        </w:rPr>
-        <w:t>voir</w:t>
-      </w:r>
-      <w:proofErr w:type="gramEnd"/>
-      <w:r>
-        <w:rPr>
-          <w:rFonts w:eastAsia="Times New Roman" w:cstheme="minorHAnsi"/>
-          <w:lang w:eastAsia="fr-FR"/>
-        </w:rPr>
-        <w:t xml:space="preserve"> le </w:t>
+        <w:t xml:space="preserve">(voir le </w:t>
       </w:r>
       <w:proofErr w:type="spellStart"/>
       <w:r>
@@ -8546,23 +8217,7 @@
           <w:rFonts w:eastAsia="Times New Roman" w:cstheme="minorHAnsi"/>
           <w:lang w:eastAsia="fr-FR"/>
         </w:rPr>
-        <w:t>(</w:t>
-      </w:r>
-      <w:proofErr w:type="gramStart"/>
-      <w:r>
-        <w:rPr>
-          <w:rFonts w:eastAsia="Times New Roman" w:cstheme="minorHAnsi"/>
-          <w:lang w:eastAsia="fr-FR"/>
-        </w:rPr>
-        <w:t>voir</w:t>
-      </w:r>
-      <w:proofErr w:type="gramEnd"/>
-      <w:r>
-        <w:rPr>
-          <w:rFonts w:eastAsia="Times New Roman" w:cstheme="minorHAnsi"/>
-          <w:lang w:eastAsia="fr-FR"/>
-        </w:rPr>
-        <w:t xml:space="preserve"> le </w:t>
+        <w:t xml:space="preserve">(voir le </w:t>
       </w:r>
       <w:proofErr w:type="spellStart"/>
       <w:r>
@@ -8673,111 +8328,77 @@
           <w:sz w:val="28"/>
           <w:szCs w:val="28"/>
         </w:rPr>
-        <w:t>SDL_</w:t>
-      </w:r>
-      <w:proofErr w:type="gramStart"/>
-      <w:r>
-        <w:rPr>
-          <w:rFonts w:ascii="Arial" w:hAnsi="Arial" w:cs="Arial"/>
-          <w:sz w:val="28"/>
-          <w:szCs w:val="28"/>
-        </w:rPr>
-        <w:t>RenderCopy</w:t>
-      </w:r>
-      <w:proofErr w:type="spellEnd"/>
-      <w:r>
-        <w:rPr>
-          <w:rFonts w:ascii="Arial" w:hAnsi="Arial" w:cs="Arial"/>
-          <w:sz w:val="28"/>
-          <w:szCs w:val="28"/>
-        </w:rPr>
-        <w:t>:</w:t>
-      </w:r>
-      <w:proofErr w:type="gramEnd"/>
-      <w:r>
-        <w:rPr>
-          <w:rFonts w:ascii="Arial" w:hAnsi="Arial" w:cs="Arial"/>
-          <w:sz w:val="28"/>
-          <w:szCs w:val="28"/>
-        </w:rPr>
-        <w:t xml:space="preserve"> A quoi sert cette méthode, donnez le code pour tester cette méthode (10 points)</w:t>
-      </w:r>
-    </w:p>
-    <w:p>
-      <w:pPr>
-        <w:tabs>
-          <w:tab w:val="left" w:pos="916"/>
-          <w:tab w:val="left" w:pos="1832"/>
-          <w:tab w:val="left" w:pos="2748"/>
-          <w:tab w:val="left" w:pos="3664"/>
-          <w:tab w:val="left" w:pos="4580"/>
-          <w:tab w:val="left" w:pos="5496"/>
-          <w:tab w:val="left" w:pos="6412"/>
-          <w:tab w:val="left" w:pos="7328"/>
-          <w:tab w:val="left" w:pos="8244"/>
-          <w:tab w:val="left" w:pos="9160"/>
-          <w:tab w:val="left" w:pos="10076"/>
-          <w:tab w:val="left" w:pos="10992"/>
-          <w:tab w:val="left" w:pos="11908"/>
-          <w:tab w:val="left" w:pos="12824"/>
-          <w:tab w:val="left" w:pos="13740"/>
-          <w:tab w:val="left" w:pos="14656"/>
-        </w:tabs>
-        <w:spacing w:after="0" w:line="240" w:lineRule="auto"/>
-        <w:rPr>
-          <w:rFonts w:eastAsia="Times New Roman" w:cstheme="minorHAnsi"/>
-          <w:lang w:eastAsia="fr-FR"/>
-        </w:rPr>
-      </w:pPr>
-    </w:p>
-    <w:p>
-      <w:pPr>
-        <w:tabs>
-          <w:tab w:val="left" w:pos="916"/>
-          <w:tab w:val="left" w:pos="1832"/>
-          <w:tab w:val="left" w:pos="2748"/>
-          <w:tab w:val="left" w:pos="3664"/>
-          <w:tab w:val="left" w:pos="4580"/>
-          <w:tab w:val="left" w:pos="5496"/>
-          <w:tab w:val="left" w:pos="6412"/>
-          <w:tab w:val="left" w:pos="7328"/>
-          <w:tab w:val="left" w:pos="8244"/>
-          <w:tab w:val="left" w:pos="9160"/>
-          <w:tab w:val="left" w:pos="10076"/>
-          <w:tab w:val="left" w:pos="10992"/>
-          <w:tab w:val="left" w:pos="11908"/>
-          <w:tab w:val="left" w:pos="12824"/>
-          <w:tab w:val="left" w:pos="13740"/>
-          <w:tab w:val="left" w:pos="14656"/>
-        </w:tabs>
-        <w:spacing w:after="0" w:line="240" w:lineRule="auto"/>
-        <w:rPr>
-          <w:rFonts w:eastAsia="Times New Roman" w:cstheme="minorHAnsi"/>
-          <w:lang w:eastAsia="fr-FR"/>
-        </w:rPr>
-      </w:pPr>
-      <w:r>
-        <w:rPr>
-          <w:rFonts w:eastAsia="Times New Roman" w:cstheme="minorHAnsi"/>
-          <w:lang w:eastAsia="fr-FR"/>
-        </w:rPr>
-        <w:t>(</w:t>
-      </w:r>
-      <w:proofErr w:type="gramStart"/>
-      <w:r>
-        <w:rPr>
-          <w:rFonts w:eastAsia="Times New Roman" w:cstheme="minorHAnsi"/>
-          <w:lang w:eastAsia="fr-FR"/>
-        </w:rPr>
-        <w:t>voir</w:t>
-      </w:r>
-      <w:proofErr w:type="gramEnd"/>
-      <w:r>
-        <w:rPr>
-          <w:rFonts w:eastAsia="Times New Roman" w:cstheme="minorHAnsi"/>
-          <w:lang w:eastAsia="fr-FR"/>
-        </w:rPr>
-        <w:t xml:space="preserve"> le </w:t>
+        <w:t>SDL_RenderCopy</w:t>
+      </w:r>
+      <w:proofErr w:type="spellEnd"/>
+      <w:r>
+        <w:rPr>
+          <w:rFonts w:ascii="Arial" w:hAnsi="Arial" w:cs="Arial"/>
+          <w:sz w:val="28"/>
+          <w:szCs w:val="28"/>
+        </w:rPr>
+        <w:t>: A quoi sert cette méthode, donnez le code pour tester cette méthode (10 points)</w:t>
+      </w:r>
+    </w:p>
+    <w:p>
+      <w:pPr>
+        <w:tabs>
+          <w:tab w:val="left" w:pos="916"/>
+          <w:tab w:val="left" w:pos="1832"/>
+          <w:tab w:val="left" w:pos="2748"/>
+          <w:tab w:val="left" w:pos="3664"/>
+          <w:tab w:val="left" w:pos="4580"/>
+          <w:tab w:val="left" w:pos="5496"/>
+          <w:tab w:val="left" w:pos="6412"/>
+          <w:tab w:val="left" w:pos="7328"/>
+          <w:tab w:val="left" w:pos="8244"/>
+          <w:tab w:val="left" w:pos="9160"/>
+          <w:tab w:val="left" w:pos="10076"/>
+          <w:tab w:val="left" w:pos="10992"/>
+          <w:tab w:val="left" w:pos="11908"/>
+          <w:tab w:val="left" w:pos="12824"/>
+          <w:tab w:val="left" w:pos="13740"/>
+          <w:tab w:val="left" w:pos="14656"/>
+        </w:tabs>
+        <w:spacing w:after="0" w:line="240" w:lineRule="auto"/>
+        <w:rPr>
+          <w:rFonts w:eastAsia="Times New Roman" w:cstheme="minorHAnsi"/>
+          <w:lang w:eastAsia="fr-FR"/>
+        </w:rPr>
+      </w:pPr>
+    </w:p>
+    <w:p>
+      <w:pPr>
+        <w:tabs>
+          <w:tab w:val="left" w:pos="916"/>
+          <w:tab w:val="left" w:pos="1832"/>
+          <w:tab w:val="left" w:pos="2748"/>
+          <w:tab w:val="left" w:pos="3664"/>
+          <w:tab w:val="left" w:pos="4580"/>
+          <w:tab w:val="left" w:pos="5496"/>
+          <w:tab w:val="left" w:pos="6412"/>
+          <w:tab w:val="left" w:pos="7328"/>
+          <w:tab w:val="left" w:pos="8244"/>
+          <w:tab w:val="left" w:pos="9160"/>
+          <w:tab w:val="left" w:pos="10076"/>
+          <w:tab w:val="left" w:pos="10992"/>
+          <w:tab w:val="left" w:pos="11908"/>
+          <w:tab w:val="left" w:pos="12824"/>
+          <w:tab w:val="left" w:pos="13740"/>
+          <w:tab w:val="left" w:pos="14656"/>
+        </w:tabs>
+        <w:spacing w:after="0" w:line="240" w:lineRule="auto"/>
+        <w:rPr>
+          <w:rFonts w:eastAsia="Times New Roman" w:cstheme="minorHAnsi"/>
+          <w:lang w:eastAsia="fr-FR"/>
+        </w:rPr>
+      </w:pPr>
+      <w:r>
+        <w:rPr>
+          <w:rFonts w:eastAsia="Times New Roman" w:cstheme="minorHAnsi"/>
+          <w:lang w:eastAsia="fr-FR"/>
+        </w:rPr>
+        <w:t xml:space="preserve">(voir le </w:t>
       </w:r>
       <w:proofErr w:type="spellStart"/>
       <w:r>
@@ -8904,188 +8525,138 @@
           <w:sz w:val="28"/>
           <w:szCs w:val="28"/>
         </w:rPr>
-        <w:t>SDL_</w:t>
-      </w:r>
-      <w:proofErr w:type="gramStart"/>
-      <w:r>
-        <w:rPr>
-          <w:rFonts w:ascii="Arial" w:hAnsi="Arial" w:cs="Arial"/>
-          <w:sz w:val="28"/>
-          <w:szCs w:val="28"/>
-        </w:rPr>
-        <w:t>QueryTexture</w:t>
-      </w:r>
-      <w:proofErr w:type="spellEnd"/>
-      <w:r>
-        <w:rPr>
-          <w:rFonts w:ascii="Arial" w:hAnsi="Arial" w:cs="Arial"/>
-          <w:sz w:val="28"/>
-          <w:szCs w:val="28"/>
-        </w:rPr>
-        <w:t>:</w:t>
-      </w:r>
-      <w:proofErr w:type="gramEnd"/>
-      <w:r>
-        <w:rPr>
-          <w:rFonts w:ascii="Arial" w:hAnsi="Arial" w:cs="Arial"/>
-          <w:sz w:val="28"/>
-          <w:szCs w:val="28"/>
-        </w:rPr>
-        <w:t xml:space="preserve"> A quoi sert cette méthode, donnez le code pour tester cette méthode (10 points)</w:t>
-      </w:r>
-    </w:p>
-    <w:p>
-      <w:pPr>
-        <w:tabs>
-          <w:tab w:val="left" w:pos="916"/>
-          <w:tab w:val="left" w:pos="1832"/>
-          <w:tab w:val="left" w:pos="2748"/>
-          <w:tab w:val="left" w:pos="3664"/>
-          <w:tab w:val="left" w:pos="4580"/>
-          <w:tab w:val="left" w:pos="5496"/>
-          <w:tab w:val="left" w:pos="6412"/>
-          <w:tab w:val="left" w:pos="7328"/>
-          <w:tab w:val="left" w:pos="8244"/>
-          <w:tab w:val="left" w:pos="9160"/>
-          <w:tab w:val="left" w:pos="10076"/>
-          <w:tab w:val="left" w:pos="10992"/>
-          <w:tab w:val="left" w:pos="11908"/>
-          <w:tab w:val="left" w:pos="12824"/>
-          <w:tab w:val="left" w:pos="13740"/>
-          <w:tab w:val="left" w:pos="14656"/>
-        </w:tabs>
-        <w:spacing w:after="0" w:line="240" w:lineRule="auto"/>
-        <w:rPr>
-          <w:rFonts w:eastAsia="Times New Roman" w:cstheme="minorHAnsi"/>
-          <w:lang w:eastAsia="fr-FR"/>
-        </w:rPr>
-      </w:pPr>
-    </w:p>
-    <w:p>
-      <w:pPr>
-        <w:tabs>
-          <w:tab w:val="left" w:pos="916"/>
-          <w:tab w:val="left" w:pos="1832"/>
-          <w:tab w:val="left" w:pos="2748"/>
-          <w:tab w:val="left" w:pos="3664"/>
-          <w:tab w:val="left" w:pos="4580"/>
-          <w:tab w:val="left" w:pos="5496"/>
-          <w:tab w:val="left" w:pos="6412"/>
-          <w:tab w:val="left" w:pos="7328"/>
-          <w:tab w:val="left" w:pos="8244"/>
-          <w:tab w:val="left" w:pos="9160"/>
-          <w:tab w:val="left" w:pos="10076"/>
-          <w:tab w:val="left" w:pos="10992"/>
-          <w:tab w:val="left" w:pos="11908"/>
-          <w:tab w:val="left" w:pos="12824"/>
-          <w:tab w:val="left" w:pos="13740"/>
-          <w:tab w:val="left" w:pos="14656"/>
-        </w:tabs>
-        <w:spacing w:after="0" w:line="240" w:lineRule="auto"/>
-        <w:rPr>
-          <w:rFonts w:eastAsia="Times New Roman" w:cstheme="minorHAnsi"/>
-          <w:lang w:eastAsia="fr-FR"/>
-        </w:rPr>
-      </w:pPr>
-      <w:r>
-        <w:rPr>
-          <w:rFonts w:eastAsia="Times New Roman" w:cstheme="minorHAnsi"/>
-          <w:lang w:eastAsia="fr-FR"/>
-        </w:rPr>
-        <w:t xml:space="preserve">Cette méthode sert </w:t>
-      </w:r>
-      <w:proofErr w:type="gramStart"/>
-      <w:r>
-        <w:rPr>
-          <w:rFonts w:eastAsia="Times New Roman" w:cstheme="minorHAnsi"/>
-          <w:lang w:eastAsia="fr-FR"/>
-        </w:rPr>
-        <w:t>a</w:t>
-      </w:r>
-      <w:proofErr w:type="gramEnd"/>
-      <w:r>
-        <w:rPr>
-          <w:rFonts w:eastAsia="Times New Roman" w:cstheme="minorHAnsi"/>
-          <w:lang w:eastAsia="fr-FR"/>
-        </w:rPr>
-        <w:t xml:space="preserve"> récupérer les attributs de la texture passé en argument, et les stocke dans les pointeurs passés dans les autres arguments.</w:t>
-      </w:r>
-    </w:p>
-    <w:p>
-      <w:pPr>
-        <w:tabs>
-          <w:tab w:val="left" w:pos="916"/>
-          <w:tab w:val="left" w:pos="1832"/>
-          <w:tab w:val="left" w:pos="2748"/>
-          <w:tab w:val="left" w:pos="3664"/>
-          <w:tab w:val="left" w:pos="4580"/>
-          <w:tab w:val="left" w:pos="5496"/>
-          <w:tab w:val="left" w:pos="6412"/>
-          <w:tab w:val="left" w:pos="7328"/>
-          <w:tab w:val="left" w:pos="8244"/>
-          <w:tab w:val="left" w:pos="9160"/>
-          <w:tab w:val="left" w:pos="10076"/>
-          <w:tab w:val="left" w:pos="10992"/>
-          <w:tab w:val="left" w:pos="11908"/>
-          <w:tab w:val="left" w:pos="12824"/>
-          <w:tab w:val="left" w:pos="13740"/>
-          <w:tab w:val="left" w:pos="14656"/>
-        </w:tabs>
-        <w:spacing w:after="0" w:line="240" w:lineRule="auto"/>
-        <w:rPr>
-          <w:rFonts w:eastAsia="Times New Roman" w:cstheme="minorHAnsi"/>
-          <w:lang w:eastAsia="fr-FR"/>
-        </w:rPr>
-      </w:pPr>
-    </w:p>
-    <w:p>
-      <w:pPr>
-        <w:tabs>
-          <w:tab w:val="left" w:pos="916"/>
-          <w:tab w:val="left" w:pos="1832"/>
-          <w:tab w:val="left" w:pos="2748"/>
-          <w:tab w:val="left" w:pos="3664"/>
-          <w:tab w:val="left" w:pos="4580"/>
-          <w:tab w:val="left" w:pos="5496"/>
-          <w:tab w:val="left" w:pos="6412"/>
-          <w:tab w:val="left" w:pos="7328"/>
-          <w:tab w:val="left" w:pos="8244"/>
-          <w:tab w:val="left" w:pos="9160"/>
-          <w:tab w:val="left" w:pos="10076"/>
-          <w:tab w:val="left" w:pos="10992"/>
-          <w:tab w:val="left" w:pos="11908"/>
-          <w:tab w:val="left" w:pos="12824"/>
-          <w:tab w:val="left" w:pos="13740"/>
-          <w:tab w:val="left" w:pos="14656"/>
-        </w:tabs>
-        <w:spacing w:after="0" w:line="240" w:lineRule="auto"/>
-        <w:rPr>
-          <w:rFonts w:eastAsia="Times New Roman" w:cstheme="minorHAnsi"/>
-          <w:lang w:eastAsia="fr-FR"/>
-        </w:rPr>
-      </w:pPr>
-      <w:r>
-        <w:rPr>
-          <w:rFonts w:eastAsia="Times New Roman" w:cstheme="minorHAnsi"/>
-          <w:lang w:eastAsia="fr-FR"/>
-        </w:rPr>
-        <w:t>(</w:t>
-      </w:r>
-      <w:proofErr w:type="gramStart"/>
-      <w:r>
-        <w:rPr>
-          <w:rFonts w:eastAsia="Times New Roman" w:cstheme="minorHAnsi"/>
-          <w:lang w:eastAsia="fr-FR"/>
-        </w:rPr>
-        <w:t>voir</w:t>
-      </w:r>
-      <w:proofErr w:type="gramEnd"/>
-      <w:r>
-        <w:rPr>
-          <w:rFonts w:eastAsia="Times New Roman" w:cstheme="minorHAnsi"/>
-          <w:lang w:eastAsia="fr-FR"/>
-        </w:rPr>
-        <w:t xml:space="preserve"> le </w:t>
+        <w:t>SDL_QueryTexture</w:t>
+      </w:r>
+      <w:proofErr w:type="spellEnd"/>
+      <w:r>
+        <w:rPr>
+          <w:rFonts w:ascii="Arial" w:hAnsi="Arial" w:cs="Arial"/>
+          <w:sz w:val="28"/>
+          <w:szCs w:val="28"/>
+        </w:rPr>
+        <w:t>: A quoi sert cette méthode, donnez le code pour tester cette méthode (10 points)</w:t>
+      </w:r>
+    </w:p>
+    <w:p>
+      <w:pPr>
+        <w:tabs>
+          <w:tab w:val="left" w:pos="916"/>
+          <w:tab w:val="left" w:pos="1832"/>
+          <w:tab w:val="left" w:pos="2748"/>
+          <w:tab w:val="left" w:pos="3664"/>
+          <w:tab w:val="left" w:pos="4580"/>
+          <w:tab w:val="left" w:pos="5496"/>
+          <w:tab w:val="left" w:pos="6412"/>
+          <w:tab w:val="left" w:pos="7328"/>
+          <w:tab w:val="left" w:pos="8244"/>
+          <w:tab w:val="left" w:pos="9160"/>
+          <w:tab w:val="left" w:pos="10076"/>
+          <w:tab w:val="left" w:pos="10992"/>
+          <w:tab w:val="left" w:pos="11908"/>
+          <w:tab w:val="left" w:pos="12824"/>
+          <w:tab w:val="left" w:pos="13740"/>
+          <w:tab w:val="left" w:pos="14656"/>
+        </w:tabs>
+        <w:spacing w:after="0" w:line="240" w:lineRule="auto"/>
+        <w:rPr>
+          <w:rFonts w:eastAsia="Times New Roman" w:cstheme="minorHAnsi"/>
+          <w:lang w:eastAsia="fr-FR"/>
+        </w:rPr>
+      </w:pPr>
+    </w:p>
+    <w:p>
+      <w:pPr>
+        <w:tabs>
+          <w:tab w:val="left" w:pos="916"/>
+          <w:tab w:val="left" w:pos="1832"/>
+          <w:tab w:val="left" w:pos="2748"/>
+          <w:tab w:val="left" w:pos="3664"/>
+          <w:tab w:val="left" w:pos="4580"/>
+          <w:tab w:val="left" w:pos="5496"/>
+          <w:tab w:val="left" w:pos="6412"/>
+          <w:tab w:val="left" w:pos="7328"/>
+          <w:tab w:val="left" w:pos="8244"/>
+          <w:tab w:val="left" w:pos="9160"/>
+          <w:tab w:val="left" w:pos="10076"/>
+          <w:tab w:val="left" w:pos="10992"/>
+          <w:tab w:val="left" w:pos="11908"/>
+          <w:tab w:val="left" w:pos="12824"/>
+          <w:tab w:val="left" w:pos="13740"/>
+          <w:tab w:val="left" w:pos="14656"/>
+        </w:tabs>
+        <w:spacing w:after="0" w:line="240" w:lineRule="auto"/>
+        <w:rPr>
+          <w:rFonts w:eastAsia="Times New Roman" w:cstheme="minorHAnsi"/>
+          <w:lang w:eastAsia="fr-FR"/>
+        </w:rPr>
+      </w:pPr>
+      <w:r>
+        <w:rPr>
+          <w:rFonts w:eastAsia="Times New Roman" w:cstheme="minorHAnsi"/>
+          <w:lang w:eastAsia="fr-FR"/>
+        </w:rPr>
+        <w:t>Cette méthode sert a récupérer les attributs de la texture passé en argument, et les stocke dans les pointeurs passés dans les autres arguments.</w:t>
+      </w:r>
+    </w:p>
+    <w:p>
+      <w:pPr>
+        <w:tabs>
+          <w:tab w:val="left" w:pos="916"/>
+          <w:tab w:val="left" w:pos="1832"/>
+          <w:tab w:val="left" w:pos="2748"/>
+          <w:tab w:val="left" w:pos="3664"/>
+          <w:tab w:val="left" w:pos="4580"/>
+          <w:tab w:val="left" w:pos="5496"/>
+          <w:tab w:val="left" w:pos="6412"/>
+          <w:tab w:val="left" w:pos="7328"/>
+          <w:tab w:val="left" w:pos="8244"/>
+          <w:tab w:val="left" w:pos="9160"/>
+          <w:tab w:val="left" w:pos="10076"/>
+          <w:tab w:val="left" w:pos="10992"/>
+          <w:tab w:val="left" w:pos="11908"/>
+          <w:tab w:val="left" w:pos="12824"/>
+          <w:tab w:val="left" w:pos="13740"/>
+          <w:tab w:val="left" w:pos="14656"/>
+        </w:tabs>
+        <w:spacing w:after="0" w:line="240" w:lineRule="auto"/>
+        <w:rPr>
+          <w:rFonts w:eastAsia="Times New Roman" w:cstheme="minorHAnsi"/>
+          <w:lang w:eastAsia="fr-FR"/>
+        </w:rPr>
+      </w:pPr>
+    </w:p>
+    <w:p>
+      <w:pPr>
+        <w:tabs>
+          <w:tab w:val="left" w:pos="916"/>
+          <w:tab w:val="left" w:pos="1832"/>
+          <w:tab w:val="left" w:pos="2748"/>
+          <w:tab w:val="left" w:pos="3664"/>
+          <w:tab w:val="left" w:pos="4580"/>
+          <w:tab w:val="left" w:pos="5496"/>
+          <w:tab w:val="left" w:pos="6412"/>
+          <w:tab w:val="left" w:pos="7328"/>
+          <w:tab w:val="left" w:pos="8244"/>
+          <w:tab w:val="left" w:pos="9160"/>
+          <w:tab w:val="left" w:pos="10076"/>
+          <w:tab w:val="left" w:pos="10992"/>
+          <w:tab w:val="left" w:pos="11908"/>
+          <w:tab w:val="left" w:pos="12824"/>
+          <w:tab w:val="left" w:pos="13740"/>
+          <w:tab w:val="left" w:pos="14656"/>
+        </w:tabs>
+        <w:spacing w:after="0" w:line="240" w:lineRule="auto"/>
+        <w:rPr>
+          <w:rFonts w:eastAsia="Times New Roman" w:cstheme="minorHAnsi"/>
+          <w:lang w:eastAsia="fr-FR"/>
+        </w:rPr>
+      </w:pPr>
+      <w:r>
+        <w:rPr>
+          <w:rFonts w:eastAsia="Times New Roman" w:cstheme="minorHAnsi"/>
+          <w:lang w:eastAsia="fr-FR"/>
+        </w:rPr>
+        <w:t xml:space="preserve">(voir le </w:t>
       </w:r>
       <w:proofErr w:type="spellStart"/>
       <w:r>
@@ -9417,31 +8988,15 @@
           <w:rFonts w:eastAsia="Times New Roman" w:cstheme="minorHAnsi"/>
           <w:lang w:eastAsia="fr-FR"/>
         </w:rPr>
-        <w:t xml:space="preserve">(Voir </w:t>
-      </w:r>
-      <w:proofErr w:type="gramStart"/>
-      <w:r>
-        <w:rPr>
-          <w:rFonts w:eastAsia="Times New Roman" w:cstheme="minorHAnsi"/>
-          <w:lang w:eastAsia="fr-FR"/>
-        </w:rPr>
-        <w:t xml:space="preserve">le </w:t>
-      </w:r>
-      <w:proofErr w:type="spellStart"/>
-      <w:r>
-        <w:rPr>
-          <w:rFonts w:eastAsia="Times New Roman" w:cstheme="minorHAnsi"/>
-          <w:lang w:eastAsia="fr-FR"/>
-        </w:rPr>
-        <w:t>main</w:t>
-      </w:r>
-      <w:proofErr w:type="gramEnd"/>
-      <w:r>
-        <w:rPr>
-          <w:rFonts w:eastAsia="Times New Roman" w:cstheme="minorHAnsi"/>
-          <w:lang w:eastAsia="fr-FR"/>
-        </w:rPr>
-        <w:t>.c</w:t>
+        <w:t xml:space="preserve">(Voir le </w:t>
+      </w:r>
+      <w:proofErr w:type="spellStart"/>
+      <w:r>
+        <w:rPr>
+          <w:rFonts w:eastAsia="Times New Roman" w:cstheme="minorHAnsi"/>
+          <w:lang w:eastAsia="fr-FR"/>
+        </w:rPr>
+        <w:t>main.c</w:t>
       </w:r>
       <w:proofErr w:type="spellEnd"/>
       <w:r>
@@ -9720,31 +9275,15 @@
           <w:rFonts w:eastAsia="Times New Roman" w:cstheme="minorHAnsi"/>
           <w:lang w:eastAsia="fr-FR"/>
         </w:rPr>
-        <w:t xml:space="preserve">(Voir </w:t>
-      </w:r>
-      <w:proofErr w:type="gramStart"/>
-      <w:r>
-        <w:rPr>
-          <w:rFonts w:eastAsia="Times New Roman" w:cstheme="minorHAnsi"/>
-          <w:lang w:eastAsia="fr-FR"/>
-        </w:rPr>
-        <w:t xml:space="preserve">le </w:t>
-      </w:r>
-      <w:proofErr w:type="spellStart"/>
-      <w:r>
-        <w:rPr>
-          <w:rFonts w:eastAsia="Times New Roman" w:cstheme="minorHAnsi"/>
-          <w:lang w:eastAsia="fr-FR"/>
-        </w:rPr>
-        <w:t>main</w:t>
-      </w:r>
-      <w:proofErr w:type="gramEnd"/>
-      <w:r>
-        <w:rPr>
-          <w:rFonts w:eastAsia="Times New Roman" w:cstheme="minorHAnsi"/>
-          <w:lang w:eastAsia="fr-FR"/>
-        </w:rPr>
-        <w:t>.c</w:t>
+        <w:t xml:space="preserve">(Voir le </w:t>
+      </w:r>
+      <w:proofErr w:type="spellStart"/>
+      <w:r>
+        <w:rPr>
+          <w:rFonts w:eastAsia="Times New Roman" w:cstheme="minorHAnsi"/>
+          <w:lang w:eastAsia="fr-FR"/>
+        </w:rPr>
+        <w:t>main.c</w:t>
       </w:r>
       <w:proofErr w:type="spellEnd"/>
       <w:r>
@@ -9952,31 +9491,15 @@
           <w:rFonts w:eastAsia="Times New Roman" w:cstheme="minorHAnsi"/>
           <w:lang w:eastAsia="fr-FR"/>
         </w:rPr>
-        <w:t xml:space="preserve">(Voir </w:t>
-      </w:r>
-      <w:proofErr w:type="gramStart"/>
-      <w:r>
-        <w:rPr>
-          <w:rFonts w:eastAsia="Times New Roman" w:cstheme="minorHAnsi"/>
-          <w:lang w:eastAsia="fr-FR"/>
-        </w:rPr>
-        <w:t xml:space="preserve">le </w:t>
-      </w:r>
-      <w:proofErr w:type="spellStart"/>
-      <w:r>
-        <w:rPr>
-          <w:rFonts w:eastAsia="Times New Roman" w:cstheme="minorHAnsi"/>
-          <w:lang w:eastAsia="fr-FR"/>
-        </w:rPr>
-        <w:t>main</w:t>
-      </w:r>
-      <w:proofErr w:type="gramEnd"/>
-      <w:r>
-        <w:rPr>
-          <w:rFonts w:eastAsia="Times New Roman" w:cstheme="minorHAnsi"/>
-          <w:lang w:eastAsia="fr-FR"/>
-        </w:rPr>
-        <w:t>.c</w:t>
+        <w:t xml:space="preserve">(Voir le </w:t>
+      </w:r>
+      <w:proofErr w:type="spellStart"/>
+      <w:r>
+        <w:rPr>
+          <w:rFonts w:eastAsia="Times New Roman" w:cstheme="minorHAnsi"/>
+          <w:lang w:eastAsia="fr-FR"/>
+        </w:rPr>
+        <w:t>main.c</w:t>
       </w:r>
       <w:proofErr w:type="spellEnd"/>
       <w:r>
@@ -10291,7 +9814,6 @@
         <w:t xml:space="preserve">   </w:t>
       </w:r>
       <w:proofErr w:type="spellStart"/>
-      <w:proofErr w:type="gramStart"/>
       <w:r>
         <w:rPr>
           <w:rFonts w:ascii="Arial" w:hAnsi="Arial" w:cs="Arial"/>
@@ -10301,7 +9823,6 @@
         <w:t>typedef</w:t>
       </w:r>
       <w:proofErr w:type="spellEnd"/>
-      <w:proofErr w:type="gramEnd"/>
       <w:r>
         <w:rPr>
           <w:rFonts w:ascii="Arial" w:hAnsi="Arial" w:cs="Arial"/>
@@ -10672,25 +10193,7 @@
           <w:sz w:val="28"/>
           <w:szCs w:val="28"/>
         </w:rPr>
-        <w:t xml:space="preserve"> faut-il ajouter à votre projet de développement afin de pouvoir prendre en charge les images au format (JPG, PNG...), que fait cet </w:t>
-      </w:r>
-      <w:proofErr w:type="gramStart"/>
-      <w:r>
-        <w:rPr>
-          <w:rFonts w:ascii="Arial" w:hAnsi="Arial" w:cs="Arial"/>
-          <w:sz w:val="28"/>
-          <w:szCs w:val="28"/>
-        </w:rPr>
-        <w:t>API?</w:t>
-      </w:r>
-      <w:proofErr w:type="gramEnd"/>
-      <w:r>
-        <w:rPr>
-          <w:rFonts w:ascii="Arial" w:hAnsi="Arial" w:cs="Arial"/>
-          <w:sz w:val="28"/>
-          <w:szCs w:val="28"/>
-        </w:rPr>
-        <w:t xml:space="preserve"> </w:t>
+        <w:t xml:space="preserve"> faut-il ajouter à votre projet de développement afin de pouvoir prendre en charge les images au format (JPG, PNG...), que fait cet API? </w:t>
       </w:r>
       <w:r>
         <w:rPr>
@@ -10948,28 +10451,14 @@
         <w:rPr>
           <w:rFonts w:cstheme="minorHAnsi"/>
         </w:rPr>
-        <w:t xml:space="preserve">(Voir </w:t>
-      </w:r>
-      <w:proofErr w:type="gramStart"/>
-      <w:r>
-        <w:rPr>
-          <w:rFonts w:cstheme="minorHAnsi"/>
-        </w:rPr>
-        <w:t xml:space="preserve">le </w:t>
-      </w:r>
-      <w:proofErr w:type="spellStart"/>
-      <w:r>
-        <w:rPr>
-          <w:rFonts w:cstheme="minorHAnsi"/>
-        </w:rPr>
-        <w:t>main</w:t>
-      </w:r>
-      <w:proofErr w:type="gramEnd"/>
-      <w:r>
-        <w:rPr>
-          <w:rFonts w:cstheme="minorHAnsi"/>
-        </w:rPr>
-        <w:t>.c</w:t>
+        <w:t xml:space="preserve">(Voir le </w:t>
+      </w:r>
+      <w:proofErr w:type="spellStart"/>
+      <w:r>
+        <w:rPr>
+          <w:rFonts w:cstheme="minorHAnsi"/>
+        </w:rPr>
+        <w:t>main.c</w:t>
       </w:r>
       <w:proofErr w:type="spellEnd"/>
       <w:r>
@@ -11087,21 +10576,7 @@
         <w:rPr>
           <w:rFonts w:cstheme="minorHAnsi"/>
         </w:rPr>
-        <w:t xml:space="preserve"> stockés dans un seul fichier image. On s’en sert généralement pour gagner en performance (Un seul fichier à charger plutôt que plusieurs) ainsi qu’un gain de place </w:t>
-      </w:r>
-      <w:proofErr w:type="gramStart"/>
-      <w:r>
-        <w:rPr>
-          <w:rFonts w:cstheme="minorHAnsi"/>
-        </w:rPr>
-        <w:t>puisque un</w:t>
-      </w:r>
-      <w:proofErr w:type="gramEnd"/>
-      <w:r>
-        <w:rPr>
-          <w:rFonts w:cstheme="minorHAnsi"/>
-        </w:rPr>
-        <w:t xml:space="preserve"> seul fichier contenant toutes les images pèse moins lourd que de stocker chaque images dans un fichier séparé.</w:t>
+        <w:t xml:space="preserve"> stockés dans un seul fichier image. On s’en sert généralement pour gagner en performance (Un seul fichier à charger plutôt que plusieurs) ainsi qu’un gain de place puisque un seul fichier contenant toutes les images pèse moins lourd que de stocker chaque images dans un fichier séparé.</w:t>
       </w:r>
       <w:r>
         <w:rPr>
@@ -11301,25 +10776,7 @@
           <w:sz w:val="28"/>
           <w:szCs w:val="28"/>
         </w:rPr>
-        <w:t xml:space="preserve"> </w:t>
-      </w:r>
-      <w:proofErr w:type="gramStart"/>
-      <w:r>
-        <w:rPr>
-          <w:rFonts w:ascii="Arial" w:hAnsi="Arial" w:cs="Arial"/>
-          <w:sz w:val="28"/>
-          <w:szCs w:val="28"/>
-        </w:rPr>
-        <w:t>mapping?</w:t>
-      </w:r>
-      <w:proofErr w:type="gramEnd"/>
-      <w:r>
-        <w:rPr>
-          <w:rFonts w:ascii="Arial" w:hAnsi="Arial" w:cs="Arial"/>
-          <w:sz w:val="28"/>
-          <w:szCs w:val="28"/>
-        </w:rPr>
-        <w:t xml:space="preserve"> Comment contrôler les ressources lorsque l’on manipule des images dans le cadre de la construction des </w:t>
+        <w:t xml:space="preserve"> mapping? Comment contrôler les ressources lorsque l’on manipule des images dans le cadre de la construction des </w:t>
       </w:r>
       <w:proofErr w:type="spellStart"/>
       <w:r>
@@ -11376,7 +10833,6 @@
         <w:t xml:space="preserve"> mapping est une technique qui consiste </w:t>
       </w:r>
       <w:proofErr w:type="spellStart"/>
-      <w:proofErr w:type="gramStart"/>
       <w:r>
         <w:rPr>
           <w:rFonts w:cstheme="minorHAnsi"/>
@@ -11384,7 +10840,6 @@
         <w:t>a</w:t>
       </w:r>
       <w:proofErr w:type="spellEnd"/>
-      <w:proofErr w:type="gramEnd"/>
       <w:r>
         <w:rPr>
           <w:rFonts w:cstheme="minorHAnsi"/>
@@ -11643,21 +11098,7 @@
         <w:rPr>
           <w:rFonts w:cstheme="minorHAnsi"/>
         </w:rPr>
-        <w:t xml:space="preserve"> comme on le souhaite </w:t>
-      </w:r>
-      <w:proofErr w:type="gramStart"/>
-      <w:r>
-        <w:rPr>
-          <w:rFonts w:cstheme="minorHAnsi"/>
-        </w:rPr>
-        <w:t>a</w:t>
-      </w:r>
-      <w:proofErr w:type="gramEnd"/>
-      <w:r>
-        <w:rPr>
-          <w:rFonts w:cstheme="minorHAnsi"/>
-        </w:rPr>
-        <w:t xml:space="preserve"> l’aide d’une interface qui permet de visualiser le </w:t>
+        <w:t xml:space="preserve"> comme on le souhaite a l’aide d’une interface qui permet de visualiser le </w:t>
       </w:r>
       <w:proofErr w:type="spellStart"/>
       <w:r>
@@ -11859,13 +11300,189 @@
           <w:rFonts w:cstheme="minorHAnsi"/>
         </w:rPr>
       </w:pPr>
-    </w:p>
-    <w:p>
-      <w:pPr>
-        <w:rPr>
-          <w:rFonts w:cstheme="minorHAnsi"/>
-        </w:rPr>
-      </w:pPr>
+      <w:r>
+        <w:rPr>
+          <w:rFonts w:cstheme="minorHAnsi"/>
+        </w:rPr>
+        <w:t>(Voir commit question 6, 7 et 8)</w:t>
+      </w:r>
+      <w:r>
+        <w:rPr>
+          <w:rFonts w:cstheme="minorHAnsi"/>
+        </w:rPr>
+        <w:br/>
+      </w:r>
+      <w:r>
+        <w:rPr>
+          <w:rFonts w:cstheme="minorHAnsi"/>
+        </w:rPr>
+        <w:br/>
+      </w:r>
+    </w:p>
+    <w:p>
+      <w:pPr>
+        <w:rPr>
+          <w:rFonts w:ascii="Arial" w:hAnsi="Arial" w:cs="Arial"/>
+          <w:sz w:val="28"/>
+          <w:szCs w:val="28"/>
+        </w:rPr>
+      </w:pPr>
+      <w:r>
+        <w:rPr>
+          <w:rFonts w:ascii="Arial" w:hAnsi="Arial" w:cs="Arial"/>
+          <w:sz w:val="28"/>
+          <w:szCs w:val="28"/>
+        </w:rPr>
+        <w:t>9)</w:t>
+      </w:r>
+      <w:r>
+        <w:rPr>
+          <w:rFonts w:ascii="Arial" w:hAnsi="Arial" w:cs="Arial"/>
+          <w:sz w:val="28"/>
+          <w:szCs w:val="28"/>
+        </w:rPr>
+        <w:t xml:space="preserve"> </w:t>
+      </w:r>
+      <w:r>
+        <w:rPr>
+          <w:rFonts w:ascii="Arial" w:hAnsi="Arial" w:cs="Arial"/>
+          <w:sz w:val="28"/>
+          <w:szCs w:val="28"/>
+        </w:rPr>
+        <w:t>Le Scrolling (</w:t>
+      </w:r>
+      <w:proofErr w:type="spellStart"/>
+      <w:r>
+        <w:rPr>
+          <w:rFonts w:ascii="Arial" w:hAnsi="Arial" w:cs="Arial"/>
+          <w:sz w:val="28"/>
+          <w:szCs w:val="28"/>
+        </w:rPr>
+        <w:t>Tile</w:t>
+      </w:r>
+      <w:proofErr w:type="spellEnd"/>
+      <w:r>
+        <w:rPr>
+          <w:rFonts w:ascii="Arial" w:hAnsi="Arial" w:cs="Arial"/>
+          <w:sz w:val="28"/>
+          <w:szCs w:val="28"/>
+        </w:rPr>
+        <w:t xml:space="preserve"> Mapping </w:t>
+      </w:r>
+      <w:proofErr w:type="spellStart"/>
+      <w:r>
+        <w:rPr>
+          <w:rFonts w:ascii="Arial" w:hAnsi="Arial" w:cs="Arial"/>
+          <w:sz w:val="28"/>
+          <w:szCs w:val="28"/>
+        </w:rPr>
+        <w:t>defilement</w:t>
+      </w:r>
+      <w:proofErr w:type="spellEnd"/>
+      <w:r>
+        <w:rPr>
+          <w:rFonts w:ascii="Arial" w:hAnsi="Arial" w:cs="Arial"/>
+          <w:sz w:val="28"/>
+          <w:szCs w:val="28"/>
+        </w:rPr>
+        <w:t>), Expliquez ce qu’est</w:t>
+      </w:r>
+      <w:r>
+        <w:rPr>
+          <w:rFonts w:ascii="Arial" w:hAnsi="Arial" w:cs="Arial"/>
+          <w:sz w:val="28"/>
+          <w:szCs w:val="28"/>
+        </w:rPr>
+        <w:t xml:space="preserve"> </w:t>
+      </w:r>
+      <w:r>
+        <w:rPr>
+          <w:rFonts w:ascii="Arial" w:hAnsi="Arial" w:cs="Arial"/>
+          <w:sz w:val="28"/>
+          <w:szCs w:val="28"/>
+        </w:rPr>
+        <w:t xml:space="preserve">le scrolling dans la création de la </w:t>
+      </w:r>
+      <w:proofErr w:type="spellStart"/>
+      <w:r>
+        <w:rPr>
+          <w:rFonts w:ascii="Arial" w:hAnsi="Arial" w:cs="Arial"/>
+          <w:sz w:val="28"/>
+          <w:szCs w:val="28"/>
+        </w:rPr>
+        <w:t>map</w:t>
+      </w:r>
+      <w:proofErr w:type="spellEnd"/>
+      <w:r>
+        <w:rPr>
+          <w:rFonts w:ascii="Arial" w:hAnsi="Arial" w:cs="Arial"/>
+          <w:sz w:val="28"/>
+          <w:szCs w:val="28"/>
+        </w:rPr>
+        <w:t>.</w:t>
+      </w:r>
+      <w:r>
+        <w:rPr>
+          <w:rFonts w:ascii="Arial" w:hAnsi="Arial" w:cs="Arial"/>
+          <w:sz w:val="28"/>
+          <w:szCs w:val="28"/>
+        </w:rPr>
+        <w:t xml:space="preserve"> (</w:t>
+      </w:r>
+      <w:r>
+        <w:rPr>
+          <w:rFonts w:ascii="Arial" w:hAnsi="Arial" w:cs="Arial"/>
+          <w:sz w:val="28"/>
+          <w:szCs w:val="28"/>
+        </w:rPr>
+        <w:t>10 points</w:t>
+      </w:r>
+      <w:r>
+        <w:rPr>
+          <w:rFonts w:ascii="Arial" w:hAnsi="Arial" w:cs="Arial"/>
+          <w:sz w:val="28"/>
+          <w:szCs w:val="28"/>
+        </w:rPr>
+        <w:t>)</w:t>
+      </w:r>
+    </w:p>
+    <w:p>
+      <w:pPr>
+        <w:rPr>
+          <w:rFonts w:ascii="Arial" w:hAnsi="Arial" w:cs="Arial"/>
+          <w:sz w:val="28"/>
+          <w:szCs w:val="28"/>
+        </w:rPr>
+      </w:pPr>
+    </w:p>
+    <w:p>
+      <w:r>
+        <w:t xml:space="preserve">le scrolling consiste a faire </w:t>
+      </w:r>
+      <w:proofErr w:type="spellStart"/>
+      <w:r>
+        <w:t>défiller</w:t>
+      </w:r>
+      <w:proofErr w:type="spellEnd"/>
+      <w:r>
+        <w:t xml:space="preserve"> la </w:t>
+      </w:r>
+      <w:proofErr w:type="spellStart"/>
+      <w:r>
+        <w:t>map</w:t>
+      </w:r>
+      <w:proofErr w:type="spellEnd"/>
+      <w:r>
+        <w:t>, pour donner une sensation d’une camera qui bouge</w:t>
+      </w:r>
+      <w:r>
+        <w:br/>
+      </w:r>
+      <w:r>
+        <w:br/>
+      </w:r>
+      <w:bookmarkStart w:id="0" w:name="_GoBack"/>
+      <w:bookmarkEnd w:id="0"/>
     </w:p>
     <w:sectPr>
       <w:pgSz w:w="11906" w:h="16838"/>

</xml_diff>

<commit_message>
Sujet 2 Question 14
</commit_message>
<xml_diff>
--- a/RéponseSujet.docx
+++ b/RéponseSujet.docx
@@ -11333,7 +11333,430 @@
           <w:sz w:val="28"/>
           <w:szCs w:val="28"/>
         </w:rPr>
-        <w:t>9)</w:t>
+        <w:t>9) Le Scrolling (</w:t>
+      </w:r>
+      <w:proofErr w:type="spellStart"/>
+      <w:r>
+        <w:rPr>
+          <w:rFonts w:ascii="Arial" w:hAnsi="Arial" w:cs="Arial"/>
+          <w:sz w:val="28"/>
+          <w:szCs w:val="28"/>
+        </w:rPr>
+        <w:t>Tile</w:t>
+      </w:r>
+      <w:proofErr w:type="spellEnd"/>
+      <w:r>
+        <w:rPr>
+          <w:rFonts w:ascii="Arial" w:hAnsi="Arial" w:cs="Arial"/>
+          <w:sz w:val="28"/>
+          <w:szCs w:val="28"/>
+        </w:rPr>
+        <w:t xml:space="preserve"> Mapping </w:t>
+      </w:r>
+      <w:proofErr w:type="spellStart"/>
+      <w:r>
+        <w:rPr>
+          <w:rFonts w:ascii="Arial" w:hAnsi="Arial" w:cs="Arial"/>
+          <w:sz w:val="28"/>
+          <w:szCs w:val="28"/>
+        </w:rPr>
+        <w:t>defilement</w:t>
+      </w:r>
+      <w:proofErr w:type="spellEnd"/>
+      <w:r>
+        <w:rPr>
+          <w:rFonts w:ascii="Arial" w:hAnsi="Arial" w:cs="Arial"/>
+          <w:sz w:val="28"/>
+          <w:szCs w:val="28"/>
+        </w:rPr>
+        <w:t xml:space="preserve">), Expliquez ce qu’est le scrolling dans la création de la </w:t>
+      </w:r>
+      <w:proofErr w:type="spellStart"/>
+      <w:r>
+        <w:rPr>
+          <w:rFonts w:ascii="Arial" w:hAnsi="Arial" w:cs="Arial"/>
+          <w:sz w:val="28"/>
+          <w:szCs w:val="28"/>
+        </w:rPr>
+        <w:t>map</w:t>
+      </w:r>
+      <w:proofErr w:type="spellEnd"/>
+      <w:r>
+        <w:rPr>
+          <w:rFonts w:ascii="Arial" w:hAnsi="Arial" w:cs="Arial"/>
+          <w:sz w:val="28"/>
+          <w:szCs w:val="28"/>
+        </w:rPr>
+        <w:t>.</w:t>
+      </w:r>
+      <w:r>
+        <w:rPr>
+          <w:rFonts w:ascii="Arial" w:hAnsi="Arial" w:cs="Arial"/>
+          <w:sz w:val="28"/>
+          <w:szCs w:val="28"/>
+        </w:rPr>
+        <w:t xml:space="preserve"> (</w:t>
+      </w:r>
+      <w:r>
+        <w:rPr>
+          <w:rFonts w:ascii="Arial" w:hAnsi="Arial" w:cs="Arial"/>
+          <w:sz w:val="28"/>
+          <w:szCs w:val="28"/>
+        </w:rPr>
+        <w:t>10 points</w:t>
+      </w:r>
+      <w:r>
+        <w:rPr>
+          <w:rFonts w:ascii="Arial" w:hAnsi="Arial" w:cs="Arial"/>
+          <w:sz w:val="28"/>
+          <w:szCs w:val="28"/>
+        </w:rPr>
+        <w:t>)</w:t>
+      </w:r>
+    </w:p>
+    <w:p>
+      <w:pPr>
+        <w:rPr>
+          <w:rFonts w:ascii="Arial" w:hAnsi="Arial" w:cs="Arial"/>
+          <w:sz w:val="28"/>
+          <w:szCs w:val="28"/>
+        </w:rPr>
+      </w:pPr>
+    </w:p>
+    <w:p>
+      <w:pPr>
+        <w:rPr>
+          <w:rFonts w:ascii="Arial" w:hAnsi="Arial" w:cs="Arial"/>
+          <w:sz w:val="28"/>
+          <w:szCs w:val="28"/>
+        </w:rPr>
+      </w:pPr>
+      <w:r>
+        <w:t xml:space="preserve">le scrolling consiste </w:t>
+      </w:r>
+      <w:proofErr w:type="spellStart"/>
+      <w:r>
+        <w:t>a</w:t>
+      </w:r>
+      <w:proofErr w:type="spellEnd"/>
+      <w:r>
+        <w:t xml:space="preserve"> faire </w:t>
+      </w:r>
+      <w:proofErr w:type="spellStart"/>
+      <w:r>
+        <w:t>défiller</w:t>
+      </w:r>
+      <w:proofErr w:type="spellEnd"/>
+      <w:r>
+        <w:t xml:space="preserve"> la </w:t>
+      </w:r>
+      <w:proofErr w:type="spellStart"/>
+      <w:r>
+        <w:t>map</w:t>
+      </w:r>
+      <w:proofErr w:type="spellEnd"/>
+      <w:r>
+        <w:t xml:space="preserve">, pour donner une sensation d’une </w:t>
+      </w:r>
+      <w:proofErr w:type="spellStart"/>
+      <w:r>
+        <w:t>camera</w:t>
+      </w:r>
+      <w:proofErr w:type="spellEnd"/>
+      <w:r>
+        <w:t xml:space="preserve"> qui bouge</w:t>
+      </w:r>
+      <w:r>
+        <w:br/>
+      </w:r>
+      <w:r>
+        <w:br/>
+      </w:r>
+      <w:r>
+        <w:br/>
+      </w:r>
+      <w:r>
+        <w:rPr>
+          <w:rFonts w:ascii="Arial" w:hAnsi="Arial" w:cs="Arial"/>
+          <w:sz w:val="28"/>
+          <w:szCs w:val="28"/>
+        </w:rPr>
+        <w:t xml:space="preserve">10) Donnez un exemple de code gérant le scrolling dans votre </w:t>
+      </w:r>
+      <w:proofErr w:type="spellStart"/>
+      <w:r>
+        <w:rPr>
+          <w:rFonts w:ascii="Arial" w:hAnsi="Arial" w:cs="Arial"/>
+          <w:sz w:val="28"/>
+          <w:szCs w:val="28"/>
+        </w:rPr>
+        <w:t>map</w:t>
+      </w:r>
+      <w:proofErr w:type="spellEnd"/>
+      <w:r>
+        <w:rPr>
+          <w:rFonts w:ascii="Arial" w:hAnsi="Arial" w:cs="Arial"/>
+          <w:sz w:val="28"/>
+          <w:szCs w:val="28"/>
+        </w:rPr>
+        <w:t>. (20 points)</w:t>
+      </w:r>
+      <w:r>
+        <w:rPr>
+          <w:rFonts w:ascii="Arial" w:hAnsi="Arial" w:cs="Arial"/>
+          <w:sz w:val="28"/>
+          <w:szCs w:val="28"/>
+        </w:rPr>
+        <w:br/>
+      </w:r>
+    </w:p>
+    <w:p>
+      <w:r>
+        <w:t xml:space="preserve">(Voir le commit « Questions 10 </w:t>
+      </w:r>
+      <w:proofErr w:type="spellStart"/>
+      <w:r>
+        <w:t>a</w:t>
+      </w:r>
+      <w:proofErr w:type="spellEnd"/>
+      <w:r>
+        <w:t xml:space="preserve"> 13 »)</w:t>
+      </w:r>
+    </w:p>
+    <w:p>
+      <w:pPr>
+        <w:rPr>
+          <w:rFonts w:ascii="Arial" w:hAnsi="Arial" w:cs="Arial"/>
+          <w:sz w:val="28"/>
+          <w:szCs w:val="28"/>
+        </w:rPr>
+      </w:pPr>
+      <w:r>
+        <w:rPr>
+          <w:rFonts w:ascii="Arial" w:hAnsi="Arial" w:cs="Arial"/>
+          <w:sz w:val="28"/>
+          <w:szCs w:val="28"/>
+        </w:rPr>
+        <w:br/>
+        <w:t xml:space="preserve">11) Gestion des </w:t>
+      </w:r>
+      <w:proofErr w:type="spellStart"/>
+      <w:r>
+        <w:rPr>
+          <w:rFonts w:ascii="Arial" w:hAnsi="Arial" w:cs="Arial"/>
+          <w:sz w:val="28"/>
+          <w:szCs w:val="28"/>
+        </w:rPr>
+        <w:t>events</w:t>
+      </w:r>
+      <w:proofErr w:type="spellEnd"/>
+      <w:r>
+        <w:rPr>
+          <w:rFonts w:ascii="Arial" w:hAnsi="Arial" w:cs="Arial"/>
+          <w:sz w:val="28"/>
+          <w:szCs w:val="28"/>
+        </w:rPr>
+        <w:t xml:space="preserve"> en SLD2, comment est gérée la boucle principale du jeu et la gestion des </w:t>
+      </w:r>
+      <w:proofErr w:type="spellStart"/>
+      <w:r>
+        <w:rPr>
+          <w:rFonts w:ascii="Arial" w:hAnsi="Arial" w:cs="Arial"/>
+          <w:sz w:val="28"/>
+          <w:szCs w:val="28"/>
+        </w:rPr>
+        <w:t>events</w:t>
+      </w:r>
+      <w:proofErr w:type="spellEnd"/>
+      <w:r>
+        <w:rPr>
+          <w:rFonts w:ascii="Arial" w:hAnsi="Arial" w:cs="Arial"/>
+          <w:sz w:val="28"/>
+          <w:szCs w:val="28"/>
+        </w:rPr>
+        <w:t xml:space="preserve"> avec SDL2 (</w:t>
+      </w:r>
+      <w:proofErr w:type="spellStart"/>
+      <w:r>
+        <w:rPr>
+          <w:rFonts w:ascii="Arial" w:hAnsi="Arial" w:cs="Arial"/>
+          <w:sz w:val="28"/>
+          <w:szCs w:val="28"/>
+        </w:rPr>
+        <w:t>Quit</w:t>
+      </w:r>
+      <w:proofErr w:type="spellEnd"/>
+      <w:r>
+        <w:rPr>
+          <w:rFonts w:ascii="Arial" w:hAnsi="Arial" w:cs="Arial"/>
+          <w:sz w:val="28"/>
+          <w:szCs w:val="28"/>
+        </w:rPr>
+        <w:t xml:space="preserve">, pause...). Modifiez votre programme afin de gérer ces </w:t>
+      </w:r>
+      <w:proofErr w:type="spellStart"/>
+      <w:r>
+        <w:rPr>
+          <w:rFonts w:ascii="Arial" w:hAnsi="Arial" w:cs="Arial"/>
+          <w:sz w:val="28"/>
+          <w:szCs w:val="28"/>
+        </w:rPr>
+        <w:t>events</w:t>
+      </w:r>
+      <w:proofErr w:type="spellEnd"/>
+      <w:r>
+        <w:rPr>
+          <w:rFonts w:ascii="Arial" w:hAnsi="Arial" w:cs="Arial"/>
+          <w:sz w:val="28"/>
+          <w:szCs w:val="28"/>
+        </w:rPr>
+        <w:t>. (10 points)</w:t>
+      </w:r>
+      <w:r>
+        <w:rPr>
+          <w:rFonts w:ascii="Arial" w:hAnsi="Arial" w:cs="Arial"/>
+          <w:sz w:val="28"/>
+          <w:szCs w:val="28"/>
+        </w:rPr>
+        <w:br/>
+      </w:r>
+    </w:p>
+    <w:p>
+      <w:r>
+        <w:t xml:space="preserve">(Voir le commit « Questions 10 </w:t>
+      </w:r>
+      <w:proofErr w:type="spellStart"/>
+      <w:r>
+        <w:t>a</w:t>
+      </w:r>
+      <w:proofErr w:type="spellEnd"/>
+      <w:r>
+        <w:t xml:space="preserve"> 13 »)</w:t>
+      </w:r>
+    </w:p>
+    <w:p>
+      <w:pPr>
+        <w:rPr>
+          <w:rFonts w:ascii="Arial" w:hAnsi="Arial" w:cs="Arial"/>
+          <w:sz w:val="28"/>
+          <w:szCs w:val="28"/>
+        </w:rPr>
+      </w:pPr>
+      <w:r>
+        <w:rPr>
+          <w:rFonts w:ascii="Arial" w:hAnsi="Arial" w:cs="Arial"/>
+          <w:sz w:val="28"/>
+          <w:szCs w:val="28"/>
+        </w:rPr>
+        <w:br/>
+        <w:t>12) Input Handling, comment sont gérées les entrées des contrôleurs avec SDL2 , quels types de contrôleurs pouvons-nous utiliser avec SDL2. (10 points)</w:t>
+      </w:r>
+    </w:p>
+    <w:p>
+      <w:pPr>
+        <w:rPr>
+          <w:rFonts w:ascii="Arial" w:hAnsi="Arial" w:cs="Arial"/>
+          <w:sz w:val="28"/>
+          <w:szCs w:val="28"/>
+        </w:rPr>
+      </w:pPr>
+    </w:p>
+    <w:p>
+      <w:r>
+        <w:t xml:space="preserve">(Voir le commit « Questions 10 </w:t>
+      </w:r>
+      <w:proofErr w:type="spellStart"/>
+      <w:r>
+        <w:t>a</w:t>
+      </w:r>
+      <w:proofErr w:type="spellEnd"/>
+      <w:r>
+        <w:t xml:space="preserve"> 13 »)</w:t>
+      </w:r>
+    </w:p>
+    <w:p>
+      <w:pPr>
+        <w:rPr>
+          <w:rFonts w:ascii="Arial" w:hAnsi="Arial" w:cs="Arial"/>
+          <w:sz w:val="28"/>
+          <w:szCs w:val="28"/>
+        </w:rPr>
+      </w:pPr>
+    </w:p>
+    <w:p>
+      <w:pPr>
+        <w:rPr>
+          <w:rFonts w:ascii="Arial" w:hAnsi="Arial" w:cs="Arial"/>
+          <w:sz w:val="28"/>
+          <w:szCs w:val="28"/>
+        </w:rPr>
+      </w:pPr>
+      <w:r>
+        <w:rPr>
+          <w:rFonts w:ascii="Arial" w:hAnsi="Arial" w:cs="Arial"/>
+          <w:sz w:val="28"/>
+          <w:szCs w:val="28"/>
+        </w:rPr>
+        <w:t xml:space="preserve">13) Implémenter la gestion des inputs clavier pour les déplacement haut, bas, gauche et droite dans votre projet. Modifiez votre programme afin de gérer ces </w:t>
+      </w:r>
+      <w:proofErr w:type="spellStart"/>
+      <w:r>
+        <w:rPr>
+          <w:rFonts w:ascii="Arial" w:hAnsi="Arial" w:cs="Arial"/>
+          <w:sz w:val="28"/>
+          <w:szCs w:val="28"/>
+        </w:rPr>
+        <w:t>events</w:t>
+      </w:r>
+      <w:proofErr w:type="spellEnd"/>
+      <w:r>
+        <w:rPr>
+          <w:rFonts w:ascii="Arial" w:hAnsi="Arial" w:cs="Arial"/>
+          <w:sz w:val="28"/>
+          <w:szCs w:val="28"/>
+        </w:rPr>
+        <w:t>. (15 points)</w:t>
+      </w:r>
+    </w:p>
+    <w:p>
+      <w:pPr>
+        <w:rPr>
+          <w:rFonts w:ascii="Arial" w:hAnsi="Arial" w:cs="Arial"/>
+          <w:sz w:val="28"/>
+          <w:szCs w:val="28"/>
+        </w:rPr>
+      </w:pPr>
+    </w:p>
+    <w:p>
+      <w:r>
+        <w:lastRenderedPageBreak/>
+        <w:t xml:space="preserve">(Voir le commit « Questions 10 </w:t>
+      </w:r>
+      <w:proofErr w:type="spellStart"/>
+      <w:r>
+        <w:t>a</w:t>
+      </w:r>
+      <w:proofErr w:type="spellEnd"/>
+      <w:r>
+        <w:t xml:space="preserve"> 13 »)</w:t>
+      </w:r>
+    </w:p>
+    <w:p/>
+    <w:p>
+      <w:pPr>
+        <w:rPr>
+          <w:rFonts w:ascii="Arial" w:hAnsi="Arial" w:cs="Arial"/>
+          <w:sz w:val="28"/>
+          <w:szCs w:val="28"/>
+        </w:rPr>
+      </w:pPr>
+      <w:r>
+        <w:rPr>
+          <w:rFonts w:ascii="Arial" w:hAnsi="Arial" w:cs="Arial"/>
+          <w:sz w:val="28"/>
+          <w:szCs w:val="28"/>
+        </w:rPr>
+        <w:t>14)</w:t>
       </w:r>
       <w:r>
         <w:rPr>
@@ -11349,77 +11772,79 @@
           <w:sz w:val="28"/>
           <w:szCs w:val="28"/>
         </w:rPr>
-        <w:t>Le Scrolling (</w:t>
-      </w:r>
-      <w:proofErr w:type="spellStart"/>
-      <w:r>
-        <w:rPr>
-          <w:rFonts w:ascii="Arial" w:hAnsi="Arial" w:cs="Arial"/>
-          <w:sz w:val="28"/>
-          <w:szCs w:val="28"/>
-        </w:rPr>
-        <w:t>Tile</w:t>
-      </w:r>
-      <w:proofErr w:type="spellEnd"/>
-      <w:r>
-        <w:rPr>
-          <w:rFonts w:ascii="Arial" w:hAnsi="Arial" w:cs="Arial"/>
-          <w:sz w:val="28"/>
-          <w:szCs w:val="28"/>
-        </w:rPr>
-        <w:t xml:space="preserve"> Mapping </w:t>
-      </w:r>
-      <w:proofErr w:type="spellStart"/>
-      <w:r>
-        <w:rPr>
-          <w:rFonts w:ascii="Arial" w:hAnsi="Arial" w:cs="Arial"/>
-          <w:sz w:val="28"/>
-          <w:szCs w:val="28"/>
-        </w:rPr>
-        <w:t>defilement</w:t>
-      </w:r>
-      <w:proofErr w:type="spellEnd"/>
-      <w:r>
-        <w:rPr>
-          <w:rFonts w:ascii="Arial" w:hAnsi="Arial" w:cs="Arial"/>
-          <w:sz w:val="28"/>
-          <w:szCs w:val="28"/>
-        </w:rPr>
-        <w:t>), Expliquez ce qu’est</w:t>
-      </w:r>
-      <w:r>
-        <w:rPr>
-          <w:rFonts w:ascii="Arial" w:hAnsi="Arial" w:cs="Arial"/>
-          <w:sz w:val="28"/>
-          <w:szCs w:val="28"/>
-        </w:rPr>
-        <w:t xml:space="preserve"> </w:t>
-      </w:r>
-      <w:r>
-        <w:rPr>
-          <w:rFonts w:ascii="Arial" w:hAnsi="Arial" w:cs="Arial"/>
-          <w:sz w:val="28"/>
-          <w:szCs w:val="28"/>
-        </w:rPr>
-        <w:t xml:space="preserve">le scrolling dans la création de la </w:t>
-      </w:r>
-      <w:proofErr w:type="spellStart"/>
-      <w:r>
-        <w:rPr>
-          <w:rFonts w:ascii="Arial" w:hAnsi="Arial" w:cs="Arial"/>
-          <w:sz w:val="28"/>
-          <w:szCs w:val="28"/>
-        </w:rPr>
-        <w:t>map</w:t>
-      </w:r>
-      <w:proofErr w:type="spellEnd"/>
-      <w:r>
-        <w:rPr>
-          <w:rFonts w:ascii="Arial" w:hAnsi="Arial" w:cs="Arial"/>
-          <w:sz w:val="28"/>
-          <w:szCs w:val="28"/>
-        </w:rPr>
-        <w:t>.</w:t>
+        <w:t xml:space="preserve">Comment récupérer le </w:t>
+      </w:r>
+      <w:proofErr w:type="spellStart"/>
+      <w:r>
+        <w:rPr>
+          <w:rFonts w:ascii="Arial" w:hAnsi="Arial" w:cs="Arial"/>
+          <w:sz w:val="28"/>
+          <w:szCs w:val="28"/>
+        </w:rPr>
+        <w:t>keypress</w:t>
+      </w:r>
+      <w:proofErr w:type="spellEnd"/>
+      <w:r>
+        <w:rPr>
+          <w:rFonts w:ascii="Arial" w:hAnsi="Arial" w:cs="Arial"/>
+          <w:sz w:val="28"/>
+          <w:szCs w:val="28"/>
+        </w:rPr>
+        <w:t xml:space="preserve"> de la pression </w:t>
+      </w:r>
+      <w:proofErr w:type="spellStart"/>
+      <w:r>
+        <w:rPr>
+          <w:rFonts w:ascii="Arial" w:hAnsi="Arial" w:cs="Arial"/>
+          <w:sz w:val="28"/>
+          <w:szCs w:val="28"/>
+        </w:rPr>
+        <w:t>simultanéede</w:t>
+      </w:r>
+      <w:proofErr w:type="spellEnd"/>
+      <w:r>
+        <w:rPr>
+          <w:rFonts w:ascii="Arial" w:hAnsi="Arial" w:cs="Arial"/>
+          <w:sz w:val="28"/>
+          <w:szCs w:val="28"/>
+        </w:rPr>
+        <w:t xml:space="preserve"> deux ou plusieurs touches. </w:t>
+      </w:r>
+      <w:proofErr w:type="spellStart"/>
+      <w:r>
+        <w:rPr>
+          <w:rFonts w:ascii="Arial" w:hAnsi="Arial" w:cs="Arial"/>
+          <w:sz w:val="28"/>
+          <w:szCs w:val="28"/>
+        </w:rPr>
+        <w:t>Modifiezvotre</w:t>
+      </w:r>
+      <w:proofErr w:type="spellEnd"/>
+      <w:r>
+        <w:rPr>
+          <w:rFonts w:ascii="Arial" w:hAnsi="Arial" w:cs="Arial"/>
+          <w:sz w:val="28"/>
+          <w:szCs w:val="28"/>
+        </w:rPr>
+        <w:t xml:space="preserve"> programme afin de donner un exemple de gestion de </w:t>
+      </w:r>
+      <w:proofErr w:type="spellStart"/>
+      <w:r>
+        <w:rPr>
+          <w:rFonts w:ascii="Arial" w:hAnsi="Arial" w:cs="Arial"/>
+          <w:sz w:val="28"/>
+          <w:szCs w:val="28"/>
+        </w:rPr>
+        <w:t>keypress</w:t>
+      </w:r>
+      <w:proofErr w:type="spellEnd"/>
+      <w:r>
+        <w:rPr>
+          <w:rFonts w:ascii="Arial" w:hAnsi="Arial" w:cs="Arial"/>
+          <w:sz w:val="28"/>
+          <w:szCs w:val="28"/>
+        </w:rPr>
+        <w:t xml:space="preserve"> simultanée.</w:t>
       </w:r>
       <w:r>
         <w:rPr>
@@ -11435,7 +11860,7 @@
           <w:sz w:val="28"/>
           <w:szCs w:val="28"/>
         </w:rPr>
-        <w:t>10 points</w:t>
+        <w:t>20 points</w:t>
       </w:r>
       <w:r>
         <w:rPr>
@@ -11457,29 +11882,7 @@
     </w:p>
     <w:p>
       <w:r>
-        <w:t xml:space="preserve">le scrolling consiste a faire </w:t>
-      </w:r>
-      <w:proofErr w:type="spellStart"/>
-      <w:r>
-        <w:t>défiller</w:t>
-      </w:r>
-      <w:proofErr w:type="spellEnd"/>
-      <w:r>
-        <w:t xml:space="preserve"> la </w:t>
-      </w:r>
-      <w:proofErr w:type="spellStart"/>
-      <w:r>
-        <w:t>map</w:t>
-      </w:r>
-      <w:proofErr w:type="spellEnd"/>
-      <w:r>
-        <w:t>, pour donner une sensation d’une camera qui bouge</w:t>
-      </w:r>
-      <w:r>
-        <w:br/>
-      </w:r>
-      <w:r>
-        <w:br/>
+        <w:t>(Voir le commit « Question 14 »)</w:t>
       </w:r>
       <w:bookmarkStart w:id="0" w:name="_GoBack"/>
       <w:bookmarkEnd w:id="0"/>

</xml_diff>